<commit_message>
Inserindo ÍNDICES na Fundamentação teórica
</commit_message>
<xml_diff>
--- a/final-doc/AlexsandroMatias-final-doc.docx
+++ b/final-doc/AlexsandroMatias-final-doc.docx
@@ -652,7 +652,27 @@
         <w:pStyle w:val="NormalTCC"/>
       </w:pPr>
       <w:r>
-        <w:t>O presente estudo analisa o quanto de desempenho é ganho quando realizados diversos ajustes de configuração no Banco de Dados MySQL, processo esse chamado de tuning. Para realização deste teste de performance será utilizado um modelo internacional para benchmark chamado TPC-H que serve para medição de carga de trabalho auxiliando no suporte à decisão. Para isso, serão criadas duas bases dados: A primeira apenas seguindo o modelo de criação e população das tabelas indicado pelo TPC-H. Já no segundo serão realizadas as configurações possíveis para as consultas ao banco sejam as mais performáticas possíveis. A partir dos dados coletados, serão descritos os valores dos ganhos percentuais nas consultas a essa base de dados otimizada.</w:t>
+        <w:t xml:space="preserve">O presente estudo analisa o quanto de desempenho é ganho quando realizados diversos ajustes de configuração no Banco de Dados MySQL, processo esse chamado de tuning. Para realização deste teste de performance será utilizado um modelo internacional para benchmark chamado TPC-H que serve para medição de carga de trabalho auxiliando no suporte à decisão. Para isso, serão </w:t>
+      </w:r>
+      <w:proofErr w:type="gramStart"/>
+      <w:r>
+        <w:t>criadas</w:t>
+      </w:r>
+      <w:proofErr w:type="gramEnd"/>
+      <w:r>
+        <w:t xml:space="preserve"> duas bases dados: </w:t>
+      </w:r>
+      <w:commentRangeStart w:id="1"/>
+      <w:r>
+        <w:t>A primeira apenas seguindo o modelo de criação e população das tabelas indicado pelo TPC-H. Já no segundo serão realizadas as configurações possíveis para as consultas ao banco sejam as mais performáticas possíveis. A partir dos dados coletados, serão descritos os valores dos ganhos percentuais nas consultas a essa base de dados otimizada.</w:t>
+      </w:r>
+      <w:commentRangeEnd w:id="1"/>
+      <w:r>
+        <w:rPr>
+          <w:rStyle w:val="CommentReference"/>
+          <w:rFonts w:asciiTheme="minorHAnsi" w:hAnsiTheme="minorHAnsi"/>
+        </w:rPr>
+        <w:commentReference w:id="1"/>
       </w:r>
     </w:p>
     <w:p>
@@ -1935,7 +1955,27 @@
                 <w:sz w:val="24"/>
                 <w:szCs w:val="24"/>
               </w:rPr>
-              <w:t>BANCO DE DADOS MySQL</w:t>
+              <w:t>BANCO DE DADOS MyS</w:t>
+            </w:r>
+            <w:r>
+              <w:rPr>
+                <w:rStyle w:val="Hyperlink"/>
+                <w:rFonts w:ascii="Times New Roman" w:hAnsi="Times New Roman"/>
+                <w:noProof/>
+                <w:sz w:val="24"/>
+                <w:szCs w:val="24"/>
+              </w:rPr>
+              <w:t>Q</w:t>
+            </w:r>
+            <w:r>
+              <w:rPr>
+                <w:rStyle w:val="Hyperlink"/>
+                <w:rFonts w:ascii="Times New Roman" w:hAnsi="Times New Roman"/>
+                <w:noProof/>
+                <w:sz w:val="24"/>
+                <w:szCs w:val="24"/>
+              </w:rPr>
+              <w:t>L</w:t>
             </w:r>
             <w:r>
               <w:rPr>
@@ -3466,7 +3506,7 @@
         <w:spacing w:line="360" w:lineRule="auto"/>
         <w:jc w:val="both"/>
         <w:sectPr>
-          <w:headerReference w:type="default" r:id="rId8"/>
+          <w:headerReference w:type="default" r:id="rId12"/>
           <w:pgSz w:w="11906" w:h="16838"/>
           <w:pgMar w:top="1701" w:right="1134" w:bottom="1134" w:left="1701" w:header="709" w:footer="709" w:gutter="0"/>
           <w:pgNumType w:start="7"/>
@@ -3488,12 +3528,12 @@
         <w:pStyle w:val="Ttulo1TCC"/>
         <w:ind w:left="426" w:hanging="426"/>
       </w:pPr>
-      <w:bookmarkStart w:id="1" w:name="_Toc52307560"/>
+      <w:bookmarkStart w:id="2" w:name="_Toc52307560"/>
       <w:r>
         <w:lastRenderedPageBreak/>
         <w:t>INTRODUÇÃO</w:t>
       </w:r>
-      <w:bookmarkEnd w:id="1"/>
+      <w:bookmarkEnd w:id="2"/>
     </w:p>
     <w:p>
       <w:pPr>
@@ -3614,11 +3654,11 @@
       <w:pPr>
         <w:pStyle w:val="Ttulo2TCC"/>
       </w:pPr>
-      <w:bookmarkStart w:id="2" w:name="_Toc52307561"/>
+      <w:bookmarkStart w:id="3" w:name="_Toc52307561"/>
       <w:r>
         <w:t>OBJETIVOS</w:t>
       </w:r>
-      <w:bookmarkEnd w:id="2"/>
+      <w:bookmarkEnd w:id="3"/>
     </w:p>
     <w:p>
       <w:pPr>
@@ -3630,7 +3670,7 @@
           <w:szCs w:val="24"/>
         </w:rPr>
       </w:pPr>
-      <w:bookmarkStart w:id="3" w:name="_Hlk52305247"/>
+      <w:bookmarkStart w:id="4" w:name="_Hlk52305247"/>
       <w:r>
         <w:rPr>
           <w:rFonts w:ascii="Times New Roman" w:hAnsi="Times New Roman" w:cs="Times New Roman"/>
@@ -3687,12 +3727,12 @@
           <w:sz w:val="22"/>
         </w:rPr>
       </w:pPr>
-      <w:bookmarkStart w:id="4" w:name="_Toc52307562"/>
-      <w:bookmarkEnd w:id="3"/>
+      <w:bookmarkStart w:id="5" w:name="_Toc52307562"/>
+      <w:bookmarkEnd w:id="4"/>
       <w:r>
         <w:t>OBJETIVO GERAL</w:t>
       </w:r>
-      <w:bookmarkEnd w:id="4"/>
+      <w:bookmarkEnd w:id="5"/>
     </w:p>
     <w:p>
       <w:pPr>
@@ -3728,11 +3768,11 @@
           <w:sz w:val="22"/>
         </w:rPr>
       </w:pPr>
-      <w:bookmarkStart w:id="5" w:name="_Toc52307563"/>
+      <w:bookmarkStart w:id="6" w:name="_Toc52307563"/>
       <w:r>
         <w:t>OBJETIVOS ESPECÍFICOS</w:t>
       </w:r>
-      <w:bookmarkEnd w:id="5"/>
+      <w:bookmarkEnd w:id="6"/>
     </w:p>
     <w:p>
       <w:pPr>
@@ -3777,11 +3817,11 @@
           <w:sz w:val="22"/>
         </w:rPr>
       </w:pPr>
-      <w:bookmarkStart w:id="6" w:name="_Toc52307564"/>
+      <w:bookmarkStart w:id="7" w:name="_Toc52307564"/>
       <w:r>
         <w:t>JUSTIFICATIVA</w:t>
       </w:r>
-      <w:bookmarkEnd w:id="6"/>
+      <w:bookmarkEnd w:id="7"/>
     </w:p>
     <w:p>
       <w:pPr>
@@ -3853,11 +3893,11 @@
         <w:pStyle w:val="Ttulo1TCC"/>
         <w:ind w:left="426" w:hanging="426"/>
       </w:pPr>
-      <w:bookmarkStart w:id="7" w:name="_Toc52307565"/>
+      <w:bookmarkStart w:id="8" w:name="_Toc52307565"/>
       <w:r>
         <w:t>FUNDAMENTAÇÃO TEÓRICA</w:t>
       </w:r>
-      <w:bookmarkEnd w:id="7"/>
+      <w:bookmarkEnd w:id="8"/>
     </w:p>
     <w:p>
       <w:pPr>
@@ -3931,22 +3971,22 @@
       <w:pPr>
         <w:pStyle w:val="Ttulo2TCC"/>
       </w:pPr>
-      <w:bookmarkStart w:id="8" w:name="_Toc52307566"/>
+      <w:bookmarkStart w:id="9" w:name="_Toc52307566"/>
       <w:r>
         <w:lastRenderedPageBreak/>
         <w:t>DADOS</w:t>
       </w:r>
-      <w:bookmarkEnd w:id="8"/>
+      <w:bookmarkEnd w:id="9"/>
     </w:p>
     <w:p>
       <w:pPr>
         <w:pStyle w:val="Ttulo2TCC"/>
       </w:pPr>
-      <w:bookmarkStart w:id="9" w:name="_Toc52307567"/>
+      <w:bookmarkStart w:id="10" w:name="_Toc52307567"/>
       <w:r>
         <w:t>INFORMAÇÃO</w:t>
       </w:r>
-      <w:bookmarkEnd w:id="9"/>
+      <w:bookmarkEnd w:id="10"/>
       <w:r>
         <w:t xml:space="preserve"> </w:t>
       </w:r>
@@ -3955,21 +3995,21 @@
       <w:pPr>
         <w:pStyle w:val="Ttulo2TCC"/>
       </w:pPr>
-      <w:bookmarkStart w:id="10" w:name="_Toc52307568"/>
+      <w:bookmarkStart w:id="11" w:name="_Toc52307568"/>
       <w:r>
         <w:t>BANCO DE DADOS</w:t>
       </w:r>
-      <w:bookmarkEnd w:id="10"/>
+      <w:bookmarkEnd w:id="11"/>
     </w:p>
     <w:p>
       <w:pPr>
         <w:pStyle w:val="Ttulo2TCC"/>
       </w:pPr>
-      <w:bookmarkStart w:id="11" w:name="_Toc52307569"/>
+      <w:bookmarkStart w:id="12" w:name="_Toc52307569"/>
       <w:r>
         <w:t>SISTEMA DE GERENCIAMENTO DE BANCO DE DADOS</w:t>
       </w:r>
-      <w:bookmarkEnd w:id="11"/>
+      <w:bookmarkEnd w:id="12"/>
     </w:p>
     <w:p>
       <w:pPr>
@@ -4098,13 +4138,13 @@
     </w:p>
     <w:p>
       <w:pPr>
-        <w:pStyle w:val="Ttulo3TCC"/>
-      </w:pPr>
-      <w:bookmarkStart w:id="12" w:name="_Toc52307570"/>
+        <w:pStyle w:val="Ttulo2TCC"/>
+      </w:pPr>
+      <w:bookmarkStart w:id="13" w:name="_Toc52307570"/>
       <w:r>
         <w:t>BANCO DE DADOS MySQL</w:t>
       </w:r>
-      <w:bookmarkEnd w:id="12"/>
+      <w:bookmarkEnd w:id="13"/>
       <w:r>
         <w:t xml:space="preserve"> </w:t>
       </w:r>
@@ -4309,10 +4349,701 @@
     </w:p>
     <w:p>
       <w:pPr>
+        <w:pStyle w:val="Ttulo3TCC"/>
+      </w:pPr>
+      <w:r>
+        <w:lastRenderedPageBreak/>
+        <w:t>ÍNDICES</w:t>
+      </w:r>
+    </w:p>
+    <w:p>
+      <w:pPr>
+        <w:pStyle w:val="NormalTCC"/>
+      </w:pPr>
+      <w:r>
+        <w:t>Os índices são usados ​​para localizar linhas com valores d</w:t>
+      </w:r>
+      <w:r>
+        <w:t>e</w:t>
+      </w:r>
+      <w:r>
+        <w:t xml:space="preserve"> coluna</w:t>
+      </w:r>
+      <w:r>
+        <w:t>s</w:t>
+      </w:r>
+      <w:r>
+        <w:t xml:space="preserve"> específic</w:t>
+      </w:r>
+      <w:r>
+        <w:t>as mais</w:t>
+      </w:r>
+      <w:r>
+        <w:t xml:space="preserve"> rapidamente. Sem um índice, o MySQL deve começar</w:t>
+      </w:r>
+      <w:r>
+        <w:t xml:space="preserve"> </w:t>
+      </w:r>
+      <w:r>
+        <w:t xml:space="preserve">com a primeira linha e, em seguida, leia toda a tabela para encontrar </w:t>
+      </w:r>
+      <w:r>
+        <w:t xml:space="preserve">o registro procurado </w:t>
+      </w:r>
+      <w:sdt>
+        <w:sdtPr>
+          <w:id w:val="1767037255"/>
+          <w:citation/>
+        </w:sdtPr>
+        <w:sdtContent>
+          <w:r>
+            <w:fldChar w:fldCharType="begin"/>
+          </w:r>
+          <w:r>
+            <w:instrText xml:space="preserve"> CITATION MyS \l 1046 </w:instrText>
+          </w:r>
+          <w:r>
+            <w:fldChar w:fldCharType="separate"/>
+          </w:r>
+          <w:r>
+            <w:rPr>
+              <w:noProof/>
+            </w:rPr>
+            <w:t>(MySQL 8.0, 2020)</w:t>
+          </w:r>
+          <w:r>
+            <w:fldChar w:fldCharType="end"/>
+          </w:r>
+        </w:sdtContent>
+      </w:sdt>
+      <w:r>
+        <w:t xml:space="preserve">. Quanto maior a </w:t>
+      </w:r>
+      <w:r>
+        <w:t>tabela</w:t>
+      </w:r>
+      <w:r>
+        <w:t>, o</w:t>
+      </w:r>
+      <w:r>
+        <w:t xml:space="preserve"> </w:t>
+      </w:r>
+      <w:r>
+        <w:t xml:space="preserve">mais isso custa. Se a tabela tiver um índice para as colunas em questão, o MySQL pode determinar rapidamente </w:t>
+      </w:r>
+      <w:r>
+        <w:t xml:space="preserve">a </w:t>
+      </w:r>
+      <w:r>
+        <w:t>posição para procurar no meio do arquivo de dados sem ter que olhar para todos os dados. Isso é muito mais rápido</w:t>
+      </w:r>
+      <w:r>
+        <w:t xml:space="preserve"> </w:t>
+      </w:r>
+      <w:r>
+        <w:t>do que ler cada linha sequencialmente.</w:t>
+      </w:r>
+      <w:r>
+        <w:t xml:space="preserve"> A </w:t>
+      </w:r>
+      <w:r>
+        <w:t xml:space="preserve">maioria dos índices </w:t>
+      </w:r>
+      <w:proofErr w:type="spellStart"/>
+      <w:r>
+        <w:t>utulizados</w:t>
+      </w:r>
+      <w:proofErr w:type="spellEnd"/>
+      <w:r>
+        <w:t xml:space="preserve"> no </w:t>
+      </w:r>
+      <w:r>
+        <w:t xml:space="preserve">MySQL </w:t>
+      </w:r>
+      <w:r>
+        <w:t xml:space="preserve">são </w:t>
+      </w:r>
+      <w:r>
+        <w:t>(</w:t>
+      </w:r>
+      <w:proofErr w:type="spellStart"/>
+      <w:r>
+        <w:t>Primary</w:t>
+      </w:r>
+      <w:proofErr w:type="spellEnd"/>
+      <w:r>
+        <w:t xml:space="preserve"> Key, </w:t>
+      </w:r>
+      <w:proofErr w:type="spellStart"/>
+      <w:r>
+        <w:t>Unique</w:t>
+      </w:r>
+      <w:proofErr w:type="spellEnd"/>
+      <w:r>
+        <w:t xml:space="preserve">, Index e </w:t>
+      </w:r>
+      <w:proofErr w:type="spellStart"/>
+      <w:r>
+        <w:t>Fulltext</w:t>
+      </w:r>
+      <w:proofErr w:type="spellEnd"/>
+      <w:r>
+        <w:t>)</w:t>
+      </w:r>
+      <w:r>
+        <w:t xml:space="preserve">. </w:t>
+      </w:r>
+    </w:p>
+    <w:p>
+      <w:pPr>
+        <w:pStyle w:val="NormalTCC"/>
+      </w:pPr>
+      <w:proofErr w:type="spellStart"/>
+      <w:r>
+        <w:t>Paginah</w:t>
+      </w:r>
+      <w:proofErr w:type="spellEnd"/>
+      <w:r>
+        <w:t xml:space="preserve"> </w:t>
+      </w:r>
+      <w:r>
+        <w:t>1614</w:t>
+      </w:r>
+    </w:p>
+    <w:p>
+      <w:pPr>
+        <w:pStyle w:val="NormalTCC"/>
+      </w:pPr>
+      <w:r>
+        <w:t>A documentação oficial da linguagem indica para que haja um melhor desempenho do banco, os parâmetros que devem ser observados são:</w:t>
+      </w:r>
+    </w:p>
+    <w:p>
+      <w:pPr>
+        <w:pStyle w:val="NormalTCC"/>
+      </w:pPr>
+      <w:r>
+        <w:t>Para encontrar as linhas que correspondem a uma cláusula WHERE rapidamente.</w:t>
+      </w:r>
+    </w:p>
+    <w:p>
+      <w:pPr>
+        <w:pStyle w:val="NormalTCC"/>
+      </w:pPr>
+      <w:r>
+        <w:t>Para eliminar linhas de consideração. Se houver uma escolha entre vários índices, o MySQL normalmente</w:t>
+      </w:r>
+      <w:r>
+        <w:t xml:space="preserve"> </w:t>
+      </w:r>
+      <w:r>
+        <w:t>usa o índice que encontra o menor número de linhas (o índice mais seletivo).</w:t>
+      </w:r>
+    </w:p>
+    <w:p>
+      <w:pPr>
+        <w:pStyle w:val="NormalTCC"/>
+      </w:pPr>
+      <w:r>
+        <w:t>Se a tabela tiver um índice de várias colunas, qualquer prefixo mais à esquerda do índice pode ser usado pelo otimizador</w:t>
+      </w:r>
+    </w:p>
+    <w:p>
+      <w:pPr>
+        <w:pStyle w:val="NormalTCC"/>
+      </w:pPr>
+      <w:r>
+        <w:t>para procurar linhas. Por exemplo, se você tem um índice de três colunas em (col1, col2, col3), você tem</w:t>
+      </w:r>
+    </w:p>
+    <w:p>
+      <w:pPr>
+        <w:pStyle w:val="NormalTCC"/>
+      </w:pPr>
+    </w:p>
+    <w:p>
+      <w:pPr>
+        <w:pStyle w:val="NormalTCC"/>
+      </w:pPr>
+      <w:r>
+        <w:t>Otimização de chave primária</w:t>
+      </w:r>
+    </w:p>
+    <w:p>
+      <w:pPr>
+        <w:pStyle w:val="NormalTCC"/>
+      </w:pPr>
+      <w:r>
+        <w:t>recursos de pesquisa indexados em (col1), (col1, col2) e (col1, col2, col3). Para mais</w:t>
+      </w:r>
+    </w:p>
+    <w:p>
+      <w:pPr>
+        <w:pStyle w:val="NormalTCC"/>
+      </w:pPr>
+      <w:r>
+        <w:t>informações, consulte a Seção 8.3.6, “Índices de múltiplas colunas”.</w:t>
+      </w:r>
+    </w:p>
+    <w:p>
+      <w:pPr>
+        <w:pStyle w:val="NormalTCC"/>
+      </w:pPr>
+      <w:r>
+        <w:t xml:space="preserve">Quando se deseja uma melhor performance para se encontrar </w:t>
+      </w:r>
+      <w:r>
+        <w:t>linhas de outras tabelas ao realizar junções. MySQL pode usar índices em colunas mais</w:t>
+      </w:r>
+      <w:r>
+        <w:t xml:space="preserve"> </w:t>
+      </w:r>
+      <w:r>
+        <w:t>de forma eficiente se forem declarados como do mesmo tipo e tamanho. Neste contexto, VARCHAR e CHAR são</w:t>
+      </w:r>
+      <w:r>
+        <w:t xml:space="preserve"> </w:t>
+      </w:r>
+      <w:r>
+        <w:t>considerados iguais se forem declarados do mesmo tamanho. Por exemplo, VARCHAR (10) e CHAR (10)</w:t>
+      </w:r>
+      <w:r>
+        <w:t xml:space="preserve"> </w:t>
+      </w:r>
+      <w:r>
+        <w:t>são do mesmo tamanho, mas VARCHAR (10) e CHAR (15) não são</w:t>
+      </w:r>
+      <w:r>
+        <w:t xml:space="preserve"> </w:t>
+      </w:r>
+      <w:sdt>
+        <w:sdtPr>
+          <w:id w:val="-1617827043"/>
+          <w:citation/>
+        </w:sdtPr>
+        <w:sdtContent>
+          <w:r>
+            <w:fldChar w:fldCharType="begin"/>
+          </w:r>
+          <w:r>
+            <w:instrText xml:space="preserve"> CITATION MyS \l 1046 </w:instrText>
+          </w:r>
+          <w:r>
+            <w:fldChar w:fldCharType="separate"/>
+          </w:r>
+          <w:r>
+            <w:rPr>
+              <w:noProof/>
+            </w:rPr>
+            <w:t>(MySQL 8.0, 2020)</w:t>
+          </w:r>
+          <w:r>
+            <w:fldChar w:fldCharType="end"/>
+          </w:r>
+        </w:sdtContent>
+      </w:sdt>
+      <w:r>
+        <w:t>.</w:t>
+      </w:r>
+    </w:p>
+    <w:p>
+      <w:pPr>
+        <w:pStyle w:val="NormalTCC"/>
+      </w:pPr>
+      <w:r>
+        <w:lastRenderedPageBreak/>
+        <w:t xml:space="preserve">Para comparações entre colunas de </w:t>
+      </w:r>
+      <w:proofErr w:type="spellStart"/>
+      <w:r>
+        <w:t>string</w:t>
+      </w:r>
+      <w:proofErr w:type="spellEnd"/>
+      <w:r>
+        <w:t xml:space="preserve"> não binárias, ambas as colunas devem usar o mesmo conjunto de caracteres.</w:t>
+      </w:r>
+      <w:r>
+        <w:t xml:space="preserve"> </w:t>
+      </w:r>
+      <w:r>
+        <w:t>Por exemplo, comparar uma coluna utf8 com uma coluna latin1 impede o uso de um índice.</w:t>
+      </w:r>
+    </w:p>
+    <w:p>
+      <w:pPr>
+        <w:pStyle w:val="NormalTCC"/>
+        <w:rPr>
+          <w:lang w:val="pt-PT"/>
+        </w:rPr>
+      </w:pPr>
+      <w:r>
+        <w:rPr>
+          <w:lang w:val="pt-PT"/>
+        </w:rPr>
+        <w:t>• Para encontrar o valor MIN () ou MAX () para uma coluna indexada específica key_col. Isso é otimizado por um</w:t>
+      </w:r>
+    </w:p>
+    <w:p>
+      <w:pPr>
+        <w:pStyle w:val="NormalTCC"/>
+        <w:rPr>
+          <w:lang w:val="pt-PT"/>
+        </w:rPr>
+      </w:pPr>
+      <w:r>
+        <w:rPr>
+          <w:lang w:val="pt-PT"/>
+        </w:rPr>
+        <w:t>pré-processador que verifica se você está usando WHERE key_part_N = constante em todas as partes-chave</w:t>
+      </w:r>
+    </w:p>
+    <w:p>
+      <w:pPr>
+        <w:pStyle w:val="NormalTCC"/>
+        <w:rPr>
+          <w:lang w:val="pt-PT"/>
+        </w:rPr>
+      </w:pPr>
+      <w:r>
+        <w:rPr>
+          <w:lang w:val="pt-PT"/>
+        </w:rPr>
+        <w:t>que ocorrem antes de key_col no índice. Neste caso, o MySQL faz uma única pesquisa de chave para cada MIN ()</w:t>
+      </w:r>
+    </w:p>
+    <w:p>
+      <w:pPr>
+        <w:pStyle w:val="NormalTCC"/>
+        <w:rPr>
+          <w:lang w:val="pt-PT"/>
+        </w:rPr>
+      </w:pPr>
+      <w:r>
+        <w:rPr>
+          <w:lang w:val="pt-PT"/>
+        </w:rPr>
+        <w:t>ou MAX () expressão e a substitui por uma constante. Se todas as expressões forem substituídas por constantes, o</w:t>
+      </w:r>
+    </w:p>
+    <w:p>
+      <w:pPr>
+        <w:pStyle w:val="NormalTCC"/>
+        <w:rPr>
+          <w:lang w:val="en-US"/>
+        </w:rPr>
+      </w:pPr>
+      <w:r>
+        <w:rPr>
+          <w:lang w:val="pt-PT"/>
+        </w:rPr>
+        <w:t xml:space="preserve">consulta retorna de uma vez. </w:t>
+      </w:r>
+      <w:r>
+        <w:rPr>
+          <w:lang w:val="en-US"/>
+        </w:rPr>
+        <w:t xml:space="preserve">Por </w:t>
+      </w:r>
+      <w:proofErr w:type="spellStart"/>
+      <w:r>
+        <w:rPr>
+          <w:lang w:val="en-US"/>
+        </w:rPr>
+        <w:t>exemplo</w:t>
+      </w:r>
+      <w:proofErr w:type="spellEnd"/>
+      <w:r>
+        <w:rPr>
+          <w:lang w:val="en-US"/>
+        </w:rPr>
+        <w:t>:</w:t>
+      </w:r>
+    </w:p>
+    <w:p>
+      <w:pPr>
+        <w:pStyle w:val="NormalTCC"/>
+        <w:rPr>
+          <w:lang w:val="en-US"/>
+        </w:rPr>
+      </w:pPr>
+      <w:r>
+        <w:rPr>
+          <w:lang w:val="en-US"/>
+        </w:rPr>
+        <w:t>SELECT MIN (key_part2), MAX (key_part2)</w:t>
+      </w:r>
+    </w:p>
+    <w:p>
+      <w:pPr>
+        <w:pStyle w:val="NormalTCC"/>
+        <w:rPr>
+          <w:lang w:val="pt-PT"/>
+        </w:rPr>
+      </w:pPr>
+      <w:r>
+        <w:rPr>
+          <w:lang w:val="pt-PT"/>
+        </w:rPr>
+        <w:t>FROM nome_tabela WHERE parte_chave1 = 10;</w:t>
+      </w:r>
+    </w:p>
+    <w:p>
+      <w:pPr>
+        <w:pStyle w:val="NormalTCC"/>
+        <w:rPr>
+          <w:lang w:val="pt-PT"/>
+        </w:rPr>
+      </w:pPr>
+      <w:r>
+        <w:rPr>
+          <w:lang w:val="pt-PT"/>
+        </w:rPr>
+        <w:t>• Para classificar ou agrupar uma tabela se a classificação ou agrupamento for feito em um prefixo mais à esquerda de um índice utilizável (para</w:t>
+      </w:r>
+      <w:r>
+        <w:rPr>
+          <w:lang w:val="pt-PT"/>
+        </w:rPr>
+        <w:t xml:space="preserve"> </w:t>
+      </w:r>
+      <w:r>
+        <w:t xml:space="preserve">exemplo, ORDER BY key_part1, key_part2). </w:t>
+      </w:r>
+      <w:r>
+        <w:rPr>
+          <w:lang w:val="pt-PT"/>
+        </w:rPr>
+        <w:t>Se todas as partes-chave forem seguidas por DESC, a chave</w:t>
+      </w:r>
+      <w:r>
+        <w:rPr>
+          <w:lang w:val="pt-PT"/>
+        </w:rPr>
+        <w:t xml:space="preserve"> </w:t>
+      </w:r>
+      <w:r>
+        <w:rPr>
+          <w:lang w:val="pt-PT"/>
+        </w:rPr>
+        <w:t>é lido na ordem inversa. (Ou, se o índice for um índice decrescente, a chave é lida em ordem progressiva.)</w:t>
+      </w:r>
+    </w:p>
+    <w:p>
+      <w:pPr>
+        <w:pStyle w:val="NormalTCC"/>
+        <w:rPr>
+          <w:lang w:val="pt-PT"/>
+        </w:rPr>
+      </w:pPr>
+      <w:r>
+        <w:rPr>
+          <w:lang w:val="pt-PT"/>
+        </w:rPr>
+        <w:t>Consulte a Seção 8.2.1.16, “Otimização ORDER BY”, Seção 8.2.1.17, “Otimização GROUP BY”, e</w:t>
+      </w:r>
+    </w:p>
+    <w:p>
+      <w:pPr>
+        <w:pStyle w:val="NormalTCC"/>
+        <w:rPr>
+          <w:lang w:val="pt-PT"/>
+        </w:rPr>
+      </w:pPr>
+      <w:r>
+        <w:rPr>
+          <w:lang w:val="pt-PT"/>
+        </w:rPr>
+        <w:t>Seção 8.3.13, “Índices descendentes”.</w:t>
+      </w:r>
+    </w:p>
+    <w:p>
+      <w:pPr>
+        <w:pStyle w:val="NormalTCC"/>
+        <w:rPr>
+          <w:lang w:val="pt-PT"/>
+        </w:rPr>
+      </w:pPr>
+      <w:r>
+        <w:rPr>
+          <w:lang w:val="pt-PT"/>
+        </w:rPr>
+        <w:t>• Em alguns casos, uma consulta pode ser otimizada para recuperar valores sem consultar as linhas de dados. (Um índice</w:t>
+      </w:r>
+      <w:r>
+        <w:rPr>
+          <w:lang w:val="pt-PT"/>
+        </w:rPr>
+        <w:t xml:space="preserve"> </w:t>
+      </w:r>
+      <w:r>
+        <w:rPr>
+          <w:lang w:val="pt-PT"/>
+        </w:rPr>
+        <w:t>que fornece todos os resultados necessários para uma consulta é chamado de índice de cobertura.) Se uma consulta usa de uma tabela</w:t>
+      </w:r>
+      <w:r>
+        <w:rPr>
+          <w:lang w:val="pt-PT"/>
+        </w:rPr>
+        <w:t xml:space="preserve"> </w:t>
+      </w:r>
+      <w:r>
+        <w:rPr>
+          <w:lang w:val="pt-PT"/>
+        </w:rPr>
+        <w:t>apenas colunas que estão incluídas em algum índice, os valores selecionados podem ser recuperados da árvore de índice</w:t>
+      </w:r>
+    </w:p>
+    <w:p>
+      <w:pPr>
+        <w:pStyle w:val="NormalTCC"/>
+        <w:rPr>
+          <w:lang w:val="en-US"/>
+        </w:rPr>
+      </w:pPr>
+      <w:r>
+        <w:rPr>
+          <w:lang w:val="en-US"/>
+        </w:rPr>
+        <w:t xml:space="preserve">para </w:t>
+      </w:r>
+      <w:proofErr w:type="spellStart"/>
+      <w:r>
+        <w:rPr>
+          <w:lang w:val="en-US"/>
+        </w:rPr>
+        <w:t>maior</w:t>
+      </w:r>
+      <w:proofErr w:type="spellEnd"/>
+      <w:r>
+        <w:rPr>
+          <w:lang w:val="en-US"/>
+        </w:rPr>
+        <w:t xml:space="preserve"> </w:t>
+      </w:r>
+      <w:proofErr w:type="spellStart"/>
+      <w:r>
+        <w:rPr>
+          <w:lang w:val="en-US"/>
+        </w:rPr>
+        <w:t>velocidade</w:t>
+      </w:r>
+      <w:proofErr w:type="spellEnd"/>
+      <w:r>
+        <w:rPr>
+          <w:lang w:val="en-US"/>
+        </w:rPr>
+        <w:t>:</w:t>
+      </w:r>
+    </w:p>
+    <w:p>
+      <w:pPr>
+        <w:pStyle w:val="NormalTCC"/>
+        <w:rPr>
+          <w:lang w:val="en-US"/>
+        </w:rPr>
+      </w:pPr>
+      <w:r>
+        <w:rPr>
+          <w:lang w:val="en-US"/>
+        </w:rPr>
+        <w:lastRenderedPageBreak/>
+        <w:t xml:space="preserve">SELECT key_part3 FROM </w:t>
+      </w:r>
+      <w:proofErr w:type="spellStart"/>
+      <w:r>
+        <w:rPr>
+          <w:lang w:val="en-US"/>
+        </w:rPr>
+        <w:t>tbl_name</w:t>
+      </w:r>
+      <w:proofErr w:type="spellEnd"/>
+    </w:p>
+    <w:p>
+      <w:pPr>
+        <w:pStyle w:val="NormalTCC"/>
+        <w:rPr>
+          <w:lang w:val="pt-PT"/>
+        </w:rPr>
+      </w:pPr>
+      <w:r>
+        <w:rPr>
+          <w:lang w:val="pt-PT"/>
+        </w:rPr>
+        <w:t>WHERE key_part1 = 1</w:t>
+      </w:r>
+    </w:p>
+    <w:p>
+      <w:pPr>
+        <w:pStyle w:val="NormalTCC"/>
+        <w:rPr>
+          <w:lang w:val="pt-PT"/>
+        </w:rPr>
+      </w:pPr>
+      <w:r>
+        <w:rPr>
+          <w:lang w:val="pt-PT"/>
+        </w:rPr>
+        <w:t>Os índices são menos importantes para consultas em tabelas pequenas ou grandes tabelas onde as consultas de relatório são mais processadas ou</w:t>
+      </w:r>
+    </w:p>
+    <w:p>
+      <w:pPr>
+        <w:pStyle w:val="NormalTCC"/>
+        <w:rPr>
+          <w:lang w:val="pt-PT"/>
+        </w:rPr>
+      </w:pPr>
+      <w:r>
+        <w:rPr>
+          <w:lang w:val="pt-PT"/>
+        </w:rPr>
+        <w:t>todas as linhas. Quando uma consulta precisa acessar a maioria das linhas, ler sequencialmente é mais rápido do que trabalhar</w:t>
+      </w:r>
+    </w:p>
+    <w:p>
+      <w:pPr>
+        <w:pStyle w:val="NormalTCC"/>
+        <w:rPr>
+          <w:lang w:val="pt-PT"/>
+        </w:rPr>
+      </w:pPr>
+      <w:r>
+        <w:rPr>
+          <w:lang w:val="pt-PT"/>
+        </w:rPr>
+        <w:t>por meio de um índice. As leituras sequenciais minimizam as buscas no disco, mesmo que nem todas as linhas sejam necessárias para a consulta.</w:t>
+      </w:r>
+    </w:p>
+    <w:p>
+      <w:pPr>
+        <w:pStyle w:val="NormalTCC"/>
+      </w:pPr>
+      <w:r>
+        <w:rPr>
+          <w:lang w:val="pt-PT"/>
+        </w:rPr>
+        <w:t>Consulte a Seção 8.2.1.23, “Evitando varreduras de tabelas completas” para obter os detalhes.</w:t>
+      </w:r>
+    </w:p>
+    <w:p>
+      <w:pPr>
+        <w:pStyle w:val="NormalTCC"/>
+      </w:pPr>
+    </w:p>
+    <w:p>
+      <w:pPr>
+        <w:pStyle w:val="Ttulo3TCC"/>
+      </w:pPr>
+      <w:r>
+        <w:t>PARTICIONAMENTO DE TABELAS</w:t>
+      </w:r>
+    </w:p>
+    <w:p>
+      <w:pPr>
         <w:pStyle w:val="Ttulo2TCC"/>
       </w:pPr>
       <w:r>
-        <w:lastRenderedPageBreak/>
         <w:t xml:space="preserve">TPC-H </w:t>
       </w:r>
     </w:p>
@@ -4320,11 +5051,11 @@
       <w:pPr>
         <w:pStyle w:val="Ttulo2TCC"/>
       </w:pPr>
-      <w:bookmarkStart w:id="13" w:name="_Toc52307571"/>
+      <w:bookmarkStart w:id="14" w:name="_Toc52307571"/>
       <w:r>
         <w:t>COMANDOS SQL</w:t>
       </w:r>
-      <w:bookmarkEnd w:id="13"/>
+      <w:bookmarkEnd w:id="14"/>
     </w:p>
     <w:p>
       <w:pPr>
@@ -4380,13 +5111,7 @@
             <w:rPr>
               <w:noProof/>
             </w:rPr>
-            <w:t xml:space="preserve"> </w:t>
-          </w:r>
-          <w:r>
-            <w:rPr>
-              <w:noProof/>
-            </w:rPr>
-            <w:t>(Atanazio, 2019)</w:t>
+            <w:t xml:space="preserve"> (Atanazio, 2019)</w:t>
           </w:r>
           <w:r>
             <w:fldChar w:fldCharType="end"/>
@@ -4401,11 +5126,11 @@
       <w:pPr>
         <w:pStyle w:val="Ttulo3TCC"/>
       </w:pPr>
-      <w:bookmarkStart w:id="14" w:name="_Toc52307572"/>
+      <w:bookmarkStart w:id="15" w:name="_Toc52307572"/>
       <w:r>
         <w:t>DDL DATA DEFINITION LANGUAGE</w:t>
       </w:r>
-      <w:bookmarkEnd w:id="14"/>
+      <w:bookmarkEnd w:id="15"/>
     </w:p>
     <w:p>
       <w:pPr>
@@ -4438,11 +5163,12 @@
       <w:pPr>
         <w:pStyle w:val="Ttulo3TCC"/>
       </w:pPr>
-      <w:bookmarkStart w:id="15" w:name="_Toc52307573"/>
-      <w:r>
+      <w:bookmarkStart w:id="16" w:name="_Toc52307573"/>
+      <w:r>
+        <w:lastRenderedPageBreak/>
         <w:t>DML DATA MANIPULATION LANGUAGE</w:t>
       </w:r>
-      <w:bookmarkEnd w:id="15"/>
+      <w:bookmarkEnd w:id="16"/>
     </w:p>
     <w:p>
       <w:pPr>
@@ -4503,11 +5229,11 @@
       <w:pPr>
         <w:pStyle w:val="Ttulo3TCC"/>
       </w:pPr>
-      <w:bookmarkStart w:id="16" w:name="_Toc52307574"/>
+      <w:bookmarkStart w:id="17" w:name="_Toc52307574"/>
       <w:r>
         <w:t>DCL DATA CONTROL LANGUAGE</w:t>
       </w:r>
-      <w:bookmarkEnd w:id="16"/>
+      <w:bookmarkEnd w:id="17"/>
     </w:p>
     <w:p>
       <w:pPr>
@@ -4557,12 +5283,11 @@
       <w:pPr>
         <w:pStyle w:val="Ttulo1TCC"/>
       </w:pPr>
-      <w:bookmarkStart w:id="17" w:name="_Toc52307575"/>
-      <w:r>
-        <w:lastRenderedPageBreak/>
+      <w:bookmarkStart w:id="18" w:name="_Toc52307575"/>
+      <w:r>
         <w:t>PERFORMANCE</w:t>
       </w:r>
-      <w:bookmarkEnd w:id="17"/>
+      <w:bookmarkEnd w:id="18"/>
     </w:p>
     <w:p>
       <w:pPr>
@@ -4616,14 +5341,14 @@
           <w:lang w:eastAsia="pt-BR"/>
         </w:rPr>
       </w:pPr>
-      <w:bookmarkStart w:id="18" w:name="_Toc52307576"/>
+      <w:bookmarkStart w:id="19" w:name="_Toc52307576"/>
       <w:r>
         <w:rPr>
           <w:lang w:eastAsia="pt-BR"/>
         </w:rPr>
         <w:t>TESTE DE CARGA OU VOLUME</w:t>
       </w:r>
-      <w:bookmarkEnd w:id="18"/>
+      <w:bookmarkEnd w:id="19"/>
     </w:p>
     <w:p>
       <w:pPr>
@@ -4638,7 +5363,11 @@
         <w:pStyle w:val="NormalTCC"/>
       </w:pPr>
       <w:r>
-        <w:t>Para isso, antes dos testes começarem, define-se quais métricas serão coletadas e analisadas. A mais comum é o throughput, que é a taxa de transferência do processamento. Por exemplo, quantos registros foram processados por segundo, conceito usado bastante para redes, mas existe também o tempo de resposta, consumo de CPU e memória. É preciso conhecer essas métricas em condições normais para efeitos de comparação e análise das métricas quando o processamento validado for acima do normal.</w:t>
+        <w:t xml:space="preserve">Para isso, antes dos testes começarem, define-se quais métricas serão coletadas e analisadas. A mais comum é o throughput, que é a taxa de transferência do processamento. Por exemplo, quantos registros foram processados por segundo, conceito usado bastante para redes, mas existe também o tempo de resposta, consumo de CPU e memória. É preciso conhecer essas </w:t>
+      </w:r>
+      <w:r>
+        <w:lastRenderedPageBreak/>
+        <w:t>métricas em condições normais para efeitos de comparação e análise das métricas quando o processamento validado for acima do normal.</w:t>
       </w:r>
     </w:p>
     <w:p>
@@ -4650,11 +5379,11 @@
       <w:pPr>
         <w:pStyle w:val="Ttulo2TCC"/>
       </w:pPr>
-      <w:bookmarkStart w:id="19" w:name="_Toc52307577"/>
+      <w:bookmarkStart w:id="20" w:name="_Toc52307577"/>
       <w:r>
         <w:t>TESTE DE CAPACIDADE</w:t>
       </w:r>
-      <w:bookmarkEnd w:id="19"/>
+      <w:bookmarkEnd w:id="20"/>
     </w:p>
     <w:p>
       <w:pPr>
@@ -4673,11 +5402,11 @@
       <w:pPr>
         <w:pStyle w:val="Ttulo1TCC"/>
       </w:pPr>
-      <w:bookmarkStart w:id="20" w:name="_Toc52307578"/>
+      <w:bookmarkStart w:id="21" w:name="_Toc52307578"/>
       <w:r>
         <w:t>PROCEDIMENTOS METODOLÓGICOS</w:t>
       </w:r>
-      <w:bookmarkEnd w:id="20"/>
+      <w:bookmarkEnd w:id="21"/>
     </w:p>
     <w:p>
       <w:pPr>
@@ -4686,14 +5415,14 @@
           <w:lang w:eastAsia="pt-BR"/>
         </w:rPr>
       </w:pPr>
-      <w:bookmarkStart w:id="21" w:name="_Toc52307579"/>
+      <w:bookmarkStart w:id="22" w:name="_Toc52307579"/>
       <w:r>
         <w:rPr>
           <w:lang w:eastAsia="pt-BR"/>
         </w:rPr>
         <w:t>METODOLOGIA</w:t>
       </w:r>
-      <w:bookmarkEnd w:id="21"/>
+      <w:bookmarkEnd w:id="22"/>
     </w:p>
     <w:p>
       <w:pPr>
@@ -4736,7 +5465,6 @@
         </w:numPr>
       </w:pPr>
       <w:r>
-        <w:lastRenderedPageBreak/>
         <w:t>Etapa 3: Criação e população das tabelas;</w:t>
       </w:r>
     </w:p>
@@ -4824,21 +5552,22 @@
       <w:pPr>
         <w:pStyle w:val="Ttulo2TCC"/>
       </w:pPr>
-      <w:bookmarkStart w:id="22" w:name="_Toc52307580"/>
-      <w:r>
+      <w:bookmarkStart w:id="23" w:name="_Toc52307580"/>
+      <w:r>
+        <w:lastRenderedPageBreak/>
         <w:t>TIPO DE PESQUISA</w:t>
       </w:r>
-      <w:bookmarkEnd w:id="22"/>
+      <w:bookmarkEnd w:id="23"/>
     </w:p>
     <w:p>
       <w:pPr>
         <w:pStyle w:val="Ttulo2TCC"/>
       </w:pPr>
-      <w:bookmarkStart w:id="23" w:name="_Toc52307581"/>
+      <w:bookmarkStart w:id="24" w:name="_Toc52307581"/>
       <w:r>
         <w:t>AMBIENTE DE TESTES</w:t>
       </w:r>
-      <w:bookmarkEnd w:id="23"/>
+      <w:bookmarkEnd w:id="24"/>
     </w:p>
     <w:p>
       <w:pPr>
@@ -5051,38 +5780,37 @@
           <w:lang w:val="en-US"/>
         </w:rPr>
       </w:pPr>
-      <w:bookmarkStart w:id="24" w:name="_Toc52307582"/>
+      <w:bookmarkStart w:id="25" w:name="_Toc52307582"/>
       <w:r>
         <w:rPr>
           <w:lang w:val="en-US"/>
         </w:rPr>
-        <w:lastRenderedPageBreak/>
         <w:t>COLETA DE DADOS</w:t>
       </w:r>
-      <w:bookmarkEnd w:id="24"/>
+      <w:bookmarkEnd w:id="25"/>
     </w:p>
     <w:p>
       <w:pPr>
         <w:pStyle w:val="Ttulo1TCC"/>
       </w:pPr>
-      <w:bookmarkStart w:id="25" w:name="_Toc52307583"/>
+      <w:bookmarkStart w:id="26" w:name="_Toc52307583"/>
       <w:r>
         <w:t>ANÁLISE DOS DADOS DA P</w:t>
       </w:r>
       <w:r>
         <w:t>ESQUISA (OBTIDOS)</w:t>
       </w:r>
-      <w:bookmarkEnd w:id="25"/>
+      <w:bookmarkEnd w:id="26"/>
     </w:p>
     <w:p>
       <w:pPr>
         <w:pStyle w:val="Ttulo1TCC"/>
       </w:pPr>
-      <w:bookmarkStart w:id="26" w:name="_Toc52307584"/>
+      <w:bookmarkStart w:id="27" w:name="_Toc52307584"/>
       <w:r>
         <w:t>CONSIDERAÇÕES FINAIS</w:t>
       </w:r>
-      <w:bookmarkEnd w:id="26"/>
+      <w:bookmarkEnd w:id="27"/>
     </w:p>
     <w:p>
       <w:pPr>
@@ -5112,14 +5840,14 @@
       <w:pPr>
         <w:pStyle w:val="Ttulo1TCC"/>
       </w:pPr>
-      <w:bookmarkStart w:id="27" w:name="_Toc52307585"/>
+      <w:bookmarkStart w:id="28" w:name="_Toc52307585"/>
       <w:r>
         <w:lastRenderedPageBreak/>
         <w:t>REFERÊNCIAS</w:t>
       </w:r>
-      <w:bookmarkEnd w:id="27"/>
-    </w:p>
-    <w:bookmarkStart w:id="28" w:name="_Hlk52306316" w:displacedByCustomXml="next"/>
+      <w:bookmarkEnd w:id="28"/>
+    </w:p>
+    <w:bookmarkStart w:id="29" w:name="_Hlk52306316" w:displacedByCustomXml="next"/>
     <w:sdt>
       <w:sdtPr>
         <w:rPr>
@@ -5326,7 +6054,21 @@
             <w:rPr>
               <w:rStyle w:val="NormalTCCChar"/>
             </w:rPr>
-            <w:t xml:space="preserve"> de Junho </w:t>
+            <w:t xml:space="preserve"> de </w:t>
+          </w:r>
+          <w:proofErr w:type="gramStart"/>
+          <w:r>
+            <w:rPr>
+              <w:rStyle w:val="NormalTCCChar"/>
+            </w:rPr>
+            <w:t>Junho</w:t>
+          </w:r>
+          <w:proofErr w:type="gramEnd"/>
+          <w:r>
+            <w:rPr>
+              <w:rStyle w:val="NormalTCCChar"/>
+            </w:rPr>
+            <w:t xml:space="preserve"> </w:t>
           </w:r>
           <w:r>
             <w:rPr>
@@ -5406,7 +6148,21 @@
         <w:rPr>
           <w:rStyle w:val="NormalTCCChar"/>
         </w:rPr>
-        <w:t xml:space="preserve"> de Junho </w:t>
+        <w:t xml:space="preserve"> de </w:t>
+      </w:r>
+      <w:proofErr w:type="gramStart"/>
+      <w:r>
+        <w:rPr>
+          <w:rStyle w:val="NormalTCCChar"/>
+        </w:rPr>
+        <w:t>Junho</w:t>
+      </w:r>
+      <w:proofErr w:type="gramEnd"/>
+      <w:r>
+        <w:rPr>
+          <w:rStyle w:val="NormalTCCChar"/>
+        </w:rPr>
+        <w:t xml:space="preserve"> </w:t>
       </w:r>
       <w:r>
         <w:rPr>
@@ -5454,7 +6210,21 @@
         <w:rPr>
           <w:rStyle w:val="NormalTCCChar"/>
         </w:rPr>
-        <w:t xml:space="preserve"> de Junho de </w:t>
+        <w:t xml:space="preserve"> de </w:t>
+      </w:r>
+      <w:proofErr w:type="gramStart"/>
+      <w:r>
+        <w:rPr>
+          <w:rStyle w:val="NormalTCCChar"/>
+        </w:rPr>
+        <w:t>Junho</w:t>
+      </w:r>
+      <w:proofErr w:type="gramEnd"/>
+      <w:r>
+        <w:rPr>
+          <w:rStyle w:val="NormalTCCChar"/>
+        </w:rPr>
+        <w:t xml:space="preserve"> de </w:t>
       </w:r>
       <w:r>
         <w:rPr>
@@ -5517,10 +6287,24 @@
         <w:rPr>
           <w:rStyle w:val="NormalTCCChar"/>
         </w:rPr>
-        <w:t>Disponível em: https://www.itprotoday.com/sql-server/devils-dewitt-clause. Acessado em: 16 de Junho de 2020</w:t>
-      </w:r>
-    </w:p>
-    <w:bookmarkEnd w:id="28"/>
+        <w:t xml:space="preserve">Disponível em: https://www.itprotoday.com/sql-server/devils-dewitt-clause. Acessado em: 16 de </w:t>
+      </w:r>
+      <w:proofErr w:type="gramStart"/>
+      <w:r>
+        <w:rPr>
+          <w:rStyle w:val="NormalTCCChar"/>
+        </w:rPr>
+        <w:t>Junho</w:t>
+      </w:r>
+      <w:proofErr w:type="gramEnd"/>
+      <w:r>
+        <w:rPr>
+          <w:rStyle w:val="NormalTCCChar"/>
+        </w:rPr>
+        <w:t xml:space="preserve"> de 2020</w:t>
+      </w:r>
+    </w:p>
+    <w:bookmarkEnd w:id="29"/>
     <w:p/>
     <w:p>
       <w:pPr>
@@ -5530,7 +6314,7 @@
       </w:pPr>
     </w:p>
     <w:sectPr>
-      <w:headerReference w:type="default" r:id="rId9"/>
+      <w:headerReference w:type="default" r:id="rId13"/>
       <w:type w:val="continuous"/>
       <w:pgSz w:w="11906" w:h="16838"/>
       <w:pgMar w:top="1701" w:right="1134" w:bottom="1134" w:left="1701" w:header="709" w:footer="709" w:gutter="0"/>
@@ -5540,6 +6324,74 @@
     </w:sectPr>
   </w:body>
 </w:document>
+</file>
+
+<file path=word/comments.xml><?xml version="1.0" encoding="utf-8"?>
+<w:comments xmlns:wpc="http://schemas.microsoft.com/office/word/2010/wordprocessingCanvas" xmlns:cx="http://schemas.microsoft.com/office/drawing/2014/chartex" xmlns:cx1="http://schemas.microsoft.com/office/drawing/2015/9/8/chartex" xmlns:cx2="http://schemas.microsoft.com/office/drawing/2015/10/21/chartex" xmlns:cx3="http://schemas.microsoft.com/office/drawing/2016/5/9/chartex" xmlns:cx4="http://schemas.microsoft.com/office/drawing/2016/5/10/chartex" xmlns:cx5="http://schemas.microsoft.com/office/drawing/2016/5/11/chartex" xmlns:cx6="http://schemas.microsoft.com/office/drawing/2016/5/12/chartex" xmlns:cx7="http://schemas.microsoft.com/office/drawing/2016/5/13/chartex" xmlns:cx8="http://schemas.microsoft.com/office/drawing/2016/5/14/chartex" xmlns:mc="http://schemas.openxmlformats.org/markup-compatibility/2006" xmlns:aink="http://schemas.microsoft.com/office/drawing/2016/ink" xmlns:am3d="http://schemas.microsoft.com/office/drawing/2017/model3d" xmlns:o="urn:schemas-microsoft-com:office:office" xmlns:r="http://schemas.openxmlformats.org/officeDocument/2006/relationships" xmlns:m="http://schemas.openxmlformats.org/officeDocument/2006/math" xmlns:v="urn:schemas-microsoft-com:vml" xmlns:wp14="http://schemas.microsoft.com/office/word/2010/wordprocessingDrawing" xmlns:wp="http://schemas.openxmlformats.org/drawingml/2006/wordprocessingDrawing" xmlns:w10="urn:schemas-microsoft-com:office:word" xmlns:w="http://schemas.openxmlformats.org/wordprocessingml/2006/main" xmlns:w14="http://schemas.microsoft.com/office/word/2010/wordml" xmlns:w15="http://schemas.microsoft.com/office/word/2012/wordml" xmlns:w16cex="http://schemas.microsoft.com/office/word/2018/wordml/cex" xmlns:w16cid="http://schemas.microsoft.com/office/word/2016/wordml/cid" xmlns:w16="http://schemas.microsoft.com/office/word/2018/wordml" xmlns:w16se="http://schemas.microsoft.com/office/word/2015/wordml/symex" xmlns:wpg="http://schemas.microsoft.com/office/word/2010/wordprocessingGroup" xmlns:wpi="http://schemas.microsoft.com/office/word/2010/wordprocessingInk" xmlns:wne="http://schemas.microsoft.com/office/word/2006/wordml" xmlns:wps="http://schemas.microsoft.com/office/word/2010/wordprocessingShape" mc:Ignorable="w14 w15 w16se w16cid w16 w16cex wp14">
+  <w:comment w:id="1" w:author="Alexsandro Matias de Almeida" w:date="2020-10-01T19:06:00Z" w:initials="AMdA">
+    <w:p>
+      <w:pPr>
+        <w:pStyle w:val="CommentText"/>
+      </w:pPr>
+      <w:r>
+        <w:rPr>
+          <w:rStyle w:val="CommentReference"/>
+        </w:rPr>
+        <w:annotationRef/>
+      </w:r>
+      <w:r>
+        <w:t xml:space="preserve">Pensando em alterar para a mesmo Banco de Dados. </w:t>
+      </w:r>
+      <w:proofErr w:type="gramStart"/>
+      <w:r>
+        <w:t>Funcionaria</w:t>
+      </w:r>
+      <w:proofErr w:type="gramEnd"/>
+      <w:r>
+        <w:t xml:space="preserve"> da seguinte forma:</w:t>
+      </w:r>
+    </w:p>
+    <w:p>
+      <w:pPr>
+        <w:pStyle w:val="CommentText"/>
+      </w:pPr>
+    </w:p>
+    <w:p>
+      <w:pPr>
+        <w:pStyle w:val="CommentText"/>
+      </w:pPr>
+      <w:r>
+        <w:t xml:space="preserve"> Em vez de criar dois bancos, seriam </w:t>
+      </w:r>
+      <w:proofErr w:type="gramStart"/>
+      <w:r>
+        <w:t>criado</w:t>
+      </w:r>
+      <w:proofErr w:type="gramEnd"/>
+      <w:r>
+        <w:t xml:space="preserve"> apenas um. Seria normalmente populado e utilizado. Depois todas a otimizações seriam feitas nele mesmo e não mais em outro banco. Com isso, a medição da otimização seria mais real.</w:t>
+      </w:r>
+    </w:p>
+  </w:comment>
+</w:comments>
+</file>
+
+<file path=word/commentsExtended.xml><?xml version="1.0" encoding="utf-8"?>
+<w15:commentsEx xmlns:wpc="http://schemas.microsoft.com/office/word/2010/wordprocessingCanvas" xmlns:cx="http://schemas.microsoft.com/office/drawing/2014/chartex" xmlns:cx1="http://schemas.microsoft.com/office/drawing/2015/9/8/chartex" xmlns:cx2="http://schemas.microsoft.com/office/drawing/2015/10/21/chartex" xmlns:cx3="http://schemas.microsoft.com/office/drawing/2016/5/9/chartex" xmlns:cx4="http://schemas.microsoft.com/office/drawing/2016/5/10/chartex" xmlns:cx5="http://schemas.microsoft.com/office/drawing/2016/5/11/chartex" xmlns:cx6="http://schemas.microsoft.com/office/drawing/2016/5/12/chartex" xmlns:cx7="http://schemas.microsoft.com/office/drawing/2016/5/13/chartex" xmlns:cx8="http://schemas.microsoft.com/office/drawing/2016/5/14/chartex" xmlns:mc="http://schemas.openxmlformats.org/markup-compatibility/2006" xmlns:aink="http://schemas.microsoft.com/office/drawing/2016/ink" xmlns:am3d="http://schemas.microsoft.com/office/drawing/2017/model3d" xmlns:o="urn:schemas-microsoft-com:office:office" xmlns:r="http://schemas.openxmlformats.org/officeDocument/2006/relationships" xmlns:m="http://schemas.openxmlformats.org/officeDocument/2006/math" xmlns:v="urn:schemas-microsoft-com:vml" xmlns:wp14="http://schemas.microsoft.com/office/word/2010/wordprocessingDrawing" xmlns:wp="http://schemas.openxmlformats.org/drawingml/2006/wordprocessingDrawing" xmlns:w10="urn:schemas-microsoft-com:office:word" xmlns:w="http://schemas.openxmlformats.org/wordprocessingml/2006/main" xmlns:w14="http://schemas.microsoft.com/office/word/2010/wordml" xmlns:w15="http://schemas.microsoft.com/office/word/2012/wordml" xmlns:w16cex="http://schemas.microsoft.com/office/word/2018/wordml/cex" xmlns:w16cid="http://schemas.microsoft.com/office/word/2016/wordml/cid" xmlns:w16="http://schemas.microsoft.com/office/word/2018/wordml" xmlns:w16se="http://schemas.microsoft.com/office/word/2015/wordml/symex" xmlns:wpg="http://schemas.microsoft.com/office/word/2010/wordprocessingGroup" xmlns:wpi="http://schemas.microsoft.com/office/word/2010/wordprocessingInk" xmlns:wne="http://schemas.microsoft.com/office/word/2006/wordml" xmlns:wps="http://schemas.microsoft.com/office/word/2010/wordprocessingShape" mc:Ignorable="w14 w15 w16se w16cid w16 w16cex wp14">
+  <w15:commentEx w15:paraId="482ED616" w15:done="0"/>
+</w15:commentsEx>
+</file>
+
+<file path=word/commentsExtensible.xml><?xml version="1.0" encoding="utf-8"?>
+<w16cex:commentsExtensible xmlns:wpc="http://schemas.microsoft.com/office/word/2010/wordprocessingCanvas" xmlns:cx="http://schemas.microsoft.com/office/drawing/2014/chartex" xmlns:cx1="http://schemas.microsoft.com/office/drawing/2015/9/8/chartex" xmlns:cx2="http://schemas.microsoft.com/office/drawing/2015/10/21/chartex" xmlns:cx3="http://schemas.microsoft.com/office/drawing/2016/5/9/chartex" xmlns:cx4="http://schemas.microsoft.com/office/drawing/2016/5/10/chartex" xmlns:cx5="http://schemas.microsoft.com/office/drawing/2016/5/11/chartex" xmlns:cx6="http://schemas.microsoft.com/office/drawing/2016/5/12/chartex" xmlns:cx7="http://schemas.microsoft.com/office/drawing/2016/5/13/chartex" xmlns:cx8="http://schemas.microsoft.com/office/drawing/2016/5/14/chartex" xmlns:mc="http://schemas.openxmlformats.org/markup-compatibility/2006" xmlns:aink="http://schemas.microsoft.com/office/drawing/2016/ink" xmlns:am3d="http://schemas.microsoft.com/office/drawing/2017/model3d" xmlns:o="urn:schemas-microsoft-com:office:office" xmlns:r="http://schemas.openxmlformats.org/officeDocument/2006/relationships" xmlns:m="http://schemas.openxmlformats.org/officeDocument/2006/math" xmlns:v="urn:schemas-microsoft-com:vml" xmlns:wp14="http://schemas.microsoft.com/office/word/2010/wordprocessingDrawing" xmlns:wp="http://schemas.openxmlformats.org/drawingml/2006/wordprocessingDrawing" xmlns:w10="urn:schemas-microsoft-com:office:word" xmlns:w="http://schemas.openxmlformats.org/wordprocessingml/2006/main" xmlns:w14="http://schemas.microsoft.com/office/word/2010/wordml" xmlns:w15="http://schemas.microsoft.com/office/word/2012/wordml" xmlns:w16cex="http://schemas.microsoft.com/office/word/2018/wordml/cex" xmlns:w16cid="http://schemas.microsoft.com/office/word/2016/wordml/cid" xmlns:w16="http://schemas.microsoft.com/office/word/2018/wordml" xmlns:w16se="http://schemas.microsoft.com/office/word/2015/wordml/symex" xmlns:wpg="http://schemas.microsoft.com/office/word/2010/wordprocessingGroup" xmlns:wpi="http://schemas.microsoft.com/office/word/2010/wordprocessingInk" xmlns:wne="http://schemas.microsoft.com/office/word/2006/wordml" xmlns:wps="http://schemas.microsoft.com/office/word/2010/wordprocessingShape" mc:Ignorable="w14 w15 w16se w16cid w16 w16cex wp14">
+  <w16cex:commentExtensible w16cex:durableId="2320A750" w16cex:dateUtc="2020-10-01T22:06:00Z"/>
+</w16cex:commentsExtensible>
+</file>
+
+<file path=word/commentsIds.xml><?xml version="1.0" encoding="utf-8"?>
+<w16cid:commentsIds xmlns:wpc="http://schemas.microsoft.com/office/word/2010/wordprocessingCanvas" xmlns:cx="http://schemas.microsoft.com/office/drawing/2014/chartex" xmlns:cx1="http://schemas.microsoft.com/office/drawing/2015/9/8/chartex" xmlns:cx2="http://schemas.microsoft.com/office/drawing/2015/10/21/chartex" xmlns:cx3="http://schemas.microsoft.com/office/drawing/2016/5/9/chartex" xmlns:cx4="http://schemas.microsoft.com/office/drawing/2016/5/10/chartex" xmlns:cx5="http://schemas.microsoft.com/office/drawing/2016/5/11/chartex" xmlns:cx6="http://schemas.microsoft.com/office/drawing/2016/5/12/chartex" xmlns:cx7="http://schemas.microsoft.com/office/drawing/2016/5/13/chartex" xmlns:cx8="http://schemas.microsoft.com/office/drawing/2016/5/14/chartex" xmlns:mc="http://schemas.openxmlformats.org/markup-compatibility/2006" xmlns:aink="http://schemas.microsoft.com/office/drawing/2016/ink" xmlns:am3d="http://schemas.microsoft.com/office/drawing/2017/model3d" xmlns:o="urn:schemas-microsoft-com:office:office" xmlns:r="http://schemas.openxmlformats.org/officeDocument/2006/relationships" xmlns:m="http://schemas.openxmlformats.org/officeDocument/2006/math" xmlns:v="urn:schemas-microsoft-com:vml" xmlns:wp14="http://schemas.microsoft.com/office/word/2010/wordprocessingDrawing" xmlns:wp="http://schemas.openxmlformats.org/drawingml/2006/wordprocessingDrawing" xmlns:w10="urn:schemas-microsoft-com:office:word" xmlns:w="http://schemas.openxmlformats.org/wordprocessingml/2006/main" xmlns:w14="http://schemas.microsoft.com/office/word/2010/wordml" xmlns:w15="http://schemas.microsoft.com/office/word/2012/wordml" xmlns:w16cex="http://schemas.microsoft.com/office/word/2018/wordml/cex" xmlns:w16cid="http://schemas.microsoft.com/office/word/2016/wordml/cid" xmlns:w16="http://schemas.microsoft.com/office/word/2018/wordml" xmlns:w16se="http://schemas.microsoft.com/office/word/2015/wordml/symex" xmlns:wpg="http://schemas.microsoft.com/office/word/2010/wordprocessingGroup" xmlns:wpi="http://schemas.microsoft.com/office/word/2010/wordprocessingInk" xmlns:wne="http://schemas.microsoft.com/office/word/2006/wordml" xmlns:wps="http://schemas.microsoft.com/office/word/2010/wordprocessingShape" mc:Ignorable="w14 w15 w16se w16cid w16 w16cex wp14">
+  <w16cid:commentId w16cid:paraId="482ED616" w16cid:durableId="2320A750"/>
+</w16cid:commentsIds>
 </file>
 
 <file path=word/endnotes.xml><?xml version="1.0" encoding="utf-8"?>
@@ -6675,7 +7527,7 @@
   <w:abstractNum w:abstractNumId="10" w15:restartNumberingAfterBreak="0">
     <w:nsid w:val="44CA4E04"/>
     <w:multiLevelType w:val="multilevel"/>
-    <w:tmpl w:val="FBF6D42E"/>
+    <w:tmpl w:val="EB3AA270"/>
     <w:lvl w:ilvl="0">
       <w:start w:val="1"/>
       <w:numFmt w:val="decimal"/>
@@ -8069,6 +8921,119 @@
     </w:lvl>
   </w:abstractNum>
   <w:abstractNum w:abstractNumId="23" w15:restartNumberingAfterBreak="0">
+    <w:nsid w:val="78680F04"/>
+    <w:multiLevelType w:val="hybridMultilevel"/>
+    <w:tmpl w:val="6E1C9DF8"/>
+    <w:lvl w:ilvl="0" w:tplc="04160001">
+      <w:start w:val="1"/>
+      <w:numFmt w:val="bullet"/>
+      <w:lvlText w:val=""/>
+      <w:lvlJc w:val="left"/>
+      <w:pPr>
+        <w:ind w:left="720" w:hanging="360"/>
+      </w:pPr>
+      <w:rPr>
+        <w:rFonts w:ascii="Symbol" w:hAnsi="Symbol" w:hint="default"/>
+      </w:rPr>
+    </w:lvl>
+    <w:lvl w:ilvl="1" w:tplc="04160003" w:tentative="1">
+      <w:start w:val="1"/>
+      <w:numFmt w:val="bullet"/>
+      <w:lvlText w:val="o"/>
+      <w:lvlJc w:val="left"/>
+      <w:pPr>
+        <w:ind w:left="1440" w:hanging="360"/>
+      </w:pPr>
+      <w:rPr>
+        <w:rFonts w:ascii="Courier New" w:hAnsi="Courier New" w:cs="Courier New" w:hint="default"/>
+      </w:rPr>
+    </w:lvl>
+    <w:lvl w:ilvl="2" w:tplc="04160005" w:tentative="1">
+      <w:start w:val="1"/>
+      <w:numFmt w:val="bullet"/>
+      <w:lvlText w:val=""/>
+      <w:lvlJc w:val="left"/>
+      <w:pPr>
+        <w:ind w:left="2160" w:hanging="360"/>
+      </w:pPr>
+      <w:rPr>
+        <w:rFonts w:ascii="Wingdings" w:hAnsi="Wingdings" w:hint="default"/>
+      </w:rPr>
+    </w:lvl>
+    <w:lvl w:ilvl="3" w:tplc="04160001" w:tentative="1">
+      <w:start w:val="1"/>
+      <w:numFmt w:val="bullet"/>
+      <w:lvlText w:val=""/>
+      <w:lvlJc w:val="left"/>
+      <w:pPr>
+        <w:ind w:left="2880" w:hanging="360"/>
+      </w:pPr>
+      <w:rPr>
+        <w:rFonts w:ascii="Symbol" w:hAnsi="Symbol" w:hint="default"/>
+      </w:rPr>
+    </w:lvl>
+    <w:lvl w:ilvl="4" w:tplc="04160003" w:tentative="1">
+      <w:start w:val="1"/>
+      <w:numFmt w:val="bullet"/>
+      <w:lvlText w:val="o"/>
+      <w:lvlJc w:val="left"/>
+      <w:pPr>
+        <w:ind w:left="3600" w:hanging="360"/>
+      </w:pPr>
+      <w:rPr>
+        <w:rFonts w:ascii="Courier New" w:hAnsi="Courier New" w:cs="Courier New" w:hint="default"/>
+      </w:rPr>
+    </w:lvl>
+    <w:lvl w:ilvl="5" w:tplc="04160005" w:tentative="1">
+      <w:start w:val="1"/>
+      <w:numFmt w:val="bullet"/>
+      <w:lvlText w:val=""/>
+      <w:lvlJc w:val="left"/>
+      <w:pPr>
+        <w:ind w:left="4320" w:hanging="360"/>
+      </w:pPr>
+      <w:rPr>
+        <w:rFonts w:ascii="Wingdings" w:hAnsi="Wingdings" w:hint="default"/>
+      </w:rPr>
+    </w:lvl>
+    <w:lvl w:ilvl="6" w:tplc="04160001" w:tentative="1">
+      <w:start w:val="1"/>
+      <w:numFmt w:val="bullet"/>
+      <w:lvlText w:val=""/>
+      <w:lvlJc w:val="left"/>
+      <w:pPr>
+        <w:ind w:left="5040" w:hanging="360"/>
+      </w:pPr>
+      <w:rPr>
+        <w:rFonts w:ascii="Symbol" w:hAnsi="Symbol" w:hint="default"/>
+      </w:rPr>
+    </w:lvl>
+    <w:lvl w:ilvl="7" w:tplc="04160003" w:tentative="1">
+      <w:start w:val="1"/>
+      <w:numFmt w:val="bullet"/>
+      <w:lvlText w:val="o"/>
+      <w:lvlJc w:val="left"/>
+      <w:pPr>
+        <w:ind w:left="5760" w:hanging="360"/>
+      </w:pPr>
+      <w:rPr>
+        <w:rFonts w:ascii="Courier New" w:hAnsi="Courier New" w:cs="Courier New" w:hint="default"/>
+      </w:rPr>
+    </w:lvl>
+    <w:lvl w:ilvl="8" w:tplc="04160005" w:tentative="1">
+      <w:start w:val="1"/>
+      <w:numFmt w:val="bullet"/>
+      <w:lvlText w:val=""/>
+      <w:lvlJc w:val="left"/>
+      <w:pPr>
+        <w:ind w:left="6480" w:hanging="360"/>
+      </w:pPr>
+      <w:rPr>
+        <w:rFonts w:ascii="Wingdings" w:hAnsi="Wingdings" w:hint="default"/>
+      </w:rPr>
+    </w:lvl>
+  </w:abstractNum>
+  <w:abstractNum w:abstractNumId="24" w15:restartNumberingAfterBreak="0">
     <w:nsid w:val="7899669A"/>
     <w:multiLevelType w:val="hybridMultilevel"/>
     <w:tmpl w:val="0278ECD6"/>
@@ -8154,7 +9119,7 @@
       </w:pPr>
     </w:lvl>
   </w:abstractNum>
-  <w:abstractNum w:abstractNumId="24" w15:restartNumberingAfterBreak="0">
+  <w:abstractNum w:abstractNumId="25" w15:restartNumberingAfterBreak="0">
     <w:nsid w:val="7BC4692D"/>
     <w:multiLevelType w:val="hybridMultilevel"/>
     <w:tmpl w:val="2FB8EE26"/>
@@ -8286,7 +9251,7 @@
     <w:abstractNumId w:val="21"/>
   </w:num>
   <w:num w:numId="7">
-    <w:abstractNumId w:val="23"/>
+    <w:abstractNumId w:val="24"/>
   </w:num>
   <w:num w:numId="8">
     <w:abstractNumId w:val="19"/>
@@ -8340,12 +9305,23 @@
     <w:abstractNumId w:val="6"/>
   </w:num>
   <w:num w:numId="25">
-    <w:abstractNumId w:val="24"/>
+    <w:abstractNumId w:val="25"/>
   </w:num>
   <w:num w:numId="26">
     <w:abstractNumId w:val="15"/>
   </w:num>
+  <w:num w:numId="27">
+    <w:abstractNumId w:val="23"/>
+  </w:num>
 </w:numbering>
+</file>
+
+<file path=word/people.xml><?xml version="1.0" encoding="utf-8"?>
+<w15:people xmlns:wpc="http://schemas.microsoft.com/office/word/2010/wordprocessingCanvas" xmlns:cx="http://schemas.microsoft.com/office/drawing/2014/chartex" xmlns:cx1="http://schemas.microsoft.com/office/drawing/2015/9/8/chartex" xmlns:cx2="http://schemas.microsoft.com/office/drawing/2015/10/21/chartex" xmlns:cx3="http://schemas.microsoft.com/office/drawing/2016/5/9/chartex" xmlns:cx4="http://schemas.microsoft.com/office/drawing/2016/5/10/chartex" xmlns:cx5="http://schemas.microsoft.com/office/drawing/2016/5/11/chartex" xmlns:cx6="http://schemas.microsoft.com/office/drawing/2016/5/12/chartex" xmlns:cx7="http://schemas.microsoft.com/office/drawing/2016/5/13/chartex" xmlns:cx8="http://schemas.microsoft.com/office/drawing/2016/5/14/chartex" xmlns:mc="http://schemas.openxmlformats.org/markup-compatibility/2006" xmlns:aink="http://schemas.microsoft.com/office/drawing/2016/ink" xmlns:am3d="http://schemas.microsoft.com/office/drawing/2017/model3d" xmlns:o="urn:schemas-microsoft-com:office:office" xmlns:r="http://schemas.openxmlformats.org/officeDocument/2006/relationships" xmlns:m="http://schemas.openxmlformats.org/officeDocument/2006/math" xmlns:v="urn:schemas-microsoft-com:vml" xmlns:wp14="http://schemas.microsoft.com/office/word/2010/wordprocessingDrawing" xmlns:wp="http://schemas.openxmlformats.org/drawingml/2006/wordprocessingDrawing" xmlns:w10="urn:schemas-microsoft-com:office:word" xmlns:w="http://schemas.openxmlformats.org/wordprocessingml/2006/main" xmlns:w14="http://schemas.microsoft.com/office/word/2010/wordml" xmlns:w15="http://schemas.microsoft.com/office/word/2012/wordml" xmlns:w16cex="http://schemas.microsoft.com/office/word/2018/wordml/cex" xmlns:w16cid="http://schemas.microsoft.com/office/word/2016/wordml/cid" xmlns:w16="http://schemas.microsoft.com/office/word/2018/wordml" xmlns:w16se="http://schemas.microsoft.com/office/word/2015/wordml/symex" xmlns:wpg="http://schemas.microsoft.com/office/word/2010/wordprocessingGroup" xmlns:wpi="http://schemas.microsoft.com/office/word/2010/wordprocessingInk" xmlns:wne="http://schemas.microsoft.com/office/word/2006/wordml" xmlns:wps="http://schemas.microsoft.com/office/word/2010/wordprocessingShape" mc:Ignorable="w14 w15 w16se w16cid w16 w16cex wp14">
+  <w15:person w15:author="Alexsandro Matias de Almeida">
+    <w15:presenceInfo w15:providerId="Windows Live" w15:userId="7bac6c4a4b4f10e4"/>
+  </w15:person>
+</w15:people>
 </file>
 
 <file path=word/styles.xml><?xml version="1.0" encoding="utf-8"?>
@@ -8819,7 +9795,6 @@
   <w:style w:type="character" w:default="1" w:styleId="DefaultParagraphFont">
     <w:name w:val="Default Paragraph Font"/>
     <w:uiPriority w:val="1"/>
-    <w:semiHidden/>
     <w:unhideWhenUsed/>
   </w:style>
   <w:style w:type="table" w:default="1" w:styleId="TableNormal">
@@ -9744,7 +10719,7 @@
 </file>
 
 <file path=customXml/item1.xml><?xml version="1.0" encoding="utf-8"?>
-<b:Sources xmlns:b="http://schemas.openxmlformats.org/officeDocument/2006/bibliography" xmlns="http://schemas.openxmlformats.org/officeDocument/2006/bibliography" SelectedStyle="\ABNT_Author.XSL" StyleName="APA" Version="1">
+<b:Sources xmlns:b="http://schemas.openxmlformats.org/officeDocument/2006/bibliography" xmlns="http://schemas.openxmlformats.org/officeDocument/2006/bibliography" SelectedStyle="\APASixthEditionOfficeOnline.xsl" StyleName="APA" Version="6">
   <b:Source>
     <b:Tag>Ida10</b:Tag>
     <b:SourceType>Book</b:SourceType>
@@ -9763,7 +10738,7 @@
     <b:Year>2010</b:Year>
     <b:City>Rio de Janeiro</b:City>
     <b:Publisher>Elsevier</b:Publisher>
-    <b:RefOrder>6</b:RefOrder>
+    <b:RefOrder>7</b:RefOrder>
   </b:Source>
   <b:Source>
     <b:Tag>Ida03</b:Tag>
@@ -9784,7 +10759,7 @@
     <b:City>Rio de Janeiro</b:City>
     <b:Publisher>Manole</b:Publisher>
     <b:Edition>9ª</b:Edition>
-    <b:RefOrder>7</b:RefOrder>
+    <b:RefOrder>8</b:RefOrder>
   </b:Source>
   <b:Source>
     <b:Tag>Max00</b:Tag>
@@ -9805,7 +10780,7 @@
     <b:Year>2000</b:Year>
     <b:City>São Paulo</b:City>
     <b:Publisher>Atlas</b:Publisher>
-    <b:RefOrder>8</b:RefOrder>
+    <b:RefOrder>9</b:RefOrder>
   </b:Source>
   <b:Source>
     <b:Tag>SOU15</b:Tag>
@@ -9827,7 +10802,7 @@
     <b:City>Rio de Janeiro</b:City>
     <b:Publisher>Seses</b:Publisher>
     <b:Edition>1ª</b:Edition>
-    <b:RefOrder>9</b:RefOrder>
+    <b:RefOrder>10</b:RefOrder>
   </b:Source>
   <b:Source>
     <b:Tag>Wik17</b:Tag>
@@ -9849,7 +10824,7 @@
     <b:MonthAccessed>Maio</b:MonthAccessed>
     <b:DayAccessed>29</b:DayAccessed>
     <b:URL>https://pt.wikipedia.org/wiki/Experi%C3%AAncia_de_Hawthorne</b:URL>
-    <b:RefOrder>10</b:RefOrder>
+    <b:RefOrder>11</b:RefOrder>
   </b:Source>
   <b:Source>
     <b:Tag>LUZ96</b:Tag>
@@ -9870,7 +10845,7 @@
     <b:Year>1996</b:Year>
     <b:City>Rio de Janeiro</b:City>
     <b:Publisher>Qualitymark</b:Publisher>
-    <b:RefOrder>11</b:RefOrder>
+    <b:RefOrder>12</b:RefOrder>
   </b:Source>
   <b:Source>
     <b:Tag>Eli04</b:Tag>
@@ -9890,7 +10865,7 @@
     <b:Year>2004</b:Year>
     <b:City>São Paulo</b:City>
     <b:Publisher>Atlas</b:Publisher>
-    <b:RefOrder>12</b:RefOrder>
+    <b:RefOrder>13</b:RefOrder>
   </b:Source>
   <b:Source>
     <b:Tag>Edu02</b:Tag>
@@ -9910,7 +10885,7 @@
     <b:Year>2002</b:Year>
     <b:City>São Paulo</b:City>
     <b:Publisher>Pioneira Thomson Learning</b:Publisher>
-    <b:RefOrder>13</b:RefOrder>
+    <b:RefOrder>14</b:RefOrder>
   </b:Source>
   <b:Source>
     <b:Tag>Tac01</b:Tag>
@@ -9941,7 +10916,7 @@
     <b:City>Rio de Janeiro</b:City>
     <b:Publisher>FGV</b:Publisher>
     <b:Edition>2ª</b:Edition>
-    <b:RefOrder>14</b:RefOrder>
+    <b:RefOrder>15</b:RefOrder>
   </b:Source>
   <b:Source>
     <b:Tag>Ant04</b:Tag>
@@ -9963,7 +10938,7 @@
     <b:City>São Paulo</b:City>
     <b:Publisher>Atlas S.A.</b:Publisher>
     <b:Edition>4ª</b:Edition>
-    <b:RefOrder>15</b:RefOrder>
+    <b:RefOrder>16</b:RefOrder>
   </b:Source>
   <b:Source>
     <b:Tag>Law97</b:Tag>
@@ -9995,7 +10970,7 @@
     <b:Publisher>Atlas</b:Publisher>
     <b:Edition>2ª</b:Edition>
     <b:BookTitle>Psicodinâmica da vida organizacional: Motivação e Liderança</b:BookTitle>
-    <b:RefOrder>16</b:RefOrder>
+    <b:RefOrder>17</b:RefOrder>
   </b:Source>
   <b:Source>
     <b:Tag>ARC97</b:Tag>
@@ -10027,7 +11002,7 @@
     <b:City>São Paulo</b:City>
     <b:Publisher>Atlas</b:Publisher>
     <b:Edition>2ª</b:Edition>
-    <b:RefOrder>17</b:RefOrder>
+    <b:RefOrder>18</b:RefOrder>
   </b:Source>
   <b:Source>
     <b:Tag>Ber97</b:Tag>
@@ -10049,7 +11024,7 @@
     <b:City>São Paulo</b:City>
     <b:Publisher>Atlas</b:Publisher>
     <b:Edition>4ª</b:Edition>
-    <b:RefOrder>18</b:RefOrder>
+    <b:RefOrder>19</b:RefOrder>
   </b:Source>
   <b:Source>
     <b:Tag>Ber7a</b:Tag>
@@ -10082,7 +11057,7 @@
     </b:Author>
     <b:BookTitle>Psicodinâmica da vida organizacional: motivação eliderança</b:BookTitle>
     <b:Pages>69-93</b:Pages>
-    <b:RefOrder>19</b:RefOrder>
+    <b:RefOrder>20</b:RefOrder>
   </b:Source>
   <b:Source>
     <b:Tag>Ant02</b:Tag>
@@ -10104,7 +11079,7 @@
     <b:City>São Paulo</b:City>
     <b:Publisher>Atlas</b:Publisher>
     <b:Edition>4ª</b:Edition>
-    <b:RefOrder>20</b:RefOrder>
+    <b:RefOrder>21</b:RefOrder>
   </b:Source>
   <b:Source>
     <b:Tag>Mar03</b:Tag>
@@ -10126,7 +11101,7 @@
     <b:City>São Paulo</b:City>
     <b:Publisher>Atlas</b:Publisher>
     <b:Edition>5ª</b:Edition>
-    <b:RefOrder>21</b:RefOrder>
+    <b:RefOrder>22</b:RefOrder>
   </b:Source>
   <b:Source>
     <b:Tag>CEN16</b:Tag>
@@ -10147,7 +11122,7 @@
     <b:MonthAccessed>Abril</b:MonthAccessed>
     <b:DayAccessed>3</b:DayAccessed>
     <b:URL>http://www.cidades.ibge.gov.br/xtras/perfil.php?lang=&amp;codmun=260290</b:URL>
-    <b:RefOrder>22</b:RefOrder>
+    <b:RefOrder>23</b:RefOrder>
   </b:Source>
   <b:Source>
     <b:Tag>Mir08</b:Tag>
@@ -10168,7 +11143,7 @@
     </b:Author>
     <b:City>Porto Alegre</b:City>
     <b:Publisher>Artmed</b:Publisher>
-    <b:RefOrder>23</b:RefOrder>
+    <b:RefOrder>24</b:RefOrder>
   </b:Source>
   <b:Source>
     <b:Tag>Rov09</b:Tag>
@@ -10189,7 +11164,7 @@
     <b:Year>2009</b:Year>
     <b:City>Rio de Janeiro</b:City>
     <b:Publisher>Fundação CECIERJ</b:Publisher>
-    <b:RefOrder>24</b:RefOrder>
+    <b:RefOrder>25</b:RefOrder>
   </b:Source>
   <b:Source>
     <b:Tag>Eni09</b:Tag>
@@ -10219,7 +11194,7 @@
     <b:Year>2009</b:Year>
     <b:City>Ijuí</b:City>
     <b:Publisher>Unijuí</b:Publisher>
-    <b:RefOrder>25</b:RefOrder>
+    <b:RefOrder>26</b:RefOrder>
   </b:Source>
   <b:Source>
     <b:Tag>DBE20</b:Tag>
@@ -10305,7 +11280,7 @@
     <b:Title>PostgreSQL - SQL Básico</b:Title>
     <b:Year>2019</b:Year>
     <b:URL>https://github.com/juliano777/pgsql_fs2w/blob/master/postgresql_sql_basico.pdf</b:URL>
-    <b:RefOrder>4</b:RefOrder>
+    <b:RefOrder>5</b:RefOrder>
   </b:Source>
   <b:Source>
     <b:Tag>ARI18</b:Tag>
@@ -10331,13 +11306,32 @@
       </b:Author>
     </b:Author>
     <b:LCID>pt-BR</b:LCID>
-    <b:RefOrder>5</b:RefOrder>
+    <b:RefOrder>6</b:RefOrder>
+  </b:Source>
+  <b:Source>
+    <b:Tag>MyS</b:Tag>
+    <b:SourceType>InternetSite</b:SourceType>
+    <b:Guid>{D9B23F48-BF3B-41C5-80A9-425FC38511E6}</b:Guid>
+    <b:Author>
+      <b:Author>
+        <b:Corporate>MySQL 8.0</b:Corporate>
+      </b:Author>
+    </b:Author>
+    <b:URL>https://downloads.mysql.com/docs/refman-8.0-en.pdf</b:URL>
+    <b:LCID>pt-BR</b:LCID>
+    <b:Title>MySQL 8.0 Reference Manual</b:Title>
+    <b:InternetSiteTitle>MySQL 8.0 Reference Manual</b:InternetSiteTitle>
+    <b:Year>2020</b:Year>
+    <b:Month>Setembro</b:Month>
+    <b:Day>09</b:Day>
+    <b:YearAccessed>2020</b:YearAccessed>
+    <b:RefOrder>4</b:RefOrder>
   </b:Source>
 </b:Sources>
 </file>
 
 <file path=customXml/itemProps1.xml><?xml version="1.0" encoding="utf-8"?>
-<ds:datastoreItem xmlns:ds="http://schemas.openxmlformats.org/officeDocument/2006/customXml" ds:itemID="{46ADBA75-ABB9-469F-95F4-A5FCF6BB057E}">
+<ds:datastoreItem xmlns:ds="http://schemas.openxmlformats.org/officeDocument/2006/customXml" ds:itemID="{C36CCC79-9B36-46F2-A05B-6E61520E98B0}">
   <ds:schemaRefs>
     <ds:schemaRef ds:uri="http://schemas.openxmlformats.org/officeDocument/2006/bibliography"/>
   </ds:schemaRefs>

</xml_diff>

<commit_message>
Parada na query 06
</commit_message>
<xml_diff>
--- a/final-doc/AlexsandroMatias-final-doc.docx
+++ b/final-doc/AlexsandroMatias-final-doc.docx
@@ -1,6 +1,6 @@
 
 <file path=word/document.xml><?xml version="1.0" encoding="utf-8"?>
-<w:document xmlns:wpc="http://schemas.microsoft.com/office/word/2010/wordprocessingCanvas" xmlns:cx="http://schemas.microsoft.com/office/drawing/2014/chartex" xmlns:cx1="http://schemas.microsoft.com/office/drawing/2015/9/8/chartex" xmlns:cx2="http://schemas.microsoft.com/office/drawing/2015/10/21/chartex" xmlns:cx3="http://schemas.microsoft.com/office/drawing/2016/5/9/chartex" xmlns:cx4="http://schemas.microsoft.com/office/drawing/2016/5/10/chartex" xmlns:cx5="http://schemas.microsoft.com/office/drawing/2016/5/11/chartex" xmlns:cx6="http://schemas.microsoft.com/office/drawing/2016/5/12/chartex" xmlns:cx7="http://schemas.microsoft.com/office/drawing/2016/5/13/chartex" xmlns:cx8="http://schemas.microsoft.com/office/drawing/2016/5/14/chartex" xmlns:mc="http://schemas.openxmlformats.org/markup-compatibility/2006" xmlns:aink="http://schemas.microsoft.com/office/drawing/2016/ink" xmlns:am3d="http://schemas.microsoft.com/office/drawing/2017/model3d" xmlns:o="urn:schemas-microsoft-com:office:office" xmlns:r="http://schemas.openxmlformats.org/officeDocument/2006/relationships" xmlns:m="http://schemas.openxmlformats.org/officeDocument/2006/math" xmlns:v="urn:schemas-microsoft-com:vml" xmlns:wp14="http://schemas.microsoft.com/office/word/2010/wordprocessingDrawing" xmlns:wp="http://schemas.openxmlformats.org/drawingml/2006/wordprocessingDrawing" xmlns:w10="urn:schemas-microsoft-com:office:word" xmlns:w="http://schemas.openxmlformats.org/wordprocessingml/2006/main" xmlns:w14="http://schemas.microsoft.com/office/word/2010/wordml" xmlns:w15="http://schemas.microsoft.com/office/word/2012/wordml" xmlns:w16cex="http://schemas.microsoft.com/office/word/2018/wordml/cex" xmlns:w16cid="http://schemas.microsoft.com/office/word/2016/wordml/cid" xmlns:w16="http://schemas.microsoft.com/office/word/2018/wordml" xmlns:w16se="http://schemas.microsoft.com/office/word/2015/wordml/symex" xmlns:wpg="http://schemas.microsoft.com/office/word/2010/wordprocessingGroup" xmlns:wpi="http://schemas.microsoft.com/office/word/2010/wordprocessingInk" xmlns:wne="http://schemas.microsoft.com/office/word/2006/wordml" xmlns:wps="http://schemas.microsoft.com/office/word/2010/wordprocessingShape" mc:Ignorable="w14 w15 w16se w16cid w16 w16cex wp14">
+<w:document xmlns:wpc="http://schemas.microsoft.com/office/word/2010/wordprocessingCanvas" xmlns:cx="http://schemas.microsoft.com/office/drawing/2014/chartex" xmlns:cx1="http://schemas.microsoft.com/office/drawing/2015/9/8/chartex" xmlns:mc="http://schemas.openxmlformats.org/markup-compatibility/2006" xmlns:o="urn:schemas-microsoft-com:office:office" xmlns:r="http://schemas.openxmlformats.org/officeDocument/2006/relationships" xmlns:m="http://schemas.openxmlformats.org/officeDocument/2006/math" xmlns:v="urn:schemas-microsoft-com:vml" xmlns:wp14="http://schemas.microsoft.com/office/word/2010/wordprocessingDrawing" xmlns:wp="http://schemas.openxmlformats.org/drawingml/2006/wordprocessingDrawing" xmlns:w10="urn:schemas-microsoft-com:office:word" xmlns:w="http://schemas.openxmlformats.org/wordprocessingml/2006/main" xmlns:w14="http://schemas.microsoft.com/office/word/2010/wordml" xmlns:w15="http://schemas.microsoft.com/office/word/2012/wordml" xmlns:w16se="http://schemas.microsoft.com/office/word/2015/wordml/symex" xmlns:wpg="http://schemas.microsoft.com/office/word/2010/wordprocessingGroup" xmlns:wpi="http://schemas.microsoft.com/office/word/2010/wordprocessingInk" xmlns:wne="http://schemas.microsoft.com/office/word/2006/wordml" xmlns:wps="http://schemas.microsoft.com/office/word/2010/wordprocessingShape" mc:Ignorable="w14 w15 w16se wp14">
   <w:body>
     <w:p>
       <w:pPr>
@@ -652,15 +652,7 @@
         <w:pStyle w:val="NormalTCC"/>
       </w:pPr>
       <w:r>
-        <w:t xml:space="preserve">O presente estudo analisa o quanto de desempenho é ganho quando realizados diversos ajustes de configuração no Banco de Dados MySQL, processo esse chamado de tuning. Para realização deste teste de performance será utilizado um modelo internacional para benchmark chamado TPC-H que serve para medição de carga de trabalho auxiliando no suporte à decisão. Para isso, serão </w:t>
-      </w:r>
-      <w:proofErr w:type="gramStart"/>
-      <w:r>
-        <w:t>criadas</w:t>
-      </w:r>
-      <w:proofErr w:type="gramEnd"/>
-      <w:r>
-        <w:t xml:space="preserve"> duas bases dados: </w:t>
+        <w:t xml:space="preserve">O presente estudo analisa o quanto de desempenho é ganho quando realizados diversos ajustes de configuração no Banco de Dados MySQL, processo esse chamado de tuning. Para realização deste teste de performance será utilizado um modelo internacional para benchmark chamado TPC-H que serve para medição de carga de trabalho auxiliando no suporte à decisão. Para isso, serão criadas duas bases dados: </w:t>
       </w:r>
       <w:commentRangeStart w:id="1"/>
       <w:r>
@@ -1955,7 +1947,7 @@
                 <w:sz w:val="24"/>
                 <w:szCs w:val="24"/>
               </w:rPr>
-              <w:t>BANCO DE DADOS MyS</w:t>
+              <w:t xml:space="preserve">BANCO DE DADOS </w:t>
             </w:r>
             <w:r>
               <w:rPr>
@@ -1965,17 +1957,7 @@
                 <w:sz w:val="24"/>
                 <w:szCs w:val="24"/>
               </w:rPr>
-              <w:t>Q</w:t>
-            </w:r>
-            <w:r>
-              <w:rPr>
-                <w:rStyle w:val="Hyperlink"/>
-                <w:rFonts w:ascii="Times New Roman" w:hAnsi="Times New Roman"/>
-                <w:noProof/>
-                <w:sz w:val="24"/>
-                <w:szCs w:val="24"/>
-              </w:rPr>
-              <w:t>L</w:t>
+              <w:t>MYSQL</w:t>
             </w:r>
             <w:r>
               <w:rPr>
@@ -3506,7 +3488,7 @@
         <w:spacing w:line="360" w:lineRule="auto"/>
         <w:jc w:val="both"/>
         <w:sectPr>
-          <w:headerReference w:type="default" r:id="rId12"/>
+          <w:headerReference w:type="default" r:id="rId10"/>
           <w:pgSz w:w="11906" w:h="16838"/>
           <w:pgMar w:top="1701" w:right="1134" w:bottom="1134" w:left="1701" w:header="709" w:footer="709" w:gutter="0"/>
           <w:pgNumType w:start="7"/>
@@ -3647,7 +3629,13 @@
         </w:sdtContent>
       </w:sdt>
       <w:r>
-        <w:t>, se torna interessante conhecimento mais específico quanto à performance dos mesmo no que diz respeito ao tempo gasto nas operações de inserção, busca, alteração e exclusão de dados, uso de CPU e utilização de memória RAM ao aplicar uma carga de dados no sistema.</w:t>
+        <w:t>, se torna interessante conhecimento mais específico quanto à performance dos mesmo no que diz respeito ao tempo gasto nas operações de inserção, busca,</w:t>
+      </w:r>
+      <w:r>
+        <w:t xml:space="preserve"> alteração e exclusão de dados quando aplicada determinada</w:t>
+      </w:r>
+      <w:r>
+        <w:t xml:space="preserve"> carga de dados no sistema.</w:t>
       </w:r>
     </w:p>
     <w:p>
@@ -3693,7 +3681,7 @@
           <w:sz w:val="24"/>
           <w:szCs w:val="24"/>
         </w:rPr>
-        <w:t>R</w:t>
+        <w:t>trabalho final de curso</w:t>
       </w:r>
       <w:r>
         <w:rPr>
@@ -3701,22 +3689,6 @@
           <w:sz w:val="24"/>
           <w:szCs w:val="24"/>
         </w:rPr>
-        <w:t>elatório do Estágio Supervisionado</w:t>
-      </w:r>
-      <w:r>
-        <w:rPr>
-          <w:rFonts w:ascii="Times New Roman" w:hAnsi="Times New Roman" w:cs="Times New Roman"/>
-          <w:sz w:val="24"/>
-          <w:szCs w:val="24"/>
-        </w:rPr>
-        <w:t xml:space="preserve"> III</w:t>
-      </w:r>
-      <w:r>
-        <w:rPr>
-          <w:rFonts w:ascii="Times New Roman" w:hAnsi="Times New Roman" w:cs="Times New Roman"/>
-          <w:sz w:val="24"/>
-          <w:szCs w:val="24"/>
-        </w:rPr>
         <w:t>.</w:t>
       </w:r>
     </w:p>
@@ -3746,13 +3718,45 @@
         <w:rPr>
           <w:rStyle w:val="NormalTCCChar"/>
         </w:rPr>
-        <w:t>Analisar a performance de bancos de dados relacionais através de testes de carga</w:t>
+        <w:t xml:space="preserve">Mensurar o </w:t>
       </w:r>
       <w:r>
         <w:rPr>
           <w:rStyle w:val="NormalTCCChar"/>
         </w:rPr>
-        <w:t xml:space="preserve"> utilizando o benchmark padrão TPC-H</w:t>
+        <w:t xml:space="preserve">ganho de desempenho após otimizações no banco de dados </w:t>
+      </w:r>
+      <w:proofErr w:type="spellStart"/>
+      <w:r>
+        <w:rPr>
+          <w:rStyle w:val="NormalTCCChar"/>
+        </w:rPr>
+        <w:t>mysql</w:t>
+      </w:r>
+      <w:proofErr w:type="spellEnd"/>
+      <w:r>
+        <w:rPr>
+          <w:rStyle w:val="NormalTCCChar"/>
+        </w:rPr>
+        <w:t xml:space="preserve"> utilizando como referência de B</w:t>
+      </w:r>
+      <w:r>
+        <w:rPr>
+          <w:rStyle w:val="NormalTCCChar"/>
+        </w:rPr>
+        <w:t xml:space="preserve">enchmark </w:t>
+      </w:r>
+      <w:r>
+        <w:rPr>
+          <w:rStyle w:val="NormalTCCChar"/>
+        </w:rPr>
+        <w:t xml:space="preserve">o </w:t>
+      </w:r>
+      <w:r>
+        <w:rPr>
+          <w:rStyle w:val="NormalTCCChar"/>
+        </w:rPr>
+        <w:t>padrão TPC-H</w:t>
       </w:r>
       <w:r>
         <w:rPr>
@@ -3795,7 +3799,13 @@
         </w:numPr>
       </w:pPr>
       <w:r>
-        <w:t>Realizar medição de consultas aos registros;</w:t>
+        <w:t>Realizar medição de consultas aos registros</w:t>
+      </w:r>
+      <w:r>
+        <w:t xml:space="preserve"> sem otimizações</w:t>
+      </w:r>
+      <w:r>
+        <w:t>;</w:t>
       </w:r>
     </w:p>
     <w:p>
@@ -3812,27 +3822,72 @@
     </w:p>
     <w:p>
       <w:pPr>
+        <w:pStyle w:val="NormalTCC"/>
+        <w:numPr>
+          <w:ilvl w:val="0"/>
+          <w:numId w:val="16"/>
+        </w:numPr>
+      </w:pPr>
+      <w:commentRangeStart w:id="7"/>
+      <w:r>
+        <w:t>Realizar as otimizações no mesmo banco de dados;</w:t>
+      </w:r>
+    </w:p>
+    <w:p>
+      <w:pPr>
+        <w:pStyle w:val="NormalTCC"/>
+        <w:numPr>
+          <w:ilvl w:val="0"/>
+          <w:numId w:val="16"/>
+        </w:numPr>
+      </w:pPr>
+      <w:r>
+        <w:t>Recolher o tempo gasto nessas consultas depois das otimizações.</w:t>
+      </w:r>
+      <w:commentRangeEnd w:id="7"/>
+      <w:r>
+        <w:rPr>
+          <w:rStyle w:val="CommentReference"/>
+          <w:rFonts w:asciiTheme="minorHAnsi" w:hAnsiTheme="minorHAnsi"/>
+        </w:rPr>
+        <w:commentReference w:id="7"/>
+      </w:r>
+    </w:p>
+    <w:p>
+      <w:pPr>
         <w:pStyle w:val="Ttulo2TCC"/>
         <w:rPr>
           <w:sz w:val="22"/>
         </w:rPr>
       </w:pPr>
-      <w:bookmarkStart w:id="7" w:name="_Toc52307564"/>
-      <w:r>
+      <w:bookmarkStart w:id="8" w:name="_Toc52307564"/>
+      <w:r>
+        <w:lastRenderedPageBreak/>
         <w:t>JUSTIFICATIVA</w:t>
       </w:r>
-      <w:bookmarkEnd w:id="7"/>
-    </w:p>
-    <w:p>
-      <w:pPr>
-        <w:pStyle w:val="NormalTCC"/>
-      </w:pPr>
-      <w:r>
-        <w:t xml:space="preserve">O aumento crescente da utilização dos bancos de dados é atribuído aos avanços nas tecnologias de sistemas de informação que consideram os dados das empresas como um bem intangível e </w:t>
-      </w:r>
-      <w:r>
-        <w:lastRenderedPageBreak/>
-        <w:t>extremamente valioso. Essas ferramentas têm auxiliado as empresas a guiar o seu planejamento estratégico. Assim, com o crescimento exponencial desses dados, a disponibilidade, integridade, confidencialidade e forma de armazenamento são imprescindíveis neste processo de competitividade empresarial. Outra aplicação direta do uso de banco de dados é o conceito de Big Data que vem se consolidando como a base para o desenvolvimento de novas tecnologias capazes de manipular grandes conjuntos de dados visando também promover subsídios para a tomada de decisão. Dito isto, algumas características importantes na implementação desses bancos de dados para o mercado:</w:t>
+      <w:bookmarkEnd w:id="8"/>
+    </w:p>
+    <w:p>
+      <w:pPr>
+        <w:pStyle w:val="NormalTCC"/>
+      </w:pPr>
+      <w:r>
+        <w:t xml:space="preserve">O aumento crescente da utilização dos bancos de dados é atribuído aos avanços nas tecnologias de sistemas de informação que consideram os dados </w:t>
+      </w:r>
+      <w:r>
+        <w:t xml:space="preserve">de qualquer instituição </w:t>
+      </w:r>
+      <w:r>
+        <w:t xml:space="preserve">como um bem intangível e extremamente valioso. Assim, com o crescimento exponencial, a disponibilidade, integridade, confidencialidade e forma de armazenamento </w:t>
+      </w:r>
+      <w:r>
+        <w:t>desses dados</w:t>
+      </w:r>
+      <w:r>
+        <w:t xml:space="preserve"> </w:t>
+      </w:r>
+      <w:r>
+        <w:t>são imprescindíveis neste processo de competitividade empresarial. Outra aplicação direta do uso de banco de dados é o conceito de Big Data que vem se consolidando como a base para o desenvolvimento de novas tecnologias capazes de manipular grandes conjuntos de dados visando também promover subsídios para a tomada de decisão. Dito isto, algumas características importantes na implementação desses bancos de dados para o mercado:</w:t>
       </w:r>
     </w:p>
     <w:p>
@@ -3876,7 +3931,13 @@
         <w:pStyle w:val="NormalTCC"/>
       </w:pPr>
       <w:r>
-        <w:t>Este trabalho terá na seção 2 serão apresentados os conceitos básicos, e aplicação desses bancos de dados, assim como será explanado os comandos que viabilizam os testes. Na seção 3 será apresentada a metodologia e preparação do ambiente para o teste de carga, apresentando quais os softwares (com suas respectivas versões) e hardware foram utilizados, além de tratar de algumas métricas preestabelecidas juntamente com as configurações especificas dos bancos de dados estudados. Já na seção 4 serão mostrados os resultados obtidos no teste de carga, para que se possa concluir qual o ganho percentual dessas otimizações.</w:t>
+        <w:t xml:space="preserve">Este trabalho terá na seção 2 serão apresentados os conceitos básicos, e aplicação desses bancos de dados, assim como será explanado os comandos que viabilizam os testes. Na seção 3 será apresentada a metodologia e preparação do ambiente para o teste de carga, </w:t>
+      </w:r>
+      <w:r>
+        <w:t>indicando</w:t>
+      </w:r>
+      <w:r>
+        <w:t xml:space="preserve"> quais os softwares (com suas respectivas versões) e hardware foram utilizados, além de tratar de algumas métricas preestabelecidas juntamente com as configurações especificas dos bancos de dados estudados. Já na seção 4 serão mostrados os resultados obtidos no teste de carga, para que se possa concluir qual o ganho percentual dessas otimizações.</w:t>
       </w:r>
     </w:p>
     <w:p>
@@ -3893,11 +3954,11 @@
         <w:pStyle w:val="Ttulo1TCC"/>
         <w:ind w:left="426" w:hanging="426"/>
       </w:pPr>
-      <w:bookmarkStart w:id="8" w:name="_Toc52307565"/>
+      <w:bookmarkStart w:id="9" w:name="_Toc52307565"/>
       <w:r>
         <w:t>FUNDAMENTAÇÃO TEÓRICA</w:t>
       </w:r>
-      <w:bookmarkEnd w:id="8"/>
+      <w:bookmarkEnd w:id="9"/>
     </w:p>
     <w:p>
       <w:pPr>
@@ -3971,22 +4032,23 @@
       <w:pPr>
         <w:pStyle w:val="Ttulo2TCC"/>
       </w:pPr>
-      <w:bookmarkStart w:id="9" w:name="_Toc52307566"/>
+      <w:bookmarkStart w:id="10" w:name="_Toc52307566"/>
+      <w:commentRangeStart w:id="11"/>
       <w:r>
         <w:lastRenderedPageBreak/>
         <w:t>DADOS</w:t>
       </w:r>
-      <w:bookmarkEnd w:id="9"/>
+      <w:bookmarkEnd w:id="10"/>
     </w:p>
     <w:p>
       <w:pPr>
         <w:pStyle w:val="Ttulo2TCC"/>
       </w:pPr>
-      <w:bookmarkStart w:id="10" w:name="_Toc52307567"/>
+      <w:bookmarkStart w:id="12" w:name="_Toc52307567"/>
       <w:r>
         <w:t>INFORMAÇÃO</w:t>
       </w:r>
-      <w:bookmarkEnd w:id="10"/>
+      <w:bookmarkEnd w:id="12"/>
       <w:r>
         <w:t xml:space="preserve"> </w:t>
       </w:r>
@@ -3995,28 +4057,69 @@
       <w:pPr>
         <w:pStyle w:val="Ttulo2TCC"/>
       </w:pPr>
-      <w:bookmarkStart w:id="11" w:name="_Toc52307568"/>
+      <w:bookmarkStart w:id="13" w:name="_Toc52307568"/>
       <w:r>
         <w:t>BANCO DE DADOS</w:t>
       </w:r>
-      <w:bookmarkEnd w:id="11"/>
+      <w:bookmarkEnd w:id="13"/>
+      <w:commentRangeEnd w:id="11"/>
+      <w:r>
+        <w:rPr>
+          <w:rStyle w:val="CommentReference"/>
+          <w:rFonts w:asciiTheme="minorHAnsi" w:eastAsiaTheme="minorHAnsi" w:hAnsiTheme="minorHAnsi" w:cstheme="minorBidi"/>
+          <w:b w:val="0"/>
+        </w:rPr>
+        <w:commentReference w:id="11"/>
+      </w:r>
     </w:p>
     <w:p>
       <w:pPr>
         <w:pStyle w:val="Ttulo2TCC"/>
       </w:pPr>
-      <w:bookmarkStart w:id="12" w:name="_Toc52307569"/>
+      <w:bookmarkStart w:id="14" w:name="_Toc52307569"/>
       <w:r>
         <w:t>SISTEMA DE GERENCIAMENTO DE BANCO DE DADOS</w:t>
       </w:r>
-      <w:bookmarkEnd w:id="12"/>
-    </w:p>
-    <w:p>
-      <w:pPr>
-        <w:pStyle w:val="NormalTCC"/>
-      </w:pPr>
-      <w:r>
-        <w:t>Originalmente da sigla em inglês DBMS (Data Base Management System), ou Sistema de Gerenciamento de banco de dados (SGBD), é um pacote de software projetado cuja função é gerenciar uma base dados. As vantagens do seu uso são [fonte do livro]:</w:t>
+      <w:bookmarkEnd w:id="14"/>
+    </w:p>
+    <w:p>
+      <w:pPr>
+        <w:pStyle w:val="NormalTCC"/>
+      </w:pPr>
+      <w:r>
+        <w:t>Originalmente da sigla em inglês DBMS (Data Base Management System), ou Sistema de Gerenciamento de banco de dados (SGBD), é um pacote de software projetado cuja função é gerenciar uma base dados. As vantagens do seu uso são</w:t>
+      </w:r>
+      <w:r>
+        <w:t xml:space="preserve"> </w:t>
+      </w:r>
+      <w:sdt>
+        <w:sdtPr>
+          <w:id w:val="163522225"/>
+          <w:citation/>
+        </w:sdtPr>
+        <w:sdtContent>
+          <w:r>
+            <w:fldChar w:fldCharType="begin"/>
+          </w:r>
+          <w:r>
+            <w:instrText xml:space="preserve"> CITATION Placeholder1 \l 1046 </w:instrText>
+          </w:r>
+          <w:r>
+            <w:fldChar w:fldCharType="separate"/>
+          </w:r>
+          <w:r>
+            <w:rPr>
+              <w:noProof/>
+            </w:rPr>
+            <w:t>(Ramakrishnan &amp; Gehrke, 2009)</w:t>
+          </w:r>
+          <w:r>
+            <w:fldChar w:fldCharType="end"/>
+          </w:r>
+        </w:sdtContent>
+      </w:sdt>
+      <w:r>
+        <w:t>:</w:t>
       </w:r>
     </w:p>
     <w:p>
@@ -4140,11 +4243,11 @@
       <w:pPr>
         <w:pStyle w:val="Ttulo2TCC"/>
       </w:pPr>
-      <w:bookmarkStart w:id="13" w:name="_Toc52307570"/>
+      <w:bookmarkStart w:id="15" w:name="_Toc52307570"/>
       <w:r>
         <w:t>BANCO DE DADOS MySQL</w:t>
       </w:r>
-      <w:bookmarkEnd w:id="13"/>
+      <w:bookmarkEnd w:id="15"/>
       <w:r>
         <w:t xml:space="preserve"> </w:t>
       </w:r>
@@ -4393,6 +4496,68 @@
       <w:sdt>
         <w:sdtPr>
           <w:id w:val="1767037255"/>
+          <w:citation/>
+        </w:sdtPr>
+        <w:sdtEndPr/>
+        <w:sdtContent>
+          <w:r>
+            <w:fldChar w:fldCharType="begin"/>
+          </w:r>
+          <w:r>
+            <w:instrText xml:space="preserve"> CITATION MyS \l 1046 </w:instrText>
+          </w:r>
+          <w:r>
+            <w:fldChar w:fldCharType="separate"/>
+          </w:r>
+          <w:r>
+            <w:rPr>
+              <w:noProof/>
+            </w:rPr>
+            <w:t>(MySQL 8.0, 2020)</w:t>
+          </w:r>
+          <w:r>
+            <w:fldChar w:fldCharType="end"/>
+          </w:r>
+        </w:sdtContent>
+      </w:sdt>
+      <w:r>
+        <w:t xml:space="preserve">. Quanto maior a </w:t>
+      </w:r>
+      <w:r>
+        <w:t>tabela</w:t>
+      </w:r>
+      <w:r>
+        <w:t>, o</w:t>
+      </w:r>
+      <w:r>
+        <w:t xml:space="preserve"> </w:t>
+      </w:r>
+      <w:r>
+        <w:t xml:space="preserve">mais isso custa. Se a tabela tiver um índice para as colunas em questão, o MySQL pode determinar rapidamente </w:t>
+      </w:r>
+      <w:r>
+        <w:t xml:space="preserve">a </w:t>
+      </w:r>
+      <w:r>
+        <w:t>posição para procurar no meio do arquivo de dados sem ter que olhar para todos os dados. Isso é muito mais rápido</w:t>
+      </w:r>
+      <w:r>
+        <w:t xml:space="preserve"> </w:t>
+      </w:r>
+      <w:r>
+        <w:t>do que ler cada linha sequencialmente</w:t>
+      </w:r>
+    </w:p>
+    <w:p>
+      <w:pPr>
+        <w:pStyle w:val="NormalTCC"/>
+      </w:pPr>
+      <w:r>
+        <w:t xml:space="preserve">A documentação oficial da linguagem </w:t>
+      </w:r>
+      <w:sdt>
+        <w:sdtPr>
+          <w:id w:val="-788745004"/>
           <w:citation/>
         </w:sdtPr>
         <w:sdtContent>
@@ -4417,126 +4582,31 @@
         </w:sdtContent>
       </w:sdt>
       <w:r>
-        <w:t xml:space="preserve">. Quanto maior a </w:t>
-      </w:r>
-      <w:r>
-        <w:t>tabela</w:t>
-      </w:r>
-      <w:r>
-        <w:t>, o</w:t>
-      </w:r>
-      <w:r>
         <w:t xml:space="preserve"> </w:t>
       </w:r>
       <w:r>
-        <w:t xml:space="preserve">mais isso custa. Se a tabela tiver um índice para as colunas em questão, o MySQL pode determinar rapidamente </w:t>
-      </w:r>
-      <w:r>
-        <w:t xml:space="preserve">a </w:t>
-      </w:r>
-      <w:r>
-        <w:t>posição para procurar no meio do arquivo de dados sem ter que olhar para todos os dados. Isso é muito mais rápido</w:t>
+        <w:t>indica para que haja um melhor desempenho do banco, os parâmetros que devem ser observados são:</w:t>
+      </w:r>
+    </w:p>
+    <w:p>
+      <w:pPr>
+        <w:pStyle w:val="NormalTCC"/>
+      </w:pPr>
+      <w:r>
+        <w:t>Para encontrar as linhas que correspondem a uma cláusula WHERE rapidamente.</w:t>
+      </w:r>
+    </w:p>
+    <w:p>
+      <w:pPr>
+        <w:pStyle w:val="NormalTCC"/>
+      </w:pPr>
+      <w:r>
+        <w:t>Para eliminar linhas de consideração. Se houver uma escolha entre vários índices, o MySQL normalmente</w:t>
       </w:r>
       <w:r>
         <w:t xml:space="preserve"> </w:t>
       </w:r>
       <w:r>
-        <w:t>do que ler cada linha sequencialmente.</w:t>
-      </w:r>
-      <w:r>
-        <w:t xml:space="preserve"> A </w:t>
-      </w:r>
-      <w:r>
-        <w:t xml:space="preserve">maioria dos índices </w:t>
-      </w:r>
-      <w:proofErr w:type="spellStart"/>
-      <w:r>
-        <w:t>utulizados</w:t>
-      </w:r>
-      <w:proofErr w:type="spellEnd"/>
-      <w:r>
-        <w:t xml:space="preserve"> no </w:t>
-      </w:r>
-      <w:r>
-        <w:t xml:space="preserve">MySQL </w:t>
-      </w:r>
-      <w:r>
-        <w:t xml:space="preserve">são </w:t>
-      </w:r>
-      <w:r>
-        <w:t>(</w:t>
-      </w:r>
-      <w:proofErr w:type="spellStart"/>
-      <w:r>
-        <w:t>Primary</w:t>
-      </w:r>
-      <w:proofErr w:type="spellEnd"/>
-      <w:r>
-        <w:t xml:space="preserve"> Key, </w:t>
-      </w:r>
-      <w:proofErr w:type="spellStart"/>
-      <w:r>
-        <w:t>Unique</w:t>
-      </w:r>
-      <w:proofErr w:type="spellEnd"/>
-      <w:r>
-        <w:t xml:space="preserve">, Index e </w:t>
-      </w:r>
-      <w:proofErr w:type="spellStart"/>
-      <w:r>
-        <w:t>Fulltext</w:t>
-      </w:r>
-      <w:proofErr w:type="spellEnd"/>
-      <w:r>
-        <w:t>)</w:t>
-      </w:r>
-      <w:r>
-        <w:t xml:space="preserve">. </w:t>
-      </w:r>
-    </w:p>
-    <w:p>
-      <w:pPr>
-        <w:pStyle w:val="NormalTCC"/>
-      </w:pPr>
-      <w:proofErr w:type="spellStart"/>
-      <w:r>
-        <w:t>Paginah</w:t>
-      </w:r>
-      <w:proofErr w:type="spellEnd"/>
-      <w:r>
-        <w:t xml:space="preserve"> </w:t>
-      </w:r>
-      <w:r>
-        <w:t>1614</w:t>
-      </w:r>
-    </w:p>
-    <w:p>
-      <w:pPr>
-        <w:pStyle w:val="NormalTCC"/>
-      </w:pPr>
-      <w:r>
-        <w:t>A documentação oficial da linguagem indica para que haja um melhor desempenho do banco, os parâmetros que devem ser observados são:</w:t>
-      </w:r>
-    </w:p>
-    <w:p>
-      <w:pPr>
-        <w:pStyle w:val="NormalTCC"/>
-      </w:pPr>
-      <w:r>
-        <w:t>Para encontrar as linhas que correspondem a uma cláusula WHERE rapidamente.</w:t>
-      </w:r>
-    </w:p>
-    <w:p>
-      <w:pPr>
-        <w:pStyle w:val="NormalTCC"/>
-      </w:pPr>
-      <w:r>
-        <w:t>Para eliminar linhas de consideração. Se houver uma escolha entre vários índices, o MySQL normalmente</w:t>
-      </w:r>
-      <w:r>
-        <w:t xml:space="preserve"> </w:t>
-      </w:r>
-      <w:r>
         <w:t>usa o índice que encontra o menor número de linhas (o índice mais seletivo).</w:t>
       </w:r>
     </w:p>
@@ -4590,37 +4660,14 @@
         <w:pStyle w:val="NormalTCC"/>
       </w:pPr>
       <w:r>
-        <w:t xml:space="preserve">Quando se deseja uma melhor performance para se encontrar </w:t>
-      </w:r>
-      <w:r>
-        <w:t>linhas de outras tabelas ao realizar junções. MySQL pode usar índices em colunas mais</w:t>
-      </w:r>
-      <w:r>
-        <w:t xml:space="preserve"> </w:t>
-      </w:r>
-      <w:r>
-        <w:t>de forma eficiente se forem declarados como do mesmo tipo e tamanho. Neste contexto, VARCHAR e CHAR são</w:t>
-      </w:r>
-      <w:r>
-        <w:t xml:space="preserve"> </w:t>
-      </w:r>
-      <w:r>
-        <w:t>considerados iguais se forem declarados do mesmo tamanho. Por exemplo, VARCHAR (10) e CHAR (10)</w:t>
-      </w:r>
-      <w:r>
-        <w:t xml:space="preserve"> </w:t>
-      </w:r>
-      <w:r>
-        <w:t>são do mesmo tamanho, mas VARCHAR (10) e CHAR (15) não são</w:t>
-      </w:r>
-      <w:r>
-        <w:t xml:space="preserve"> </w:t>
+        <w:t xml:space="preserve">Quando se deseja uma melhor performance para se encontrar linhas de outras tabelas ao realizar junções. MySQL pode usar índices em colunas mais de forma eficiente se forem declarados como do mesmo tipo e tamanho. Neste contexto, VARCHAR e CHAR são considerados iguais se forem declarados do mesmo tamanho. Por exemplo, VARCHAR (10) e CHAR (10) são do mesmo tamanho, mas VARCHAR (10) e CHAR (15) não são </w:t>
       </w:r>
       <w:sdt>
         <w:sdtPr>
           <w:id w:val="-1617827043"/>
           <w:citation/>
         </w:sdtPr>
+        <w:sdtEndPr/>
         <w:sdtContent>
           <w:r>
             <w:fldChar w:fldCharType="begin"/>
@@ -4660,13 +4707,119 @@
       </w:r>
       <w:proofErr w:type="spellEnd"/>
       <w:r>
-        <w:t xml:space="preserve"> não binárias, ambas as colunas devem usar o mesmo conjunto de caracteres.</w:t>
-      </w:r>
-      <w:r>
+        <w:t xml:space="preserve"> não binárias, ambas as colunas devem usar o mesmo conjunto de caracteres. Por exemplo, comparar uma coluna utf8 com uma coluna latin1 impede o uso de um índice.</w:t>
+      </w:r>
+    </w:p>
+    <w:p>
+      <w:pPr>
+        <w:pStyle w:val="NormalTCC"/>
+        <w:rPr>
+          <w:lang w:val="pt-PT"/>
+        </w:rPr>
+      </w:pPr>
+      <w:r>
+        <w:rPr>
+          <w:lang w:val="pt-PT"/>
+        </w:rPr>
+        <w:t>• Para encontrar o valor MIN () ou MAX () para uma coluna indexada específica key_col. Isso é otimizado por um</w:t>
+      </w:r>
+    </w:p>
+    <w:p>
+      <w:pPr>
+        <w:pStyle w:val="NormalTCC"/>
+        <w:rPr>
+          <w:lang w:val="pt-PT"/>
+        </w:rPr>
+      </w:pPr>
+      <w:r>
+        <w:rPr>
+          <w:lang w:val="pt-PT"/>
+        </w:rPr>
+        <w:t>pré-processador que verifica se você está usando WHERE key_part_N = constante em todas as partes-chave</w:t>
+      </w:r>
+    </w:p>
+    <w:p>
+      <w:pPr>
+        <w:pStyle w:val="NormalTCC"/>
+        <w:rPr>
+          <w:lang w:val="pt-PT"/>
+        </w:rPr>
+      </w:pPr>
+      <w:r>
+        <w:rPr>
+          <w:lang w:val="pt-PT"/>
+        </w:rPr>
+        <w:t>que ocorrem antes de key_col no índice. Neste caso, o MySQL faz uma única pesquisa de chave para cada MIN ()</w:t>
+      </w:r>
+    </w:p>
+    <w:p>
+      <w:pPr>
+        <w:pStyle w:val="NormalTCC"/>
+        <w:rPr>
+          <w:lang w:val="pt-PT"/>
+        </w:rPr>
+      </w:pPr>
+      <w:r>
+        <w:rPr>
+          <w:lang w:val="pt-PT"/>
+        </w:rPr>
+        <w:t>ou MAX () expressão e a substitui por uma constante. Se todas as expressões forem substituídas por constantes, o</w:t>
+      </w:r>
+    </w:p>
+    <w:p>
+      <w:pPr>
+        <w:pStyle w:val="NormalTCC"/>
+        <w:rPr>
+          <w:lang w:val="en-US"/>
+        </w:rPr>
+      </w:pPr>
+      <w:r>
+        <w:rPr>
+          <w:lang w:val="pt-PT"/>
+        </w:rPr>
+        <w:t xml:space="preserve">consulta retorna de uma vez. </w:t>
+      </w:r>
+      <w:proofErr w:type="spellStart"/>
+      <w:r>
+        <w:rPr>
+          <w:lang w:val="en-US"/>
+        </w:rPr>
+        <w:t>Por</w:t>
+      </w:r>
+      <w:proofErr w:type="spellEnd"/>
+      <w:r>
+        <w:rPr>
+          <w:lang w:val="en-US"/>
+        </w:rPr>
         <w:t xml:space="preserve"> </w:t>
       </w:r>
-      <w:r>
-        <w:t>Por exemplo, comparar uma coluna utf8 com uma coluna latin1 impede o uso de um índice.</w:t>
+      <w:proofErr w:type="spellStart"/>
+      <w:r>
+        <w:rPr>
+          <w:lang w:val="en-US"/>
+        </w:rPr>
+        <w:t>exemplo</w:t>
+      </w:r>
+      <w:proofErr w:type="spellEnd"/>
+      <w:r>
+        <w:rPr>
+          <w:lang w:val="en-US"/>
+        </w:rPr>
+        <w:t>:</w:t>
+      </w:r>
+    </w:p>
+    <w:p>
+      <w:pPr>
+        <w:pStyle w:val="NormalTCC"/>
+        <w:rPr>
+          <w:lang w:val="en-US"/>
+        </w:rPr>
+      </w:pPr>
+      <w:r>
+        <w:rPr>
+          <w:lang w:val="en-US"/>
+        </w:rPr>
+        <w:t>SELECT MIN (key_part2), MAX (key_part2)</w:t>
       </w:r>
     </w:p>
     <w:p>
@@ -4680,7 +4833,7 @@
         <w:rPr>
           <w:lang w:val="pt-PT"/>
         </w:rPr>
-        <w:t>• Para encontrar o valor MIN () ou MAX () para uma coluna indexada específica key_col. Isso é otimizado por um</w:t>
+        <w:t>FROM nome_tabela WHERE parte_chave1 = 10;</w:t>
       </w:r>
     </w:p>
     <w:p>
@@ -4694,111 +4847,73 @@
         <w:rPr>
           <w:lang w:val="pt-PT"/>
         </w:rPr>
-        <w:t>pré-processador que verifica se você está usando WHERE key_part_N = constante em todas as partes-chave</w:t>
-      </w:r>
-    </w:p>
-    <w:p>
-      <w:pPr>
-        <w:pStyle w:val="NormalTCC"/>
+        <w:t>• Para classificar ou agrupar uma tabela se a classificação ou agrupamento for feito em um prefixo mais à esquerda de um índice utilizável (para</w:t>
+      </w:r>
+      <w:r>
         <w:rPr>
           <w:lang w:val="pt-PT"/>
         </w:rPr>
-      </w:pPr>
+        <w:t xml:space="preserve"> </w:t>
+      </w:r>
+      <w:r>
+        <w:t xml:space="preserve">exemplo, ORDER BY key_part1, key_part2). </w:t>
+      </w:r>
       <w:r>
         <w:rPr>
           <w:lang w:val="pt-PT"/>
         </w:rPr>
-        <w:t>que ocorrem antes de key_col no índice. Neste caso, o MySQL faz uma única pesquisa de chave para cada MIN ()</w:t>
-      </w:r>
-    </w:p>
-    <w:p>
-      <w:pPr>
-        <w:pStyle w:val="NormalTCC"/>
+        <w:t>Se todas as partes-chave forem seguidas por DESC, a chave</w:t>
+      </w:r>
+      <w:r>
         <w:rPr>
           <w:lang w:val="pt-PT"/>
         </w:rPr>
-      </w:pPr>
+        <w:t xml:space="preserve"> </w:t>
+      </w:r>
       <w:r>
         <w:rPr>
           <w:lang w:val="pt-PT"/>
         </w:rPr>
-        <w:t>ou MAX () expressão e a substitui por uma constante. Se todas as expressões forem substituídas por constantes, o</w:t>
-      </w:r>
-    </w:p>
-    <w:p>
-      <w:pPr>
-        <w:pStyle w:val="NormalTCC"/>
-        <w:rPr>
-          <w:lang w:val="en-US"/>
-        </w:rPr>
-      </w:pPr>
-      <w:r>
+        <w:t>é lido na ordem inversa. (Ou, se o índice for um índice decrescente, a chave é lida em ordem progressiva.)</w:t>
+      </w:r>
+    </w:p>
+    <w:p>
+      <w:pPr>
+        <w:pStyle w:val="NormalTCC"/>
         <w:rPr>
           <w:lang w:val="pt-PT"/>
         </w:rPr>
-        <w:t xml:space="preserve">consulta retorna de uma vez. </w:t>
-      </w:r>
-      <w:r>
-        <w:rPr>
-          <w:lang w:val="en-US"/>
-        </w:rPr>
-        <w:t xml:space="preserve">Por </w:t>
-      </w:r>
-      <w:proofErr w:type="spellStart"/>
-      <w:r>
-        <w:rPr>
-          <w:lang w:val="en-US"/>
-        </w:rPr>
-        <w:t>exemplo</w:t>
-      </w:r>
-      <w:proofErr w:type="spellEnd"/>
-      <w:r>
-        <w:rPr>
-          <w:lang w:val="en-US"/>
-        </w:rPr>
-        <w:t>:</w:t>
-      </w:r>
-    </w:p>
-    <w:p>
-      <w:pPr>
-        <w:pStyle w:val="NormalTCC"/>
-        <w:rPr>
-          <w:lang w:val="en-US"/>
-        </w:rPr>
-      </w:pPr>
-      <w:r>
-        <w:rPr>
-          <w:lang w:val="en-US"/>
-        </w:rPr>
-        <w:t>SELECT MIN (key_part2), MAX (key_part2)</w:t>
-      </w:r>
-    </w:p>
-    <w:p>
-      <w:pPr>
-        <w:pStyle w:val="NormalTCC"/>
+      </w:pPr>
+      <w:r>
         <w:rPr>
           <w:lang w:val="pt-PT"/>
         </w:rPr>
-      </w:pPr>
-      <w:r>
+        <w:t>Consulte a Seção 8.2.1.16, “Otimização ORDER BY”, Seção 8.2.1.17, “Otimização GROUP BY”, e</w:t>
+      </w:r>
+    </w:p>
+    <w:p>
+      <w:pPr>
+        <w:pStyle w:val="NormalTCC"/>
         <w:rPr>
           <w:lang w:val="pt-PT"/>
         </w:rPr>
-        <w:t>FROM nome_tabela WHERE parte_chave1 = 10;</w:t>
-      </w:r>
-    </w:p>
-    <w:p>
-      <w:pPr>
-        <w:pStyle w:val="NormalTCC"/>
+      </w:pPr>
+      <w:r>
         <w:rPr>
           <w:lang w:val="pt-PT"/>
         </w:rPr>
+        <w:t>Seção 8.3.13, “Índices descendentes”.</w:t>
+      </w:r>
+    </w:p>
+    <w:p>
+      <w:pPr>
+        <w:pStyle w:val="NormalTCC"/>
       </w:pPr>
       <w:r>
         <w:rPr>
           <w:lang w:val="pt-PT"/>
         </w:rPr>
-        <w:t>• Para classificar ou agrupar uma tabela se a classificação ou agrupamento for feito em um prefixo mais à esquerda de um índice utilizável (para</w:t>
+        <w:t>• Em alguns casos, uma consulta pode ser otimizada para recuperar valores sem consultar as linhas de dados. (Um índice</w:t>
       </w:r>
       <w:r>
         <w:rPr>
@@ -4807,13 +4922,10 @@
         <w:t xml:space="preserve"> </w:t>
       </w:r>
       <w:r>
-        <w:t xml:space="preserve">exemplo, ORDER BY key_part1, key_part2). </w:t>
-      </w:r>
-      <w:r>
         <w:rPr>
           <w:lang w:val="pt-PT"/>
         </w:rPr>
-        <w:t>Se todas as partes-chave forem seguidas por DESC, a chave</w:t>
+        <w:t>que fornece todos os resultados necessários para uma consulta é chamado de índice de cobertura.) Se uma consulta usa de uma tabela</w:t>
       </w:r>
       <w:r>
         <w:rPr>
@@ -4825,193 +4937,57 @@
         <w:rPr>
           <w:lang w:val="pt-PT"/>
         </w:rPr>
-        <w:t>é lido na ordem inversa. (Ou, se o índice for um índice decrescente, a chave é lida em ordem progressiva.)</w:t>
-      </w:r>
-    </w:p>
-    <w:p>
-      <w:pPr>
-        <w:pStyle w:val="NormalTCC"/>
+        <w:t>apenas colunas que estão incluídas em algum índice, os valores selecionados podem ser recuperados da árvore de índice</w:t>
+      </w:r>
+      <w:r>
         <w:rPr>
           <w:lang w:val="pt-PT"/>
         </w:rPr>
-      </w:pPr>
-      <w:r>
+        <w:t xml:space="preserve"> </w:t>
+      </w:r>
+      <w:r>
+        <w:t>para maior velocidade</w:t>
+      </w:r>
+      <w:r>
+        <w:t xml:space="preserve">.  </w:t>
+      </w:r>
+    </w:p>
+    <w:p>
+      <w:pPr>
+        <w:pStyle w:val="NormalTCC"/>
         <w:rPr>
           <w:lang w:val="pt-PT"/>
         </w:rPr>
-        <w:t>Consulte a Seção 8.2.1.16, “Otimização ORDER BY”, Seção 8.2.1.17, “Otimização GROUP BY”, e</w:t>
-      </w:r>
-    </w:p>
-    <w:p>
-      <w:pPr>
-        <w:pStyle w:val="NormalTCC"/>
+      </w:pPr>
+      <w:r>
         <w:rPr>
           <w:lang w:val="pt-PT"/>
         </w:rPr>
-      </w:pPr>
+        <w:lastRenderedPageBreak/>
+        <w:t>Os índices são menos importantes para consultas em tabelas pequenas ou grandes tabelas onde as consultas de relatório são mais processadas ou</w:t>
+      </w:r>
       <w:r>
         <w:rPr>
           <w:lang w:val="pt-PT"/>
         </w:rPr>
-        <w:t>Seção 8.3.13, “Índices descendentes”.</w:t>
-      </w:r>
-    </w:p>
-    <w:p>
-      <w:pPr>
-        <w:pStyle w:val="NormalTCC"/>
+        <w:t xml:space="preserve"> </w:t>
+      </w:r>
+      <w:r>
         <w:rPr>
           <w:lang w:val="pt-PT"/>
         </w:rPr>
-      </w:pPr>
+        <w:t>todas as linhas. Quando uma consulta precisa acessar a maioria das linhas, ler sequencialmente é mais rápido do que trabalhar</w:t>
+      </w:r>
       <w:r>
         <w:rPr>
           <w:lang w:val="pt-PT"/>
         </w:rPr>
-        <w:t>• Em alguns casos, uma consulta pode ser otimizada para recuperar valores sem consultar as linhas de dados. (Um índice</w:t>
+        <w:t xml:space="preserve"> </w:t>
       </w:r>
       <w:r>
         <w:rPr>
           <w:lang w:val="pt-PT"/>
         </w:rPr>
-        <w:t xml:space="preserve"> </w:t>
-      </w:r>
-      <w:r>
-        <w:rPr>
-          <w:lang w:val="pt-PT"/>
-        </w:rPr>
-        <w:t>que fornece todos os resultados necessários para uma consulta é chamado de índice de cobertura.) Se uma consulta usa de uma tabela</w:t>
-      </w:r>
-      <w:r>
-        <w:rPr>
-          <w:lang w:val="pt-PT"/>
-        </w:rPr>
-        <w:t xml:space="preserve"> </w:t>
-      </w:r>
-      <w:r>
-        <w:rPr>
-          <w:lang w:val="pt-PT"/>
-        </w:rPr>
-        <w:t>apenas colunas que estão incluídas em algum índice, os valores selecionados podem ser recuperados da árvore de índice</w:t>
-      </w:r>
-    </w:p>
-    <w:p>
-      <w:pPr>
-        <w:pStyle w:val="NormalTCC"/>
-        <w:rPr>
-          <w:lang w:val="en-US"/>
-        </w:rPr>
-      </w:pPr>
-      <w:r>
-        <w:rPr>
-          <w:lang w:val="en-US"/>
-        </w:rPr>
-        <w:t xml:space="preserve">para </w:t>
-      </w:r>
-      <w:proofErr w:type="spellStart"/>
-      <w:r>
-        <w:rPr>
-          <w:lang w:val="en-US"/>
-        </w:rPr>
-        <w:t>maior</w:t>
-      </w:r>
-      <w:proofErr w:type="spellEnd"/>
-      <w:r>
-        <w:rPr>
-          <w:lang w:val="en-US"/>
-        </w:rPr>
-        <w:t xml:space="preserve"> </w:t>
-      </w:r>
-      <w:proofErr w:type="spellStart"/>
-      <w:r>
-        <w:rPr>
-          <w:lang w:val="en-US"/>
-        </w:rPr>
-        <w:t>velocidade</w:t>
-      </w:r>
-      <w:proofErr w:type="spellEnd"/>
-      <w:r>
-        <w:rPr>
-          <w:lang w:val="en-US"/>
-        </w:rPr>
-        <w:t>:</w:t>
-      </w:r>
-    </w:p>
-    <w:p>
-      <w:pPr>
-        <w:pStyle w:val="NormalTCC"/>
-        <w:rPr>
-          <w:lang w:val="en-US"/>
-        </w:rPr>
-      </w:pPr>
-      <w:r>
-        <w:rPr>
-          <w:lang w:val="en-US"/>
-        </w:rPr>
-        <w:lastRenderedPageBreak/>
-        <w:t xml:space="preserve">SELECT key_part3 FROM </w:t>
-      </w:r>
-      <w:proofErr w:type="spellStart"/>
-      <w:r>
-        <w:rPr>
-          <w:lang w:val="en-US"/>
-        </w:rPr>
-        <w:t>tbl_name</w:t>
-      </w:r>
-      <w:proofErr w:type="spellEnd"/>
-    </w:p>
-    <w:p>
-      <w:pPr>
-        <w:pStyle w:val="NormalTCC"/>
-        <w:rPr>
-          <w:lang w:val="pt-PT"/>
-        </w:rPr>
-      </w:pPr>
-      <w:r>
-        <w:rPr>
-          <w:lang w:val="pt-PT"/>
-        </w:rPr>
-        <w:t>WHERE key_part1 = 1</w:t>
-      </w:r>
-    </w:p>
-    <w:p>
-      <w:pPr>
-        <w:pStyle w:val="NormalTCC"/>
-        <w:rPr>
-          <w:lang w:val="pt-PT"/>
-        </w:rPr>
-      </w:pPr>
-      <w:r>
-        <w:rPr>
-          <w:lang w:val="pt-PT"/>
-        </w:rPr>
-        <w:t>Os índices são menos importantes para consultas em tabelas pequenas ou grandes tabelas onde as consultas de relatório são mais processadas ou</w:t>
-      </w:r>
-    </w:p>
-    <w:p>
-      <w:pPr>
-        <w:pStyle w:val="NormalTCC"/>
-        <w:rPr>
-          <w:lang w:val="pt-PT"/>
-        </w:rPr>
-      </w:pPr>
-      <w:r>
-        <w:rPr>
-          <w:lang w:val="pt-PT"/>
-        </w:rPr>
-        <w:t>todas as linhas. Quando uma consulta precisa acessar a maioria das linhas, ler sequencialmente é mais rápido do que trabalhar</w:t>
-      </w:r>
-    </w:p>
-    <w:p>
-      <w:pPr>
-        <w:pStyle w:val="NormalTCC"/>
-        <w:rPr>
-          <w:lang w:val="pt-PT"/>
-        </w:rPr>
-      </w:pPr>
-      <w:r>
-        <w:rPr>
-          <w:lang w:val="pt-PT"/>
-        </w:rPr>
         <w:t>por meio de um índice. As leituras sequenciais minimizam as buscas no disco, mesmo que nem todas as linhas sejam necessárias para a consulta.</w:t>
       </w:r>
     </w:p>
@@ -5019,17 +4995,6 @@
       <w:pPr>
         <w:pStyle w:val="NormalTCC"/>
       </w:pPr>
-      <w:r>
-        <w:rPr>
-          <w:lang w:val="pt-PT"/>
-        </w:rPr>
-        <w:t>Consulte a Seção 8.2.1.23, “Evitando varreduras de tabelas completas” para obter os detalhes.</w:t>
-      </w:r>
-    </w:p>
-    <w:p>
-      <w:pPr>
-        <w:pStyle w:val="NormalTCC"/>
-      </w:pPr>
     </w:p>
     <w:p>
       <w:pPr>
@@ -5051,11 +5016,11 @@
       <w:pPr>
         <w:pStyle w:val="Ttulo2TCC"/>
       </w:pPr>
-      <w:bookmarkStart w:id="14" w:name="_Toc52307571"/>
+      <w:bookmarkStart w:id="16" w:name="_Toc52307571"/>
       <w:r>
         <w:t>COMANDOS SQL</w:t>
       </w:r>
-      <w:bookmarkEnd w:id="14"/>
+      <w:bookmarkEnd w:id="16"/>
     </w:p>
     <w:p>
       <w:pPr>
@@ -5119,18 +5084,23 @@
         </w:sdtContent>
       </w:sdt>
       <w:r>
-        <w:t>. A linguagem SQL tem algumas divisões, que facilitam o entendimento da mesma, categorizando seus comandos. Sendo que as mais conhecidas, que serão explicadas a seguir, são: DDL, DML e DCL.</w:t>
+        <w:t>. A linguagem SQL tem algumas divisões, que facilitam o en</w:t>
+      </w:r>
+      <w:bookmarkStart w:id="17" w:name="_GoBack"/>
+      <w:bookmarkEnd w:id="17"/>
+      <w:r>
+        <w:t>tendimento da mesma, categorizando seus comandos. Sendo que as mais conhecidas, que serão explicadas a seguir, são: DDL, DML e DCL.</w:t>
       </w:r>
     </w:p>
     <w:p>
       <w:pPr>
         <w:pStyle w:val="Ttulo3TCC"/>
       </w:pPr>
-      <w:bookmarkStart w:id="15" w:name="_Toc52307572"/>
+      <w:bookmarkStart w:id="18" w:name="_Toc52307572"/>
       <w:r>
         <w:t>DDL DATA DEFINITION LANGUAGE</w:t>
       </w:r>
-      <w:bookmarkEnd w:id="15"/>
+      <w:bookmarkEnd w:id="18"/>
     </w:p>
     <w:p>
       <w:pPr>
@@ -5163,12 +5133,11 @@
       <w:pPr>
         <w:pStyle w:val="Ttulo3TCC"/>
       </w:pPr>
-      <w:bookmarkStart w:id="16" w:name="_Toc52307573"/>
-      <w:r>
-        <w:lastRenderedPageBreak/>
+      <w:bookmarkStart w:id="19" w:name="_Toc52307573"/>
+      <w:r>
         <w:t>DML DATA MANIPULATION LANGUAGE</w:t>
       </w:r>
-      <w:bookmarkEnd w:id="16"/>
+      <w:bookmarkEnd w:id="19"/>
     </w:p>
     <w:p>
       <w:pPr>
@@ -5229,11 +5198,12 @@
       <w:pPr>
         <w:pStyle w:val="Ttulo3TCC"/>
       </w:pPr>
-      <w:bookmarkStart w:id="17" w:name="_Toc52307574"/>
-      <w:r>
+      <w:bookmarkStart w:id="20" w:name="_Toc52307574"/>
+      <w:r>
+        <w:lastRenderedPageBreak/>
         <w:t>DCL DATA CONTROL LANGUAGE</w:t>
       </w:r>
-      <w:bookmarkEnd w:id="17"/>
+      <w:bookmarkEnd w:id="20"/>
     </w:p>
     <w:p>
       <w:pPr>
@@ -5283,11 +5253,11 @@
       <w:pPr>
         <w:pStyle w:val="Ttulo1TCC"/>
       </w:pPr>
-      <w:bookmarkStart w:id="18" w:name="_Toc52307575"/>
+      <w:bookmarkStart w:id="21" w:name="_Toc52307575"/>
       <w:r>
         <w:t>PERFORMANCE</w:t>
       </w:r>
-      <w:bookmarkEnd w:id="18"/>
+      <w:bookmarkEnd w:id="21"/>
     </w:p>
     <w:p>
       <w:pPr>
@@ -5341,14 +5311,14 @@
           <w:lang w:eastAsia="pt-BR"/>
         </w:rPr>
       </w:pPr>
-      <w:bookmarkStart w:id="19" w:name="_Toc52307576"/>
+      <w:bookmarkStart w:id="22" w:name="_Toc52307576"/>
       <w:r>
         <w:rPr>
           <w:lang w:eastAsia="pt-BR"/>
         </w:rPr>
         <w:t>TESTE DE CARGA OU VOLUME</w:t>
       </w:r>
-      <w:bookmarkEnd w:id="19"/>
+      <w:bookmarkEnd w:id="22"/>
     </w:p>
     <w:p>
       <w:pPr>
@@ -5363,66 +5333,63 @@
         <w:pStyle w:val="NormalTCC"/>
       </w:pPr>
       <w:r>
-        <w:t xml:space="preserve">Para isso, antes dos testes começarem, define-se quais métricas serão coletadas e analisadas. A mais comum é o throughput, que é a taxa de transferência do processamento. Por exemplo, quantos registros foram processados por segundo, conceito usado bastante para redes, mas existe também o tempo de resposta, consumo de CPU e memória. É preciso conhecer essas </w:t>
-      </w:r>
+        <w:t>Para isso, antes dos testes começarem, define-se quais métricas serão coletadas e analisadas. A mais comum é o throughput, que é a taxa de transferência do processamento. Por exemplo, quantos registros foram processados por segundo, conceito usado bastante para redes, mas existe também o tempo de resposta, consumo de CPU e memória. É preciso conhecer essas métricas em condições normais para efeitos de comparação e análise das métricas quando o processamento validado for acima do normal.</w:t>
+      </w:r>
+    </w:p>
+    <w:p>
+      <w:pPr>
+        <w:pStyle w:val="NormalTCC"/>
+      </w:pPr>
+    </w:p>
+    <w:p>
+      <w:pPr>
+        <w:pStyle w:val="Ttulo2TCC"/>
+      </w:pPr>
+      <w:bookmarkStart w:id="23" w:name="_Toc52307577"/>
+      <w:r>
+        <w:t>TESTE DE CAPACIDADE</w:t>
+      </w:r>
+      <w:bookmarkEnd w:id="23"/>
+    </w:p>
+    <w:p>
+      <w:pPr>
+        <w:pStyle w:val="NormalTCC"/>
+      </w:pPr>
+      <w:r>
+        <w:t>O teste de capacidade medirá as questões listadas nos testes de carga citado acima, porém considera um intervalo de tempo pré-determinado para essas medições.</w:t>
+      </w:r>
+    </w:p>
+    <w:p>
+      <w:pPr>
+        <w:pStyle w:val="NormalTCC"/>
+      </w:pPr>
+    </w:p>
+    <w:p>
+      <w:pPr>
+        <w:pStyle w:val="Ttulo1TCC"/>
+      </w:pPr>
+      <w:bookmarkStart w:id="24" w:name="_Toc52307578"/>
       <w:r>
         <w:lastRenderedPageBreak/>
-        <w:t>métricas em condições normais para efeitos de comparação e análise das métricas quando o processamento validado for acima do normal.</w:t>
-      </w:r>
-    </w:p>
-    <w:p>
-      <w:pPr>
-        <w:pStyle w:val="NormalTCC"/>
-      </w:pPr>
+        <w:t>PROCEDIMENTOS METODOLÓGICOS</w:t>
+      </w:r>
+      <w:bookmarkEnd w:id="24"/>
     </w:p>
     <w:p>
       <w:pPr>
         <w:pStyle w:val="Ttulo2TCC"/>
-      </w:pPr>
-      <w:bookmarkStart w:id="20" w:name="_Toc52307577"/>
-      <w:r>
-        <w:t>TESTE DE CAPACIDADE</w:t>
-      </w:r>
-      <w:bookmarkEnd w:id="20"/>
-    </w:p>
-    <w:p>
-      <w:pPr>
-        <w:pStyle w:val="NormalTCC"/>
-      </w:pPr>
-      <w:r>
-        <w:t>O teste de capacidade medirá as questões listadas nos testes de carga citado acima, porém considera um intervalo de tempo pré-determinado para essas medições.</w:t>
-      </w:r>
-    </w:p>
-    <w:p>
-      <w:pPr>
-        <w:pStyle w:val="NormalTCC"/>
-      </w:pPr>
-    </w:p>
-    <w:p>
-      <w:pPr>
-        <w:pStyle w:val="Ttulo1TCC"/>
-      </w:pPr>
-      <w:bookmarkStart w:id="21" w:name="_Toc52307578"/>
-      <w:r>
-        <w:t>PROCEDIMENTOS METODOLÓGICOS</w:t>
-      </w:r>
-      <w:bookmarkEnd w:id="21"/>
-    </w:p>
-    <w:p>
-      <w:pPr>
-        <w:pStyle w:val="Ttulo2TCC"/>
         <w:rPr>
           <w:lang w:eastAsia="pt-BR"/>
         </w:rPr>
       </w:pPr>
-      <w:bookmarkStart w:id="22" w:name="_Toc52307579"/>
+      <w:bookmarkStart w:id="25" w:name="_Toc52307579"/>
       <w:r>
         <w:rPr>
           <w:lang w:eastAsia="pt-BR"/>
         </w:rPr>
         <w:t>METODOLOGIA</w:t>
       </w:r>
-      <w:bookmarkEnd w:id="22"/>
+      <w:bookmarkEnd w:id="25"/>
     </w:p>
     <w:p>
       <w:pPr>
@@ -5552,22 +5519,21 @@
       <w:pPr>
         <w:pStyle w:val="Ttulo2TCC"/>
       </w:pPr>
-      <w:bookmarkStart w:id="23" w:name="_Toc52307580"/>
-      <w:r>
-        <w:lastRenderedPageBreak/>
+      <w:bookmarkStart w:id="26" w:name="_Toc52307580"/>
+      <w:r>
         <w:t>TIPO DE PESQUISA</w:t>
       </w:r>
-      <w:bookmarkEnd w:id="23"/>
+      <w:bookmarkEnd w:id="26"/>
     </w:p>
     <w:p>
       <w:pPr>
         <w:pStyle w:val="Ttulo2TCC"/>
       </w:pPr>
-      <w:bookmarkStart w:id="24" w:name="_Toc52307581"/>
+      <w:bookmarkStart w:id="27" w:name="_Toc52307581"/>
       <w:r>
         <w:t>AMBIENTE DE TESTES</w:t>
       </w:r>
-      <w:bookmarkEnd w:id="24"/>
+      <w:bookmarkEnd w:id="27"/>
     </w:p>
     <w:p>
       <w:pPr>
@@ -5686,6 +5652,7 @@
         <w:rPr>
           <w:lang w:val="en-US"/>
         </w:rPr>
+        <w:lastRenderedPageBreak/>
         <w:t>DE: Xfce4;</w:t>
       </w:r>
     </w:p>
@@ -5780,37 +5747,37 @@
           <w:lang w:val="en-US"/>
         </w:rPr>
       </w:pPr>
-      <w:bookmarkStart w:id="25" w:name="_Toc52307582"/>
+      <w:bookmarkStart w:id="28" w:name="_Toc52307582"/>
       <w:r>
         <w:rPr>
           <w:lang w:val="en-US"/>
         </w:rPr>
         <w:t>COLETA DE DADOS</w:t>
       </w:r>
-      <w:bookmarkEnd w:id="25"/>
+      <w:bookmarkEnd w:id="28"/>
     </w:p>
     <w:p>
       <w:pPr>
         <w:pStyle w:val="Ttulo1TCC"/>
       </w:pPr>
-      <w:bookmarkStart w:id="26" w:name="_Toc52307583"/>
+      <w:bookmarkStart w:id="29" w:name="_Toc52307583"/>
       <w:r>
         <w:t>ANÁLISE DOS DADOS DA P</w:t>
       </w:r>
       <w:r>
         <w:t>ESQUISA (OBTIDOS)</w:t>
       </w:r>
-      <w:bookmarkEnd w:id="26"/>
+      <w:bookmarkEnd w:id="29"/>
     </w:p>
     <w:p>
       <w:pPr>
         <w:pStyle w:val="Ttulo1TCC"/>
       </w:pPr>
-      <w:bookmarkStart w:id="27" w:name="_Toc52307584"/>
+      <w:bookmarkStart w:id="30" w:name="_Toc52307584"/>
       <w:r>
         <w:t>CONSIDERAÇÕES FINAIS</w:t>
       </w:r>
-      <w:bookmarkEnd w:id="27"/>
+      <w:bookmarkEnd w:id="30"/>
     </w:p>
     <w:p>
       <w:pPr>
@@ -5840,14 +5807,14 @@
       <w:pPr>
         <w:pStyle w:val="Ttulo1TCC"/>
       </w:pPr>
-      <w:bookmarkStart w:id="28" w:name="_Toc52307585"/>
+      <w:bookmarkStart w:id="31" w:name="_Toc52307585"/>
       <w:r>
         <w:lastRenderedPageBreak/>
         <w:t>REFERÊNCIAS</w:t>
       </w:r>
-      <w:bookmarkEnd w:id="28"/>
-    </w:p>
-    <w:bookmarkStart w:id="29" w:name="_Hlk52306316" w:displacedByCustomXml="next"/>
+      <w:bookmarkEnd w:id="31"/>
+    </w:p>
+    <w:bookmarkStart w:id="32" w:name="_Hlk52306316" w:displacedByCustomXml="next"/>
     <w:sdt>
       <w:sdtPr>
         <w:rPr>
@@ -5933,7 +5900,6 @@
             <w:rPr>
               <w:rStyle w:val="AutoresChar"/>
               <w:noProof w:val="0"/>
-              <w:lang w:val="en-US"/>
             </w:rPr>
             <w:t xml:space="preserve">Schwartz Baron, Zaitsev Peter e Tkachenko Vadim. </w:t>
           </w:r>
@@ -6054,21 +6020,7 @@
             <w:rPr>
               <w:rStyle w:val="NormalTCCChar"/>
             </w:rPr>
-            <w:t xml:space="preserve"> de </w:t>
-          </w:r>
-          <w:proofErr w:type="gramStart"/>
-          <w:r>
-            <w:rPr>
-              <w:rStyle w:val="NormalTCCChar"/>
-            </w:rPr>
-            <w:t>Junho</w:t>
-          </w:r>
-          <w:proofErr w:type="gramEnd"/>
-          <w:r>
-            <w:rPr>
-              <w:rStyle w:val="NormalTCCChar"/>
-            </w:rPr>
-            <w:t xml:space="preserve"> </w:t>
+            <w:t xml:space="preserve"> de Junho </w:t>
           </w:r>
           <w:r>
             <w:rPr>
@@ -6304,7 +6256,7 @@
         <w:t xml:space="preserve"> de 2020</w:t>
       </w:r>
     </w:p>
-    <w:bookmarkEnd w:id="29"/>
+    <w:bookmarkEnd w:id="32"/>
     <w:p/>
     <w:p>
       <w:pPr>
@@ -6314,7 +6266,7 @@
       </w:pPr>
     </w:p>
     <w:sectPr>
-      <w:headerReference w:type="default" r:id="rId13"/>
+      <w:headerReference w:type="default" r:id="rId11"/>
       <w:type w:val="continuous"/>
       <w:pgSz w:w="11906" w:h="16838"/>
       <w:pgMar w:top="1701" w:right="1134" w:bottom="1134" w:left="1701" w:header="709" w:footer="709" w:gutter="0"/>
@@ -6327,7 +6279,7 @@
 </file>
 
 <file path=word/comments.xml><?xml version="1.0" encoding="utf-8"?>
-<w:comments xmlns:wpc="http://schemas.microsoft.com/office/word/2010/wordprocessingCanvas" xmlns:cx="http://schemas.microsoft.com/office/drawing/2014/chartex" xmlns:cx1="http://schemas.microsoft.com/office/drawing/2015/9/8/chartex" xmlns:cx2="http://schemas.microsoft.com/office/drawing/2015/10/21/chartex" xmlns:cx3="http://schemas.microsoft.com/office/drawing/2016/5/9/chartex" xmlns:cx4="http://schemas.microsoft.com/office/drawing/2016/5/10/chartex" xmlns:cx5="http://schemas.microsoft.com/office/drawing/2016/5/11/chartex" xmlns:cx6="http://schemas.microsoft.com/office/drawing/2016/5/12/chartex" xmlns:cx7="http://schemas.microsoft.com/office/drawing/2016/5/13/chartex" xmlns:cx8="http://schemas.microsoft.com/office/drawing/2016/5/14/chartex" xmlns:mc="http://schemas.openxmlformats.org/markup-compatibility/2006" xmlns:aink="http://schemas.microsoft.com/office/drawing/2016/ink" xmlns:am3d="http://schemas.microsoft.com/office/drawing/2017/model3d" xmlns:o="urn:schemas-microsoft-com:office:office" xmlns:r="http://schemas.openxmlformats.org/officeDocument/2006/relationships" xmlns:m="http://schemas.openxmlformats.org/officeDocument/2006/math" xmlns:v="urn:schemas-microsoft-com:vml" xmlns:wp14="http://schemas.microsoft.com/office/word/2010/wordprocessingDrawing" xmlns:wp="http://schemas.openxmlformats.org/drawingml/2006/wordprocessingDrawing" xmlns:w10="urn:schemas-microsoft-com:office:word" xmlns:w="http://schemas.openxmlformats.org/wordprocessingml/2006/main" xmlns:w14="http://schemas.microsoft.com/office/word/2010/wordml" xmlns:w15="http://schemas.microsoft.com/office/word/2012/wordml" xmlns:w16cex="http://schemas.microsoft.com/office/word/2018/wordml/cex" xmlns:w16cid="http://schemas.microsoft.com/office/word/2016/wordml/cid" xmlns:w16="http://schemas.microsoft.com/office/word/2018/wordml" xmlns:w16se="http://schemas.microsoft.com/office/word/2015/wordml/symex" xmlns:wpg="http://schemas.microsoft.com/office/word/2010/wordprocessingGroup" xmlns:wpi="http://schemas.microsoft.com/office/word/2010/wordprocessingInk" xmlns:wne="http://schemas.microsoft.com/office/word/2006/wordml" xmlns:wps="http://schemas.microsoft.com/office/word/2010/wordprocessingShape" mc:Ignorable="w14 w15 w16se w16cid w16 w16cex wp14">
+<w:comments xmlns:wpc="http://schemas.microsoft.com/office/word/2010/wordprocessingCanvas" xmlns:cx="http://schemas.microsoft.com/office/drawing/2014/chartex" xmlns:cx1="http://schemas.microsoft.com/office/drawing/2015/9/8/chartex" xmlns:mc="http://schemas.openxmlformats.org/markup-compatibility/2006" xmlns:o="urn:schemas-microsoft-com:office:office" xmlns:r="http://schemas.openxmlformats.org/officeDocument/2006/relationships" xmlns:m="http://schemas.openxmlformats.org/officeDocument/2006/math" xmlns:v="urn:schemas-microsoft-com:vml" xmlns:wp14="http://schemas.microsoft.com/office/word/2010/wordprocessingDrawing" xmlns:wp="http://schemas.openxmlformats.org/drawingml/2006/wordprocessingDrawing" xmlns:w10="urn:schemas-microsoft-com:office:word" xmlns:w="http://schemas.openxmlformats.org/wordprocessingml/2006/main" xmlns:w14="http://schemas.microsoft.com/office/word/2010/wordml" xmlns:w15="http://schemas.microsoft.com/office/word/2012/wordml" xmlns:w16se="http://schemas.microsoft.com/office/word/2015/wordml/symex" xmlns:wpg="http://schemas.microsoft.com/office/word/2010/wordprocessingGroup" xmlns:wpi="http://schemas.microsoft.com/office/word/2010/wordprocessingInk" xmlns:wne="http://schemas.microsoft.com/office/word/2006/wordml" xmlns:wps="http://schemas.microsoft.com/office/word/2010/wordprocessingShape" mc:Ignorable="w14 w15 w16se wp14">
   <w:comment w:id="1" w:author="Alexsandro Matias de Almeida" w:date="2020-10-01T19:06:00Z" w:initials="AMdA">
     <w:p>
       <w:pPr>
@@ -6340,36 +6292,60 @@
         <w:annotationRef/>
       </w:r>
       <w:r>
-        <w:t xml:space="preserve">Pensando em alterar para a mesmo Banco de Dados. </w:t>
+        <w:t>Pensando em alterar para a mesmo Banco de Dados. Funcionaria da seguinte forma:</w:t>
+      </w:r>
+    </w:p>
+    <w:p>
+      <w:pPr>
+        <w:pStyle w:val="CommentText"/>
+      </w:pPr>
+    </w:p>
+    <w:p>
+      <w:pPr>
+        <w:pStyle w:val="CommentText"/>
+      </w:pPr>
+      <w:r>
+        <w:t xml:space="preserve"> Em vez de criar dois bancos, seriam </w:t>
       </w:r>
       <w:proofErr w:type="gramStart"/>
       <w:r>
-        <w:t>Funcionaria</w:t>
+        <w:t>criado</w:t>
       </w:r>
       <w:proofErr w:type="gramEnd"/>
       <w:r>
-        <w:t xml:space="preserve"> da seguinte forma:</w:t>
-      </w:r>
-    </w:p>
+        <w:t xml:space="preserve"> apenas um. Seria normalmente populado e utilizado. Depois todas a otimizações seriam feitas nele mesmo e não mais em outro banco. Com isso, a medição da otimização seria mais real.</w:t>
+      </w:r>
+    </w:p>
+  </w:comment>
+  <w:comment w:id="7" w:author="Alexsandro Matias de Almeida [2]" w:date="2020-10-03T09:42:00Z" w:initials="AMdA">
     <w:p>
       <w:pPr>
         <w:pStyle w:val="CommentText"/>
       </w:pPr>
-    </w:p>
+      <w:r>
+        <w:rPr>
+          <w:rStyle w:val="CommentReference"/>
+        </w:rPr>
+        <w:annotationRef/>
+      </w:r>
+      <w:r>
+        <w:t xml:space="preserve">Em negociação com a orientadora. </w:t>
+      </w:r>
+    </w:p>
+  </w:comment>
+  <w:comment w:id="11" w:author="Alexsandro Matias de Almeida [2]" w:date="2020-10-03T09:48:00Z" w:initials="AMdA">
     <w:p>
       <w:pPr>
         <w:pStyle w:val="CommentText"/>
       </w:pPr>
       <w:r>
-        <w:t xml:space="preserve"> Em vez de criar dois bancos, seriam </w:t>
-      </w:r>
-      <w:proofErr w:type="gramStart"/>
-      <w:r>
-        <w:t>criado</w:t>
-      </w:r>
-      <w:proofErr w:type="gramEnd"/>
-      <w:r>
-        <w:t xml:space="preserve"> apenas um. Seria normalmente populado e utilizado. Depois todas a otimizações seriam feitas nele mesmo e não mais em outro banco. Com isso, a medição da otimização seria mais real.</w:t>
+        <w:rPr>
+          <w:rStyle w:val="CommentReference"/>
+        </w:rPr>
+        <w:annotationRef/>
+      </w:r>
+      <w:r>
+        <w:t>Conceitos que serão negociados com a orientadora.</w:t>
       </w:r>
     </w:p>
   </w:comment>
@@ -6377,8 +6353,10 @@
 </file>
 
 <file path=word/commentsExtended.xml><?xml version="1.0" encoding="utf-8"?>
-<w15:commentsEx xmlns:wpc="http://schemas.microsoft.com/office/word/2010/wordprocessingCanvas" xmlns:cx="http://schemas.microsoft.com/office/drawing/2014/chartex" xmlns:cx1="http://schemas.microsoft.com/office/drawing/2015/9/8/chartex" xmlns:cx2="http://schemas.microsoft.com/office/drawing/2015/10/21/chartex" xmlns:cx3="http://schemas.microsoft.com/office/drawing/2016/5/9/chartex" xmlns:cx4="http://schemas.microsoft.com/office/drawing/2016/5/10/chartex" xmlns:cx5="http://schemas.microsoft.com/office/drawing/2016/5/11/chartex" xmlns:cx6="http://schemas.microsoft.com/office/drawing/2016/5/12/chartex" xmlns:cx7="http://schemas.microsoft.com/office/drawing/2016/5/13/chartex" xmlns:cx8="http://schemas.microsoft.com/office/drawing/2016/5/14/chartex" xmlns:mc="http://schemas.openxmlformats.org/markup-compatibility/2006" xmlns:aink="http://schemas.microsoft.com/office/drawing/2016/ink" xmlns:am3d="http://schemas.microsoft.com/office/drawing/2017/model3d" xmlns:o="urn:schemas-microsoft-com:office:office" xmlns:r="http://schemas.openxmlformats.org/officeDocument/2006/relationships" xmlns:m="http://schemas.openxmlformats.org/officeDocument/2006/math" xmlns:v="urn:schemas-microsoft-com:vml" xmlns:wp14="http://schemas.microsoft.com/office/word/2010/wordprocessingDrawing" xmlns:wp="http://schemas.openxmlformats.org/drawingml/2006/wordprocessingDrawing" xmlns:w10="urn:schemas-microsoft-com:office:word" xmlns:w="http://schemas.openxmlformats.org/wordprocessingml/2006/main" xmlns:w14="http://schemas.microsoft.com/office/word/2010/wordml" xmlns:w15="http://schemas.microsoft.com/office/word/2012/wordml" xmlns:w16cex="http://schemas.microsoft.com/office/word/2018/wordml/cex" xmlns:w16cid="http://schemas.microsoft.com/office/word/2016/wordml/cid" xmlns:w16="http://schemas.microsoft.com/office/word/2018/wordml" xmlns:w16se="http://schemas.microsoft.com/office/word/2015/wordml/symex" xmlns:wpg="http://schemas.microsoft.com/office/word/2010/wordprocessingGroup" xmlns:wpi="http://schemas.microsoft.com/office/word/2010/wordprocessingInk" xmlns:wne="http://schemas.microsoft.com/office/word/2006/wordml" xmlns:wps="http://schemas.microsoft.com/office/word/2010/wordprocessingShape" mc:Ignorable="w14 w15 w16se w16cid w16 w16cex wp14">
+<w15:commentsEx xmlns:wpc="http://schemas.microsoft.com/office/word/2010/wordprocessingCanvas" xmlns:cx="http://schemas.microsoft.com/office/drawing/2014/chartex" xmlns:cx1="http://schemas.microsoft.com/office/drawing/2015/9/8/chartex" xmlns:mc="http://schemas.openxmlformats.org/markup-compatibility/2006" xmlns:o="urn:schemas-microsoft-com:office:office" xmlns:r="http://schemas.openxmlformats.org/officeDocument/2006/relationships" xmlns:m="http://schemas.openxmlformats.org/officeDocument/2006/math" xmlns:v="urn:schemas-microsoft-com:vml" xmlns:wp14="http://schemas.microsoft.com/office/word/2010/wordprocessingDrawing" xmlns:wp="http://schemas.openxmlformats.org/drawingml/2006/wordprocessingDrawing" xmlns:w10="urn:schemas-microsoft-com:office:word" xmlns:w="http://schemas.openxmlformats.org/wordprocessingml/2006/main" xmlns:w14="http://schemas.microsoft.com/office/word/2010/wordml" xmlns:w15="http://schemas.microsoft.com/office/word/2012/wordml" xmlns:w16se="http://schemas.microsoft.com/office/word/2015/wordml/symex" xmlns:wpg="http://schemas.microsoft.com/office/word/2010/wordprocessingGroup" xmlns:wpi="http://schemas.microsoft.com/office/word/2010/wordprocessingInk" xmlns:wne="http://schemas.microsoft.com/office/word/2006/wordml" xmlns:wps="http://schemas.microsoft.com/office/word/2010/wordprocessingShape" mc:Ignorable="w14 w15 w16se wp14">
   <w15:commentEx w15:paraId="482ED616" w15:done="0"/>
+  <w15:commentEx w15:paraId="06D0212A" w15:done="0"/>
+  <w15:commentEx w15:paraId="5576B388" w15:done="0"/>
 </w15:commentsEx>
 </file>
 
@@ -6395,7 +6373,7 @@
 </file>
 
 <file path=word/endnotes.xml><?xml version="1.0" encoding="utf-8"?>
-<w:endnotes xmlns:wpc="http://schemas.microsoft.com/office/word/2010/wordprocessingCanvas" xmlns:cx="http://schemas.microsoft.com/office/drawing/2014/chartex" xmlns:cx1="http://schemas.microsoft.com/office/drawing/2015/9/8/chartex" xmlns:cx2="http://schemas.microsoft.com/office/drawing/2015/10/21/chartex" xmlns:cx3="http://schemas.microsoft.com/office/drawing/2016/5/9/chartex" xmlns:cx4="http://schemas.microsoft.com/office/drawing/2016/5/10/chartex" xmlns:cx5="http://schemas.microsoft.com/office/drawing/2016/5/11/chartex" xmlns:cx6="http://schemas.microsoft.com/office/drawing/2016/5/12/chartex" xmlns:cx7="http://schemas.microsoft.com/office/drawing/2016/5/13/chartex" xmlns:cx8="http://schemas.microsoft.com/office/drawing/2016/5/14/chartex" xmlns:mc="http://schemas.openxmlformats.org/markup-compatibility/2006" xmlns:aink="http://schemas.microsoft.com/office/drawing/2016/ink" xmlns:am3d="http://schemas.microsoft.com/office/drawing/2017/model3d" xmlns:o="urn:schemas-microsoft-com:office:office" xmlns:r="http://schemas.openxmlformats.org/officeDocument/2006/relationships" xmlns:m="http://schemas.openxmlformats.org/officeDocument/2006/math" xmlns:v="urn:schemas-microsoft-com:vml" xmlns:wp14="http://schemas.microsoft.com/office/word/2010/wordprocessingDrawing" xmlns:wp="http://schemas.openxmlformats.org/drawingml/2006/wordprocessingDrawing" xmlns:w10="urn:schemas-microsoft-com:office:word" xmlns:w="http://schemas.openxmlformats.org/wordprocessingml/2006/main" xmlns:w14="http://schemas.microsoft.com/office/word/2010/wordml" xmlns:w15="http://schemas.microsoft.com/office/word/2012/wordml" xmlns:w16cex="http://schemas.microsoft.com/office/word/2018/wordml/cex" xmlns:w16cid="http://schemas.microsoft.com/office/word/2016/wordml/cid" xmlns:w16="http://schemas.microsoft.com/office/word/2018/wordml" xmlns:w16se="http://schemas.microsoft.com/office/word/2015/wordml/symex" xmlns:wpg="http://schemas.microsoft.com/office/word/2010/wordprocessingGroup" xmlns:wpi="http://schemas.microsoft.com/office/word/2010/wordprocessingInk" xmlns:wne="http://schemas.microsoft.com/office/word/2006/wordml" xmlns:wps="http://schemas.microsoft.com/office/word/2010/wordprocessingShape" mc:Ignorable="w14 w15 w16se w16cid w16 w16cex wp14">
+<w:endnotes xmlns:wpc="http://schemas.microsoft.com/office/word/2010/wordprocessingCanvas" xmlns:cx="http://schemas.microsoft.com/office/drawing/2014/chartex" xmlns:cx1="http://schemas.microsoft.com/office/drawing/2015/9/8/chartex" xmlns:mc="http://schemas.openxmlformats.org/markup-compatibility/2006" xmlns:o="urn:schemas-microsoft-com:office:office" xmlns:r="http://schemas.openxmlformats.org/officeDocument/2006/relationships" xmlns:m="http://schemas.openxmlformats.org/officeDocument/2006/math" xmlns:v="urn:schemas-microsoft-com:vml" xmlns:wp14="http://schemas.microsoft.com/office/word/2010/wordprocessingDrawing" xmlns:wp="http://schemas.openxmlformats.org/drawingml/2006/wordprocessingDrawing" xmlns:w10="urn:schemas-microsoft-com:office:word" xmlns:w="http://schemas.openxmlformats.org/wordprocessingml/2006/main" xmlns:w14="http://schemas.microsoft.com/office/word/2010/wordml" xmlns:w15="http://schemas.microsoft.com/office/word/2012/wordml" xmlns:w16se="http://schemas.microsoft.com/office/word/2015/wordml/symex" xmlns:wpg="http://schemas.microsoft.com/office/word/2010/wordprocessingGroup" xmlns:wpi="http://schemas.microsoft.com/office/word/2010/wordprocessingInk" xmlns:wne="http://schemas.microsoft.com/office/word/2006/wordml" xmlns:wps="http://schemas.microsoft.com/office/word/2010/wordprocessingShape" mc:Ignorable="w14 w15 w16se wp14">
   <w:endnote w:type="separator" w:id="-1">
     <w:p>
       <w:pPr>
@@ -6420,7 +6398,7 @@
 </file>
 
 <file path=word/footnotes.xml><?xml version="1.0" encoding="utf-8"?>
-<w:footnotes xmlns:wpc="http://schemas.microsoft.com/office/word/2010/wordprocessingCanvas" xmlns:cx="http://schemas.microsoft.com/office/drawing/2014/chartex" xmlns:cx1="http://schemas.microsoft.com/office/drawing/2015/9/8/chartex" xmlns:cx2="http://schemas.microsoft.com/office/drawing/2015/10/21/chartex" xmlns:cx3="http://schemas.microsoft.com/office/drawing/2016/5/9/chartex" xmlns:cx4="http://schemas.microsoft.com/office/drawing/2016/5/10/chartex" xmlns:cx5="http://schemas.microsoft.com/office/drawing/2016/5/11/chartex" xmlns:cx6="http://schemas.microsoft.com/office/drawing/2016/5/12/chartex" xmlns:cx7="http://schemas.microsoft.com/office/drawing/2016/5/13/chartex" xmlns:cx8="http://schemas.microsoft.com/office/drawing/2016/5/14/chartex" xmlns:mc="http://schemas.openxmlformats.org/markup-compatibility/2006" xmlns:aink="http://schemas.microsoft.com/office/drawing/2016/ink" xmlns:am3d="http://schemas.microsoft.com/office/drawing/2017/model3d" xmlns:o="urn:schemas-microsoft-com:office:office" xmlns:r="http://schemas.openxmlformats.org/officeDocument/2006/relationships" xmlns:m="http://schemas.openxmlformats.org/officeDocument/2006/math" xmlns:v="urn:schemas-microsoft-com:vml" xmlns:wp14="http://schemas.microsoft.com/office/word/2010/wordprocessingDrawing" xmlns:wp="http://schemas.openxmlformats.org/drawingml/2006/wordprocessingDrawing" xmlns:w10="urn:schemas-microsoft-com:office:word" xmlns:w="http://schemas.openxmlformats.org/wordprocessingml/2006/main" xmlns:w14="http://schemas.microsoft.com/office/word/2010/wordml" xmlns:w15="http://schemas.microsoft.com/office/word/2012/wordml" xmlns:w16cex="http://schemas.microsoft.com/office/word/2018/wordml/cex" xmlns:w16cid="http://schemas.microsoft.com/office/word/2016/wordml/cid" xmlns:w16="http://schemas.microsoft.com/office/word/2018/wordml" xmlns:w16se="http://schemas.microsoft.com/office/word/2015/wordml/symex" xmlns:wpg="http://schemas.microsoft.com/office/word/2010/wordprocessingGroup" xmlns:wpi="http://schemas.microsoft.com/office/word/2010/wordprocessingInk" xmlns:wne="http://schemas.microsoft.com/office/word/2006/wordml" xmlns:wps="http://schemas.microsoft.com/office/word/2010/wordprocessingShape" mc:Ignorable="w14 w15 w16se w16cid w16 w16cex wp14">
+<w:footnotes xmlns:wpc="http://schemas.microsoft.com/office/word/2010/wordprocessingCanvas" xmlns:cx="http://schemas.microsoft.com/office/drawing/2014/chartex" xmlns:cx1="http://schemas.microsoft.com/office/drawing/2015/9/8/chartex" xmlns:mc="http://schemas.openxmlformats.org/markup-compatibility/2006" xmlns:o="urn:schemas-microsoft-com:office:office" xmlns:r="http://schemas.openxmlformats.org/officeDocument/2006/relationships" xmlns:m="http://schemas.openxmlformats.org/officeDocument/2006/math" xmlns:v="urn:schemas-microsoft-com:vml" xmlns:wp14="http://schemas.microsoft.com/office/word/2010/wordprocessingDrawing" xmlns:wp="http://schemas.openxmlformats.org/drawingml/2006/wordprocessingDrawing" xmlns:w10="urn:schemas-microsoft-com:office:word" xmlns:w="http://schemas.openxmlformats.org/wordprocessingml/2006/main" xmlns:w14="http://schemas.microsoft.com/office/word/2010/wordml" xmlns:w15="http://schemas.microsoft.com/office/word/2012/wordml" xmlns:w16se="http://schemas.microsoft.com/office/word/2015/wordml/symex" xmlns:wpg="http://schemas.microsoft.com/office/word/2010/wordprocessingGroup" xmlns:wpi="http://schemas.microsoft.com/office/word/2010/wordprocessingInk" xmlns:wne="http://schemas.microsoft.com/office/word/2006/wordml" xmlns:wps="http://schemas.microsoft.com/office/word/2010/wordprocessingShape" mc:Ignorable="w14 w15 w16se wp14">
   <w:footnote w:type="separator" w:id="-1">
     <w:p>
       <w:pPr>
@@ -6445,7 +6423,7 @@
 </file>
 
 <file path=word/header1.xml><?xml version="1.0" encoding="utf-8"?>
-<w:hdr xmlns:wpc="http://schemas.microsoft.com/office/word/2010/wordprocessingCanvas" xmlns:cx="http://schemas.microsoft.com/office/drawing/2014/chartex" xmlns:cx1="http://schemas.microsoft.com/office/drawing/2015/9/8/chartex" xmlns:cx2="http://schemas.microsoft.com/office/drawing/2015/10/21/chartex" xmlns:cx3="http://schemas.microsoft.com/office/drawing/2016/5/9/chartex" xmlns:cx4="http://schemas.microsoft.com/office/drawing/2016/5/10/chartex" xmlns:cx5="http://schemas.microsoft.com/office/drawing/2016/5/11/chartex" xmlns:cx6="http://schemas.microsoft.com/office/drawing/2016/5/12/chartex" xmlns:cx7="http://schemas.microsoft.com/office/drawing/2016/5/13/chartex" xmlns:cx8="http://schemas.microsoft.com/office/drawing/2016/5/14/chartex" xmlns:mc="http://schemas.openxmlformats.org/markup-compatibility/2006" xmlns:aink="http://schemas.microsoft.com/office/drawing/2016/ink" xmlns:am3d="http://schemas.microsoft.com/office/drawing/2017/model3d" xmlns:o="urn:schemas-microsoft-com:office:office" xmlns:r="http://schemas.openxmlformats.org/officeDocument/2006/relationships" xmlns:m="http://schemas.openxmlformats.org/officeDocument/2006/math" xmlns:v="urn:schemas-microsoft-com:vml" xmlns:wp14="http://schemas.microsoft.com/office/word/2010/wordprocessingDrawing" xmlns:wp="http://schemas.openxmlformats.org/drawingml/2006/wordprocessingDrawing" xmlns:w10="urn:schemas-microsoft-com:office:word" xmlns:w="http://schemas.openxmlformats.org/wordprocessingml/2006/main" xmlns:w14="http://schemas.microsoft.com/office/word/2010/wordml" xmlns:w15="http://schemas.microsoft.com/office/word/2012/wordml" xmlns:w16cex="http://schemas.microsoft.com/office/word/2018/wordml/cex" xmlns:w16cid="http://schemas.microsoft.com/office/word/2016/wordml/cid" xmlns:w16="http://schemas.microsoft.com/office/word/2018/wordml" xmlns:w16se="http://schemas.microsoft.com/office/word/2015/wordml/symex" xmlns:wpg="http://schemas.microsoft.com/office/word/2010/wordprocessingGroup" xmlns:wpi="http://schemas.microsoft.com/office/word/2010/wordprocessingInk" xmlns:wne="http://schemas.microsoft.com/office/word/2006/wordml" xmlns:wps="http://schemas.microsoft.com/office/word/2010/wordprocessingShape" mc:Ignorable="w14 w15 w16se w16cid w16 w16cex wp14">
+<w:hdr xmlns:wpc="http://schemas.microsoft.com/office/word/2010/wordprocessingCanvas" xmlns:cx="http://schemas.microsoft.com/office/drawing/2014/chartex" xmlns:cx1="http://schemas.microsoft.com/office/drawing/2015/9/8/chartex" xmlns:mc="http://schemas.openxmlformats.org/markup-compatibility/2006" xmlns:o="urn:schemas-microsoft-com:office:office" xmlns:r="http://schemas.openxmlformats.org/officeDocument/2006/relationships" xmlns:m="http://schemas.openxmlformats.org/officeDocument/2006/math" xmlns:v="urn:schemas-microsoft-com:vml" xmlns:wp14="http://schemas.microsoft.com/office/word/2010/wordprocessingDrawing" xmlns:wp="http://schemas.openxmlformats.org/drawingml/2006/wordprocessingDrawing" xmlns:w10="urn:schemas-microsoft-com:office:word" xmlns:w="http://schemas.openxmlformats.org/wordprocessingml/2006/main" xmlns:w14="http://schemas.microsoft.com/office/word/2010/wordml" xmlns:w15="http://schemas.microsoft.com/office/word/2012/wordml" xmlns:w16se="http://schemas.microsoft.com/office/word/2015/wordml/symex" xmlns:wpg="http://schemas.microsoft.com/office/word/2010/wordprocessingGroup" xmlns:wpi="http://schemas.microsoft.com/office/word/2010/wordprocessingInk" xmlns:wne="http://schemas.microsoft.com/office/word/2006/wordml" xmlns:wps="http://schemas.microsoft.com/office/word/2010/wordprocessingShape" mc:Ignorable="w14 w15 w16se wp14">
   <w:p>
     <w:pPr>
       <w:pStyle w:val="Header"/>
@@ -6462,7 +6440,7 @@
 </file>
 
 <file path=word/header2.xml><?xml version="1.0" encoding="utf-8"?>
-<w:hdr xmlns:wpc="http://schemas.microsoft.com/office/word/2010/wordprocessingCanvas" xmlns:cx="http://schemas.microsoft.com/office/drawing/2014/chartex" xmlns:cx1="http://schemas.microsoft.com/office/drawing/2015/9/8/chartex" xmlns:cx2="http://schemas.microsoft.com/office/drawing/2015/10/21/chartex" xmlns:cx3="http://schemas.microsoft.com/office/drawing/2016/5/9/chartex" xmlns:cx4="http://schemas.microsoft.com/office/drawing/2016/5/10/chartex" xmlns:cx5="http://schemas.microsoft.com/office/drawing/2016/5/11/chartex" xmlns:cx6="http://schemas.microsoft.com/office/drawing/2016/5/12/chartex" xmlns:cx7="http://schemas.microsoft.com/office/drawing/2016/5/13/chartex" xmlns:cx8="http://schemas.microsoft.com/office/drawing/2016/5/14/chartex" xmlns:mc="http://schemas.openxmlformats.org/markup-compatibility/2006" xmlns:aink="http://schemas.microsoft.com/office/drawing/2016/ink" xmlns:am3d="http://schemas.microsoft.com/office/drawing/2017/model3d" xmlns:o="urn:schemas-microsoft-com:office:office" xmlns:r="http://schemas.openxmlformats.org/officeDocument/2006/relationships" xmlns:m="http://schemas.openxmlformats.org/officeDocument/2006/math" xmlns:v="urn:schemas-microsoft-com:vml" xmlns:wp14="http://schemas.microsoft.com/office/word/2010/wordprocessingDrawing" xmlns:wp="http://schemas.openxmlformats.org/drawingml/2006/wordprocessingDrawing" xmlns:w10="urn:schemas-microsoft-com:office:word" xmlns:w="http://schemas.openxmlformats.org/wordprocessingml/2006/main" xmlns:w14="http://schemas.microsoft.com/office/word/2010/wordml" xmlns:w15="http://schemas.microsoft.com/office/word/2012/wordml" xmlns:w16cex="http://schemas.microsoft.com/office/word/2018/wordml/cex" xmlns:w16cid="http://schemas.microsoft.com/office/word/2016/wordml/cid" xmlns:w16="http://schemas.microsoft.com/office/word/2018/wordml" xmlns:w16se="http://schemas.microsoft.com/office/word/2015/wordml/symex" xmlns:wpg="http://schemas.microsoft.com/office/word/2010/wordprocessingGroup" xmlns:wpi="http://schemas.microsoft.com/office/word/2010/wordprocessingInk" xmlns:wne="http://schemas.microsoft.com/office/word/2006/wordml" xmlns:wps="http://schemas.microsoft.com/office/word/2010/wordprocessingShape" mc:Ignorable="w14 w15 w16se w16cid w16 w16cex wp14">
+<w:hdr xmlns:wpc="http://schemas.microsoft.com/office/word/2010/wordprocessingCanvas" xmlns:cx="http://schemas.microsoft.com/office/drawing/2014/chartex" xmlns:cx1="http://schemas.microsoft.com/office/drawing/2015/9/8/chartex" xmlns:mc="http://schemas.openxmlformats.org/markup-compatibility/2006" xmlns:o="urn:schemas-microsoft-com:office:office" xmlns:r="http://schemas.openxmlformats.org/officeDocument/2006/relationships" xmlns:m="http://schemas.openxmlformats.org/officeDocument/2006/math" xmlns:v="urn:schemas-microsoft-com:vml" xmlns:wp14="http://schemas.microsoft.com/office/word/2010/wordprocessingDrawing" xmlns:wp="http://schemas.openxmlformats.org/drawingml/2006/wordprocessingDrawing" xmlns:w10="urn:schemas-microsoft-com:office:word" xmlns:w="http://schemas.openxmlformats.org/wordprocessingml/2006/main" xmlns:w14="http://schemas.microsoft.com/office/word/2010/wordml" xmlns:w15="http://schemas.microsoft.com/office/word/2012/wordml" xmlns:w16se="http://schemas.microsoft.com/office/word/2015/wordml/symex" xmlns:wpg="http://schemas.microsoft.com/office/word/2010/wordprocessingGroup" xmlns:wpi="http://schemas.microsoft.com/office/word/2010/wordprocessingInk" xmlns:wne="http://schemas.microsoft.com/office/word/2006/wordml" xmlns:wps="http://schemas.microsoft.com/office/word/2010/wordprocessingShape" mc:Ignorable="w14 w15 w16se wp14">
   <w:sdt>
     <w:sdtPr>
       <w:id w:val="879672012"/>
@@ -6495,7 +6473,7 @@
           <w:rPr>
             <w:noProof/>
           </w:rPr>
-          <w:t>2</w:t>
+          <w:t>14</w:t>
         </w:r>
         <w:r>
           <w:rPr>
@@ -6516,7 +6494,7 @@
 </file>
 
 <file path=word/numbering.xml><?xml version="1.0" encoding="utf-8"?>
-<w:numbering xmlns:wpc="http://schemas.microsoft.com/office/word/2010/wordprocessingCanvas" xmlns:cx="http://schemas.microsoft.com/office/drawing/2014/chartex" xmlns:cx1="http://schemas.microsoft.com/office/drawing/2015/9/8/chartex" xmlns:cx2="http://schemas.microsoft.com/office/drawing/2015/10/21/chartex" xmlns:cx3="http://schemas.microsoft.com/office/drawing/2016/5/9/chartex" xmlns:cx4="http://schemas.microsoft.com/office/drawing/2016/5/10/chartex" xmlns:cx5="http://schemas.microsoft.com/office/drawing/2016/5/11/chartex" xmlns:cx6="http://schemas.microsoft.com/office/drawing/2016/5/12/chartex" xmlns:cx7="http://schemas.microsoft.com/office/drawing/2016/5/13/chartex" xmlns:cx8="http://schemas.microsoft.com/office/drawing/2016/5/14/chartex" xmlns:mc="http://schemas.openxmlformats.org/markup-compatibility/2006" xmlns:aink="http://schemas.microsoft.com/office/drawing/2016/ink" xmlns:am3d="http://schemas.microsoft.com/office/drawing/2017/model3d" xmlns:o="urn:schemas-microsoft-com:office:office" xmlns:r="http://schemas.openxmlformats.org/officeDocument/2006/relationships" xmlns:m="http://schemas.openxmlformats.org/officeDocument/2006/math" xmlns:v="urn:schemas-microsoft-com:vml" xmlns:wp14="http://schemas.microsoft.com/office/word/2010/wordprocessingDrawing" xmlns:wp="http://schemas.openxmlformats.org/drawingml/2006/wordprocessingDrawing" xmlns:w10="urn:schemas-microsoft-com:office:word" xmlns:w="http://schemas.openxmlformats.org/wordprocessingml/2006/main" xmlns:w14="http://schemas.microsoft.com/office/word/2010/wordml" xmlns:w15="http://schemas.microsoft.com/office/word/2012/wordml" xmlns:w16cex="http://schemas.microsoft.com/office/word/2018/wordml/cex" xmlns:w16cid="http://schemas.microsoft.com/office/word/2016/wordml/cid" xmlns:w16="http://schemas.microsoft.com/office/word/2018/wordml" xmlns:w16se="http://schemas.microsoft.com/office/word/2015/wordml/symex" xmlns:wpg="http://schemas.microsoft.com/office/word/2010/wordprocessingGroup" xmlns:wpi="http://schemas.microsoft.com/office/word/2010/wordprocessingInk" xmlns:wne="http://schemas.microsoft.com/office/word/2006/wordml" xmlns:wps="http://schemas.microsoft.com/office/word/2010/wordprocessingShape" mc:Ignorable="w14 w15 w16se w16cid w16 w16cex wp14">
+<w:numbering xmlns:wpc="http://schemas.microsoft.com/office/word/2010/wordprocessingCanvas" xmlns:cx="http://schemas.microsoft.com/office/drawing/2014/chartex" xmlns:cx1="http://schemas.microsoft.com/office/drawing/2015/9/8/chartex" xmlns:mc="http://schemas.openxmlformats.org/markup-compatibility/2006" xmlns:o="urn:schemas-microsoft-com:office:office" xmlns:r="http://schemas.openxmlformats.org/officeDocument/2006/relationships" xmlns:m="http://schemas.openxmlformats.org/officeDocument/2006/math" xmlns:v="urn:schemas-microsoft-com:vml" xmlns:wp14="http://schemas.microsoft.com/office/word/2010/wordprocessingDrawing" xmlns:wp="http://schemas.openxmlformats.org/drawingml/2006/wordprocessingDrawing" xmlns:w10="urn:schemas-microsoft-com:office:word" xmlns:w="http://schemas.openxmlformats.org/wordprocessingml/2006/main" xmlns:w14="http://schemas.microsoft.com/office/word/2010/wordml" xmlns:w15="http://schemas.microsoft.com/office/word/2012/wordml" xmlns:w16se="http://schemas.microsoft.com/office/word/2015/wordml/symex" xmlns:wpg="http://schemas.microsoft.com/office/word/2010/wordprocessingGroup" xmlns:wpi="http://schemas.microsoft.com/office/word/2010/wordprocessingInk" xmlns:wne="http://schemas.microsoft.com/office/word/2006/wordml" xmlns:wps="http://schemas.microsoft.com/office/word/2010/wordprocessingShape" mc:Ignorable="w14 w15 w16se wp14">
   <w:abstractNum w:abstractNumId="0" w15:restartNumberingAfterBreak="0">
     <w:nsid w:val="0166477A"/>
     <w:multiLevelType w:val="hybridMultilevel"/>
@@ -9317,15 +9295,18 @@
 </file>
 
 <file path=word/people.xml><?xml version="1.0" encoding="utf-8"?>
-<w15:people xmlns:wpc="http://schemas.microsoft.com/office/word/2010/wordprocessingCanvas" xmlns:cx="http://schemas.microsoft.com/office/drawing/2014/chartex" xmlns:cx1="http://schemas.microsoft.com/office/drawing/2015/9/8/chartex" xmlns:cx2="http://schemas.microsoft.com/office/drawing/2015/10/21/chartex" xmlns:cx3="http://schemas.microsoft.com/office/drawing/2016/5/9/chartex" xmlns:cx4="http://schemas.microsoft.com/office/drawing/2016/5/10/chartex" xmlns:cx5="http://schemas.microsoft.com/office/drawing/2016/5/11/chartex" xmlns:cx6="http://schemas.microsoft.com/office/drawing/2016/5/12/chartex" xmlns:cx7="http://schemas.microsoft.com/office/drawing/2016/5/13/chartex" xmlns:cx8="http://schemas.microsoft.com/office/drawing/2016/5/14/chartex" xmlns:mc="http://schemas.openxmlformats.org/markup-compatibility/2006" xmlns:aink="http://schemas.microsoft.com/office/drawing/2016/ink" xmlns:am3d="http://schemas.microsoft.com/office/drawing/2017/model3d" xmlns:o="urn:schemas-microsoft-com:office:office" xmlns:r="http://schemas.openxmlformats.org/officeDocument/2006/relationships" xmlns:m="http://schemas.openxmlformats.org/officeDocument/2006/math" xmlns:v="urn:schemas-microsoft-com:vml" xmlns:wp14="http://schemas.microsoft.com/office/word/2010/wordprocessingDrawing" xmlns:wp="http://schemas.openxmlformats.org/drawingml/2006/wordprocessingDrawing" xmlns:w10="urn:schemas-microsoft-com:office:word" xmlns:w="http://schemas.openxmlformats.org/wordprocessingml/2006/main" xmlns:w14="http://schemas.microsoft.com/office/word/2010/wordml" xmlns:w15="http://schemas.microsoft.com/office/word/2012/wordml" xmlns:w16cex="http://schemas.microsoft.com/office/word/2018/wordml/cex" xmlns:w16cid="http://schemas.microsoft.com/office/word/2016/wordml/cid" xmlns:w16="http://schemas.microsoft.com/office/word/2018/wordml" xmlns:w16se="http://schemas.microsoft.com/office/word/2015/wordml/symex" xmlns:wpg="http://schemas.microsoft.com/office/word/2010/wordprocessingGroup" xmlns:wpi="http://schemas.microsoft.com/office/word/2010/wordprocessingInk" xmlns:wne="http://schemas.microsoft.com/office/word/2006/wordml" xmlns:wps="http://schemas.microsoft.com/office/word/2010/wordprocessingShape" mc:Ignorable="w14 w15 w16se w16cid w16 w16cex wp14">
+<w15:people xmlns:wpc="http://schemas.microsoft.com/office/word/2010/wordprocessingCanvas" xmlns:cx="http://schemas.microsoft.com/office/drawing/2014/chartex" xmlns:cx1="http://schemas.microsoft.com/office/drawing/2015/9/8/chartex" xmlns:mc="http://schemas.openxmlformats.org/markup-compatibility/2006" xmlns:o="urn:schemas-microsoft-com:office:office" xmlns:r="http://schemas.openxmlformats.org/officeDocument/2006/relationships" xmlns:m="http://schemas.openxmlformats.org/officeDocument/2006/math" xmlns:v="urn:schemas-microsoft-com:vml" xmlns:wp14="http://schemas.microsoft.com/office/word/2010/wordprocessingDrawing" xmlns:wp="http://schemas.openxmlformats.org/drawingml/2006/wordprocessingDrawing" xmlns:w10="urn:schemas-microsoft-com:office:word" xmlns:w="http://schemas.openxmlformats.org/wordprocessingml/2006/main" xmlns:w14="http://schemas.microsoft.com/office/word/2010/wordml" xmlns:w15="http://schemas.microsoft.com/office/word/2012/wordml" xmlns:w16se="http://schemas.microsoft.com/office/word/2015/wordml/symex" xmlns:wpg="http://schemas.microsoft.com/office/word/2010/wordprocessingGroup" xmlns:wpi="http://schemas.microsoft.com/office/word/2010/wordprocessingInk" xmlns:wne="http://schemas.microsoft.com/office/word/2006/wordml" xmlns:wps="http://schemas.microsoft.com/office/word/2010/wordprocessingShape" mc:Ignorable="w14 w15 w16se wp14">
   <w15:person w15:author="Alexsandro Matias de Almeida">
     <w15:presenceInfo w15:providerId="Windows Live" w15:userId="7bac6c4a4b4f10e4"/>
+  </w15:person>
+  <w15:person w15:author="Alexsandro Matias de Almeida [2]">
+    <w15:presenceInfo w15:providerId="AD" w15:userId="S-1-5-21-448539723-725345543-1417001333-915675"/>
   </w15:person>
 </w15:people>
 </file>
 
 <file path=word/styles.xml><?xml version="1.0" encoding="utf-8"?>
-<w:styles xmlns:mc="http://schemas.openxmlformats.org/markup-compatibility/2006" xmlns:r="http://schemas.openxmlformats.org/officeDocument/2006/relationships" xmlns:w="http://schemas.openxmlformats.org/wordprocessingml/2006/main" xmlns:w14="http://schemas.microsoft.com/office/word/2010/wordml" xmlns:w15="http://schemas.microsoft.com/office/word/2012/wordml" xmlns:w16cex="http://schemas.microsoft.com/office/word/2018/wordml/cex" xmlns:w16cid="http://schemas.microsoft.com/office/word/2016/wordml/cid" xmlns:w16="http://schemas.microsoft.com/office/word/2018/wordml" xmlns:w16se="http://schemas.microsoft.com/office/word/2015/wordml/symex" mc:Ignorable="w14 w15 w16se w16cid w16 w16cex">
+<w:styles xmlns:mc="http://schemas.openxmlformats.org/markup-compatibility/2006" xmlns:r="http://schemas.openxmlformats.org/officeDocument/2006/relationships" xmlns:w="http://schemas.openxmlformats.org/wordprocessingml/2006/main" xmlns:w14="http://schemas.microsoft.com/office/word/2010/wordml" xmlns:w15="http://schemas.microsoft.com/office/word/2012/wordml" xmlns:w16se="http://schemas.microsoft.com/office/word/2015/wordml/symex" mc:Ignorable="w14 w15 w16se">
   <w:docDefaults>
     <w:rPrDefault>
       <w:rPr>
@@ -9341,7 +9322,7 @@
       </w:pPr>
     </w:pPrDefault>
   </w:docDefaults>
-  <w:latentStyles w:defLockedState="0" w:defUIPriority="99" w:defSemiHidden="0" w:defUnhideWhenUsed="0" w:defQFormat="0" w:count="376">
+  <w:latentStyles w:defLockedState="0" w:defUIPriority="99" w:defSemiHidden="0" w:defUnhideWhenUsed="0" w:defQFormat="0" w:count="371">
     <w:lsdException w:name="Normal" w:uiPriority="0" w:qFormat="1"/>
     <w:lsdException w:name="heading 1" w:uiPriority="9" w:qFormat="1"/>
     <w:lsdException w:name="heading 2" w:semiHidden="1" w:uiPriority="9" w:unhideWhenUsed="1" w:qFormat="1"/>
@@ -9713,11 +9694,6 @@
     <w:lsdException w:name="List Table 5 Dark Accent 6" w:uiPriority="50"/>
     <w:lsdException w:name="List Table 6 Colorful Accent 6" w:uiPriority="51"/>
     <w:lsdException w:name="List Table 7 Colorful Accent 6" w:uiPriority="52"/>
-    <w:lsdException w:name="Mention" w:semiHidden="1" w:unhideWhenUsed="1"/>
-    <w:lsdException w:name="Smart Hyperlink" w:semiHidden="1" w:unhideWhenUsed="1"/>
-    <w:lsdException w:name="Hashtag" w:semiHidden="1" w:unhideWhenUsed="1"/>
-    <w:lsdException w:name="Unresolved Mention" w:semiHidden="1" w:unhideWhenUsed="1"/>
-    <w:lsdException w:name="Smart Link" w:semiHidden="1" w:unhideWhenUsed="1"/>
   </w:latentStyles>
   <w:style w:type="paragraph" w:default="1" w:styleId="Normal">
     <w:name w:val="Normal"/>
@@ -9795,6 +9771,7 @@
   <w:style w:type="character" w:default="1" w:styleId="DefaultParagraphFont">
     <w:name w:val="Default Paragraph Font"/>
     <w:uiPriority w:val="1"/>
+    <w:semiHidden/>
     <w:unhideWhenUsed/>
   </w:style>
   <w:style w:type="table" w:default="1" w:styleId="TableNormal">
@@ -11331,7 +11308,7 @@
 </file>
 
 <file path=customXml/itemProps1.xml><?xml version="1.0" encoding="utf-8"?>
-<ds:datastoreItem xmlns:ds="http://schemas.openxmlformats.org/officeDocument/2006/customXml" ds:itemID="{C36CCC79-9B36-46F2-A05B-6E61520E98B0}">
+<ds:datastoreItem xmlns:ds="http://schemas.openxmlformats.org/officeDocument/2006/customXml" ds:itemID="{8EC9F258-CEC3-4946-B833-8921FC544E07}">
   <ds:schemaRefs>
     <ds:schemaRef ds:uri="http://schemas.openxmlformats.org/officeDocument/2006/bibliography"/>
   </ds:schemaRefs>

</xml_diff>

<commit_message>
Corringindo documento do TCC.
</commit_message>
<xml_diff>
--- a/final-doc/AlexsandroMatias-final-doc.docx
+++ b/final-doc/AlexsandroMatias-final-doc.docx
@@ -557,13 +557,7 @@
         <w:t xml:space="preserve"> a Deus </w:t>
       </w:r>
       <w:r>
-        <w:t>pela oportunidade dessa formação e</w:t>
-      </w:r>
-      <w:r>
-        <w:t xml:space="preserve"> </w:t>
-      </w:r>
-      <w:r>
-        <w:t xml:space="preserve">por ter me dado </w:t>
+        <w:t xml:space="preserve">pela oportunidade dessa formação e por ter me dado </w:t>
       </w:r>
       <w:r>
         <w:t>saúde e força para superar as dificuldades.</w:t>
@@ -720,12 +714,12 @@
       <w:pPr>
         <w:pStyle w:val="NormalTCC"/>
         <w:rPr>
-          <w:lang w:val="en"/>
-        </w:rPr>
-      </w:pPr>
-      <w:r>
-        <w:rPr>
-          <w:lang w:val="en"/>
+          <w:lang w:val="en-US"/>
+        </w:rPr>
+      </w:pPr>
+      <w:r>
+        <w:rPr>
+          <w:lang w:val="en-US"/>
         </w:rPr>
         <w:t>The present study analyzes how much performance is gained when several configuration adjustments are made in the MySQL Database, a process called tuning. To perform this performance test, an international benchmark model called TPC-H will be used to measure workload, helping to support the decision. For that, two databases will be created: The first just following the model of creation and population of the tables indicated by TPC-H. In the second one, the possible configurations for queries to the bank will be made as well as possible. From the collected data, the values of the percentage gains in the consultations to this optimized database will be described</w:t>
       </w:r>
@@ -823,10 +817,7 @@
         <w:pStyle w:val="NormalTCC"/>
       </w:pPr>
       <w:r>
-        <w:t>MER – Modelo Entidade R</w:t>
-      </w:r>
-      <w:r>
-        <w:t>elacionamento</w:t>
+        <w:t>MER – Modelo Entidade Relacionamento</w:t>
       </w:r>
     </w:p>
     <w:p>
@@ -3173,7 +3164,6 @@
                 <w:noProof/>
                 <w:sz w:val="24"/>
                 <w:szCs w:val="24"/>
-                <w:lang w:val="en-US"/>
               </w:rPr>
               <w:t>4.4</w:t>
             </w:r>
@@ -3193,7 +3183,6 @@
                 <w:noProof/>
                 <w:sz w:val="24"/>
                 <w:szCs w:val="24"/>
-                <w:lang w:val="en-US"/>
               </w:rPr>
               <w:t>COLETA DE DADOS</w:t>
             </w:r>
@@ -3718,51 +3707,25 @@
         <w:rPr>
           <w:rStyle w:val="NormalTCCChar"/>
         </w:rPr>
-        <w:t xml:space="preserve">Mensurar o </w:t>
+        <w:t>Mensurar o ganho de desempenho após otimizações no banco de dados mysql utilizando como referência de B</w:t>
       </w:r>
       <w:r>
         <w:rPr>
           <w:rStyle w:val="NormalTCCChar"/>
         </w:rPr>
-        <w:t xml:space="preserve">ganho de desempenho após otimizações no banco de dados </w:t>
-      </w:r>
-      <w:proofErr w:type="spellStart"/>
+        <w:t xml:space="preserve">enchmark </w:t>
+      </w:r>
       <w:r>
         <w:rPr>
           <w:rStyle w:val="NormalTCCChar"/>
         </w:rPr>
-        <w:t>mysql</w:t>
-      </w:r>
-      <w:proofErr w:type="spellEnd"/>
+        <w:t xml:space="preserve">o </w:t>
+      </w:r>
       <w:r>
         <w:rPr>
           <w:rStyle w:val="NormalTCCChar"/>
         </w:rPr>
-        <w:t xml:space="preserve"> utilizando como referência de B</w:t>
-      </w:r>
-      <w:r>
-        <w:rPr>
-          <w:rStyle w:val="NormalTCCChar"/>
-        </w:rPr>
-        <w:t xml:space="preserve">enchmark </w:t>
-      </w:r>
-      <w:r>
-        <w:rPr>
-          <w:rStyle w:val="NormalTCCChar"/>
-        </w:rPr>
-        <w:t xml:space="preserve">o </w:t>
-      </w:r>
-      <w:r>
-        <w:rPr>
-          <w:rStyle w:val="NormalTCCChar"/>
-        </w:rPr>
-        <w:t>padrão TPC-H</w:t>
-      </w:r>
-      <w:r>
-        <w:rPr>
-          <w:rStyle w:val="NormalTCCChar"/>
-        </w:rPr>
-        <w:t xml:space="preserve">. </w:t>
+        <w:t xml:space="preserve">padrão TPC-H. </w:t>
       </w:r>
     </w:p>
     <w:p>
@@ -3881,10 +3844,7 @@
         <w:t xml:space="preserve">como um bem intangível e extremamente valioso. Assim, com o crescimento exponencial, a disponibilidade, integridade, confidencialidade e forma de armazenamento </w:t>
       </w:r>
       <w:r>
-        <w:t>desses dados</w:t>
-      </w:r>
-      <w:r>
-        <w:t xml:space="preserve"> </w:t>
+        <w:t xml:space="preserve">desses dados </w:t>
       </w:r>
       <w:r>
         <w:t>são imprescindíveis neste processo de competitividade empresarial. Outra aplicação direta do uso de banco de dados é o conceito de Big Data que vem se consolidando como a base para o desenvolvimento de novas tecnologias capazes de manipular grandes conjuntos de dados visando também promover subsídios para a tomada de decisão. Dito isto, algumas características importantes na implementação desses bancos de dados para o mercado:</w:t>
@@ -3965,67 +3925,7 @@
         <w:pStyle w:val="NormalTCC"/>
       </w:pPr>
       <w:r>
-        <w:t>Nest</w:t>
-      </w:r>
-      <w:r>
-        <w:t>a</w:t>
-      </w:r>
-      <w:r>
-        <w:t xml:space="preserve"> </w:t>
-      </w:r>
-      <w:r>
-        <w:t>seção</w:t>
-      </w:r>
-      <w:r>
-        <w:t xml:space="preserve"> </w:t>
-      </w:r>
-      <w:r>
-        <w:t xml:space="preserve">são </w:t>
-      </w:r>
-      <w:r>
-        <w:t>aborda</w:t>
-      </w:r>
-      <w:r>
-        <w:t xml:space="preserve">dos </w:t>
-      </w:r>
-      <w:r>
-        <w:t xml:space="preserve">conceitos básicos necessários para a compreensão dos principais temas abordados nesta pesquisa. De uma forma geral serão </w:t>
-      </w:r>
-      <w:r>
-        <w:t>explanados</w:t>
-      </w:r>
-      <w:r>
-        <w:t xml:space="preserve"> os conceitos fundamentais em torno </w:t>
-      </w:r>
-      <w:r>
-        <w:t>d</w:t>
-      </w:r>
-      <w:r>
-        <w:t>e Sistema</w:t>
-      </w:r>
-      <w:r>
-        <w:t>s</w:t>
-      </w:r>
-      <w:r>
-        <w:t xml:space="preserve"> de Gerenciamento de Banco de Dados</w:t>
-      </w:r>
-      <w:r>
-        <w:t xml:space="preserve">, os comandos SQL e suas particularidades. </w:t>
-      </w:r>
-      <w:r>
-        <w:t>Os conceitos em torno dos testes necessários para avaliação de desempenho dos dois B</w:t>
-      </w:r>
-      <w:r>
-        <w:t xml:space="preserve">anco de </w:t>
-      </w:r>
-      <w:r>
-        <w:t>D</w:t>
-      </w:r>
-      <w:r>
-        <w:t>ado</w:t>
-      </w:r>
-      <w:r>
-        <w:t>s em estudo e testes estatísticos utilizados na análise dos resultados.</w:t>
+        <w:t>Nesta seção são abordados conceitos básicos necessários para a compreensão dos principais temas abordados nesta pesquisa. De uma forma geral serão explanados os conceitos fundamentais em torno de Sistemas de Gerenciamento de Banco de Dados, os comandos SQL e suas particularidades. Os conceitos em torno dos testes necessários para avaliação de desempenho dos dois Banco de Dados em estudo e testes estatísticos utilizados na análise dos resultados.</w:t>
       </w:r>
     </w:p>
     <w:p>
@@ -4071,6 +3971,167 @@
         </w:rPr>
         <w:commentReference w:id="11"/>
       </w:r>
+    </w:p>
+    <w:p>
+      <w:pPr>
+        <w:pStyle w:val="Ttulo2TCC"/>
+      </w:pPr>
+      <w:r>
+        <w:t>Chaves</w:t>
+      </w:r>
+    </w:p>
+    <w:p>
+      <w:pPr>
+        <w:pStyle w:val="Ttulo3TCC"/>
+      </w:pPr>
+      <w:r>
+        <w:t>chave primária</w:t>
+      </w:r>
+    </w:p>
+    <w:p>
+      <w:pPr>
+        <w:pStyle w:val="NormalTCC"/>
+      </w:pPr>
+      <w:r>
+        <w:t xml:space="preserve">Uma chave primária (restrição de chave primária) é uma ou mais colunas que identificam exclusivamente uma linha. Nenhuma das colunas que fazem parte da chave primária pode ser anulável. Uma tabela não deve ter mais do que uma chave primária </w:t>
+      </w:r>
+      <w:sdt>
+        <w:sdtPr>
+          <w:id w:val="-212890414"/>
+          <w:citation/>
+        </w:sdtPr>
+        <w:sdtEndPr/>
+        <w:sdtContent>
+          <w:r>
+            <w:fldChar w:fldCharType="begin"/>
+          </w:r>
+          <w:r>
+            <w:instrText xml:space="preserve">CITATION TPC18 \l 1046 </w:instrText>
+          </w:r>
+          <w:r>
+            <w:fldChar w:fldCharType="separate"/>
+          </w:r>
+          <w:r>
+            <w:rPr>
+              <w:noProof/>
+            </w:rPr>
+            <w:t>(TPC-H, 2018)</w:t>
+          </w:r>
+          <w:r>
+            <w:fldChar w:fldCharType="end"/>
+          </w:r>
+        </w:sdtContent>
+      </w:sdt>
+      <w:r>
+        <w:t>.</w:t>
+      </w:r>
+    </w:p>
+    <w:p>
+      <w:pPr>
+        <w:pStyle w:val="NormalTCC"/>
+      </w:pPr>
+    </w:p>
+    <w:p>
+      <w:pPr>
+        <w:pStyle w:val="Ttulo3TCC"/>
+      </w:pPr>
+      <w:r>
+        <w:t>Chave Estrangeira</w:t>
+      </w:r>
+    </w:p>
+    <w:p>
+      <w:pPr>
+        <w:pStyle w:val="NormalTCC"/>
+      </w:pPr>
+      <w:r>
+        <w:t xml:space="preserve">Uma chave estrangeira (restrição de chave estrangeira) é uma coluna ou combinação de colunas usada para estabelecer e impor um link entre os dados em duas tabelas. Um link é criado entre duas tabelas adicionando a coluna ou colunas que contêm os valores de chave primária de uma tabela à outra tabela. Esta coluna se torna uma chave estrangeira na segunda tabela. Também pode ser referido como uma restrição de chave estrangeira </w:t>
+      </w:r>
+      <w:sdt>
+        <w:sdtPr>
+          <w:id w:val="-1939827606"/>
+          <w:citation/>
+        </w:sdtPr>
+        <w:sdtEndPr/>
+        <w:sdtContent>
+          <w:r>
+            <w:fldChar w:fldCharType="begin"/>
+          </w:r>
+          <w:r>
+            <w:instrText xml:space="preserve"> CITATION TPC18 \l 1046 </w:instrText>
+          </w:r>
+          <w:r>
+            <w:fldChar w:fldCharType="separate"/>
+          </w:r>
+          <w:r>
+            <w:rPr>
+              <w:noProof/>
+            </w:rPr>
+            <w:t>(TPC-H, 2018)</w:t>
+          </w:r>
+          <w:r>
+            <w:fldChar w:fldCharType="end"/>
+          </w:r>
+        </w:sdtContent>
+      </w:sdt>
+      <w:r>
+        <w:t>.</w:t>
+      </w:r>
+    </w:p>
+    <w:p>
+      <w:pPr>
+        <w:pStyle w:val="NormalTCC"/>
+      </w:pPr>
+    </w:p>
+    <w:p>
+      <w:pPr>
+        <w:pStyle w:val="Ttulo3TCC"/>
+      </w:pPr>
+      <w:r>
+        <w:t>Integridade referencial</w:t>
+      </w:r>
+    </w:p>
+    <w:p>
+      <w:pPr>
+        <w:pStyle w:val="NormalTCC"/>
+      </w:pPr>
+      <w:r>
+        <w:t xml:space="preserve">Integridade referencial é uma propriedade de dados pela qual uma chave estrangeira em uma tabela tem uma chave primária correspondente em uma tabela diferente </w:t>
+      </w:r>
+      <w:sdt>
+        <w:sdtPr>
+          <w:id w:val="-915552734"/>
+          <w:citation/>
+        </w:sdtPr>
+        <w:sdtEndPr/>
+        <w:sdtContent>
+          <w:r>
+            <w:fldChar w:fldCharType="begin"/>
+          </w:r>
+          <w:r>
+            <w:instrText xml:space="preserve"> CITATION TPC18 \l 1046 </w:instrText>
+          </w:r>
+          <w:r>
+            <w:fldChar w:fldCharType="separate"/>
+          </w:r>
+          <w:r>
+            <w:rPr>
+              <w:noProof/>
+            </w:rPr>
+            <w:t>(TPC-H, 2018)</w:t>
+          </w:r>
+          <w:r>
+            <w:fldChar w:fldCharType="end"/>
+          </w:r>
+        </w:sdtContent>
+      </w:sdt>
+      <w:r>
+        <w:t>.</w:t>
+      </w:r>
+    </w:p>
+    <w:p>
+      <w:pPr>
+        <w:pStyle w:val="NormalTCC"/>
+      </w:pPr>
     </w:p>
     <w:p>
       <w:pPr>
@@ -4097,6 +4158,7 @@
           <w:id w:val="163522225"/>
           <w:citation/>
         </w:sdtPr>
+        <w:sdtEndPr/>
         <w:sdtContent>
           <w:r>
             <w:fldChar w:fldCharType="begin"/>
@@ -4131,6 +4193,7 @@
         </w:numPr>
       </w:pPr>
       <w:r>
+        <w:lastRenderedPageBreak/>
         <w:t xml:space="preserve">Independência de Dados: Os programas aplicativos não devem, idealmente, ser expostos aos detalhes de representação e armazenamento de dados. </w:t>
       </w:r>
     </w:p>
@@ -4232,11 +4295,7 @@
         <w:t xml:space="preserve"> </w:t>
       </w:r>
       <w:r>
-        <w:t xml:space="preserve">que algumas vezes, não se torna viável o uso de um SGBD. Isso se aplica já que se trata de um software complexo para executar determinadas aplicações, como por exemplo, responder a consultas complexas ou tratar várias requisições concorrentes. Por isso, seu desempenho pode não ser adequado para determinados </w:t>
-      </w:r>
-      <w:r>
-        <w:lastRenderedPageBreak/>
-        <w:t>aplicações especificas. Entretanto, na maioria das situações em que é necessário gerenciamento de dados em grande escala, os SGBDs têm se tornado uma ferramenta indispensável.</w:t>
+        <w:t>que algumas vezes, não se torna viável o uso de um SGBD. Isso se aplica já que se trata de um software complexo para executar determinadas aplicações, como por exemplo, responder a consultas complexas ou tratar várias requisições concorrentes. Por isso, seu desempenho pode não ser adequado para determinados aplicações especificas. Entretanto, na maioria das situações em que é necessário gerenciamento de dados em grande escala, os SGBDs têm se tornado uma ferramenta indispensável.</w:t>
       </w:r>
     </w:p>
     <w:p>
@@ -4257,10 +4316,7 @@
         <w:pStyle w:val="NormalTCC"/>
       </w:pPr>
       <w:r>
-        <w:t>O MySQL é um sistema de gerenciamento de banco de dados (SGBD), que utiliza a linguagem SQL (Linguagem de Consulta Estruturada, do inglês Structured Query Language) como interface. É atualmente um dos sistemas de gerenciamento de bancos de dados mais populares da Oracle Corporation, com mais de 10 milhões de instalações pelo mundo.</w:t>
-      </w:r>
-      <w:r>
-        <w:t xml:space="preserve"> </w:t>
+        <w:t xml:space="preserve">O MySQL é um sistema de gerenciamento de banco de dados (SGBD), que utiliza a linguagem SQL (Linguagem de Consulta Estruturada, do inglês Structured Query Language) como interface. É atualmente um dos sistemas de gerenciamento de bancos de dados mais populares da Oracle Corporation, com mais de 10 milhões de instalações pelo mundo. </w:t>
       </w:r>
     </w:p>
     <w:p>
@@ -4292,6 +4348,7 @@
         </w:numPr>
       </w:pPr>
       <w:r>
+        <w:lastRenderedPageBreak/>
         <w:t>Alta portabilidade já que suporta praticamente qualquer plataforma atual;</w:t>
       </w:r>
     </w:p>
@@ -4376,13 +4433,7 @@
         </w:numPr>
       </w:pPr>
       <w:r>
-        <w:t>Suporta</w:t>
-      </w:r>
-      <w:r>
-        <w:rPr>
-          <w:lang w:val="en-US"/>
-        </w:rPr>
-        <w:t xml:space="preserve"> Triggers;</w:t>
+        <w:t>Suporta Triggers;</w:t>
       </w:r>
     </w:p>
     <w:p>
@@ -4392,21 +4443,9 @@
           <w:ilvl w:val="0"/>
           <w:numId w:val="19"/>
         </w:numPr>
-        <w:rPr>
-          <w:lang w:val="en-US"/>
-        </w:rPr>
-      </w:pPr>
-      <w:r>
-        <w:rPr>
-          <w:lang w:val="en-US"/>
-        </w:rPr>
-        <w:t>Suporta</w:t>
-      </w:r>
-      <w:r>
-        <w:rPr>
-          <w:lang w:val="en-US"/>
-        </w:rPr>
-        <w:t xml:space="preserve"> Cursors (Non-Scrollable e Non-Updatable);</w:t>
+      </w:pPr>
+      <w:r>
+        <w:t>Suporta Cursors (Non-Scrollable e Non-Updatable);</w:t>
       </w:r>
     </w:p>
     <w:p>
@@ -4424,13 +4463,7 @@
         <w:rPr>
           <w:lang w:val="en-US"/>
         </w:rPr>
-        <w:t>Suporta</w:t>
-      </w:r>
-      <w:r>
-        <w:rPr>
-          <w:lang w:val="en-US"/>
-        </w:rPr>
-        <w:t xml:space="preserve"> Stored Procedures e Functions;</w:t>
+        <w:t>Suporta Stored Procedures e Functions;</w:t>
       </w:r>
     </w:p>
     <w:p>
@@ -4455,7 +4488,6 @@
         <w:pStyle w:val="Ttulo3TCC"/>
       </w:pPr>
       <w:r>
-        <w:lastRenderedPageBreak/>
         <w:t>ÍNDICES</w:t>
       </w:r>
     </w:p>
@@ -4560,6 +4592,7 @@
           <w:id w:val="-788745004"/>
           <w:citation/>
         </w:sdtPr>
+        <w:sdtEndPr/>
         <w:sdtContent>
           <w:r>
             <w:fldChar w:fldCharType="begin"/>
@@ -4591,14 +4624,110 @@
     <w:p>
       <w:pPr>
         <w:pStyle w:val="NormalTCC"/>
-      </w:pPr>
-      <w:r>
-        <w:t>Para encontrar as linhas que correspondem a uma cláusula WHERE rapidamente.</w:t>
+        <w:numPr>
+          <w:ilvl w:val="0"/>
+          <w:numId w:val="28"/>
+        </w:numPr>
+      </w:pPr>
+      <w:r>
+        <w:lastRenderedPageBreak/>
+        <w:t xml:space="preserve">As </w:t>
+      </w:r>
+      <w:r>
+        <w:t>consultas</w:t>
+      </w:r>
+      <w:r>
+        <w:t xml:space="preserve"> que </w:t>
+      </w:r>
+      <w:r>
+        <w:t xml:space="preserve">contém a </w:t>
+      </w:r>
+      <w:r>
+        <w:t>cláusula WHERE</w:t>
+      </w:r>
+      <w:r>
+        <w:t>;</w:t>
       </w:r>
     </w:p>
     <w:p>
       <w:pPr>
         <w:pStyle w:val="NormalTCC"/>
+        <w:numPr>
+          <w:ilvl w:val="0"/>
+          <w:numId w:val="28"/>
+        </w:numPr>
+        <w:rPr>
+          <w:lang w:val="en-US"/>
+        </w:rPr>
+      </w:pPr>
+      <w:r>
+        <w:t xml:space="preserve">Quando for utilizadas as </w:t>
+      </w:r>
+      <w:r>
+        <w:t xml:space="preserve">funções </w:t>
+      </w:r>
+      <w:r>
+        <w:t>MIN() ou MAX</w:t>
+      </w:r>
+      <w:r>
+        <w:t>()</w:t>
+      </w:r>
+      <w:r>
+        <w:t xml:space="preserve">, valores mínimo e máximo respectivamente, </w:t>
+      </w:r>
+      <w:r>
+        <w:t xml:space="preserve"> para uma coluna indexada específica key_col. Isso é otimizado por um pré-processador que verifica se você está usando WHERE key_part_N = constante em todas as partes-chave que ocorrem antes de key_col no índice. Neste caso, o MySQL faz uma única pesquisa de chave para cada MIN () ou MAX () expressão e a substitui por uma constante. Se todas as expressões fore</w:t>
+      </w:r>
+      <w:r>
+        <w:t>m substituídas por constantes, a</w:t>
+      </w:r>
+      <w:r>
+        <w:t xml:space="preserve"> consulta retorna de uma vez. </w:t>
+      </w:r>
+      <w:r>
+        <w:rPr>
+          <w:lang w:val="en-US"/>
+        </w:rPr>
+        <w:t>Por exemplo: SELECT MIN (key_part2), MAX (key_part2) FROM nome_tabela WHERE parte_chave1 = 10;</w:t>
+      </w:r>
+    </w:p>
+    <w:p>
+      <w:pPr>
+        <w:pStyle w:val="NormalTCC"/>
+        <w:numPr>
+          <w:ilvl w:val="0"/>
+          <w:numId w:val="28"/>
+        </w:numPr>
+      </w:pPr>
+      <w:r>
+        <w:t xml:space="preserve">Aonde for usado alguma classificação ou agrupamento na tabela, ou seja, utilizando as </w:t>
+      </w:r>
+      <w:r>
+        <w:t xml:space="preserve">funções </w:t>
+      </w:r>
+      <w:r>
+        <w:t>ORDER</w:t>
+      </w:r>
+      <w:r>
+        <w:t xml:space="preserve"> BY</w:t>
+      </w:r>
+      <w:r>
+        <w:t xml:space="preserve"> e </w:t>
+      </w:r>
+      <w:r>
+        <w:t>GROUP BY</w:t>
+      </w:r>
+      <w:r>
+        <w:t xml:space="preserve"> respectivamente</w:t>
+      </w:r>
+    </w:p>
+    <w:p>
+      <w:pPr>
+        <w:pStyle w:val="NormalTCC"/>
+        <w:numPr>
+          <w:ilvl w:val="0"/>
+          <w:numId w:val="28"/>
+        </w:numPr>
       </w:pPr>
       <w:r>
         <w:t>Para eliminar linhas de consideração. Se houver uma escolha entre vários índices, o MySQL normalmente</w:t>
@@ -4613,6 +4742,10 @@
     <w:p>
       <w:pPr>
         <w:pStyle w:val="NormalTCC"/>
+        <w:numPr>
+          <w:ilvl w:val="0"/>
+          <w:numId w:val="28"/>
+        </w:numPr>
       </w:pPr>
       <w:r>
         <w:t>Se a tabela tiver um índice de várias colunas, qualquer prefixo mais à esquerda do índice pode ser usado pelo otimizador</w:t>
@@ -4621,39 +4754,11 @@
     <w:p>
       <w:pPr>
         <w:pStyle w:val="NormalTCC"/>
-      </w:pPr>
-      <w:r>
-        <w:t>para procurar linhas. Por exemplo, se você tem um índice de três colunas em (col1, col2, col3), você tem</w:t>
-      </w:r>
-    </w:p>
-    <w:p>
-      <w:pPr>
-        <w:pStyle w:val="NormalTCC"/>
-      </w:pPr>
-    </w:p>
-    <w:p>
-      <w:pPr>
-        <w:pStyle w:val="NormalTCC"/>
-      </w:pPr>
-      <w:r>
-        <w:t>Otimização de chave primária</w:t>
-      </w:r>
-    </w:p>
-    <w:p>
-      <w:pPr>
-        <w:pStyle w:val="NormalTCC"/>
-      </w:pPr>
-      <w:r>
-        <w:t>recursos de pesquisa indexados em (col1), (col1, col2) e (col1, col2, col3). Para mais</w:t>
-      </w:r>
-    </w:p>
-    <w:p>
-      <w:pPr>
-        <w:pStyle w:val="NormalTCC"/>
-      </w:pPr>
-      <w:r>
-        <w:t>informações, consulte a Seção 8.3.6, “Índices de múltiplas colunas”.</w:t>
-      </w:r>
+        <w:numPr>
+          <w:ilvl w:val="0"/>
+          <w:numId w:val="28"/>
+        </w:numPr>
+      </w:pPr>
     </w:p>
     <w:p>
       <w:pPr>
@@ -4698,363 +4803,107 @@
         <w:pStyle w:val="NormalTCC"/>
       </w:pPr>
       <w:r>
+        <w:t>Para comparações entre colunas de string não binárias, ambas as colunas devem usar o mesmo conjunto de caracteres. Por exemplo, comparar uma coluna utf8 com uma coluna latin1 impede o uso de um índice.</w:t>
+      </w:r>
+    </w:p>
+    <w:p>
+      <w:pPr>
+        <w:pStyle w:val="NormalTCC"/>
+      </w:pPr>
+      <w:r>
+        <w:t>Seção 8.3.13, “Índices descendentes”.</w:t>
+      </w:r>
+    </w:p>
+    <w:p>
+      <w:pPr>
+        <w:pStyle w:val="NormalTCC"/>
+      </w:pPr>
+      <w:r>
+        <w:t>• Em alguns casos, uma consulta pode ser otimizada para recuperar valores sem consultar as linhas de dados. (Um índice</w:t>
+      </w:r>
+      <w:r>
+        <w:t xml:space="preserve"> </w:t>
+      </w:r>
+      <w:r>
+        <w:t xml:space="preserve">que fornece todos os resultados necessários para uma consulta é </w:t>
+      </w:r>
+      <w:r>
         <w:lastRenderedPageBreak/>
-        <w:t xml:space="preserve">Para comparações entre colunas de </w:t>
-      </w:r>
-      <w:proofErr w:type="spellStart"/>
-      <w:r>
-        <w:t>string</w:t>
-      </w:r>
-      <w:proofErr w:type="spellEnd"/>
-      <w:r>
-        <w:t xml:space="preserve"> não binárias, ambas as colunas devem usar o mesmo conjunto de caracteres. Por exemplo, comparar uma coluna utf8 com uma coluna latin1 impede o uso de um índice.</w:t>
+        <w:t>chamado de índice de cobertura.) Se uma consulta usa de uma tabela</w:t>
+      </w:r>
+      <w:r>
+        <w:t xml:space="preserve"> </w:t>
+      </w:r>
+      <w:r>
+        <w:t>apenas colunas que estão incluídas em algum índice, os valores selecionados podem ser recuperados da árvore de índice</w:t>
+      </w:r>
+      <w:r>
+        <w:t xml:space="preserve"> </w:t>
+      </w:r>
+      <w:r>
+        <w:t>para maior velocidade</w:t>
+      </w:r>
+      <w:r>
+        <w:t xml:space="preserve">.  </w:t>
       </w:r>
     </w:p>
     <w:p>
       <w:pPr>
         <w:pStyle w:val="NormalTCC"/>
-        <w:rPr>
-          <w:lang w:val="pt-PT"/>
-        </w:rPr>
-      </w:pPr>
-      <w:r>
-        <w:rPr>
-          <w:lang w:val="pt-PT"/>
-        </w:rPr>
-        <w:t>• Para encontrar o valor MIN () ou MAX () para uma coluna indexada específica key_col. Isso é otimizado por um</w:t>
+      </w:pPr>
+      <w:r>
+        <w:t>Os índices são menos importantes para consultas em tabelas pequenas ou grandes tabelas onde as consultas de relatório são mais processadas ou</w:t>
+      </w:r>
+      <w:r>
+        <w:t xml:space="preserve"> </w:t>
+      </w:r>
+      <w:r>
+        <w:t>todas as linhas. Quando uma consulta precisa acessar a maioria das linhas, ler sequencialmente é mais rápido do que trabalhar</w:t>
+      </w:r>
+      <w:r>
+        <w:t xml:space="preserve"> </w:t>
+      </w:r>
+      <w:r>
+        <w:t>por meio de um índice. As leituras sequenciais minimizam as buscas no disco, mesmo que nem todas as linhas sejam necessárias para a consulta.</w:t>
       </w:r>
     </w:p>
     <w:p>
       <w:pPr>
         <w:pStyle w:val="NormalTCC"/>
-        <w:rPr>
-          <w:lang w:val="pt-PT"/>
-        </w:rPr>
-      </w:pPr>
-      <w:r>
-        <w:rPr>
-          <w:lang w:val="pt-PT"/>
-        </w:rPr>
-        <w:t>pré-processador que verifica se você está usando WHERE key_part_N = constante em todas as partes-chave</w:t>
-      </w:r>
+      </w:pPr>
+    </w:p>
+    <w:p>
+      <w:pPr>
+        <w:pStyle w:val="Ttulo3TCC"/>
+      </w:pPr>
+      <w:r>
+        <w:t>PARTICIONAMENTO DE TABELAS</w:t>
+      </w:r>
+    </w:p>
+    <w:p>
+      <w:pPr>
+        <w:pStyle w:val="Ttulo2TCC"/>
+      </w:pPr>
+      <w:r>
+        <w:t>TPC-H</w:t>
+      </w:r>
+    </w:p>
+    <w:p>
+      <w:pPr>
+        <w:pStyle w:val="Ttulo2TCC"/>
+      </w:pPr>
+      <w:bookmarkStart w:id="16" w:name="_Toc52307571"/>
+      <w:r>
+        <w:t>COMANDOS SQL</w:t>
+      </w:r>
+      <w:bookmarkEnd w:id="16"/>
     </w:p>
     <w:p>
       <w:pPr>
         <w:pStyle w:val="NormalTCC"/>
-        <w:rPr>
-          <w:lang w:val="pt-PT"/>
-        </w:rPr>
-      </w:pPr>
-      <w:r>
-        <w:rPr>
-          <w:lang w:val="pt-PT"/>
-        </w:rPr>
-        <w:t>que ocorrem antes de key_col no índice. Neste caso, o MySQL faz uma única pesquisa de chave para cada MIN ()</w:t>
-      </w:r>
-    </w:p>
-    <w:p>
-      <w:pPr>
-        <w:pStyle w:val="NormalTCC"/>
-        <w:rPr>
-          <w:lang w:val="pt-PT"/>
-        </w:rPr>
-      </w:pPr>
-      <w:r>
-        <w:rPr>
-          <w:lang w:val="pt-PT"/>
-        </w:rPr>
-        <w:t>ou MAX () expressão e a substitui por uma constante. Se todas as expressões forem substituídas por constantes, o</w:t>
-      </w:r>
-    </w:p>
-    <w:p>
-      <w:pPr>
-        <w:pStyle w:val="NormalTCC"/>
-        <w:rPr>
-          <w:lang w:val="en-US"/>
-        </w:rPr>
-      </w:pPr>
-      <w:r>
-        <w:rPr>
-          <w:lang w:val="pt-PT"/>
-        </w:rPr>
-        <w:t xml:space="preserve">consulta retorna de uma vez. </w:t>
-      </w:r>
-      <w:proofErr w:type="spellStart"/>
-      <w:r>
-        <w:rPr>
-          <w:lang w:val="en-US"/>
-        </w:rPr>
-        <w:t>Por</w:t>
-      </w:r>
-      <w:proofErr w:type="spellEnd"/>
-      <w:r>
-        <w:rPr>
-          <w:lang w:val="en-US"/>
-        </w:rPr>
-        <w:t xml:space="preserve"> </w:t>
-      </w:r>
-      <w:proofErr w:type="spellStart"/>
-      <w:r>
-        <w:rPr>
-          <w:lang w:val="en-US"/>
-        </w:rPr>
-        <w:t>exemplo</w:t>
-      </w:r>
-      <w:proofErr w:type="spellEnd"/>
-      <w:r>
-        <w:rPr>
-          <w:lang w:val="en-US"/>
-        </w:rPr>
-        <w:t>:</w:t>
-      </w:r>
-    </w:p>
-    <w:p>
-      <w:pPr>
-        <w:pStyle w:val="NormalTCC"/>
-        <w:rPr>
-          <w:lang w:val="en-US"/>
-        </w:rPr>
-      </w:pPr>
-      <w:r>
-        <w:rPr>
-          <w:lang w:val="en-US"/>
-        </w:rPr>
-        <w:t>SELECT MIN (key_part2), MAX (key_part2)</w:t>
-      </w:r>
-    </w:p>
-    <w:p>
-      <w:pPr>
-        <w:pStyle w:val="NormalTCC"/>
-        <w:rPr>
-          <w:lang w:val="pt-PT"/>
-        </w:rPr>
-      </w:pPr>
-      <w:r>
-        <w:rPr>
-          <w:lang w:val="pt-PT"/>
-        </w:rPr>
-        <w:t>FROM nome_tabela WHERE parte_chave1 = 10;</w:t>
-      </w:r>
-    </w:p>
-    <w:p>
-      <w:pPr>
-        <w:pStyle w:val="NormalTCC"/>
-        <w:rPr>
-          <w:lang w:val="pt-PT"/>
-        </w:rPr>
-      </w:pPr>
-      <w:r>
-        <w:rPr>
-          <w:lang w:val="pt-PT"/>
-        </w:rPr>
-        <w:t>• Para classificar ou agrupar uma tabela se a classificação ou agrupamento for feito em um prefixo mais à esquerda de um índice utilizável (para</w:t>
-      </w:r>
-      <w:r>
-        <w:rPr>
-          <w:lang w:val="pt-PT"/>
-        </w:rPr>
-        <w:t xml:space="preserve"> </w:t>
-      </w:r>
-      <w:r>
-        <w:t xml:space="preserve">exemplo, ORDER BY key_part1, key_part2). </w:t>
-      </w:r>
-      <w:r>
-        <w:rPr>
-          <w:lang w:val="pt-PT"/>
-        </w:rPr>
-        <w:t>Se todas as partes-chave forem seguidas por DESC, a chave</w:t>
-      </w:r>
-      <w:r>
-        <w:rPr>
-          <w:lang w:val="pt-PT"/>
-        </w:rPr>
-        <w:t xml:space="preserve"> </w:t>
-      </w:r>
-      <w:r>
-        <w:rPr>
-          <w:lang w:val="pt-PT"/>
-        </w:rPr>
-        <w:t>é lido na ordem inversa. (Ou, se o índice for um índice decrescente, a chave é lida em ordem progressiva.)</w:t>
-      </w:r>
-    </w:p>
-    <w:p>
-      <w:pPr>
-        <w:pStyle w:val="NormalTCC"/>
-        <w:rPr>
-          <w:lang w:val="pt-PT"/>
-        </w:rPr>
-      </w:pPr>
-      <w:r>
-        <w:rPr>
-          <w:lang w:val="pt-PT"/>
-        </w:rPr>
-        <w:t>Consulte a Seção 8.2.1.16, “Otimização ORDER BY”, Seção 8.2.1.17, “Otimização GROUP BY”, e</w:t>
-      </w:r>
-    </w:p>
-    <w:p>
-      <w:pPr>
-        <w:pStyle w:val="NormalTCC"/>
-        <w:rPr>
-          <w:lang w:val="pt-PT"/>
-        </w:rPr>
-      </w:pPr>
-      <w:r>
-        <w:rPr>
-          <w:lang w:val="pt-PT"/>
-        </w:rPr>
-        <w:t>Seção 8.3.13, “Índices descendentes”.</w:t>
-      </w:r>
-    </w:p>
-    <w:p>
-      <w:pPr>
-        <w:pStyle w:val="NormalTCC"/>
-      </w:pPr>
-      <w:r>
-        <w:rPr>
-          <w:lang w:val="pt-PT"/>
-        </w:rPr>
-        <w:t>• Em alguns casos, uma consulta pode ser otimizada para recuperar valores sem consultar as linhas de dados. (Um índice</w:t>
-      </w:r>
-      <w:r>
-        <w:rPr>
-          <w:lang w:val="pt-PT"/>
-        </w:rPr>
-        <w:t xml:space="preserve"> </w:t>
-      </w:r>
-      <w:r>
-        <w:rPr>
-          <w:lang w:val="pt-PT"/>
-        </w:rPr>
-        <w:t>que fornece todos os resultados necessários para uma consulta é chamado de índice de cobertura.) Se uma consulta usa de uma tabela</w:t>
-      </w:r>
-      <w:r>
-        <w:rPr>
-          <w:lang w:val="pt-PT"/>
-        </w:rPr>
-        <w:t xml:space="preserve"> </w:t>
-      </w:r>
-      <w:r>
-        <w:rPr>
-          <w:lang w:val="pt-PT"/>
-        </w:rPr>
-        <w:t>apenas colunas que estão incluídas em algum índice, os valores selecionados podem ser recuperados da árvore de índice</w:t>
-      </w:r>
-      <w:r>
-        <w:rPr>
-          <w:lang w:val="pt-PT"/>
-        </w:rPr>
-        <w:t xml:space="preserve"> </w:t>
-      </w:r>
-      <w:r>
-        <w:t>para maior velocidade</w:t>
-      </w:r>
-      <w:r>
-        <w:t xml:space="preserve">.  </w:t>
-      </w:r>
-    </w:p>
-    <w:p>
-      <w:pPr>
-        <w:pStyle w:val="NormalTCC"/>
-        <w:rPr>
-          <w:lang w:val="pt-PT"/>
-        </w:rPr>
-      </w:pPr>
-      <w:r>
-        <w:rPr>
-          <w:lang w:val="pt-PT"/>
-        </w:rPr>
-        <w:lastRenderedPageBreak/>
-        <w:t>Os índices são menos importantes para consultas em tabelas pequenas ou grandes tabelas onde as consultas de relatório são mais processadas ou</w:t>
-      </w:r>
-      <w:r>
-        <w:rPr>
-          <w:lang w:val="pt-PT"/>
-        </w:rPr>
-        <w:t xml:space="preserve"> </w:t>
-      </w:r>
-      <w:r>
-        <w:rPr>
-          <w:lang w:val="pt-PT"/>
-        </w:rPr>
-        <w:t>todas as linhas. Quando uma consulta precisa acessar a maioria das linhas, ler sequencialmente é mais rápido do que trabalhar</w:t>
-      </w:r>
-      <w:r>
-        <w:rPr>
-          <w:lang w:val="pt-PT"/>
-        </w:rPr>
-        <w:t xml:space="preserve"> </w:t>
-      </w:r>
-      <w:r>
-        <w:rPr>
-          <w:lang w:val="pt-PT"/>
-        </w:rPr>
-        <w:t>por meio de um índice. As leituras sequenciais minimizam as buscas no disco, mesmo que nem todas as linhas sejam necessárias para a consulta.</w:t>
-      </w:r>
-    </w:p>
-    <w:p>
-      <w:pPr>
-        <w:pStyle w:val="NormalTCC"/>
-      </w:pPr>
-    </w:p>
-    <w:p>
-      <w:pPr>
-        <w:pStyle w:val="Ttulo3TCC"/>
-      </w:pPr>
-      <w:r>
-        <w:t>PARTICIONAMENTO DE TABELAS</w:t>
-      </w:r>
-    </w:p>
-    <w:p>
-      <w:pPr>
-        <w:pStyle w:val="Ttulo2TCC"/>
-      </w:pPr>
-      <w:r>
-        <w:t xml:space="preserve">TPC-H </w:t>
-      </w:r>
-    </w:p>
-    <w:p>
-      <w:pPr>
-        <w:pStyle w:val="Ttulo2TCC"/>
-      </w:pPr>
-      <w:bookmarkStart w:id="16" w:name="_Toc52307571"/>
-      <w:r>
-        <w:t>COMANDOS SQL</w:t>
-      </w:r>
-      <w:bookmarkEnd w:id="16"/>
-    </w:p>
-    <w:p>
-      <w:pPr>
-        <w:pStyle w:val="NormalTCC"/>
-      </w:pPr>
-      <w:r>
-        <w:t>Structured Query Language</w:t>
-      </w:r>
-      <w:r>
-        <w:t xml:space="preserve">, ou em tradução livre, </w:t>
-      </w:r>
-      <w:r>
-        <w:t>Linguagem Estruturada de Consulta</w:t>
-      </w:r>
-      <w:r>
-        <w:t xml:space="preserve"> </w:t>
-      </w:r>
-      <w:r>
-        <w:t>é a linguagem usada nos SGBDs</w:t>
-      </w:r>
-      <w:r>
-        <w:t xml:space="preserve"> </w:t>
-      </w:r>
-      <w:r>
-        <w:t>por padrão, no entanto</w:t>
-      </w:r>
-      <w:r>
-        <w:t>,</w:t>
-      </w:r>
-      <w:r>
-        <w:t xml:space="preserve"> cada um tem suas particularidades dentro da própria linguagem, tendo implementações diferente</w:t>
-      </w:r>
-      <w:r>
-        <w:t>s</w:t>
+      </w:pPr>
+      <w:r>
+        <w:t>Structured Query Language, ou em tradução livre, Linguagem Estruturada de Consulta é a linguagem usada nos SGBDs por padrão, no entanto, cada um tem suas particularidades dentro da própria linguagem, tendo implementações diferentes</w:t>
       </w:r>
       <w:sdt>
         <w:sdtPr>
@@ -5084,21 +4933,68 @@
         </w:sdtContent>
       </w:sdt>
       <w:r>
-        <w:t>. A linguagem SQL tem algumas divisões, que facilitam o en</w:t>
-      </w:r>
-      <w:bookmarkStart w:id="17" w:name="_GoBack"/>
+        <w:t>. A linguagem SQL tem algumas divisões, que facilitam o entendimento da mesma, categorizando seus comandos. Sendo que as mais conhecidas, que serão explicadas a seguir, são: DDL, DML e DCL.</w:t>
+      </w:r>
+    </w:p>
+    <w:p>
+      <w:pPr>
+        <w:pStyle w:val="Ttulo3TCC"/>
+      </w:pPr>
+      <w:bookmarkStart w:id="17" w:name="_Toc52307572"/>
+      <w:r>
+        <w:t>DDL DATA DEFINITION LANGUAGE</w:t>
+      </w:r>
       <w:bookmarkEnd w:id="17"/>
-      <w:r>
-        <w:t>tendimento da mesma, categorizando seus comandos. Sendo que as mais conhecidas, que serão explicadas a seguir, são: DDL, DML e DCL.</w:t>
-      </w:r>
-    </w:p>
+    </w:p>
+    <w:p>
+      <w:pPr>
+        <w:pStyle w:val="NormalTCC"/>
+      </w:pPr>
+      <w:r>
+        <w:t>Linguagem de Definição de Dados, é a parte da Linguagem SQL que trata, como o próprio nome diz, da definição da estrutura dos dados, cujos efeitos se dão sobre objetos. Esses comandos são utilizados para a criação de bancos de dados, tabelas, views, triggers</w:t>
+      </w:r>
+      <w:r>
+        <w:t xml:space="preserve"> </w:t>
+      </w:r>
+      <w:sdt>
+        <w:sdtPr>
+          <w:id w:val="1449354082"/>
+          <w:citation/>
+        </w:sdtPr>
+        <w:sdtEndPr/>
+        <w:sdtContent>
+          <w:r>
+            <w:fldChar w:fldCharType="begin"/>
+          </w:r>
+          <w:r>
+            <w:instrText xml:space="preserve"> CITATION Jul19 \l 1046 </w:instrText>
+          </w:r>
+          <w:r>
+            <w:fldChar w:fldCharType="separate"/>
+          </w:r>
+          <w:r>
+            <w:rPr>
+              <w:noProof/>
+            </w:rPr>
+            <w:t>(Atanazio, 2019)</w:t>
+          </w:r>
+          <w:r>
+            <w:fldChar w:fldCharType="end"/>
+          </w:r>
+        </w:sdtContent>
+      </w:sdt>
+      <w:r>
+        <w:t>. Exemplos de comandos: CREATE (criação), ALTER (alteração), DROP (remoção).</w:t>
+      </w:r>
+    </w:p>
+    <w:p/>
     <w:p>
       <w:pPr>
         <w:pStyle w:val="Ttulo3TCC"/>
       </w:pPr>
-      <w:bookmarkStart w:id="18" w:name="_Toc52307572"/>
-      <w:r>
-        <w:t>DDL DATA DEFINITION LANGUAGE</w:t>
+      <w:bookmarkStart w:id="18" w:name="_Toc52307573"/>
+      <w:r>
+        <w:t>DML DATA MANIPULATION LANGUAGE</w:t>
       </w:r>
       <w:bookmarkEnd w:id="18"/>
     </w:p>
@@ -5107,47 +5003,19 @@
         <w:pStyle w:val="NormalTCC"/>
       </w:pPr>
       <w:r>
-        <w:t xml:space="preserve">Linguagem de Definição de Dados, é a parte da Linguagem SQL que trata, como o próprio nome diz, da definição da estrutura dos dados, cujos efeitos se dão sobre objetos. </w:t>
-      </w:r>
-      <w:r>
-        <w:t>Esses comandos são utilizados para a c</w:t>
-      </w:r>
-      <w:r>
-        <w:t>riação de bancos de dados, tabelas, views, triggers</w:t>
-      </w:r>
-      <w:r>
-        <w:t>.</w:t>
-      </w:r>
-      <w:r>
-        <w:t xml:space="preserve"> Exemplos</w:t>
-      </w:r>
-      <w:r>
-        <w:t xml:space="preserve"> de comandos</w:t>
-      </w:r>
-      <w:r>
-        <w:t>: CREATE (criação), ALTER (alteração), DROP (remoção), etc.</w:t>
-      </w:r>
-    </w:p>
-    <w:p/>
-    <w:p>
-      <w:pPr>
-        <w:pStyle w:val="Ttulo3TCC"/>
-      </w:pPr>
-      <w:bookmarkStart w:id="19" w:name="_Toc52307573"/>
-      <w:r>
-        <w:t>DML DATA MANIPULATION LANGUAGE</w:t>
-      </w:r>
-      <w:bookmarkEnd w:id="19"/>
-    </w:p>
-    <w:p>
-      <w:pPr>
-        <w:pStyle w:val="NormalTCC"/>
-      </w:pPr>
-      <w:r>
-        <w:t>Linguagem de Manipulação de Dados, é a parte da Linguagem SQL que não altera a estrutura e sim os registros de uma base de dados, cujos efeitos se dão sobre registros</w:t>
-      </w:r>
-      <w:r>
-        <w:t xml:space="preserve"> </w:t>
+        <w:t>Linguagem de Manipulação de Dados, é a parte da Linguagem</w:t>
+      </w:r>
+      <w:r>
+        <w:t xml:space="preserve"> SQL que não altera a estrutura, mas </w:t>
+      </w:r>
+      <w:r>
+        <w:t>sim os registros de uma bas</w:t>
+      </w:r>
+      <w:r>
+        <w:t>e de dados, cujos efeitos se darão</w:t>
+      </w:r>
+      <w:r>
+        <w:t xml:space="preserve"> sobre registros </w:t>
       </w:r>
       <w:sdt>
         <w:sdtPr>
@@ -5177,33 +5045,22 @@
         </w:sdtContent>
       </w:sdt>
       <w:r>
-        <w:t>. São comandos que fazem consultas, inserem, alteram ou apagam registros. Exemplos</w:t>
-      </w:r>
-      <w:r>
-        <w:t xml:space="preserve"> de comandos</w:t>
-      </w:r>
-      <w:r>
-        <w:t>: SELECT (consulta), INSERT (inserção), UPDATE (alteração), DELETE (remoção), etc.</w:t>
-      </w:r>
-    </w:p>
-    <w:p>
-      <w:pPr>
-        <w:pStyle w:val="NormalTCC"/>
-        <w:rPr>
-          <w:szCs w:val="24"/>
-        </w:rPr>
-      </w:pPr>
+        <w:t xml:space="preserve">. São comandos que fazem consultas, inserem, alteram ou apagam registros. Exemplos de </w:t>
+      </w:r>
+      <w:r>
+        <w:lastRenderedPageBreak/>
+        <w:t>comandos: SELECT (consulta), INSERT (inserção), UPDATE (alteração), DELETE (remoção).</w:t>
+      </w:r>
     </w:p>
     <w:p>
       <w:pPr>
         <w:pStyle w:val="Ttulo3TCC"/>
       </w:pPr>
-      <w:bookmarkStart w:id="20" w:name="_Toc52307574"/>
-      <w:r>
-        <w:lastRenderedPageBreak/>
+      <w:bookmarkStart w:id="19" w:name="_Toc52307574"/>
+      <w:r>
         <w:t>DCL DATA CONTROL LANGUAGE</w:t>
       </w:r>
-      <w:bookmarkEnd w:id="20"/>
+      <w:bookmarkEnd w:id="19"/>
     </w:p>
     <w:p>
       <w:pPr>
@@ -5222,19 +5079,7 @@
         </w:numPr>
       </w:pPr>
       <w:r>
-        <w:t>GRANT: Garante</w:t>
-      </w:r>
-      <w:r>
-        <w:t xml:space="preserve"> (permite)</w:t>
-      </w:r>
-      <w:r>
-        <w:t xml:space="preserve"> </w:t>
-      </w:r>
-      <w:r>
-        <w:t>acesso dado</w:t>
-      </w:r>
-      <w:r>
-        <w:t xml:space="preserve"> a um usuário;</w:t>
+        <w:t>GRANT: Garante (permite) acesso dado a um usuário;</w:t>
       </w:r>
     </w:p>
     <w:p>
@@ -5253,11 +5098,11 @@
       <w:pPr>
         <w:pStyle w:val="Ttulo1TCC"/>
       </w:pPr>
-      <w:bookmarkStart w:id="21" w:name="_Toc52307575"/>
+      <w:bookmarkStart w:id="20" w:name="_Toc52307575"/>
       <w:r>
         <w:t>PERFORMANCE</w:t>
       </w:r>
-      <w:bookmarkEnd w:id="21"/>
+      <w:bookmarkEnd w:id="20"/>
     </w:p>
     <w:p>
       <w:pPr>
@@ -5311,13 +5156,45 @@
           <w:lang w:eastAsia="pt-BR"/>
         </w:rPr>
       </w:pPr>
-      <w:bookmarkStart w:id="22" w:name="_Toc52307576"/>
+      <w:bookmarkStart w:id="21" w:name="_Toc52307576"/>
       <w:r>
         <w:rPr>
           <w:lang w:eastAsia="pt-BR"/>
         </w:rPr>
         <w:t>TESTE DE CARGA OU VOLUME</w:t>
       </w:r>
+      <w:bookmarkEnd w:id="21"/>
+    </w:p>
+    <w:p>
+      <w:pPr>
+        <w:pStyle w:val="NormalTCC"/>
+      </w:pPr>
+      <w:r>
+        <w:t>É utilizado para identificar o limite da aplicação, qual o máximo de processamento que pode suportar trabalhando com cargas acima do normal, seja para quantidade de acessos simultâneos ou quantidade de operações\transações processadas com grande volume.</w:t>
+      </w:r>
+    </w:p>
+    <w:p>
+      <w:pPr>
+        <w:pStyle w:val="NormalTCC"/>
+      </w:pPr>
+      <w:r>
+        <w:t>Para isso, antes dos testes começarem, define-se quais métricas serão coletadas e analisadas. A mais comum é o throughput, que é a taxa de transferência do processamento. Por exemplo, quantos registros foram processados por segundo, conceito usado bastante para redes, mas existe também o tempo de resposta, consumo de CPU e memória. É preciso conhecer essas métricas em condições normais para efeitos de comparação e análise das métricas quando o processamento validado for acima do normal.</w:t>
+      </w:r>
+    </w:p>
+    <w:p>
+      <w:pPr>
+        <w:pStyle w:val="NormalTCC"/>
+      </w:pPr>
+    </w:p>
+    <w:p>
+      <w:pPr>
+        <w:pStyle w:val="Ttulo2TCC"/>
+      </w:pPr>
+      <w:bookmarkStart w:id="22" w:name="_Toc52307577"/>
+      <w:r>
+        <w:lastRenderedPageBreak/>
+        <w:t>TESTE DE CAPACIDADE</w:t>
+      </w:r>
       <w:bookmarkEnd w:id="22"/>
     </w:p>
     <w:p>
@@ -5325,71 +5202,39 @@
         <w:pStyle w:val="NormalTCC"/>
       </w:pPr>
       <w:r>
-        <w:t>É utilizado para identificar o limite da aplicação, qual o máximo de processamento que pode suportar trabalhando com cargas acima do normal, seja para quantidade de acessos simultâneos ou quantidade de operações\transações processadas com grande volume.</w:t>
+        <w:t>O teste de capacidade medirá as questões listadas nos testes de carga citado acima, porém considera um intervalo de tempo pré-determinado para essas medições.</w:t>
       </w:r>
     </w:p>
     <w:p>
       <w:pPr>
         <w:pStyle w:val="NormalTCC"/>
       </w:pPr>
-      <w:r>
-        <w:t>Para isso, antes dos testes começarem, define-se quais métricas serão coletadas e analisadas. A mais comum é o throughput, que é a taxa de transferência do processamento. Por exemplo, quantos registros foram processados por segundo, conceito usado bastante para redes, mas existe também o tempo de resposta, consumo de CPU e memória. É preciso conhecer essas métricas em condições normais para efeitos de comparação e análise das métricas quando o processamento validado for acima do normal.</w:t>
-      </w:r>
-    </w:p>
-    <w:p>
-      <w:pPr>
-        <w:pStyle w:val="NormalTCC"/>
-      </w:pPr>
+    </w:p>
+    <w:p>
+      <w:pPr>
+        <w:pStyle w:val="Ttulo1TCC"/>
+      </w:pPr>
+      <w:bookmarkStart w:id="23" w:name="_Toc52307578"/>
+      <w:r>
+        <w:t>PROCEDIMENTOS METODOLÓGICOS</w:t>
+      </w:r>
+      <w:bookmarkEnd w:id="23"/>
     </w:p>
     <w:p>
       <w:pPr>
         <w:pStyle w:val="Ttulo2TCC"/>
-      </w:pPr>
-      <w:bookmarkStart w:id="23" w:name="_Toc52307577"/>
-      <w:r>
-        <w:t>TESTE DE CAPACIDADE</w:t>
-      </w:r>
-      <w:bookmarkEnd w:id="23"/>
-    </w:p>
-    <w:p>
-      <w:pPr>
-        <w:pStyle w:val="NormalTCC"/>
-      </w:pPr>
-      <w:r>
-        <w:t>O teste de capacidade medirá as questões listadas nos testes de carga citado acima, porém considera um intervalo de tempo pré-determinado para essas medições.</w:t>
-      </w:r>
-    </w:p>
-    <w:p>
-      <w:pPr>
-        <w:pStyle w:val="NormalTCC"/>
-      </w:pPr>
-    </w:p>
-    <w:p>
-      <w:pPr>
-        <w:pStyle w:val="Ttulo1TCC"/>
-      </w:pPr>
-      <w:bookmarkStart w:id="24" w:name="_Toc52307578"/>
-      <w:r>
-        <w:lastRenderedPageBreak/>
-        <w:t>PROCEDIMENTOS METODOLÓGICOS</w:t>
+        <w:rPr>
+          <w:lang w:eastAsia="pt-BR"/>
+        </w:rPr>
+      </w:pPr>
+      <w:bookmarkStart w:id="24" w:name="_Toc52307579"/>
+      <w:r>
+        <w:rPr>
+          <w:lang w:eastAsia="pt-BR"/>
+        </w:rPr>
+        <w:t>METODOLOGIA</w:t>
       </w:r>
       <w:bookmarkEnd w:id="24"/>
-    </w:p>
-    <w:p>
-      <w:pPr>
-        <w:pStyle w:val="Ttulo2TCC"/>
-        <w:rPr>
-          <w:lang w:eastAsia="pt-BR"/>
-        </w:rPr>
-      </w:pPr>
-      <w:bookmarkStart w:id="25" w:name="_Toc52307579"/>
-      <w:r>
-        <w:rPr>
-          <w:lang w:eastAsia="pt-BR"/>
-        </w:rPr>
-        <w:t>METODOLOGIA</w:t>
-      </w:r>
-      <w:bookmarkEnd w:id="25"/>
     </w:p>
     <w:p>
       <w:pPr>
@@ -5408,7 +5253,19 @@
         </w:numPr>
       </w:pPr>
       <w:r>
-        <w:t>Etapa 1: Elaboração do Modelo Entidade Relacionamento (MER);</w:t>
+        <w:t xml:space="preserve">Etapa 1: </w:t>
+      </w:r>
+      <w:r>
+        <w:t>Utilização</w:t>
+      </w:r>
+      <w:r>
+        <w:t xml:space="preserve"> do Modelo Entidade Relacionamento (MER)</w:t>
+      </w:r>
+      <w:r>
+        <w:t xml:space="preserve"> indicado pelo padrão TPC-H</w:t>
+      </w:r>
+      <w:r>
+        <w:t>;</w:t>
       </w:r>
     </w:p>
     <w:p>
@@ -5456,7 +5313,27 @@
         </w:numPr>
       </w:pPr>
       <w:r>
-        <w:t>Etapa 5: Aplicados os testes.</w:t>
+        <w:t>Etapa 5: Aplicados os testes</w:t>
+      </w:r>
+      <w:r>
+        <w:t xml:space="preserve"> no b</w:t>
+      </w:r>
+      <w:r>
+        <w:t xml:space="preserve">anco de dados </w:t>
+      </w:r>
+      <w:r>
+        <w:t>não sofreu nenhum</w:t>
+      </w:r>
+      <w:bookmarkStart w:id="25" w:name="_GoBack"/>
+      <w:bookmarkEnd w:id="25"/>
+      <w:r>
+        <w:t xml:space="preserve">a </w:t>
+      </w:r>
+      <w:r>
+        <w:t>otimização</w:t>
+      </w:r>
+      <w:r>
+        <w:t>.</w:t>
       </w:r>
     </w:p>
     <w:p>
@@ -5552,15 +5429,8 @@
         </w:numPr>
       </w:pPr>
       <w:r>
-        <w:t>OS: Debian GNU/Linux 10 (</w:t>
-      </w:r>
-      <w:proofErr w:type="spellStart"/>
-      <w:r>
-        <w:t>Buster</w:t>
-      </w:r>
-      <w:proofErr w:type="spellEnd"/>
-      <w:r>
-        <w:t>) x86_64;</w:t>
+        <w:lastRenderedPageBreak/>
+        <w:t>OS: Debian GNU/Linux 10 (Buster) x86_64;</w:t>
       </w:r>
     </w:p>
     <w:p>
@@ -5570,14 +5440,8 @@
           <w:ilvl w:val="0"/>
           <w:numId w:val="26"/>
         </w:numPr>
-        <w:rPr>
-          <w:lang w:val="en-US"/>
-        </w:rPr>
-      </w:pPr>
-      <w:r>
-        <w:rPr>
-          <w:lang w:val="en-US"/>
-        </w:rPr>
+      </w:pPr>
+      <w:r>
         <w:t>Kernel: 4.19.0-10-amd64;</w:t>
       </w:r>
     </w:p>
@@ -5588,35 +5452,9 @@
           <w:ilvl w:val="0"/>
           <w:numId w:val="26"/>
         </w:numPr>
-        <w:rPr>
-          <w:lang w:val="en-US"/>
-        </w:rPr>
-      </w:pPr>
-      <w:r>
-        <w:rPr>
-          <w:lang w:val="en-US"/>
-        </w:rPr>
-        <w:t>Packages: 1426 (</w:t>
-      </w:r>
-      <w:proofErr w:type="spellStart"/>
-      <w:r>
-        <w:rPr>
-          <w:lang w:val="en-US"/>
-        </w:rPr>
-        <w:t>dpkg</w:t>
-      </w:r>
-      <w:proofErr w:type="spellEnd"/>
-      <w:r>
-        <w:rPr>
-          <w:lang w:val="en-US"/>
-        </w:rPr>
-        <w:t>)</w:t>
-      </w:r>
-      <w:r>
-        <w:rPr>
-          <w:lang w:val="en-US"/>
-        </w:rPr>
-        <w:t>;</w:t>
+      </w:pPr>
+      <w:r>
+        <w:t>Packages: 1426 (dpkg);</w:t>
       </w:r>
     </w:p>
     <w:p>
@@ -5626,14 +5464,8 @@
           <w:ilvl w:val="0"/>
           <w:numId w:val="26"/>
         </w:numPr>
-        <w:rPr>
-          <w:lang w:val="en-US"/>
-        </w:rPr>
-      </w:pPr>
-      <w:r>
-        <w:rPr>
-          <w:lang w:val="en-US"/>
-        </w:rPr>
+      </w:pPr>
+      <w:r>
         <w:t>Shell: bash 5.0.3;</w:t>
       </w:r>
     </w:p>
@@ -5644,15 +5476,8 @@
           <w:ilvl w:val="0"/>
           <w:numId w:val="26"/>
         </w:numPr>
-        <w:rPr>
-          <w:lang w:val="en-US"/>
-        </w:rPr>
-      </w:pPr>
-      <w:r>
-        <w:rPr>
-          <w:lang w:val="en-US"/>
-        </w:rPr>
-        <w:lastRenderedPageBreak/>
+      </w:pPr>
+      <w:r>
         <w:t>DE: Xfce4;</w:t>
       </w:r>
     </w:p>
@@ -5663,14 +5488,8 @@
           <w:ilvl w:val="0"/>
           <w:numId w:val="26"/>
         </w:numPr>
-        <w:rPr>
-          <w:lang w:val="en-US"/>
-        </w:rPr>
-      </w:pPr>
-      <w:r>
-        <w:rPr>
-          <w:lang w:val="en-US"/>
-        </w:rPr>
+      </w:pPr>
+      <w:r>
         <w:t>CPU: AMD Ryzen 3 2200G (4) @ 3.500GHz;</w:t>
       </w:r>
     </w:p>
@@ -5681,21 +5500,9 @@
           <w:ilvl w:val="0"/>
           <w:numId w:val="26"/>
         </w:numPr>
-        <w:rPr>
-          <w:lang w:val="en-US"/>
-        </w:rPr>
-      </w:pPr>
-      <w:r>
-        <w:rPr>
-          <w:lang w:val="en-US"/>
-        </w:rPr>
-        <w:t>GPU: AMD ATI Radeon Vega Series / Radeon Vega Mobile Seri</w:t>
-      </w:r>
-      <w:r>
-        <w:rPr>
-          <w:lang w:val="en-US"/>
-        </w:rPr>
-        <w:t>;</w:t>
+      </w:pPr>
+      <w:r>
+        <w:t>GPU: AMD ATI Radeon Vega Series / Radeon Vega Mobile Seri;</w:t>
       </w:r>
     </w:p>
     <w:p>
@@ -5705,14 +5512,8 @@
           <w:ilvl w:val="0"/>
           <w:numId w:val="26"/>
         </w:numPr>
-        <w:rPr>
-          <w:lang w:val="en-US"/>
-        </w:rPr>
-      </w:pPr>
-      <w:r>
-        <w:rPr>
-          <w:lang w:val="en-US"/>
-        </w:rPr>
+      </w:pPr>
+      <w:r>
         <w:t>Memory: 1795MiB / 15026MiB;</w:t>
       </w:r>
     </w:p>
@@ -5731,27 +5532,15 @@
         <w:rPr>
           <w:lang w:val="en-US"/>
         </w:rPr>
-        <w:t>MySQL: 8.0.21 for Linux on x86_64 (MySQL Community Server - GPL)</w:t>
-      </w:r>
-      <w:r>
-        <w:rPr>
-          <w:lang w:val="en-US"/>
-        </w:rPr>
-        <w:t>.</w:t>
+        <w:t>MySQL: 8.0.21 for Linux on x86_64 (MySQL Community Server - GPL).</w:t>
       </w:r>
     </w:p>
     <w:p>
       <w:pPr>
         <w:pStyle w:val="Ttulo2TCC"/>
-        <w:rPr>
-          <w:lang w:val="en-US"/>
-        </w:rPr>
       </w:pPr>
       <w:bookmarkStart w:id="28" w:name="_Toc52307582"/>
       <w:r>
-        <w:rPr>
-          <w:lang w:val="en-US"/>
-        </w:rPr>
         <w:t>COLETA DE DADOS</w:t>
       </w:r>
       <w:bookmarkEnd w:id="28"/>
@@ -5762,10 +5551,7 @@
       </w:pPr>
       <w:bookmarkStart w:id="29" w:name="_Toc52307583"/>
       <w:r>
-        <w:t>ANÁLISE DOS DADOS DA P</w:t>
-      </w:r>
-      <w:r>
-        <w:t>ESQUISA (OBTIDOS)</w:t>
+        <w:t>ANÁLISE DOS DADOS DA PESQUISA (OBTIDOS)</w:t>
       </w:r>
       <w:bookmarkEnd w:id="29"/>
     </w:p>
@@ -5917,7 +5703,15 @@
               <w:noProof w:val="0"/>
               <w:lang w:val="en-US"/>
             </w:rPr>
-            <w:t>. 2ª</w:t>
+            <w:t xml:space="preserve">. </w:t>
+          </w:r>
+          <w:r>
+            <w:rPr>
+              <w:rStyle w:val="AutoresChar"/>
+              <w:noProof w:val="0"/>
+              <w:lang w:val="en-US"/>
+            </w:rPr>
+            <w:t>2ª</w:t>
           </w:r>
           <w:r>
             <w:rPr>
@@ -5983,50 +5777,15 @@
           <w:r>
             <w:rPr>
               <w:rStyle w:val="NormalTCCChar"/>
+              <w:lang w:val="en-US"/>
             </w:rPr>
-            <w:t xml:space="preserve">2020. </w:t>
+            <w:t xml:space="preserve">2020. Disponível em: &lt;https://db-engines.com/en/ranking&gt;. </w:t>
           </w:r>
           <w:r>
             <w:rPr>
               <w:rStyle w:val="NormalTCCChar"/>
             </w:rPr>
-            <w:t>Disponível</w:t>
-          </w:r>
-          <w:r>
-            <w:rPr>
-              <w:rStyle w:val="NormalTCCChar"/>
-            </w:rPr>
-            <w:t xml:space="preserve"> </w:t>
-          </w:r>
-          <w:r>
-            <w:rPr>
-              <w:rStyle w:val="NormalTCCChar"/>
-            </w:rPr>
-            <w:t>em</w:t>
-          </w:r>
-          <w:r>
-            <w:rPr>
-              <w:rStyle w:val="NormalTCCChar"/>
-            </w:rPr>
-            <w:t xml:space="preserve">: &lt;https://db-engines.com/en/ranking&gt;. </w:t>
-          </w:r>
-          <w:r>
-            <w:rPr>
-              <w:rStyle w:val="NormalTCCChar"/>
-            </w:rPr>
-            <w:t>Acesso em: 14</w:t>
-          </w:r>
-          <w:r>
-            <w:rPr>
-              <w:rStyle w:val="NormalTCCChar"/>
-            </w:rPr>
-            <w:t xml:space="preserve"> de Junho </w:t>
-          </w:r>
-          <w:r>
-            <w:rPr>
-              <w:rStyle w:val="NormalTCCChar"/>
-            </w:rPr>
-            <w:t>2020.</w:t>
+            <w:t>Acesso em: 14 de Junho 2020.</w:t>
           </w:r>
         </w:p>
       </w:sdtContent>
@@ -6064,63 +5823,7 @@
         <w:rPr>
           <w:rStyle w:val="NormalTCCChar"/>
         </w:rPr>
-        <w:t>D</w:t>
-      </w:r>
-      <w:r>
-        <w:rPr>
-          <w:rStyle w:val="NormalTCCChar"/>
-        </w:rPr>
-        <w:t>isponível em:</w:t>
-      </w:r>
-      <w:r>
-        <w:rPr>
-          <w:rStyle w:val="NormalTCCChar"/>
-        </w:rPr>
-        <w:t xml:space="preserve"> </w:t>
-      </w:r>
-      <w:r>
-        <w:rPr>
-          <w:rStyle w:val="NormalTCCChar"/>
-        </w:rPr>
-        <w:t>&lt; http://www.matera.com/blog/post/introducao-a-testes-de-performance&gt;.</w:t>
-      </w:r>
-      <w:r>
-        <w:rPr>
-          <w:rStyle w:val="NormalTCCChar"/>
-        </w:rPr>
-        <w:t xml:space="preserve"> A</w:t>
-      </w:r>
-      <w:r>
-        <w:rPr>
-          <w:rStyle w:val="NormalTCCChar"/>
-        </w:rPr>
-        <w:t>cessado em: 15</w:t>
-      </w:r>
-      <w:r>
-        <w:rPr>
-          <w:rStyle w:val="NormalTCCChar"/>
-        </w:rPr>
-        <w:t xml:space="preserve"> de </w:t>
-      </w:r>
-      <w:proofErr w:type="gramStart"/>
-      <w:r>
-        <w:rPr>
-          <w:rStyle w:val="NormalTCCChar"/>
-        </w:rPr>
-        <w:t>Junho</w:t>
-      </w:r>
-      <w:proofErr w:type="gramEnd"/>
-      <w:r>
-        <w:rPr>
-          <w:rStyle w:val="NormalTCCChar"/>
-        </w:rPr>
-        <w:t xml:space="preserve"> </w:t>
-      </w:r>
-      <w:r>
-        <w:rPr>
-          <w:rStyle w:val="NormalTCCChar"/>
-        </w:rPr>
-        <w:t>2020</w:t>
+        <w:t>Disponível em: &lt; http://www.matera.com/blog/post/introducao-a-testes-de-performance&gt;. Acessado em: 15 de Junho 2020</w:t>
       </w:r>
     </w:p>
     <w:p>
@@ -6156,39 +5859,7 @@
         <w:rPr>
           <w:rStyle w:val="NormalTCCChar"/>
         </w:rPr>
-        <w:t>2020. Disponível em: &lt;https://en.wikipedia.org/wiki/David_DeWitt&gt;. Acessado em: 15</w:t>
-      </w:r>
-      <w:r>
-        <w:rPr>
-          <w:rStyle w:val="NormalTCCChar"/>
-        </w:rPr>
-        <w:t xml:space="preserve"> de </w:t>
-      </w:r>
-      <w:proofErr w:type="gramStart"/>
-      <w:r>
-        <w:rPr>
-          <w:rStyle w:val="NormalTCCChar"/>
-        </w:rPr>
-        <w:t>Junho</w:t>
-      </w:r>
-      <w:proofErr w:type="gramEnd"/>
-      <w:r>
-        <w:rPr>
-          <w:rStyle w:val="NormalTCCChar"/>
-        </w:rPr>
-        <w:t xml:space="preserve"> de </w:t>
-      </w:r>
-      <w:r>
-        <w:rPr>
-          <w:rStyle w:val="NormalTCCChar"/>
-        </w:rPr>
-        <w:t>2020</w:t>
-      </w:r>
-      <w:r>
-        <w:rPr>
-          <w:rStyle w:val="NormalTCCChar"/>
-        </w:rPr>
-        <w:t>.</w:t>
+        <w:t>2020. Disponível em: &lt;https://en.wikipedia.org/wiki/David_DeWitt&gt;. Acessado em: 15 de Junho de 2020.</w:t>
       </w:r>
     </w:p>
     <w:p>
@@ -6239,21 +5910,7 @@
         <w:rPr>
           <w:rStyle w:val="NormalTCCChar"/>
         </w:rPr>
-        <w:t xml:space="preserve">Disponível em: https://www.itprotoday.com/sql-server/devils-dewitt-clause. Acessado em: 16 de </w:t>
-      </w:r>
-      <w:proofErr w:type="gramStart"/>
-      <w:r>
-        <w:rPr>
-          <w:rStyle w:val="NormalTCCChar"/>
-        </w:rPr>
-        <w:t>Junho</w:t>
-      </w:r>
-      <w:proofErr w:type="gramEnd"/>
-      <w:r>
-        <w:rPr>
-          <w:rStyle w:val="NormalTCCChar"/>
-        </w:rPr>
-        <w:t xml:space="preserve"> de 2020</w:t>
+        <w:t>Disponível em: https://www.itprotoday.com/sql-server/devils-dewitt-clause. Acessado em: 16 de Junho de 2020</w:t>
       </w:r>
     </w:p>
     <w:bookmarkEnd w:id="32"/>
@@ -6305,15 +5962,7 @@
         <w:pStyle w:val="CommentText"/>
       </w:pPr>
       <w:r>
-        <w:t xml:space="preserve"> Em vez de criar dois bancos, seriam </w:t>
-      </w:r>
-      <w:proofErr w:type="gramStart"/>
-      <w:r>
-        <w:t>criado</w:t>
-      </w:r>
-      <w:proofErr w:type="gramEnd"/>
-      <w:r>
-        <w:t xml:space="preserve"> apenas um. Seria normalmente populado e utilizado. Depois todas a otimizações seriam feitas nele mesmo e não mais em outro banco. Com isso, a medição da otimização seria mais real.</w:t>
+        <w:t xml:space="preserve"> Em vez de criar dois bancos, seriam criado apenas um. Seria normalmente populado e utilizado. Depois todas a otimizações seriam feitas nele mesmo e não mais em outro banco. Com isso, a medição da otimização seria mais real.</w:t>
       </w:r>
     </w:p>
   </w:comment>
@@ -6473,7 +6122,7 @@
           <w:rPr>
             <w:noProof/>
           </w:rPr>
-          <w:t>14</w:t>
+          <w:t>17</w:t>
         </w:r>
         <w:r>
           <w:rPr>
@@ -7629,6 +7278,119 @@
     </w:lvl>
   </w:abstractNum>
   <w:abstractNum w:abstractNumId="11" w15:restartNumberingAfterBreak="0">
+    <w:nsid w:val="46B01710"/>
+    <w:multiLevelType w:val="hybridMultilevel"/>
+    <w:tmpl w:val="FB0809DA"/>
+    <w:lvl w:ilvl="0" w:tplc="04160001">
+      <w:start w:val="1"/>
+      <w:numFmt w:val="bullet"/>
+      <w:lvlText w:val=""/>
+      <w:lvlJc w:val="left"/>
+      <w:pPr>
+        <w:ind w:left="720" w:hanging="360"/>
+      </w:pPr>
+      <w:rPr>
+        <w:rFonts w:ascii="Symbol" w:hAnsi="Symbol" w:hint="default"/>
+      </w:rPr>
+    </w:lvl>
+    <w:lvl w:ilvl="1" w:tplc="04160003" w:tentative="1">
+      <w:start w:val="1"/>
+      <w:numFmt w:val="bullet"/>
+      <w:lvlText w:val="o"/>
+      <w:lvlJc w:val="left"/>
+      <w:pPr>
+        <w:ind w:left="1440" w:hanging="360"/>
+      </w:pPr>
+      <w:rPr>
+        <w:rFonts w:ascii="Courier New" w:hAnsi="Courier New" w:cs="Courier New" w:hint="default"/>
+      </w:rPr>
+    </w:lvl>
+    <w:lvl w:ilvl="2" w:tplc="04160005" w:tentative="1">
+      <w:start w:val="1"/>
+      <w:numFmt w:val="bullet"/>
+      <w:lvlText w:val=""/>
+      <w:lvlJc w:val="left"/>
+      <w:pPr>
+        <w:ind w:left="2160" w:hanging="360"/>
+      </w:pPr>
+      <w:rPr>
+        <w:rFonts w:ascii="Wingdings" w:hAnsi="Wingdings" w:hint="default"/>
+      </w:rPr>
+    </w:lvl>
+    <w:lvl w:ilvl="3" w:tplc="04160001" w:tentative="1">
+      <w:start w:val="1"/>
+      <w:numFmt w:val="bullet"/>
+      <w:lvlText w:val=""/>
+      <w:lvlJc w:val="left"/>
+      <w:pPr>
+        <w:ind w:left="2880" w:hanging="360"/>
+      </w:pPr>
+      <w:rPr>
+        <w:rFonts w:ascii="Symbol" w:hAnsi="Symbol" w:hint="default"/>
+      </w:rPr>
+    </w:lvl>
+    <w:lvl w:ilvl="4" w:tplc="04160003" w:tentative="1">
+      <w:start w:val="1"/>
+      <w:numFmt w:val="bullet"/>
+      <w:lvlText w:val="o"/>
+      <w:lvlJc w:val="left"/>
+      <w:pPr>
+        <w:ind w:left="3600" w:hanging="360"/>
+      </w:pPr>
+      <w:rPr>
+        <w:rFonts w:ascii="Courier New" w:hAnsi="Courier New" w:cs="Courier New" w:hint="default"/>
+      </w:rPr>
+    </w:lvl>
+    <w:lvl w:ilvl="5" w:tplc="04160005" w:tentative="1">
+      <w:start w:val="1"/>
+      <w:numFmt w:val="bullet"/>
+      <w:lvlText w:val=""/>
+      <w:lvlJc w:val="left"/>
+      <w:pPr>
+        <w:ind w:left="4320" w:hanging="360"/>
+      </w:pPr>
+      <w:rPr>
+        <w:rFonts w:ascii="Wingdings" w:hAnsi="Wingdings" w:hint="default"/>
+      </w:rPr>
+    </w:lvl>
+    <w:lvl w:ilvl="6" w:tplc="04160001" w:tentative="1">
+      <w:start w:val="1"/>
+      <w:numFmt w:val="bullet"/>
+      <w:lvlText w:val=""/>
+      <w:lvlJc w:val="left"/>
+      <w:pPr>
+        <w:ind w:left="5040" w:hanging="360"/>
+      </w:pPr>
+      <w:rPr>
+        <w:rFonts w:ascii="Symbol" w:hAnsi="Symbol" w:hint="default"/>
+      </w:rPr>
+    </w:lvl>
+    <w:lvl w:ilvl="7" w:tplc="04160003" w:tentative="1">
+      <w:start w:val="1"/>
+      <w:numFmt w:val="bullet"/>
+      <w:lvlText w:val="o"/>
+      <w:lvlJc w:val="left"/>
+      <w:pPr>
+        <w:ind w:left="5760" w:hanging="360"/>
+      </w:pPr>
+      <w:rPr>
+        <w:rFonts w:ascii="Courier New" w:hAnsi="Courier New" w:cs="Courier New" w:hint="default"/>
+      </w:rPr>
+    </w:lvl>
+    <w:lvl w:ilvl="8" w:tplc="04160005" w:tentative="1">
+      <w:start w:val="1"/>
+      <w:numFmt w:val="bullet"/>
+      <w:lvlText w:val=""/>
+      <w:lvlJc w:val="left"/>
+      <w:pPr>
+        <w:ind w:left="6480" w:hanging="360"/>
+      </w:pPr>
+      <w:rPr>
+        <w:rFonts w:ascii="Wingdings" w:hAnsi="Wingdings" w:hint="default"/>
+      </w:rPr>
+    </w:lvl>
+  </w:abstractNum>
+  <w:abstractNum w:abstractNumId="12" w15:restartNumberingAfterBreak="0">
     <w:nsid w:val="50F63EA3"/>
     <w:multiLevelType w:val="hybridMultilevel"/>
     <w:tmpl w:val="14289BE4"/>
@@ -7741,7 +7503,7 @@
       </w:rPr>
     </w:lvl>
   </w:abstractNum>
-  <w:abstractNum w:abstractNumId="12" w15:restartNumberingAfterBreak="0">
+  <w:abstractNum w:abstractNumId="13" w15:restartNumberingAfterBreak="0">
     <w:nsid w:val="564A1C90"/>
     <w:multiLevelType w:val="hybridMultilevel"/>
     <w:tmpl w:val="FA54FC40"/>
@@ -7854,7 +7616,7 @@
       </w:rPr>
     </w:lvl>
   </w:abstractNum>
-  <w:abstractNum w:abstractNumId="13" w15:restartNumberingAfterBreak="0">
+  <w:abstractNum w:abstractNumId="14" w15:restartNumberingAfterBreak="0">
     <w:nsid w:val="57052EF2"/>
     <w:multiLevelType w:val="hybridMultilevel"/>
     <w:tmpl w:val="B8E49DAE"/>
@@ -7943,7 +7705,7 @@
       </w:pPr>
     </w:lvl>
   </w:abstractNum>
-  <w:abstractNum w:abstractNumId="14" w15:restartNumberingAfterBreak="0">
+  <w:abstractNum w:abstractNumId="15" w15:restartNumberingAfterBreak="0">
     <w:nsid w:val="583360FB"/>
     <w:multiLevelType w:val="hybridMultilevel"/>
     <w:tmpl w:val="9EEC29EA"/>
@@ -8032,7 +7794,7 @@
       </w:pPr>
     </w:lvl>
   </w:abstractNum>
-  <w:abstractNum w:abstractNumId="15" w15:restartNumberingAfterBreak="0">
+  <w:abstractNum w:abstractNumId="16" w15:restartNumberingAfterBreak="0">
     <w:nsid w:val="64A84398"/>
     <w:multiLevelType w:val="hybridMultilevel"/>
     <w:tmpl w:val="C71611A0"/>
@@ -8145,7 +7907,7 @@
       </w:rPr>
     </w:lvl>
   </w:abstractNum>
-  <w:abstractNum w:abstractNumId="16" w15:restartNumberingAfterBreak="0">
+  <w:abstractNum w:abstractNumId="17" w15:restartNumberingAfterBreak="0">
     <w:nsid w:val="64C35C51"/>
     <w:multiLevelType w:val="hybridMultilevel"/>
     <w:tmpl w:val="B5AC38A2"/>
@@ -8258,7 +8020,7 @@
       </w:rPr>
     </w:lvl>
   </w:abstractNum>
-  <w:abstractNum w:abstractNumId="17" w15:restartNumberingAfterBreak="0">
+  <w:abstractNum w:abstractNumId="18" w15:restartNumberingAfterBreak="0">
     <w:nsid w:val="68F5531B"/>
     <w:multiLevelType w:val="hybridMultilevel"/>
     <w:tmpl w:val="E6807A4E"/>
@@ -8371,7 +8133,7 @@
       </w:rPr>
     </w:lvl>
   </w:abstractNum>
-  <w:abstractNum w:abstractNumId="18" w15:restartNumberingAfterBreak="0">
+  <w:abstractNum w:abstractNumId="19" w15:restartNumberingAfterBreak="0">
     <w:nsid w:val="6C833B28"/>
     <w:multiLevelType w:val="hybridMultilevel"/>
     <w:tmpl w:val="2CBA6282"/>
@@ -8460,7 +8222,7 @@
       </w:pPr>
     </w:lvl>
   </w:abstractNum>
-  <w:abstractNum w:abstractNumId="19" w15:restartNumberingAfterBreak="0">
+  <w:abstractNum w:abstractNumId="20" w15:restartNumberingAfterBreak="0">
     <w:nsid w:val="6D9965E3"/>
     <w:multiLevelType w:val="hybridMultilevel"/>
     <w:tmpl w:val="23E6AFB4"/>
@@ -8546,7 +8308,7 @@
       </w:pPr>
     </w:lvl>
   </w:abstractNum>
-  <w:abstractNum w:abstractNumId="20" w15:restartNumberingAfterBreak="0">
+  <w:abstractNum w:abstractNumId="21" w15:restartNumberingAfterBreak="0">
     <w:nsid w:val="70E97509"/>
     <w:multiLevelType w:val="multilevel"/>
     <w:tmpl w:val="9DF2BD68"/>
@@ -8660,7 +8422,7 @@
       </w:rPr>
     </w:lvl>
   </w:abstractNum>
-  <w:abstractNum w:abstractNumId="21" w15:restartNumberingAfterBreak="0">
+  <w:abstractNum w:abstractNumId="22" w15:restartNumberingAfterBreak="0">
     <w:nsid w:val="722F50C8"/>
     <w:multiLevelType w:val="hybridMultilevel"/>
     <w:tmpl w:val="F99EB208"/>
@@ -8749,7 +8511,7 @@
       </w:pPr>
     </w:lvl>
   </w:abstractNum>
-  <w:abstractNum w:abstractNumId="22" w15:restartNumberingAfterBreak="0">
+  <w:abstractNum w:abstractNumId="23" w15:restartNumberingAfterBreak="0">
     <w:nsid w:val="78053356"/>
     <w:multiLevelType w:val="multilevel"/>
     <w:tmpl w:val="6B004E16"/>
@@ -8898,7 +8660,7 @@
       </w:rPr>
     </w:lvl>
   </w:abstractNum>
-  <w:abstractNum w:abstractNumId="23" w15:restartNumberingAfterBreak="0">
+  <w:abstractNum w:abstractNumId="24" w15:restartNumberingAfterBreak="0">
     <w:nsid w:val="78680F04"/>
     <w:multiLevelType w:val="hybridMultilevel"/>
     <w:tmpl w:val="6E1C9DF8"/>
@@ -9011,7 +8773,7 @@
       </w:rPr>
     </w:lvl>
   </w:abstractNum>
-  <w:abstractNum w:abstractNumId="24" w15:restartNumberingAfterBreak="0">
+  <w:abstractNum w:abstractNumId="25" w15:restartNumberingAfterBreak="0">
     <w:nsid w:val="7899669A"/>
     <w:multiLevelType w:val="hybridMultilevel"/>
     <w:tmpl w:val="0278ECD6"/>
@@ -9097,7 +8859,7 @@
       </w:pPr>
     </w:lvl>
   </w:abstractNum>
-  <w:abstractNum w:abstractNumId="25" w15:restartNumberingAfterBreak="0">
+  <w:abstractNum w:abstractNumId="26" w15:restartNumberingAfterBreak="0">
     <w:nsid w:val="7BC4692D"/>
     <w:multiLevelType w:val="hybridMultilevel"/>
     <w:tmpl w:val="2FB8EE26"/>
@@ -9211,10 +8973,10 @@
     </w:lvl>
   </w:abstractNum>
   <w:num w:numId="1">
-    <w:abstractNumId w:val="20"/>
+    <w:abstractNumId w:val="21"/>
   </w:num>
   <w:num w:numId="2">
-    <w:abstractNumId w:val="13"/>
+    <w:abstractNumId w:val="14"/>
   </w:num>
   <w:num w:numId="3">
     <w:abstractNumId w:val="10"/>
@@ -9226,13 +8988,13 @@
     <w:abstractNumId w:val="8"/>
   </w:num>
   <w:num w:numId="6">
-    <w:abstractNumId w:val="21"/>
+    <w:abstractNumId w:val="22"/>
   </w:num>
   <w:num w:numId="7">
-    <w:abstractNumId w:val="24"/>
+    <w:abstractNumId w:val="25"/>
   </w:num>
   <w:num w:numId="8">
-    <w:abstractNumId w:val="19"/>
+    <w:abstractNumId w:val="20"/>
   </w:num>
   <w:num w:numId="9">
     <w:abstractNumId w:val="0"/>
@@ -9244,25 +9006,25 @@
     <w:abstractNumId w:val="7"/>
   </w:num>
   <w:num w:numId="12">
-    <w:abstractNumId w:val="14"/>
+    <w:abstractNumId w:val="15"/>
   </w:num>
   <w:num w:numId="13">
-    <w:abstractNumId w:val="18"/>
+    <w:abstractNumId w:val="19"/>
   </w:num>
   <w:num w:numId="14">
     <w:abstractNumId w:val="9"/>
   </w:num>
   <w:num w:numId="15">
-    <w:abstractNumId w:val="22"/>
+    <w:abstractNumId w:val="23"/>
   </w:num>
   <w:num w:numId="16">
     <w:abstractNumId w:val="5"/>
   </w:num>
   <w:num w:numId="17">
-    <w:abstractNumId w:val="16"/>
+    <w:abstractNumId w:val="17"/>
   </w:num>
   <w:num w:numId="18">
-    <w:abstractNumId w:val="11"/>
+    <w:abstractNumId w:val="12"/>
   </w:num>
   <w:num w:numId="19">
     <w:abstractNumId w:val="4"/>
@@ -9271,25 +9033,28 @@
     <w:abstractNumId w:val="2"/>
   </w:num>
   <w:num w:numId="21">
-    <w:abstractNumId w:val="17"/>
+    <w:abstractNumId w:val="18"/>
   </w:num>
   <w:num w:numId="22">
     <w:abstractNumId w:val="3"/>
   </w:num>
   <w:num w:numId="23">
-    <w:abstractNumId w:val="12"/>
+    <w:abstractNumId w:val="13"/>
   </w:num>
   <w:num w:numId="24">
     <w:abstractNumId w:val="6"/>
   </w:num>
   <w:num w:numId="25">
-    <w:abstractNumId w:val="25"/>
+    <w:abstractNumId w:val="26"/>
   </w:num>
   <w:num w:numId="26">
-    <w:abstractNumId w:val="15"/>
+    <w:abstractNumId w:val="16"/>
   </w:num>
   <w:num w:numId="27">
-    <w:abstractNumId w:val="23"/>
+    <w:abstractNumId w:val="24"/>
+  </w:num>
+  <w:num w:numId="28">
+    <w:abstractNumId w:val="11"/>
   </w:num>
 </w:numbering>
 </file>
@@ -9999,7 +9764,7 @@
     <w:link w:val="Ttulo2TCCChar"/>
     <w:autoRedefine/>
     <w:qFormat/>
-    <w:rsid w:val="00E653A3"/>
+    <w:rsid w:val="00D81638"/>
     <w:pPr>
       <w:numPr>
         <w:ilvl w:val="1"/>
@@ -10012,6 +9777,7 @@
     <w:rPr>
       <w:rFonts w:ascii="Times New Roman" w:hAnsi="Times New Roman" w:cs="Times New Roman"/>
       <w:b/>
+      <w:caps/>
       <w:color w:val="auto"/>
       <w:sz w:val="24"/>
       <w:szCs w:val="24"/>
@@ -10044,7 +9810,7 @@
     <w:link w:val="Ttulo3TCCChar"/>
     <w:autoRedefine/>
     <w:qFormat/>
-    <w:rsid w:val="00E7639C"/>
+    <w:rsid w:val="00D81638"/>
     <w:pPr>
       <w:numPr>
         <w:ilvl w:val="2"/>
@@ -10070,10 +9836,11 @@
     <w:name w:val="Título 2TCC Char"/>
     <w:basedOn w:val="ListParagraphChar"/>
     <w:link w:val="Ttulo2TCC"/>
-    <w:rsid w:val="00E653A3"/>
+    <w:rsid w:val="00D81638"/>
     <w:rPr>
       <w:rFonts w:ascii="Times New Roman" w:eastAsiaTheme="majorEastAsia" w:hAnsi="Times New Roman" w:cs="Times New Roman"/>
       <w:b/>
+      <w:caps/>
       <w:sz w:val="24"/>
       <w:szCs w:val="24"/>
     </w:rPr>
@@ -10108,10 +9875,11 @@
     <w:name w:val="Título 3TCC Char"/>
     <w:basedOn w:val="Heading3Char"/>
     <w:link w:val="Ttulo3TCC"/>
-    <w:rsid w:val="00E7639C"/>
+    <w:rsid w:val="00D81638"/>
     <w:rPr>
       <w:rFonts w:ascii="Times New Roman" w:eastAsiaTheme="majorEastAsia" w:hAnsi="Times New Roman" w:cs="Times New Roman"/>
       <w:b/>
+      <w:caps/>
       <w:color w:val="1F4D78" w:themeColor="accent1" w:themeShade="7F"/>
       <w:sz w:val="24"/>
       <w:szCs w:val="24"/>
@@ -10715,7 +10483,7 @@
     <b:Year>2010</b:Year>
     <b:City>Rio de Janeiro</b:City>
     <b:Publisher>Elsevier</b:Publisher>
-    <b:RefOrder>7</b:RefOrder>
+    <b:RefOrder>8</b:RefOrder>
   </b:Source>
   <b:Source>
     <b:Tag>Ida03</b:Tag>
@@ -10736,7 +10504,7 @@
     <b:City>Rio de Janeiro</b:City>
     <b:Publisher>Manole</b:Publisher>
     <b:Edition>9ª</b:Edition>
-    <b:RefOrder>8</b:RefOrder>
+    <b:RefOrder>9</b:RefOrder>
   </b:Source>
   <b:Source>
     <b:Tag>Max00</b:Tag>
@@ -10757,7 +10525,7 @@
     <b:Year>2000</b:Year>
     <b:City>São Paulo</b:City>
     <b:Publisher>Atlas</b:Publisher>
-    <b:RefOrder>9</b:RefOrder>
+    <b:RefOrder>10</b:RefOrder>
   </b:Source>
   <b:Source>
     <b:Tag>SOU15</b:Tag>
@@ -10779,7 +10547,7 @@
     <b:City>Rio de Janeiro</b:City>
     <b:Publisher>Seses</b:Publisher>
     <b:Edition>1ª</b:Edition>
-    <b:RefOrder>10</b:RefOrder>
+    <b:RefOrder>11</b:RefOrder>
   </b:Source>
   <b:Source>
     <b:Tag>Wik17</b:Tag>
@@ -10801,7 +10569,7 @@
     <b:MonthAccessed>Maio</b:MonthAccessed>
     <b:DayAccessed>29</b:DayAccessed>
     <b:URL>https://pt.wikipedia.org/wiki/Experi%C3%AAncia_de_Hawthorne</b:URL>
-    <b:RefOrder>11</b:RefOrder>
+    <b:RefOrder>12</b:RefOrder>
   </b:Source>
   <b:Source>
     <b:Tag>LUZ96</b:Tag>
@@ -10822,7 +10590,7 @@
     <b:Year>1996</b:Year>
     <b:City>Rio de Janeiro</b:City>
     <b:Publisher>Qualitymark</b:Publisher>
-    <b:RefOrder>12</b:RefOrder>
+    <b:RefOrder>13</b:RefOrder>
   </b:Source>
   <b:Source>
     <b:Tag>Eli04</b:Tag>
@@ -10842,7 +10610,7 @@
     <b:Year>2004</b:Year>
     <b:City>São Paulo</b:City>
     <b:Publisher>Atlas</b:Publisher>
-    <b:RefOrder>13</b:RefOrder>
+    <b:RefOrder>14</b:RefOrder>
   </b:Source>
   <b:Source>
     <b:Tag>Edu02</b:Tag>
@@ -10862,7 +10630,7 @@
     <b:Year>2002</b:Year>
     <b:City>São Paulo</b:City>
     <b:Publisher>Pioneira Thomson Learning</b:Publisher>
-    <b:RefOrder>14</b:RefOrder>
+    <b:RefOrder>15</b:RefOrder>
   </b:Source>
   <b:Source>
     <b:Tag>Tac01</b:Tag>
@@ -10893,7 +10661,7 @@
     <b:City>Rio de Janeiro</b:City>
     <b:Publisher>FGV</b:Publisher>
     <b:Edition>2ª</b:Edition>
-    <b:RefOrder>15</b:RefOrder>
+    <b:RefOrder>16</b:RefOrder>
   </b:Source>
   <b:Source>
     <b:Tag>Ant04</b:Tag>
@@ -10915,7 +10683,7 @@
     <b:City>São Paulo</b:City>
     <b:Publisher>Atlas S.A.</b:Publisher>
     <b:Edition>4ª</b:Edition>
-    <b:RefOrder>16</b:RefOrder>
+    <b:RefOrder>17</b:RefOrder>
   </b:Source>
   <b:Source>
     <b:Tag>Law97</b:Tag>
@@ -10947,7 +10715,7 @@
     <b:Publisher>Atlas</b:Publisher>
     <b:Edition>2ª</b:Edition>
     <b:BookTitle>Psicodinâmica da vida organizacional: Motivação e Liderança</b:BookTitle>
-    <b:RefOrder>17</b:RefOrder>
+    <b:RefOrder>18</b:RefOrder>
   </b:Source>
   <b:Source>
     <b:Tag>ARC97</b:Tag>
@@ -10979,7 +10747,7 @@
     <b:City>São Paulo</b:City>
     <b:Publisher>Atlas</b:Publisher>
     <b:Edition>2ª</b:Edition>
-    <b:RefOrder>18</b:RefOrder>
+    <b:RefOrder>19</b:RefOrder>
   </b:Source>
   <b:Source>
     <b:Tag>Ber97</b:Tag>
@@ -11001,7 +10769,7 @@
     <b:City>São Paulo</b:City>
     <b:Publisher>Atlas</b:Publisher>
     <b:Edition>4ª</b:Edition>
-    <b:RefOrder>19</b:RefOrder>
+    <b:RefOrder>20</b:RefOrder>
   </b:Source>
   <b:Source>
     <b:Tag>Ber7a</b:Tag>
@@ -11034,7 +10802,7 @@
     </b:Author>
     <b:BookTitle>Psicodinâmica da vida organizacional: motivação eliderança</b:BookTitle>
     <b:Pages>69-93</b:Pages>
-    <b:RefOrder>20</b:RefOrder>
+    <b:RefOrder>21</b:RefOrder>
   </b:Source>
   <b:Source>
     <b:Tag>Ant02</b:Tag>
@@ -11056,7 +10824,7 @@
     <b:City>São Paulo</b:City>
     <b:Publisher>Atlas</b:Publisher>
     <b:Edition>4ª</b:Edition>
-    <b:RefOrder>21</b:RefOrder>
+    <b:RefOrder>22</b:RefOrder>
   </b:Source>
   <b:Source>
     <b:Tag>Mar03</b:Tag>
@@ -11078,7 +10846,7 @@
     <b:City>São Paulo</b:City>
     <b:Publisher>Atlas</b:Publisher>
     <b:Edition>5ª</b:Edition>
-    <b:RefOrder>22</b:RefOrder>
+    <b:RefOrder>23</b:RefOrder>
   </b:Source>
   <b:Source>
     <b:Tag>CEN16</b:Tag>
@@ -11099,7 +10867,7 @@
     <b:MonthAccessed>Abril</b:MonthAccessed>
     <b:DayAccessed>3</b:DayAccessed>
     <b:URL>http://www.cidades.ibge.gov.br/xtras/perfil.php?lang=&amp;codmun=260290</b:URL>
-    <b:RefOrder>23</b:RefOrder>
+    <b:RefOrder>24</b:RefOrder>
   </b:Source>
   <b:Source>
     <b:Tag>Mir08</b:Tag>
@@ -11120,7 +10888,7 @@
     </b:Author>
     <b:City>Porto Alegre</b:City>
     <b:Publisher>Artmed</b:Publisher>
-    <b:RefOrder>24</b:RefOrder>
+    <b:RefOrder>25</b:RefOrder>
   </b:Source>
   <b:Source>
     <b:Tag>Rov09</b:Tag>
@@ -11141,7 +10909,7 @@
     <b:Year>2009</b:Year>
     <b:City>Rio de Janeiro</b:City>
     <b:Publisher>Fundação CECIERJ</b:Publisher>
-    <b:RefOrder>25</b:RefOrder>
+    <b:RefOrder>26</b:RefOrder>
   </b:Source>
   <b:Source>
     <b:Tag>Eni09</b:Tag>
@@ -11171,7 +10939,7 @@
     <b:Year>2009</b:Year>
     <b:City>Ijuí</b:City>
     <b:Publisher>Unijuí</b:Publisher>
-    <b:RefOrder>26</b:RefOrder>
+    <b:RefOrder>27</b:RefOrder>
   </b:Source>
   <b:Source>
     <b:Tag>DBE20</b:Tag>
@@ -11237,7 +11005,7 @@
     <b:Year>2009</b:Year>
     <b:City>São Paulo</b:City>
     <b:Publisher>McGraw-Hill</b:Publisher>
-    <b:RefOrder>3</b:RefOrder>
+    <b:RefOrder>4</b:RefOrder>
   </b:Source>
   <b:Source>
     <b:Tag>Jul19</b:Tag>
@@ -11257,7 +11025,7 @@
     <b:Title>PostgreSQL - SQL Básico</b:Title>
     <b:Year>2019</b:Year>
     <b:URL>https://github.com/juliano777/pgsql_fs2w/blob/master/postgresql_sql_basico.pdf</b:URL>
-    <b:RefOrder>5</b:RefOrder>
+    <b:RefOrder>6</b:RefOrder>
   </b:Source>
   <b:Source>
     <b:Tag>ARI18</b:Tag>
@@ -11283,7 +11051,7 @@
       </b:Author>
     </b:Author>
     <b:LCID>pt-BR</b:LCID>
-    <b:RefOrder>6</b:RefOrder>
+    <b:RefOrder>7</b:RefOrder>
   </b:Source>
   <b:Source>
     <b:Tag>MyS</b:Tag>
@@ -11302,13 +11070,32 @@
     <b:Month>Setembro</b:Month>
     <b:Day>09</b:Day>
     <b:YearAccessed>2020</b:YearAccessed>
-    <b:RefOrder>4</b:RefOrder>
+    <b:RefOrder>5</b:RefOrder>
+  </b:Source>
+  <b:Source>
+    <b:Tag>TPC18</b:Tag>
+    <b:SourceType>InternetSite</b:SourceType>
+    <b:Guid>{AAE0FF1F-A337-4FA7-9330-5C062530394E}</b:Guid>
+    <b:LCID>pt-BR</b:LCID>
+    <b:Author>
+      <b:Author>
+        <b:NameList>
+          <b:Person>
+            <b:Last>TPC-H</b:Last>
+          </b:Person>
+        </b:NameList>
+      </b:Author>
+    </b:Author>
+    <b:Title>BENCHMARK (Decision Support) Standard Specification Revision</b:Title>
+    <b:Year>2018</b:Year>
+    <b:URL>http://www.tpc.org/tpc_documents_current_versions/pdf/tpc-h_v2.18.0.pdf</b:URL>
+    <b:RefOrder>3</b:RefOrder>
   </b:Source>
 </b:Sources>
 </file>
 
 <file path=customXml/itemProps1.xml><?xml version="1.0" encoding="utf-8"?>
-<ds:datastoreItem xmlns:ds="http://schemas.openxmlformats.org/officeDocument/2006/customXml" ds:itemID="{8EC9F258-CEC3-4946-B833-8921FC544E07}">
+<ds:datastoreItem xmlns:ds="http://schemas.openxmlformats.org/officeDocument/2006/customXml" ds:itemID="{20B920BF-C6BA-4C7F-9F80-4C2A1D1DEA2E}">
   <ds:schemaRefs>
     <ds:schemaRef ds:uri="http://schemas.openxmlformats.org/officeDocument/2006/bibliography"/>
   </ds:schemaRefs>

</xml_diff>

<commit_message>
Indicando as engines da tabelas
</commit_message>
<xml_diff>
--- a/final-doc/AlexsandroMatias-final-doc.docx
+++ b/final-doc/AlexsandroMatias-final-doc.docx
@@ -6459,7 +6459,16 @@
         </w:numPr>
       </w:pPr>
       <w:r>
-        <w:t>Qual mecanismo de criação de tabelas (engine) utilizado;</w:t>
+        <w:t>E</w:t>
+      </w:r>
+      <w:r>
+        <w:t>ngine utilizad</w:t>
+      </w:r>
+      <w:r>
+        <w:t>o nas tabelas: InnoDB</w:t>
+      </w:r>
+      <w:r>
+        <w:t>;</w:t>
       </w:r>
     </w:p>
     <w:p>
@@ -6557,7 +6566,8 @@
       <w:sdtEndPr>
         <w:rPr>
           <w:rStyle w:val="NormalTCCChar"/>
-          <w:rFonts w:ascii="Times New Roman" w:eastAsiaTheme="minorHAnsi" w:hAnsi="Times New Roman"/>
+          <w:rFonts w:eastAsiaTheme="minorHAnsi"/>
+          <w:noProof w:val="0"/>
           <w:color w:val="auto"/>
           <w:sz w:val="24"/>
           <w:szCs w:val="22"/>
@@ -6567,11 +6577,6 @@
       <w:sdtContent>
         <w:sdt>
           <w:sdtPr>
-            <w:rPr>
-              <w:rFonts w:ascii="Times New Roman" w:hAnsi="Times New Roman"/>
-              <w:noProof/>
-              <w:sz w:val="24"/>
-            </w:rPr>
             <w:id w:val="-1582288550"/>
             <w:docPartObj>
               <w:docPartGallery w:val="Bibliographies"/>
@@ -6582,11 +6587,6 @@
           <w:sdtContent>
             <w:sdt>
               <w:sdtPr>
-                <w:rPr>
-                  <w:rFonts w:ascii="Times New Roman" w:hAnsi="Times New Roman"/>
-                  <w:noProof/>
-                  <w:sz w:val="24"/>
-                </w:rPr>
                 <w:id w:val="-573587230"/>
                 <w:bibliography/>
               </w:sdtPr>
@@ -6594,16 +6594,16 @@
               <w:sdtContent>
                 <w:p>
                   <w:pPr>
-                    <w:pStyle w:val="Bibliography"/>
+                    <w:pStyle w:val="bibliografia"/>
                     <w:rPr>
-                      <w:noProof/>
-                      <w:sz w:val="24"/>
                       <w:szCs w:val="24"/>
                     </w:rPr>
                   </w:pPr>
                   <w:r>
                     <w:rPr>
-                      <w:rFonts w:cs="Times New Roman"/>
+                      <w:rFonts w:asciiTheme="minorHAnsi" w:hAnsiTheme="minorHAnsi" w:cs="Times New Roman"/>
+                      <w:noProof w:val="0"/>
+                      <w:sz w:val="22"/>
                       <w:szCs w:val="24"/>
                     </w:rPr>
                     <w:fldChar w:fldCharType="begin"/>
@@ -6617,63 +6617,49 @@
                   </w:r>
                   <w:r>
                     <w:rPr>
-                      <w:rFonts w:cs="Times New Roman"/>
+                      <w:rFonts w:asciiTheme="minorHAnsi" w:hAnsiTheme="minorHAnsi" w:cs="Times New Roman"/>
+                      <w:noProof w:val="0"/>
+                      <w:sz w:val="22"/>
                       <w:szCs w:val="24"/>
                     </w:rPr>
                     <w:fldChar w:fldCharType="separate"/>
                   </w:r>
                   <w:r>
-                    <w:rPr>
-                      <w:noProof/>
-                    </w:rPr>
                     <w:t xml:space="preserve">ATANAZIO, J. </w:t>
                   </w:r>
                   <w:r>
                     <w:rPr>
                       <w:b/>
                       <w:bCs/>
-                      <w:noProof/>
                     </w:rPr>
                     <w:t>PostgreSQL - SQL Básico</w:t>
                   </w:r>
                   <w:r>
-                    <w:rPr>
-                      <w:noProof/>
-                    </w:rPr>
                     <w:t>. [S.l.]: [s.n.], 2019. Disponivel em: &lt;https://github.com/juliano777/pgsql_fs2w/blob/master/postgresql_sql_basico.pdf&gt;. Acesso em: 10 Outubro 2020.</w:t>
                   </w:r>
                 </w:p>
                 <w:p>
                   <w:pPr>
-                    <w:pStyle w:val="Bibliography"/>
+                    <w:pStyle w:val="bibliografia"/>
                     <w:rPr>
-                      <w:noProof/>
                       <w:lang w:val="en-US"/>
                     </w:rPr>
                   </w:pPr>
                   <w:r>
-                    <w:rPr>
-                      <w:noProof/>
-                    </w:rPr>
                     <w:t xml:space="preserve">CABRAL, S.; MURPHY, K. </w:t>
                   </w:r>
                   <w:r>
                     <w:rPr>
                       <w:b/>
                       <w:bCs/>
-                      <w:noProof/>
                     </w:rPr>
                     <w:t>MySQL Administrator’s Bible</w:t>
                   </w:r>
                   <w:r>
-                    <w:rPr>
-                      <w:noProof/>
-                    </w:rPr>
                     <w:t xml:space="preserve">. </w:t>
                   </w:r>
                   <w:r>
                     <w:rPr>
-                      <w:noProof/>
                       <w:lang w:val="en-US"/>
                     </w:rPr>
                     <w:t>Indianapolis: Wiley, 2009.</w:t>
@@ -6681,14 +6667,10 @@
                 </w:p>
                 <w:p>
                   <w:pPr>
-                    <w:pStyle w:val="Bibliography"/>
-                    <w:rPr>
-                      <w:noProof/>
-                    </w:rPr>
+                    <w:pStyle w:val="bibliografia"/>
                   </w:pPr>
                   <w:r>
                     <w:rPr>
-                      <w:noProof/>
                       <w:lang w:val="en-US"/>
                     </w:rPr>
                     <w:t xml:space="preserve">DB-ENGINES. </w:t>
@@ -6697,140 +6679,96 @@
                     <w:rPr>
                       <w:b/>
                       <w:bCs/>
-                      <w:noProof/>
                       <w:lang w:val="en-US"/>
                     </w:rPr>
                     <w:t>DB-Engines Ranking</w:t>
                   </w:r>
                   <w:r>
                     <w:rPr>
-                      <w:noProof/>
                       <w:lang w:val="en-US"/>
                     </w:rPr>
                     <w:t xml:space="preserve">, 14 Junho 2020. </w:t>
                   </w:r>
                   <w:r>
-                    <w:rPr>
-                      <w:noProof/>
-                    </w:rPr>
                     <w:t>Disponivel em: &lt;https://db-engines.com/en/ranking&gt;. Acesso em: 14 Junho 2020.</w:t>
                   </w:r>
                 </w:p>
                 <w:p>
                   <w:pPr>
-                    <w:pStyle w:val="Bibliography"/>
-                    <w:rPr>
-                      <w:noProof/>
-                    </w:rPr>
+                    <w:pStyle w:val="bibliografia"/>
                   </w:pPr>
                   <w:r>
-                    <w:rPr>
-                      <w:noProof/>
-                    </w:rPr>
                     <w:t xml:space="preserve">IZAC, A. Matera Blog. </w:t>
                   </w:r>
                   <w:r>
                     <w:rPr>
                       <w:b/>
                       <w:bCs/>
-                      <w:noProof/>
                     </w:rPr>
                     <w:t>Matera Blog</w:t>
                   </w:r>
                   <w:r>
-                    <w:rPr>
-                      <w:noProof/>
-                    </w:rPr>
                     <w:t>, 11 Dezembro 2018. Disponivel em: &lt;http://www.matera.com/blog/post/introducao-a-testes-de-performance&gt;. Acesso em: 15 Junho 2020.</w:t>
                   </w:r>
                 </w:p>
                 <w:p>
                   <w:pPr>
-                    <w:pStyle w:val="Bibliography"/>
-                    <w:rPr>
-                      <w:noProof/>
-                    </w:rPr>
+                    <w:pStyle w:val="bibliografia"/>
                   </w:pPr>
                   <w:r>
-                    <w:rPr>
-                      <w:noProof/>
-                    </w:rPr>
                     <w:t xml:space="preserve">MORAN, B. </w:t>
                   </w:r>
                   <w:r>
                     <w:rPr>
                       <w:b/>
                       <w:bCs/>
-                      <w:noProof/>
                     </w:rPr>
                     <w:t>ITProToday</w:t>
                   </w:r>
                   <w:r>
-                    <w:rPr>
-                      <w:noProof/>
-                    </w:rPr>
                     <w:t>, 02 Abril 2003. Disponivel em: &lt;https://www.itprotoday.com/sql-server/devils-dewitt-clause&gt;. Acesso em: 16 Junho 2020.</w:t>
                   </w:r>
                 </w:p>
                 <w:p>
                   <w:pPr>
-                    <w:pStyle w:val="Bibliography"/>
-                    <w:rPr>
-                      <w:noProof/>
-                    </w:rPr>
+                    <w:pStyle w:val="bibliografia"/>
                   </w:pPr>
                   <w:r>
-                    <w:rPr>
-                      <w:noProof/>
-                    </w:rPr>
                     <w:t xml:space="preserve">MYSQL. </w:t>
                   </w:r>
                   <w:r>
                     <w:rPr>
                       <w:b/>
                       <w:bCs/>
-                      <w:noProof/>
                     </w:rPr>
                     <w:t>MySQL 8.0 Reference Manual</w:t>
                   </w:r>
                   <w:r>
-                    <w:rPr>
-                      <w:noProof/>
-                    </w:rPr>
                     <w:t>, 09 Setembro 2020. Disponivel em: &lt;https://downloads.mysql.com/docs/refman-8.0-en.pdf&gt;. Acesso em: 2020.</w:t>
                   </w:r>
                 </w:p>
                 <w:p>
                   <w:pPr>
-                    <w:pStyle w:val="Bibliography"/>
+                    <w:pStyle w:val="bibliografia"/>
                     <w:rPr>
-                      <w:noProof/>
                       <w:lang w:val="en-US"/>
                     </w:rPr>
                   </w:pPr>
                   <w:r>
-                    <w:rPr>
-                      <w:noProof/>
-                    </w:rPr>
                     <w:t xml:space="preserve">RAMAKRISHNAN, R.; GEHRKE, J. </w:t>
                   </w:r>
                   <w:r>
                     <w:rPr>
                       <w:b/>
                       <w:bCs/>
-                      <w:noProof/>
                     </w:rPr>
                     <w:t>Sistemas de Gerenciamento Sistemas de Gerenciamento de Banco de Dados</w:t>
                   </w:r>
                   <w:r>
-                    <w:rPr>
-                      <w:noProof/>
-                    </w:rPr>
                     <w:t xml:space="preserve">. </w:t>
                   </w:r>
                   <w:r>
                     <w:rPr>
-                      <w:noProof/>
                       <w:lang w:val="en-US"/>
                     </w:rPr>
                     <w:t>São Paulo: McGraw-Hill, 2009.</w:t>
@@ -6838,15 +6776,13 @@
                 </w:p>
                 <w:p>
                   <w:pPr>
-                    <w:pStyle w:val="Bibliography"/>
+                    <w:pStyle w:val="bibliografia"/>
                     <w:rPr>
-                      <w:noProof/>
                       <w:lang w:val="en-US"/>
                     </w:rPr>
                   </w:pPr>
                   <w:r>
                     <w:rPr>
-                      <w:noProof/>
                       <w:lang w:val="en-US"/>
                     </w:rPr>
                     <w:t xml:space="preserve">SCHWARTZ, B.; TKACHENKO, ; ZAITSEV,. </w:t>
@@ -6855,14 +6791,12 @@
                     <w:rPr>
                       <w:b/>
                       <w:bCs/>
-                      <w:noProof/>
                       <w:lang w:val="en-US"/>
                     </w:rPr>
                     <w:t>High Performance MySQL</w:t>
                   </w:r>
                   <w:r>
                     <w:rPr>
-                      <w:noProof/>
                       <w:lang w:val="en-US"/>
                     </w:rPr>
                     <w:t>. Third Edition. ed. Sebastopol: O’Reilly Media, 2012.</w:t>
@@ -6870,35 +6804,26 @@
                 </w:p>
                 <w:p>
                   <w:pPr>
-                    <w:pStyle w:val="Bibliography"/>
+                    <w:pStyle w:val="bibliografia"/>
                     <w:rPr>
-                      <w:noProof/>
                       <w:lang w:val="en-US"/>
                     </w:rPr>
                   </w:pPr>
                   <w:r>
-                    <w:rPr>
-                      <w:noProof/>
-                    </w:rPr>
                     <w:t xml:space="preserve">TARGETTRUST. </w:t>
                   </w:r>
                   <w:r>
                     <w:rPr>
                       <w:b/>
                       <w:bCs/>
-                      <w:noProof/>
                     </w:rPr>
                     <w:t>Performance e Otimização de Banco de Dados MySQL</w:t>
                   </w:r>
                   <w:r>
-                    <w:rPr>
-                      <w:noProof/>
-                    </w:rPr>
                     <w:t xml:space="preserve">, 2017. Disponivel em: &lt;http://materiais.targettrust.com.br/ebook-otimizacao-banco-de-dados-mysql-lp&gt;. </w:t>
                   </w:r>
                   <w:r>
                     <w:rPr>
-                      <w:noProof/>
                       <w:lang w:val="en-US"/>
                     </w:rPr>
                     <w:t>Acesso em: 19 Setembro 2020.</w:t>
@@ -6906,66 +6831,48 @@
                 </w:p>
                 <w:p>
                   <w:pPr>
-                    <w:pStyle w:val="Bibliography"/>
-                    <w:rPr>
-                      <w:noProof/>
-                    </w:rPr>
+                    <w:pStyle w:val="bibliografia"/>
                   </w:pPr>
                   <w:r>
                     <w:rPr>
-                      <w:noProof/>
                       <w:lang w:val="en-US"/>
                     </w:rPr>
+                    <w:lastRenderedPageBreak/>
                     <w:t xml:space="preserve">TPC. </w:t>
                   </w:r>
                   <w:r>
                     <w:rPr>
                       <w:b/>
                       <w:bCs/>
-                      <w:noProof/>
                       <w:lang w:val="en-US"/>
                     </w:rPr>
                     <w:t>BENCHMARK (Decision Support) Standard Specification Revision</w:t>
                   </w:r>
                   <w:r>
                     <w:rPr>
-                      <w:noProof/>
                       <w:lang w:val="en-US"/>
                     </w:rPr>
                     <w:t xml:space="preserve">, 2018. </w:t>
                   </w:r>
                   <w:r>
-                    <w:rPr>
-                      <w:noProof/>
-                    </w:rPr>
                     <w:t>Disponivel em: &lt;http://www.tpc.org/tpc_documents_current_versions/pdf/tpc-h_v2.18.0.pdf&gt;.</w:t>
                   </w:r>
                 </w:p>
                 <w:p>
                   <w:pPr>
-                    <w:pStyle w:val="Bibliography"/>
-                    <w:rPr>
-                      <w:noProof/>
-                    </w:rPr>
+                    <w:pStyle w:val="bibliografia"/>
                   </w:pPr>
                   <w:r>
-                    <w:rPr>
-                      <w:noProof/>
-                    </w:rPr>
                     <w:t xml:space="preserve">WIKIPEDIA. </w:t>
                   </w:r>
                   <w:r>
                     <w:rPr>
                       <w:b/>
                       <w:bCs/>
-                      <w:noProof/>
                     </w:rPr>
                     <w:t>David DeWitt</w:t>
                   </w:r>
                   <w:r>
-                    <w:rPr>
-                      <w:noProof/>
-                    </w:rPr>
                     <w:t>, 14 Julho 2020. Disponivel em: &lt;https://en.wikipedia.org/wiki/David_DeWitt&gt;. Acesso em: 01 Setembro 2020.</w:t>
                   </w:r>
                 </w:p>
@@ -7104,11 +7011,9 @@
       <w:r>
         <w:t xml:space="preserve">se deverão ser ou não inseridos no </w:t>
       </w:r>
-      <w:proofErr w:type="spellStart"/>
       <w:r>
         <w:t>tcc</w:t>
       </w:r>
-      <w:proofErr w:type="spellEnd"/>
       <w:r>
         <w:t>.</w:t>
       </w:r>

</xml_diff>

<commit_message>
Coloca a tabela da primeira Query
</commit_message>
<xml_diff>
--- a/final-doc/AlexsandroMatias-final-doc.docx
+++ b/final-doc/AlexsandroMatias-final-doc.docx
@@ -1086,21 +1086,7 @@
             <w:rStyle w:val="Hyperlink"/>
             <w:rFonts w:cs="Times New Roman"/>
           </w:rPr>
-          <w:t>Tabela 1 - Tempo Acumu</w:t>
-        </w:r>
-        <w:r>
-          <w:rPr>
-            <w:rStyle w:val="Hyperlink"/>
-            <w:rFonts w:cs="Times New Roman"/>
-          </w:rPr>
-          <w:t>l</w:t>
-        </w:r>
-        <w:r>
-          <w:rPr>
-            <w:rStyle w:val="Hyperlink"/>
-            <w:rFonts w:cs="Times New Roman"/>
-          </w:rPr>
-          <w:t>ado da Query 01</w:t>
+          <w:t>Tabela 1 - Tempo Acumulado da Query 01</w:t>
         </w:r>
         <w:r>
           <w:rPr>
@@ -1160,21 +1146,7 @@
             <w:rStyle w:val="Hyperlink"/>
             <w:rFonts w:cs="Times New Roman"/>
           </w:rPr>
-          <w:t xml:space="preserve">Tabela </w:t>
-        </w:r>
-        <w:r>
-          <w:rPr>
-            <w:rStyle w:val="Hyperlink"/>
-            <w:rFonts w:cs="Times New Roman"/>
-          </w:rPr>
-          <w:t>2</w:t>
-        </w:r>
-        <w:r>
-          <w:rPr>
-            <w:rStyle w:val="Hyperlink"/>
-            <w:rFonts w:cs="Times New Roman"/>
-          </w:rPr>
-          <w:t xml:space="preserve"> - Tempo Médio das Consultas da Base de Dados não Otimizada</w:t>
+          <w:t>Tabela 2 - Tempo Médio das Consultas da Base de Dados não Otimizada</w:t>
         </w:r>
         <w:r>
           <w:rPr>
@@ -4134,7 +4106,12 @@
           <w:rFonts w:ascii="Times New Roman" w:hAnsi="Times New Roman" w:cs="Times New Roman"/>
         </w:rPr>
         <w:sectPr>
-          <w:headerReference w:type="default" r:id="rId11"/>
+          <w:headerReference w:type="even" r:id="rId11"/>
+          <w:headerReference w:type="default" r:id="rId12"/>
+          <w:footerReference w:type="even" r:id="rId13"/>
+          <w:footerReference w:type="default" r:id="rId14"/>
+          <w:headerReference w:type="first" r:id="rId15"/>
+          <w:footerReference w:type="first" r:id="rId16"/>
           <w:pgSz w:w="11906" w:h="16838"/>
           <w:pgMar w:top="1701" w:right="1134" w:bottom="1134" w:left="1701" w:header="709" w:footer="709" w:gutter="0"/>
           <w:pgNumType w:start="7"/>
@@ -4190,6 +4167,7 @@
           <w:id w:val="-1480370584"/>
           <w:citation/>
         </w:sdtPr>
+        <w:sdtEndPr/>
         <w:sdtContent>
           <w:r>
             <w:rPr>
@@ -4258,6 +4236,7 @@
           <w:id w:val="-1556313864"/>
           <w:citation/>
         </w:sdtPr>
+        <w:sdtEndPr/>
         <w:sdtContent>
           <w:r>
             <w:rPr>
@@ -4814,6 +4793,7 @@
           <w:id w:val="163522225"/>
           <w:citation/>
         </w:sdtPr>
+        <w:sdtEndPr/>
         <w:sdtContent>
           <w:r>
             <w:rPr>
@@ -4984,6 +4964,7 @@
           <w:id w:val="-1602332943"/>
           <w:citation/>
         </w:sdtPr>
+        <w:sdtEndPr/>
         <w:sdtContent>
           <w:r>
             <w:rPr>
@@ -5331,6 +5312,7 @@
           <w:id w:val="-2014676023"/>
           <w:citation/>
         </w:sdtPr>
+        <w:sdtEndPr/>
         <w:sdtContent>
           <w:r>
             <w:rPr>
@@ -5403,6 +5385,7 @@
           <w:id w:val="1449354082"/>
           <w:citation/>
         </w:sdtPr>
+        <w:sdtEndPr/>
         <w:sdtContent>
           <w:r>
             <w:rPr>
@@ -5482,6 +5465,7 @@
           <w:id w:val="1533992594"/>
           <w:citation/>
         </w:sdtPr>
+        <w:sdtEndPr/>
         <w:sdtContent>
           <w:r>
             <w:rPr>
@@ -5639,6 +5623,7 @@
           <w:id w:val="-212890414"/>
           <w:citation/>
         </w:sdtPr>
+        <w:sdtEndPr/>
         <w:sdtContent>
           <w:r>
             <w:rPr>
@@ -5722,6 +5707,7 @@
           <w:id w:val="-1939827606"/>
           <w:citation/>
         </w:sdtPr>
+        <w:sdtEndPr/>
         <w:sdtContent>
           <w:r>
             <w:rPr>
@@ -5805,6 +5791,7 @@
           <w:id w:val="-915552734"/>
           <w:citation/>
         </w:sdtPr>
+        <w:sdtEndPr/>
         <w:sdtContent>
           <w:r>
             <w:rPr>
@@ -5947,6 +5934,7 @@
           <w:id w:val="1767037255"/>
           <w:citation/>
         </w:sdtPr>
+        <w:sdtEndPr/>
         <w:sdtContent>
           <w:r>
             <w:rPr>
@@ -6058,6 +6046,7 @@
           <w:id w:val="-788745004"/>
           <w:citation/>
         </w:sdtPr>
+        <w:sdtEndPr/>
         <w:sdtContent>
           <w:r>
             <w:rPr>
@@ -6171,19 +6160,11 @@
         </w:rPr>
         <w:t xml:space="preserve">Quando for utilizadas as funções </w:t>
       </w:r>
-      <w:proofErr w:type="gramStart"/>
-      <w:r>
-        <w:rPr>
-          <w:rFonts w:cs="Times New Roman"/>
-        </w:rPr>
-        <w:t>MIN(</w:t>
-      </w:r>
-      <w:proofErr w:type="gramEnd"/>
-      <w:r>
-        <w:rPr>
-          <w:rFonts w:cs="Times New Roman"/>
-        </w:rPr>
-        <w:t>) ou MAX</w:t>
+      <w:r>
+        <w:rPr>
+          <w:rFonts w:cs="Times New Roman"/>
+        </w:rPr>
+        <w:t>MIN() ou MAX</w:t>
       </w:r>
       <w:r>
         <w:rPr>
@@ -6322,6 +6303,7 @@
           <w:id w:val="-1617827043"/>
           <w:citation/>
         </w:sdtPr>
+        <w:sdtEndPr/>
         <w:sdtContent>
           <w:r>
             <w:rPr>
@@ -6398,20 +6380,12 @@
           <w:rFonts w:cs="Times New Roman"/>
         </w:rPr>
       </w:pPr>
-      <w:proofErr w:type="gramStart"/>
       <w:r>
         <w:rPr>
           <w:rFonts w:cs="Times New Roman"/>
         </w:rPr>
         <w:lastRenderedPageBreak/>
-        <w:t>• Em</w:t>
-      </w:r>
-      <w:proofErr w:type="gramEnd"/>
-      <w:r>
-        <w:rPr>
-          <w:rFonts w:cs="Times New Roman"/>
-        </w:rPr>
-        <w:t xml:space="preserve"> alguns casos, uma consulta pode ser otimizada para recuperar valores sem consultar as linhas de dados. (Um índice</w:t>
+        <w:t>• Em alguns casos, uma consulta pode ser otimizada para recuperar valores sem consultar as linhas de dados. (Um índice</w:t>
       </w:r>
       <w:r>
         <w:rPr>
@@ -6543,6 +6517,7 @@
           <w:id w:val="-292673073"/>
           <w:citation/>
         </w:sdtPr>
+        <w:sdtEndPr/>
         <w:sdtContent>
           <w:r>
             <w:rPr>
@@ -6621,6 +6596,7 @@
           <w:id w:val="189569968"/>
           <w:citation/>
         </w:sdtPr>
+        <w:sdtEndPr/>
         <w:sdtContent>
           <w:r>
             <w:rPr>
@@ -6929,13 +6905,7 @@
         <w:rPr>
           <w:rFonts w:cs="Times New Roman"/>
         </w:rPr>
-        <w:t xml:space="preserve">T, PARTSUPP, REGION, SUPPLIER, ORDERS e LINEITEM. </w:t>
-      </w:r>
-      <w:r>
-        <w:rPr>
-          <w:rFonts w:cs="Times New Roman"/>
-        </w:rPr>
-        <w:t xml:space="preserve">Estas tabelas, assim como o seus relacionamentos </w:t>
+        <w:t xml:space="preserve">T, PARTSUPP, REGION, SUPPLIER, ORDERS e LINEITEM. Estas tabelas, assim como o seus relacionamentos </w:t>
       </w:r>
       <w:r>
         <w:rPr>
@@ -6957,6 +6927,7 @@
           <w:id w:val="-796833660"/>
           <w:citation/>
         </w:sdtPr>
+        <w:sdtEndPr/>
         <w:sdtContent>
           <w:r>
             <w:rPr>
@@ -7037,7 +7008,7 @@
                     </pic:cNvPicPr>
                   </pic:nvPicPr>
                   <pic:blipFill>
-                    <a:blip r:embed="rId12">
+                    <a:blip r:embed="rId17">
                       <a:extLst>
                         <a:ext uri="{28A0092B-C50C-407E-A947-70E740481C1C}">
                           <a14:useLocalDpi xmlns:a14="http://schemas.microsoft.com/office/drawing/2010/main" val="0"/>
@@ -7166,6 +7137,7 @@
         <w:rPr>
           <w:rFonts w:cs="Times New Roman"/>
           <w:noProof/>
+          <w:lang w:eastAsia="pt-BR"/>
         </w:rPr>
         <mc:AlternateContent>
           <mc:Choice Requires="wps">
@@ -7220,24 +7192,14 @@
                             <w:r>
                               <w:t xml:space="preserve">Figura </w:t>
                             </w:r>
-                            <w:r>
-                              <w:fldChar w:fldCharType="begin"/>
-                            </w:r>
-                            <w:r>
-                              <w:instrText xml:space="preserve"> SEQ Figura \* ARABIC </w:instrText>
-                            </w:r>
-                            <w:r>
-                              <w:fldChar w:fldCharType="separate"/>
-                            </w:r>
-                            <w:r>
-                              <w:rPr>
-                                <w:noProof/>
-                              </w:rPr>
-                              <w:t>1</w:t>
-                            </w:r>
-                            <w:r>
-                              <w:fldChar w:fldCharType="end"/>
-                            </w:r>
+                            <w:fldSimple w:instr=" SEQ Figura \* ARABIC ">
+                              <w:r>
+                                <w:rPr>
+                                  <w:noProof/>
+                                </w:rPr>
+                                <w:t>1</w:t>
+                              </w:r>
+                            </w:fldSimple>
                             <w:r>
                               <w:t xml:space="preserve"> - E</w:t>
                             </w:r>
@@ -7293,24 +7255,14 @@
                       <w:r>
                         <w:t xml:space="preserve">Figura </w:t>
                       </w:r>
-                      <w:r>
-                        <w:fldChar w:fldCharType="begin"/>
-                      </w:r>
-                      <w:r>
-                        <w:instrText xml:space="preserve"> SEQ Figura \* ARABIC </w:instrText>
-                      </w:r>
-                      <w:r>
-                        <w:fldChar w:fldCharType="separate"/>
-                      </w:r>
-                      <w:r>
-                        <w:rPr>
-                          <w:noProof/>
-                        </w:rPr>
-                        <w:t>1</w:t>
-                      </w:r>
-                      <w:r>
-                        <w:fldChar w:fldCharType="end"/>
-                      </w:r>
+                      <w:fldSimple w:instr=" SEQ Figura \* ARABIC ">
+                        <w:r>
+                          <w:rPr>
+                            <w:noProof/>
+                          </w:rPr>
+                          <w:t>1</w:t>
+                        </w:r>
+                      </w:fldSimple>
                       <w:r>
                         <w:t xml:space="preserve"> - E</w:t>
                       </w:r>
@@ -7366,13 +7318,7 @@
         <w:rPr>
           <w:rFonts w:cs="Times New Roman"/>
         </w:rPr>
-        <w:t>escrita em ANSI C</w:t>
-      </w:r>
-      <w:r>
-        <w:rPr>
-          <w:rFonts w:cs="Times New Roman"/>
-        </w:rPr>
-        <w:t xml:space="preserve"> </w:t>
+        <w:t xml:space="preserve">escrita em ANSI C </w:t>
       </w:r>
       <w:r>
         <w:rPr>
@@ -7615,8 +7561,6 @@
         </w:rPr>
         <w:t>Comentário 1: Embora o tamanho mínimo do banco de dados de teste para um teste de desempenho válido seja de 1 GB (ou seja, SF = 1), um banco de dados de teste de 3 GB (ou seja, SF = 3) não é permitido. Este requisito tem o objetivo de encorajar a comparabilidade dos resultados na extremidade inferior e garantir uma diferença real substancial nos tamanhos do banco de dados de teste.</w:t>
       </w:r>
-      <w:bookmarkStart w:id="33" w:name="_GoBack"/>
-      <w:bookmarkEnd w:id="33"/>
     </w:p>
     <w:p>
       <w:pPr>
@@ -7647,21 +7591,7 @@
         <w:rPr>
           <w:rFonts w:cs="Times New Roman"/>
         </w:rPr>
-        <w:t xml:space="preserve">para </w:t>
-      </w:r>
-      <w:proofErr w:type="gramStart"/>
-      <w:r>
-        <w:rPr>
-          <w:rFonts w:cs="Times New Roman"/>
-        </w:rPr>
-        <w:t>geração</w:t>
-      </w:r>
-      <w:proofErr w:type="gramEnd"/>
-      <w:r>
-        <w:rPr>
-          <w:rFonts w:cs="Times New Roman"/>
-        </w:rPr>
-        <w:t xml:space="preserve"> dos dados que pode ser 1GB, 10GB, 30GB, 100GB, 300GB, 1000GB, 3000GB, 10000GB, 30000GB e 100000GB. A menor escala a ser definida para gerar uma base de dados para testes é de 1GB</w:t>
+        <w:t>para geração dos dados que pode ser 1GB, 10GB, 30GB, 100GB, 300GB, 1000GB, 3000GB, 10000GB, 30000GB e 100000GB. A menor escala a ser definida para gerar uma base de dados para testes é de 1GB</w:t>
       </w:r>
       <w:r>
         <w:rPr>
@@ -7677,6 +7607,7 @@
           <w:id w:val="-847252297"/>
           <w:citation/>
         </w:sdtPr>
+        <w:sdtEndPr/>
         <w:sdtContent>
           <w:r>
             <w:rPr>
@@ -7715,7 +7646,1214 @@
         <w:rPr>
           <w:rFonts w:cs="Times New Roman"/>
         </w:rPr>
-        <w:t>. O fator de escala escolhido para a geração do banco de dados, é multiplicado pelo tamanho de cada tabela, como se pode ver na Figura 1.</w:t>
+        <w:t xml:space="preserve">. O fator de escala escolhido para a geração do banco de dados, é multiplicado pelo tamanho de cada tabela, como se pode ver na </w:t>
+      </w:r>
+      <w:r>
+        <w:rPr>
+          <w:rFonts w:cs="Times New Roman"/>
+        </w:rPr>
+        <w:t>tabela</w:t>
+      </w:r>
+      <w:r>
+        <w:rPr>
+          <w:rFonts w:cs="Times New Roman"/>
+        </w:rPr>
+        <w:t xml:space="preserve"> 1.</w:t>
+      </w:r>
+    </w:p>
+    <w:p>
+      <w:pPr>
+        <w:pStyle w:val="NormalTCC"/>
+        <w:rPr>
+          <w:rFonts w:cs="Times New Roman"/>
+        </w:rPr>
+      </w:pPr>
+    </w:p>
+    <w:p>
+      <w:pPr>
+        <w:pStyle w:val="Caption"/>
+        <w:keepNext/>
+        <w:jc w:val="center"/>
+        <w:rPr>
+          <w:rFonts w:ascii="Times New Roman" w:hAnsi="Times New Roman" w:cs="Times New Roman"/>
+          <w:i w:val="0"/>
+        </w:rPr>
+      </w:pPr>
+      <w:r>
+        <w:rPr>
+          <w:rFonts w:ascii="Times New Roman" w:hAnsi="Times New Roman" w:cs="Times New Roman"/>
+          <w:i w:val="0"/>
+        </w:rPr>
+        <w:t xml:space="preserve">Tabela </w:t>
+      </w:r>
+      <w:r>
+        <w:rPr>
+          <w:rFonts w:ascii="Times New Roman" w:hAnsi="Times New Roman" w:cs="Times New Roman"/>
+          <w:i w:val="0"/>
+        </w:rPr>
+        <w:fldChar w:fldCharType="begin"/>
+      </w:r>
+      <w:r>
+        <w:rPr>
+          <w:rFonts w:ascii="Times New Roman" w:hAnsi="Times New Roman" w:cs="Times New Roman"/>
+          <w:i w:val="0"/>
+        </w:rPr>
+        <w:instrText xml:space="preserve"> SEQ Tabela \* ARABIC </w:instrText>
+      </w:r>
+      <w:r>
+        <w:rPr>
+          <w:rFonts w:ascii="Times New Roman" w:hAnsi="Times New Roman" w:cs="Times New Roman"/>
+          <w:i w:val="0"/>
+        </w:rPr>
+        <w:fldChar w:fldCharType="separate"/>
+      </w:r>
+      <w:r>
+        <w:rPr>
+          <w:rFonts w:ascii="Times New Roman" w:hAnsi="Times New Roman" w:cs="Times New Roman"/>
+          <w:i w:val="0"/>
+          <w:noProof/>
+        </w:rPr>
+        <w:t>1</w:t>
+      </w:r>
+      <w:r>
+        <w:rPr>
+          <w:rFonts w:ascii="Times New Roman" w:hAnsi="Times New Roman" w:cs="Times New Roman"/>
+          <w:i w:val="0"/>
+        </w:rPr>
+        <w:fldChar w:fldCharType="end"/>
+      </w:r>
+      <w:r>
+        <w:rPr>
+          <w:rFonts w:ascii="Times New Roman" w:hAnsi="Times New Roman" w:cs="Times New Roman"/>
+          <w:i w:val="0"/>
+        </w:rPr>
+        <w:t xml:space="preserve"> - Tamanho Estimado Banco de Dados Fator Escala 10GB (em tuplas</w:t>
+      </w:r>
+      <w:bookmarkStart w:id="33" w:name="_GoBack"/>
+      <w:bookmarkEnd w:id="33"/>
+      <w:r>
+        <w:rPr>
+          <w:rFonts w:ascii="Times New Roman" w:hAnsi="Times New Roman" w:cs="Times New Roman"/>
+          <w:i w:val="0"/>
+        </w:rPr>
+        <w:t>)</w:t>
+      </w:r>
+    </w:p>
+    <w:tbl>
+      <w:tblPr>
+        <w:tblW w:w="0" w:type="auto"/>
+        <w:jc w:val="center"/>
+        <w:tblCellSpacing w:w="0" w:type="dxa"/>
+        <w:tblLayout w:type="fixed"/>
+        <w:tblCellMar>
+          <w:top w:w="15" w:type="dxa"/>
+          <w:left w:w="15" w:type="dxa"/>
+          <w:bottom w:w="15" w:type="dxa"/>
+          <w:right w:w="15" w:type="dxa"/>
+        </w:tblCellMar>
+        <w:tblLook w:val="04A0" w:firstRow="1" w:lastRow="0" w:firstColumn="1" w:lastColumn="0" w:noHBand="0" w:noVBand="1"/>
+      </w:tblPr>
+      <w:tblGrid>
+        <w:gridCol w:w="1701"/>
+        <w:gridCol w:w="2410"/>
+        <w:gridCol w:w="1843"/>
+      </w:tblGrid>
+      <w:tr>
+        <w:trPr>
+          <w:trHeight w:val="255"/>
+          <w:tblCellSpacing w:w="0" w:type="dxa"/>
+          <w:jc w:val="center"/>
+        </w:trPr>
+        <w:tc>
+          <w:tcPr>
+            <w:tcW w:w="1701" w:type="dxa"/>
+            <w:tcBorders>
+              <w:top w:val="single" w:sz="6" w:space="0" w:color="000000"/>
+              <w:bottom w:val="single" w:sz="6" w:space="0" w:color="000000"/>
+              <w:right w:val="single" w:sz="6" w:space="0" w:color="000000"/>
+            </w:tcBorders>
+            <w:vAlign w:val="center"/>
+            <w:hideMark/>
+          </w:tcPr>
+          <w:p>
+            <w:pPr>
+              <w:spacing w:after="0" w:line="240" w:lineRule="auto"/>
+              <w:jc w:val="center"/>
+              <w:rPr>
+                <w:rFonts w:ascii="Times New Roman" w:eastAsia="Times New Roman" w:hAnsi="Times New Roman" w:cs="Times New Roman"/>
+                <w:sz w:val="24"/>
+                <w:szCs w:val="24"/>
+                <w:lang w:eastAsia="pt-BR"/>
+              </w:rPr>
+            </w:pPr>
+            <w:r>
+              <w:rPr>
+                <w:rFonts w:ascii="Times New Roman" w:eastAsia="Times New Roman" w:hAnsi="Times New Roman" w:cs="Times New Roman"/>
+                <w:sz w:val="24"/>
+                <w:szCs w:val="24"/>
+                <w:lang w:eastAsia="pt-BR"/>
+              </w:rPr>
+              <w:t>TABELA</w:t>
+            </w:r>
+          </w:p>
+        </w:tc>
+        <w:tc>
+          <w:tcPr>
+            <w:tcW w:w="2410" w:type="dxa"/>
+            <w:tcBorders>
+              <w:top w:val="single" w:sz="6" w:space="0" w:color="000000"/>
+              <w:left w:val="single" w:sz="6" w:space="0" w:color="000000"/>
+              <w:bottom w:val="single" w:sz="6" w:space="0" w:color="000000"/>
+              <w:right w:val="single" w:sz="6" w:space="0" w:color="000000"/>
+            </w:tcBorders>
+            <w:vAlign w:val="center"/>
+            <w:hideMark/>
+          </w:tcPr>
+          <w:p>
+            <w:pPr>
+              <w:spacing w:after="0" w:line="240" w:lineRule="auto"/>
+              <w:jc w:val="center"/>
+              <w:rPr>
+                <w:rFonts w:ascii="Times New Roman" w:eastAsia="Times New Roman" w:hAnsi="Times New Roman" w:cs="Times New Roman"/>
+                <w:sz w:val="24"/>
+                <w:szCs w:val="24"/>
+                <w:lang w:eastAsia="pt-BR"/>
+              </w:rPr>
+            </w:pPr>
+            <w:r>
+              <w:rPr>
+                <w:rFonts w:ascii="Times New Roman" w:eastAsia="Times New Roman" w:hAnsi="Times New Roman" w:cs="Times New Roman"/>
+                <w:sz w:val="24"/>
+                <w:szCs w:val="24"/>
+                <w:lang w:eastAsia="pt-BR"/>
+              </w:rPr>
+              <w:t>TUPLAS</w:t>
+            </w:r>
+          </w:p>
+        </w:tc>
+        <w:tc>
+          <w:tcPr>
+            <w:tcW w:w="1843" w:type="dxa"/>
+            <w:tcBorders>
+              <w:top w:val="single" w:sz="6" w:space="0" w:color="000000"/>
+              <w:left w:val="single" w:sz="6" w:space="0" w:color="000000"/>
+              <w:bottom w:val="single" w:sz="6" w:space="0" w:color="000000"/>
+            </w:tcBorders>
+            <w:vAlign w:val="center"/>
+            <w:hideMark/>
+          </w:tcPr>
+          <w:p>
+            <w:pPr>
+              <w:spacing w:after="0" w:line="240" w:lineRule="auto"/>
+              <w:jc w:val="center"/>
+              <w:rPr>
+                <w:rFonts w:ascii="Times New Roman" w:eastAsia="Times New Roman" w:hAnsi="Times New Roman" w:cs="Times New Roman"/>
+                <w:sz w:val="24"/>
+                <w:szCs w:val="24"/>
+                <w:lang w:eastAsia="pt-BR"/>
+              </w:rPr>
+            </w:pPr>
+            <w:r>
+              <w:rPr>
+                <w:rFonts w:ascii="Times New Roman" w:eastAsia="Times New Roman" w:hAnsi="Times New Roman" w:cs="Times New Roman"/>
+                <w:sz w:val="24"/>
+                <w:szCs w:val="24"/>
+                <w:lang w:eastAsia="pt-BR"/>
+              </w:rPr>
+              <w:t>TUPLAS * FS</w:t>
+            </w:r>
+          </w:p>
+        </w:tc>
+      </w:tr>
+      <w:tr>
+        <w:trPr>
+          <w:trHeight w:val="255"/>
+          <w:tblCellSpacing w:w="0" w:type="dxa"/>
+          <w:jc w:val="center"/>
+        </w:trPr>
+        <w:tc>
+          <w:tcPr>
+            <w:tcW w:w="1701" w:type="dxa"/>
+            <w:tcBorders>
+              <w:top w:val="single" w:sz="6" w:space="0" w:color="000000"/>
+              <w:bottom w:val="single" w:sz="6" w:space="0" w:color="000000"/>
+              <w:right w:val="single" w:sz="6" w:space="0" w:color="000000"/>
+            </w:tcBorders>
+            <w:vAlign w:val="center"/>
+            <w:hideMark/>
+          </w:tcPr>
+          <w:p>
+            <w:pPr>
+              <w:spacing w:after="0" w:line="240" w:lineRule="auto"/>
+              <w:jc w:val="center"/>
+              <w:rPr>
+                <w:rFonts w:ascii="Times New Roman" w:eastAsia="Times New Roman" w:hAnsi="Times New Roman" w:cs="Times New Roman"/>
+                <w:sz w:val="24"/>
+                <w:szCs w:val="24"/>
+                <w:lang w:eastAsia="pt-BR"/>
+              </w:rPr>
+            </w:pPr>
+            <w:r>
+              <w:rPr>
+                <w:rFonts w:ascii="Times New Roman" w:eastAsia="Times New Roman" w:hAnsi="Times New Roman" w:cs="Times New Roman"/>
+                <w:sz w:val="24"/>
+                <w:szCs w:val="24"/>
+                <w:lang w:eastAsia="pt-BR"/>
+              </w:rPr>
+              <w:t>SUPPLIER</w:t>
+            </w:r>
+          </w:p>
+        </w:tc>
+        <w:tc>
+          <w:tcPr>
+            <w:tcW w:w="2410" w:type="dxa"/>
+            <w:tcBorders>
+              <w:top w:val="single" w:sz="6" w:space="0" w:color="000000"/>
+              <w:left w:val="single" w:sz="6" w:space="0" w:color="000000"/>
+              <w:bottom w:val="single" w:sz="6" w:space="0" w:color="000000"/>
+              <w:right w:val="single" w:sz="6" w:space="0" w:color="000000"/>
+            </w:tcBorders>
+            <w:vAlign w:val="center"/>
+            <w:hideMark/>
+          </w:tcPr>
+          <w:p>
+            <w:pPr>
+              <w:spacing w:after="0" w:line="240" w:lineRule="auto"/>
+              <w:jc w:val="center"/>
+              <w:rPr>
+                <w:rFonts w:ascii="Times New Roman" w:eastAsia="Times New Roman" w:hAnsi="Times New Roman" w:cs="Times New Roman"/>
+                <w:sz w:val="24"/>
+                <w:szCs w:val="24"/>
+                <w:lang w:eastAsia="pt-BR"/>
+              </w:rPr>
+            </w:pPr>
+            <w:r>
+              <w:rPr>
+                <w:rFonts w:ascii="Times New Roman" w:eastAsia="Times New Roman" w:hAnsi="Times New Roman" w:cs="Times New Roman"/>
+                <w:sz w:val="24"/>
+                <w:szCs w:val="24"/>
+                <w:lang w:eastAsia="pt-BR"/>
+              </w:rPr>
+              <w:t>10000</w:t>
+            </w:r>
+          </w:p>
+        </w:tc>
+        <w:tc>
+          <w:tcPr>
+            <w:tcW w:w="1843" w:type="dxa"/>
+            <w:tcBorders>
+              <w:top w:val="single" w:sz="6" w:space="0" w:color="000000"/>
+              <w:left w:val="single" w:sz="6" w:space="0" w:color="000000"/>
+              <w:bottom w:val="single" w:sz="6" w:space="0" w:color="000000"/>
+            </w:tcBorders>
+            <w:vAlign w:val="center"/>
+            <w:hideMark/>
+          </w:tcPr>
+          <w:p>
+            <w:pPr>
+              <w:spacing w:after="0" w:line="240" w:lineRule="auto"/>
+              <w:jc w:val="center"/>
+              <w:rPr>
+                <w:rFonts w:ascii="Times New Roman" w:eastAsia="Times New Roman" w:hAnsi="Times New Roman" w:cs="Times New Roman"/>
+                <w:sz w:val="24"/>
+                <w:szCs w:val="24"/>
+                <w:lang w:eastAsia="pt-BR"/>
+              </w:rPr>
+            </w:pPr>
+            <w:r>
+              <w:rPr>
+                <w:rFonts w:ascii="Times New Roman" w:eastAsia="Times New Roman" w:hAnsi="Times New Roman" w:cs="Times New Roman"/>
+                <w:sz w:val="24"/>
+                <w:szCs w:val="24"/>
+                <w:lang w:eastAsia="pt-BR"/>
+              </w:rPr>
+              <w:t>100000</w:t>
+            </w:r>
+          </w:p>
+        </w:tc>
+      </w:tr>
+      <w:tr>
+        <w:trPr>
+          <w:trHeight w:val="255"/>
+          <w:tblCellSpacing w:w="0" w:type="dxa"/>
+          <w:jc w:val="center"/>
+        </w:trPr>
+        <w:tc>
+          <w:tcPr>
+            <w:tcW w:w="1701" w:type="dxa"/>
+            <w:tcBorders>
+              <w:top w:val="single" w:sz="6" w:space="0" w:color="000000"/>
+              <w:bottom w:val="single" w:sz="6" w:space="0" w:color="000000"/>
+              <w:right w:val="single" w:sz="6" w:space="0" w:color="000000"/>
+            </w:tcBorders>
+            <w:vAlign w:val="center"/>
+            <w:hideMark/>
+          </w:tcPr>
+          <w:p>
+            <w:pPr>
+              <w:spacing w:after="0" w:line="240" w:lineRule="auto"/>
+              <w:jc w:val="center"/>
+              <w:rPr>
+                <w:rFonts w:ascii="Times New Roman" w:eastAsia="Times New Roman" w:hAnsi="Times New Roman" w:cs="Times New Roman"/>
+                <w:sz w:val="24"/>
+                <w:szCs w:val="24"/>
+                <w:lang w:eastAsia="pt-BR"/>
+              </w:rPr>
+            </w:pPr>
+            <w:r>
+              <w:rPr>
+                <w:rFonts w:ascii="Times New Roman" w:eastAsia="Times New Roman" w:hAnsi="Times New Roman" w:cs="Times New Roman"/>
+                <w:sz w:val="24"/>
+                <w:szCs w:val="24"/>
+                <w:lang w:eastAsia="pt-BR"/>
+              </w:rPr>
+              <w:t>PART</w:t>
+            </w:r>
+          </w:p>
+        </w:tc>
+        <w:tc>
+          <w:tcPr>
+            <w:tcW w:w="2410" w:type="dxa"/>
+            <w:tcBorders>
+              <w:top w:val="single" w:sz="6" w:space="0" w:color="000000"/>
+              <w:left w:val="single" w:sz="6" w:space="0" w:color="000000"/>
+              <w:bottom w:val="single" w:sz="6" w:space="0" w:color="000000"/>
+              <w:right w:val="single" w:sz="6" w:space="0" w:color="000000"/>
+            </w:tcBorders>
+            <w:vAlign w:val="center"/>
+            <w:hideMark/>
+          </w:tcPr>
+          <w:p>
+            <w:pPr>
+              <w:spacing w:after="0" w:line="240" w:lineRule="auto"/>
+              <w:jc w:val="center"/>
+              <w:rPr>
+                <w:rFonts w:ascii="Times New Roman" w:eastAsia="Times New Roman" w:hAnsi="Times New Roman" w:cs="Times New Roman"/>
+                <w:sz w:val="24"/>
+                <w:szCs w:val="24"/>
+                <w:lang w:eastAsia="pt-BR"/>
+              </w:rPr>
+            </w:pPr>
+            <w:r>
+              <w:rPr>
+                <w:rFonts w:ascii="Times New Roman" w:eastAsia="Times New Roman" w:hAnsi="Times New Roman" w:cs="Times New Roman"/>
+                <w:sz w:val="24"/>
+                <w:szCs w:val="24"/>
+                <w:lang w:eastAsia="pt-BR"/>
+              </w:rPr>
+              <w:t>200000</w:t>
+            </w:r>
+          </w:p>
+        </w:tc>
+        <w:tc>
+          <w:tcPr>
+            <w:tcW w:w="1843" w:type="dxa"/>
+            <w:tcBorders>
+              <w:top w:val="single" w:sz="6" w:space="0" w:color="000000"/>
+              <w:left w:val="single" w:sz="6" w:space="0" w:color="000000"/>
+              <w:bottom w:val="single" w:sz="6" w:space="0" w:color="000000"/>
+            </w:tcBorders>
+            <w:vAlign w:val="center"/>
+            <w:hideMark/>
+          </w:tcPr>
+          <w:p>
+            <w:pPr>
+              <w:spacing w:after="0" w:line="240" w:lineRule="auto"/>
+              <w:jc w:val="center"/>
+              <w:rPr>
+                <w:rFonts w:ascii="Times New Roman" w:eastAsia="Times New Roman" w:hAnsi="Times New Roman" w:cs="Times New Roman"/>
+                <w:sz w:val="24"/>
+                <w:szCs w:val="24"/>
+                <w:lang w:eastAsia="pt-BR"/>
+              </w:rPr>
+            </w:pPr>
+            <w:r>
+              <w:rPr>
+                <w:rFonts w:ascii="Times New Roman" w:eastAsia="Times New Roman" w:hAnsi="Times New Roman" w:cs="Times New Roman"/>
+                <w:sz w:val="24"/>
+                <w:szCs w:val="24"/>
+                <w:lang w:eastAsia="pt-BR"/>
+              </w:rPr>
+              <w:t>2000000</w:t>
+            </w:r>
+          </w:p>
+        </w:tc>
+      </w:tr>
+      <w:tr>
+        <w:trPr>
+          <w:trHeight w:val="255"/>
+          <w:tblCellSpacing w:w="0" w:type="dxa"/>
+          <w:jc w:val="center"/>
+        </w:trPr>
+        <w:tc>
+          <w:tcPr>
+            <w:tcW w:w="1701" w:type="dxa"/>
+            <w:tcBorders>
+              <w:top w:val="single" w:sz="6" w:space="0" w:color="000000"/>
+              <w:bottom w:val="single" w:sz="6" w:space="0" w:color="000000"/>
+              <w:right w:val="single" w:sz="6" w:space="0" w:color="000000"/>
+            </w:tcBorders>
+            <w:vAlign w:val="center"/>
+            <w:hideMark/>
+          </w:tcPr>
+          <w:p>
+            <w:pPr>
+              <w:spacing w:after="0" w:line="240" w:lineRule="auto"/>
+              <w:jc w:val="center"/>
+              <w:rPr>
+                <w:rFonts w:ascii="Times New Roman" w:eastAsia="Times New Roman" w:hAnsi="Times New Roman" w:cs="Times New Roman"/>
+                <w:sz w:val="24"/>
+                <w:szCs w:val="24"/>
+                <w:lang w:eastAsia="pt-BR"/>
+              </w:rPr>
+            </w:pPr>
+            <w:r>
+              <w:rPr>
+                <w:rFonts w:ascii="Times New Roman" w:eastAsia="Times New Roman" w:hAnsi="Times New Roman" w:cs="Times New Roman"/>
+                <w:sz w:val="24"/>
+                <w:szCs w:val="24"/>
+                <w:lang w:eastAsia="pt-BR"/>
+              </w:rPr>
+              <w:t>PARTSUPP</w:t>
+            </w:r>
+          </w:p>
+        </w:tc>
+        <w:tc>
+          <w:tcPr>
+            <w:tcW w:w="2410" w:type="dxa"/>
+            <w:tcBorders>
+              <w:top w:val="single" w:sz="6" w:space="0" w:color="000000"/>
+              <w:left w:val="single" w:sz="6" w:space="0" w:color="000000"/>
+              <w:bottom w:val="single" w:sz="6" w:space="0" w:color="000000"/>
+              <w:right w:val="single" w:sz="6" w:space="0" w:color="000000"/>
+            </w:tcBorders>
+            <w:vAlign w:val="center"/>
+            <w:hideMark/>
+          </w:tcPr>
+          <w:p>
+            <w:pPr>
+              <w:spacing w:after="0" w:line="240" w:lineRule="auto"/>
+              <w:jc w:val="center"/>
+              <w:rPr>
+                <w:rFonts w:ascii="Times New Roman" w:eastAsia="Times New Roman" w:hAnsi="Times New Roman" w:cs="Times New Roman"/>
+                <w:sz w:val="24"/>
+                <w:szCs w:val="24"/>
+                <w:lang w:eastAsia="pt-BR"/>
+              </w:rPr>
+            </w:pPr>
+            <w:r>
+              <w:rPr>
+                <w:rFonts w:ascii="Times New Roman" w:eastAsia="Times New Roman" w:hAnsi="Times New Roman" w:cs="Times New Roman"/>
+                <w:sz w:val="24"/>
+                <w:szCs w:val="24"/>
+                <w:lang w:eastAsia="pt-BR"/>
+              </w:rPr>
+              <w:t>800000</w:t>
+            </w:r>
+          </w:p>
+        </w:tc>
+        <w:tc>
+          <w:tcPr>
+            <w:tcW w:w="1843" w:type="dxa"/>
+            <w:tcBorders>
+              <w:top w:val="single" w:sz="6" w:space="0" w:color="000000"/>
+              <w:left w:val="single" w:sz="6" w:space="0" w:color="000000"/>
+              <w:bottom w:val="single" w:sz="6" w:space="0" w:color="000000"/>
+            </w:tcBorders>
+            <w:vAlign w:val="center"/>
+            <w:hideMark/>
+          </w:tcPr>
+          <w:p>
+            <w:pPr>
+              <w:spacing w:after="0" w:line="240" w:lineRule="auto"/>
+              <w:jc w:val="center"/>
+              <w:rPr>
+                <w:rFonts w:ascii="Times New Roman" w:eastAsia="Times New Roman" w:hAnsi="Times New Roman" w:cs="Times New Roman"/>
+                <w:sz w:val="24"/>
+                <w:szCs w:val="24"/>
+                <w:lang w:eastAsia="pt-BR"/>
+              </w:rPr>
+            </w:pPr>
+            <w:r>
+              <w:rPr>
+                <w:rFonts w:ascii="Times New Roman" w:eastAsia="Times New Roman" w:hAnsi="Times New Roman" w:cs="Times New Roman"/>
+                <w:sz w:val="24"/>
+                <w:szCs w:val="24"/>
+                <w:lang w:eastAsia="pt-BR"/>
+              </w:rPr>
+              <w:t>8000000</w:t>
+            </w:r>
+          </w:p>
+        </w:tc>
+      </w:tr>
+      <w:tr>
+        <w:trPr>
+          <w:trHeight w:val="255"/>
+          <w:tblCellSpacing w:w="0" w:type="dxa"/>
+          <w:jc w:val="center"/>
+        </w:trPr>
+        <w:tc>
+          <w:tcPr>
+            <w:tcW w:w="1701" w:type="dxa"/>
+            <w:tcBorders>
+              <w:top w:val="single" w:sz="6" w:space="0" w:color="000000"/>
+              <w:bottom w:val="single" w:sz="6" w:space="0" w:color="000000"/>
+              <w:right w:val="single" w:sz="6" w:space="0" w:color="000000"/>
+            </w:tcBorders>
+            <w:vAlign w:val="center"/>
+            <w:hideMark/>
+          </w:tcPr>
+          <w:p>
+            <w:pPr>
+              <w:spacing w:after="0" w:line="240" w:lineRule="auto"/>
+              <w:jc w:val="center"/>
+              <w:rPr>
+                <w:rFonts w:ascii="Times New Roman" w:eastAsia="Times New Roman" w:hAnsi="Times New Roman" w:cs="Times New Roman"/>
+                <w:sz w:val="24"/>
+                <w:szCs w:val="24"/>
+                <w:lang w:eastAsia="pt-BR"/>
+              </w:rPr>
+            </w:pPr>
+            <w:r>
+              <w:rPr>
+                <w:rFonts w:ascii="Times New Roman" w:eastAsia="Times New Roman" w:hAnsi="Times New Roman" w:cs="Times New Roman"/>
+                <w:sz w:val="24"/>
+                <w:szCs w:val="24"/>
+                <w:lang w:eastAsia="pt-BR"/>
+              </w:rPr>
+              <w:t>CUSTOMER</w:t>
+            </w:r>
+          </w:p>
+        </w:tc>
+        <w:tc>
+          <w:tcPr>
+            <w:tcW w:w="2410" w:type="dxa"/>
+            <w:tcBorders>
+              <w:top w:val="single" w:sz="6" w:space="0" w:color="000000"/>
+              <w:left w:val="single" w:sz="6" w:space="0" w:color="000000"/>
+              <w:bottom w:val="single" w:sz="6" w:space="0" w:color="000000"/>
+              <w:right w:val="single" w:sz="6" w:space="0" w:color="000000"/>
+            </w:tcBorders>
+            <w:vAlign w:val="center"/>
+            <w:hideMark/>
+          </w:tcPr>
+          <w:p>
+            <w:pPr>
+              <w:spacing w:after="0" w:line="240" w:lineRule="auto"/>
+              <w:jc w:val="center"/>
+              <w:rPr>
+                <w:rFonts w:ascii="Times New Roman" w:eastAsia="Times New Roman" w:hAnsi="Times New Roman" w:cs="Times New Roman"/>
+                <w:sz w:val="24"/>
+                <w:szCs w:val="24"/>
+                <w:lang w:eastAsia="pt-BR"/>
+              </w:rPr>
+            </w:pPr>
+            <w:r>
+              <w:rPr>
+                <w:rFonts w:ascii="Times New Roman" w:eastAsia="Times New Roman" w:hAnsi="Times New Roman" w:cs="Times New Roman"/>
+                <w:sz w:val="24"/>
+                <w:szCs w:val="24"/>
+                <w:lang w:eastAsia="pt-BR"/>
+              </w:rPr>
+              <w:t>150000</w:t>
+            </w:r>
+          </w:p>
+        </w:tc>
+        <w:tc>
+          <w:tcPr>
+            <w:tcW w:w="1843" w:type="dxa"/>
+            <w:tcBorders>
+              <w:top w:val="single" w:sz="6" w:space="0" w:color="000000"/>
+              <w:left w:val="single" w:sz="6" w:space="0" w:color="000000"/>
+              <w:bottom w:val="single" w:sz="6" w:space="0" w:color="000000"/>
+            </w:tcBorders>
+            <w:vAlign w:val="center"/>
+            <w:hideMark/>
+          </w:tcPr>
+          <w:p>
+            <w:pPr>
+              <w:spacing w:after="0" w:line="240" w:lineRule="auto"/>
+              <w:jc w:val="center"/>
+              <w:rPr>
+                <w:rFonts w:ascii="Times New Roman" w:eastAsia="Times New Roman" w:hAnsi="Times New Roman" w:cs="Times New Roman"/>
+                <w:sz w:val="24"/>
+                <w:szCs w:val="24"/>
+                <w:lang w:eastAsia="pt-BR"/>
+              </w:rPr>
+            </w:pPr>
+            <w:r>
+              <w:rPr>
+                <w:rFonts w:ascii="Times New Roman" w:eastAsia="Times New Roman" w:hAnsi="Times New Roman" w:cs="Times New Roman"/>
+                <w:sz w:val="24"/>
+                <w:szCs w:val="24"/>
+                <w:lang w:eastAsia="pt-BR"/>
+              </w:rPr>
+              <w:t>1500000</w:t>
+            </w:r>
+          </w:p>
+        </w:tc>
+      </w:tr>
+      <w:tr>
+        <w:trPr>
+          <w:trHeight w:val="255"/>
+          <w:tblCellSpacing w:w="0" w:type="dxa"/>
+          <w:jc w:val="center"/>
+        </w:trPr>
+        <w:tc>
+          <w:tcPr>
+            <w:tcW w:w="1701" w:type="dxa"/>
+            <w:tcBorders>
+              <w:top w:val="single" w:sz="6" w:space="0" w:color="000000"/>
+              <w:bottom w:val="single" w:sz="6" w:space="0" w:color="000000"/>
+              <w:right w:val="single" w:sz="6" w:space="0" w:color="000000"/>
+            </w:tcBorders>
+            <w:vAlign w:val="center"/>
+            <w:hideMark/>
+          </w:tcPr>
+          <w:p>
+            <w:pPr>
+              <w:spacing w:after="0" w:line="240" w:lineRule="auto"/>
+              <w:jc w:val="center"/>
+              <w:rPr>
+                <w:rFonts w:ascii="Times New Roman" w:eastAsia="Times New Roman" w:hAnsi="Times New Roman" w:cs="Times New Roman"/>
+                <w:sz w:val="24"/>
+                <w:szCs w:val="24"/>
+                <w:lang w:eastAsia="pt-BR"/>
+              </w:rPr>
+            </w:pPr>
+            <w:r>
+              <w:rPr>
+                <w:rFonts w:ascii="Times New Roman" w:eastAsia="Times New Roman" w:hAnsi="Times New Roman" w:cs="Times New Roman"/>
+                <w:sz w:val="24"/>
+                <w:szCs w:val="24"/>
+                <w:lang w:eastAsia="pt-BR"/>
+              </w:rPr>
+              <w:t>ORDERS</w:t>
+            </w:r>
+          </w:p>
+        </w:tc>
+        <w:tc>
+          <w:tcPr>
+            <w:tcW w:w="2410" w:type="dxa"/>
+            <w:tcBorders>
+              <w:top w:val="single" w:sz="6" w:space="0" w:color="000000"/>
+              <w:left w:val="single" w:sz="6" w:space="0" w:color="000000"/>
+              <w:bottom w:val="single" w:sz="6" w:space="0" w:color="000000"/>
+              <w:right w:val="single" w:sz="6" w:space="0" w:color="000000"/>
+            </w:tcBorders>
+            <w:vAlign w:val="center"/>
+            <w:hideMark/>
+          </w:tcPr>
+          <w:p>
+            <w:pPr>
+              <w:spacing w:after="0" w:line="240" w:lineRule="auto"/>
+              <w:jc w:val="center"/>
+              <w:rPr>
+                <w:rFonts w:ascii="Times New Roman" w:eastAsia="Times New Roman" w:hAnsi="Times New Roman" w:cs="Times New Roman"/>
+                <w:sz w:val="24"/>
+                <w:szCs w:val="24"/>
+                <w:lang w:eastAsia="pt-BR"/>
+              </w:rPr>
+            </w:pPr>
+            <w:r>
+              <w:rPr>
+                <w:rFonts w:ascii="Times New Roman" w:eastAsia="Times New Roman" w:hAnsi="Times New Roman" w:cs="Times New Roman"/>
+                <w:sz w:val="24"/>
+                <w:szCs w:val="24"/>
+                <w:lang w:eastAsia="pt-BR"/>
+              </w:rPr>
+              <w:t>1500000</w:t>
+            </w:r>
+          </w:p>
+        </w:tc>
+        <w:tc>
+          <w:tcPr>
+            <w:tcW w:w="1843" w:type="dxa"/>
+            <w:tcBorders>
+              <w:top w:val="single" w:sz="6" w:space="0" w:color="000000"/>
+              <w:left w:val="single" w:sz="6" w:space="0" w:color="000000"/>
+              <w:bottom w:val="single" w:sz="6" w:space="0" w:color="000000"/>
+            </w:tcBorders>
+            <w:vAlign w:val="center"/>
+            <w:hideMark/>
+          </w:tcPr>
+          <w:p>
+            <w:pPr>
+              <w:spacing w:after="0" w:line="240" w:lineRule="auto"/>
+              <w:jc w:val="center"/>
+              <w:rPr>
+                <w:rFonts w:ascii="Times New Roman" w:eastAsia="Times New Roman" w:hAnsi="Times New Roman" w:cs="Times New Roman"/>
+                <w:sz w:val="24"/>
+                <w:szCs w:val="24"/>
+                <w:lang w:eastAsia="pt-BR"/>
+              </w:rPr>
+            </w:pPr>
+            <w:r>
+              <w:rPr>
+                <w:rFonts w:ascii="Times New Roman" w:eastAsia="Times New Roman" w:hAnsi="Times New Roman" w:cs="Times New Roman"/>
+                <w:sz w:val="24"/>
+                <w:szCs w:val="24"/>
+                <w:lang w:eastAsia="pt-BR"/>
+              </w:rPr>
+              <w:t>15000000</w:t>
+            </w:r>
+          </w:p>
+        </w:tc>
+      </w:tr>
+      <w:tr>
+        <w:trPr>
+          <w:trHeight w:val="255"/>
+          <w:tblCellSpacing w:w="0" w:type="dxa"/>
+          <w:jc w:val="center"/>
+        </w:trPr>
+        <w:tc>
+          <w:tcPr>
+            <w:tcW w:w="1701" w:type="dxa"/>
+            <w:tcBorders>
+              <w:top w:val="single" w:sz="6" w:space="0" w:color="000000"/>
+              <w:bottom w:val="single" w:sz="6" w:space="0" w:color="000000"/>
+              <w:right w:val="single" w:sz="6" w:space="0" w:color="000000"/>
+            </w:tcBorders>
+            <w:vAlign w:val="center"/>
+            <w:hideMark/>
+          </w:tcPr>
+          <w:p>
+            <w:pPr>
+              <w:spacing w:after="0" w:line="240" w:lineRule="auto"/>
+              <w:jc w:val="center"/>
+              <w:rPr>
+                <w:rFonts w:ascii="Times New Roman" w:eastAsia="Times New Roman" w:hAnsi="Times New Roman" w:cs="Times New Roman"/>
+                <w:sz w:val="24"/>
+                <w:szCs w:val="24"/>
+                <w:lang w:eastAsia="pt-BR"/>
+              </w:rPr>
+            </w:pPr>
+            <w:r>
+              <w:rPr>
+                <w:rFonts w:ascii="Times New Roman" w:eastAsia="Times New Roman" w:hAnsi="Times New Roman" w:cs="Times New Roman"/>
+                <w:sz w:val="24"/>
+                <w:szCs w:val="24"/>
+                <w:lang w:eastAsia="pt-BR"/>
+              </w:rPr>
+              <w:t>LINEITEM</w:t>
+            </w:r>
+          </w:p>
+        </w:tc>
+        <w:tc>
+          <w:tcPr>
+            <w:tcW w:w="2410" w:type="dxa"/>
+            <w:tcBorders>
+              <w:top w:val="single" w:sz="6" w:space="0" w:color="000000"/>
+              <w:left w:val="single" w:sz="6" w:space="0" w:color="000000"/>
+              <w:bottom w:val="single" w:sz="6" w:space="0" w:color="000000"/>
+              <w:right w:val="single" w:sz="6" w:space="0" w:color="000000"/>
+            </w:tcBorders>
+            <w:vAlign w:val="center"/>
+            <w:hideMark/>
+          </w:tcPr>
+          <w:p>
+            <w:pPr>
+              <w:spacing w:after="0" w:line="240" w:lineRule="auto"/>
+              <w:jc w:val="center"/>
+              <w:rPr>
+                <w:rFonts w:ascii="Times New Roman" w:eastAsia="Times New Roman" w:hAnsi="Times New Roman" w:cs="Times New Roman"/>
+                <w:sz w:val="24"/>
+                <w:szCs w:val="24"/>
+                <w:lang w:eastAsia="pt-BR"/>
+              </w:rPr>
+            </w:pPr>
+            <w:r>
+              <w:rPr>
+                <w:rFonts w:ascii="Times New Roman" w:eastAsia="Times New Roman" w:hAnsi="Times New Roman" w:cs="Times New Roman"/>
+                <w:sz w:val="24"/>
+                <w:szCs w:val="24"/>
+                <w:lang w:eastAsia="pt-BR"/>
+              </w:rPr>
+              <w:t>6001215</w:t>
+            </w:r>
+          </w:p>
+        </w:tc>
+        <w:tc>
+          <w:tcPr>
+            <w:tcW w:w="1843" w:type="dxa"/>
+            <w:tcBorders>
+              <w:top w:val="single" w:sz="6" w:space="0" w:color="000000"/>
+              <w:left w:val="single" w:sz="6" w:space="0" w:color="000000"/>
+              <w:bottom w:val="single" w:sz="6" w:space="0" w:color="000000"/>
+            </w:tcBorders>
+            <w:vAlign w:val="center"/>
+            <w:hideMark/>
+          </w:tcPr>
+          <w:p>
+            <w:pPr>
+              <w:spacing w:after="0" w:line="240" w:lineRule="auto"/>
+              <w:jc w:val="center"/>
+              <w:rPr>
+                <w:rFonts w:ascii="Times New Roman" w:eastAsia="Times New Roman" w:hAnsi="Times New Roman" w:cs="Times New Roman"/>
+                <w:sz w:val="24"/>
+                <w:szCs w:val="24"/>
+                <w:lang w:eastAsia="pt-BR"/>
+              </w:rPr>
+            </w:pPr>
+            <w:r>
+              <w:rPr>
+                <w:rFonts w:ascii="Times New Roman" w:eastAsia="Times New Roman" w:hAnsi="Times New Roman" w:cs="Times New Roman"/>
+                <w:sz w:val="24"/>
+                <w:szCs w:val="24"/>
+                <w:lang w:eastAsia="pt-BR"/>
+              </w:rPr>
+              <w:t>59986052</w:t>
+            </w:r>
+          </w:p>
+        </w:tc>
+      </w:tr>
+      <w:tr>
+        <w:trPr>
+          <w:trHeight w:val="255"/>
+          <w:tblCellSpacing w:w="0" w:type="dxa"/>
+          <w:jc w:val="center"/>
+        </w:trPr>
+        <w:tc>
+          <w:tcPr>
+            <w:tcW w:w="1701" w:type="dxa"/>
+            <w:tcBorders>
+              <w:top w:val="single" w:sz="6" w:space="0" w:color="000000"/>
+              <w:bottom w:val="single" w:sz="6" w:space="0" w:color="000000"/>
+              <w:right w:val="single" w:sz="6" w:space="0" w:color="000000"/>
+            </w:tcBorders>
+            <w:vAlign w:val="center"/>
+            <w:hideMark/>
+          </w:tcPr>
+          <w:p>
+            <w:pPr>
+              <w:spacing w:after="0" w:line="240" w:lineRule="auto"/>
+              <w:jc w:val="center"/>
+              <w:rPr>
+                <w:rFonts w:ascii="Times New Roman" w:eastAsia="Times New Roman" w:hAnsi="Times New Roman" w:cs="Times New Roman"/>
+                <w:sz w:val="24"/>
+                <w:szCs w:val="24"/>
+                <w:lang w:eastAsia="pt-BR"/>
+              </w:rPr>
+            </w:pPr>
+            <w:r>
+              <w:rPr>
+                <w:rFonts w:ascii="Times New Roman" w:eastAsia="Times New Roman" w:hAnsi="Times New Roman" w:cs="Times New Roman"/>
+                <w:sz w:val="24"/>
+                <w:szCs w:val="24"/>
+                <w:lang w:eastAsia="pt-BR"/>
+              </w:rPr>
+              <w:t>NATION</w:t>
+            </w:r>
+          </w:p>
+        </w:tc>
+        <w:tc>
+          <w:tcPr>
+            <w:tcW w:w="2410" w:type="dxa"/>
+            <w:tcBorders>
+              <w:top w:val="single" w:sz="6" w:space="0" w:color="000000"/>
+              <w:left w:val="single" w:sz="6" w:space="0" w:color="000000"/>
+              <w:bottom w:val="single" w:sz="6" w:space="0" w:color="000000"/>
+              <w:right w:val="single" w:sz="6" w:space="0" w:color="000000"/>
+            </w:tcBorders>
+            <w:vAlign w:val="center"/>
+            <w:hideMark/>
+          </w:tcPr>
+          <w:p>
+            <w:pPr>
+              <w:spacing w:after="0" w:line="240" w:lineRule="auto"/>
+              <w:jc w:val="center"/>
+              <w:rPr>
+                <w:rFonts w:ascii="Times New Roman" w:eastAsia="Times New Roman" w:hAnsi="Times New Roman" w:cs="Times New Roman"/>
+                <w:sz w:val="24"/>
+                <w:szCs w:val="24"/>
+                <w:lang w:eastAsia="pt-BR"/>
+              </w:rPr>
+            </w:pPr>
+            <w:r>
+              <w:rPr>
+                <w:rFonts w:ascii="Times New Roman" w:eastAsia="Times New Roman" w:hAnsi="Times New Roman" w:cs="Times New Roman"/>
+                <w:sz w:val="24"/>
+                <w:szCs w:val="24"/>
+                <w:lang w:eastAsia="pt-BR"/>
+              </w:rPr>
+              <w:t>25</w:t>
+            </w:r>
+          </w:p>
+        </w:tc>
+        <w:tc>
+          <w:tcPr>
+            <w:tcW w:w="1843" w:type="dxa"/>
+            <w:tcBorders>
+              <w:top w:val="single" w:sz="6" w:space="0" w:color="000000"/>
+              <w:left w:val="single" w:sz="6" w:space="0" w:color="000000"/>
+              <w:bottom w:val="single" w:sz="6" w:space="0" w:color="000000"/>
+            </w:tcBorders>
+            <w:vAlign w:val="center"/>
+            <w:hideMark/>
+          </w:tcPr>
+          <w:p>
+            <w:pPr>
+              <w:spacing w:after="0" w:line="240" w:lineRule="auto"/>
+              <w:jc w:val="center"/>
+              <w:rPr>
+                <w:rFonts w:ascii="Times New Roman" w:eastAsia="Times New Roman" w:hAnsi="Times New Roman" w:cs="Times New Roman"/>
+                <w:sz w:val="24"/>
+                <w:szCs w:val="24"/>
+                <w:lang w:eastAsia="pt-BR"/>
+              </w:rPr>
+            </w:pPr>
+            <w:r>
+              <w:rPr>
+                <w:rFonts w:ascii="Times New Roman" w:eastAsia="Times New Roman" w:hAnsi="Times New Roman" w:cs="Times New Roman"/>
+                <w:sz w:val="24"/>
+                <w:szCs w:val="24"/>
+                <w:lang w:eastAsia="pt-BR"/>
+              </w:rPr>
+              <w:t>25</w:t>
+            </w:r>
+          </w:p>
+        </w:tc>
+      </w:tr>
+      <w:tr>
+        <w:trPr>
+          <w:trHeight w:val="255"/>
+          <w:tblCellSpacing w:w="0" w:type="dxa"/>
+          <w:jc w:val="center"/>
+        </w:trPr>
+        <w:tc>
+          <w:tcPr>
+            <w:tcW w:w="1701" w:type="dxa"/>
+            <w:tcBorders>
+              <w:top w:val="single" w:sz="6" w:space="0" w:color="000000"/>
+              <w:bottom w:val="single" w:sz="6" w:space="0" w:color="000000"/>
+              <w:right w:val="single" w:sz="6" w:space="0" w:color="000000"/>
+            </w:tcBorders>
+            <w:vAlign w:val="center"/>
+            <w:hideMark/>
+          </w:tcPr>
+          <w:p>
+            <w:pPr>
+              <w:spacing w:after="0" w:line="240" w:lineRule="auto"/>
+              <w:jc w:val="center"/>
+              <w:rPr>
+                <w:rFonts w:ascii="Times New Roman" w:eastAsia="Times New Roman" w:hAnsi="Times New Roman" w:cs="Times New Roman"/>
+                <w:sz w:val="24"/>
+                <w:szCs w:val="24"/>
+                <w:lang w:eastAsia="pt-BR"/>
+              </w:rPr>
+            </w:pPr>
+            <w:r>
+              <w:rPr>
+                <w:rFonts w:ascii="Times New Roman" w:eastAsia="Times New Roman" w:hAnsi="Times New Roman" w:cs="Times New Roman"/>
+                <w:sz w:val="24"/>
+                <w:szCs w:val="24"/>
+                <w:lang w:eastAsia="pt-BR"/>
+              </w:rPr>
+              <w:t>REGION</w:t>
+            </w:r>
+          </w:p>
+        </w:tc>
+        <w:tc>
+          <w:tcPr>
+            <w:tcW w:w="2410" w:type="dxa"/>
+            <w:tcBorders>
+              <w:top w:val="single" w:sz="6" w:space="0" w:color="000000"/>
+              <w:left w:val="single" w:sz="6" w:space="0" w:color="000000"/>
+              <w:bottom w:val="single" w:sz="6" w:space="0" w:color="000000"/>
+              <w:right w:val="single" w:sz="6" w:space="0" w:color="000000"/>
+            </w:tcBorders>
+            <w:vAlign w:val="center"/>
+            <w:hideMark/>
+          </w:tcPr>
+          <w:p>
+            <w:pPr>
+              <w:spacing w:after="0" w:line="240" w:lineRule="auto"/>
+              <w:jc w:val="center"/>
+              <w:rPr>
+                <w:rFonts w:ascii="Times New Roman" w:eastAsia="Times New Roman" w:hAnsi="Times New Roman" w:cs="Times New Roman"/>
+                <w:sz w:val="24"/>
+                <w:szCs w:val="24"/>
+                <w:lang w:eastAsia="pt-BR"/>
+              </w:rPr>
+            </w:pPr>
+            <w:r>
+              <w:rPr>
+                <w:rFonts w:ascii="Times New Roman" w:eastAsia="Times New Roman" w:hAnsi="Times New Roman" w:cs="Times New Roman"/>
+                <w:sz w:val="24"/>
+                <w:szCs w:val="24"/>
+                <w:lang w:eastAsia="pt-BR"/>
+              </w:rPr>
+              <w:t>5</w:t>
+            </w:r>
+          </w:p>
+        </w:tc>
+        <w:tc>
+          <w:tcPr>
+            <w:tcW w:w="1843" w:type="dxa"/>
+            <w:tcBorders>
+              <w:top w:val="single" w:sz="6" w:space="0" w:color="000000"/>
+              <w:left w:val="single" w:sz="6" w:space="0" w:color="000000"/>
+              <w:bottom w:val="single" w:sz="6" w:space="0" w:color="000000"/>
+            </w:tcBorders>
+            <w:vAlign w:val="center"/>
+            <w:hideMark/>
+          </w:tcPr>
+          <w:p>
+            <w:pPr>
+              <w:spacing w:after="0" w:line="240" w:lineRule="auto"/>
+              <w:jc w:val="center"/>
+              <w:rPr>
+                <w:rFonts w:ascii="Times New Roman" w:eastAsia="Times New Roman" w:hAnsi="Times New Roman" w:cs="Times New Roman"/>
+                <w:sz w:val="24"/>
+                <w:szCs w:val="24"/>
+                <w:lang w:eastAsia="pt-BR"/>
+              </w:rPr>
+            </w:pPr>
+            <w:r>
+              <w:rPr>
+                <w:rFonts w:ascii="Times New Roman" w:eastAsia="Times New Roman" w:hAnsi="Times New Roman" w:cs="Times New Roman"/>
+                <w:sz w:val="24"/>
+                <w:szCs w:val="24"/>
+                <w:lang w:eastAsia="pt-BR"/>
+              </w:rPr>
+              <w:t>5</w:t>
+            </w:r>
+          </w:p>
+        </w:tc>
+      </w:tr>
+      <w:tr>
+        <w:trPr>
+          <w:trHeight w:val="255"/>
+          <w:tblCellSpacing w:w="0" w:type="dxa"/>
+          <w:jc w:val="center"/>
+        </w:trPr>
+        <w:tc>
+          <w:tcPr>
+            <w:tcW w:w="1701" w:type="dxa"/>
+            <w:tcBorders>
+              <w:top w:val="single" w:sz="6" w:space="0" w:color="000000"/>
+              <w:bottom w:val="single" w:sz="6" w:space="0" w:color="000000"/>
+              <w:right w:val="single" w:sz="6" w:space="0" w:color="000000"/>
+            </w:tcBorders>
+            <w:vAlign w:val="center"/>
+            <w:hideMark/>
+          </w:tcPr>
+          <w:p>
+            <w:pPr>
+              <w:spacing w:after="0" w:line="240" w:lineRule="auto"/>
+              <w:jc w:val="center"/>
+              <w:rPr>
+                <w:rFonts w:ascii="Times New Roman" w:eastAsia="Times New Roman" w:hAnsi="Times New Roman" w:cs="Times New Roman"/>
+                <w:sz w:val="24"/>
+                <w:szCs w:val="24"/>
+                <w:lang w:eastAsia="pt-BR"/>
+              </w:rPr>
+            </w:pPr>
+            <w:r>
+              <w:rPr>
+                <w:rFonts w:ascii="Times New Roman" w:eastAsia="Times New Roman" w:hAnsi="Times New Roman" w:cs="Times New Roman"/>
+                <w:sz w:val="24"/>
+                <w:szCs w:val="24"/>
+                <w:lang w:eastAsia="pt-BR"/>
+              </w:rPr>
+              <w:t>TOTAL</w:t>
+            </w:r>
+          </w:p>
+        </w:tc>
+        <w:tc>
+          <w:tcPr>
+            <w:tcW w:w="2410" w:type="dxa"/>
+            <w:tcBorders>
+              <w:top w:val="single" w:sz="6" w:space="0" w:color="000000"/>
+              <w:left w:val="single" w:sz="6" w:space="0" w:color="000000"/>
+              <w:bottom w:val="single" w:sz="6" w:space="0" w:color="000000"/>
+              <w:right w:val="single" w:sz="6" w:space="0" w:color="000000"/>
+            </w:tcBorders>
+            <w:vAlign w:val="center"/>
+            <w:hideMark/>
+          </w:tcPr>
+          <w:p>
+            <w:pPr>
+              <w:spacing w:after="0" w:line="240" w:lineRule="auto"/>
+              <w:jc w:val="center"/>
+              <w:rPr>
+                <w:rFonts w:ascii="Times New Roman" w:eastAsia="Times New Roman" w:hAnsi="Times New Roman" w:cs="Times New Roman"/>
+                <w:sz w:val="24"/>
+                <w:szCs w:val="24"/>
+                <w:lang w:eastAsia="pt-BR"/>
+              </w:rPr>
+            </w:pPr>
+            <w:r>
+              <w:rPr>
+                <w:rFonts w:ascii="Times New Roman" w:eastAsia="Times New Roman" w:hAnsi="Times New Roman" w:cs="Times New Roman"/>
+                <w:sz w:val="24"/>
+                <w:szCs w:val="24"/>
+                <w:lang w:eastAsia="pt-BR"/>
+              </w:rPr>
+              <w:t>8661245</w:t>
+            </w:r>
+          </w:p>
+        </w:tc>
+        <w:tc>
+          <w:tcPr>
+            <w:tcW w:w="1843" w:type="dxa"/>
+            <w:tcBorders>
+              <w:top w:val="single" w:sz="6" w:space="0" w:color="000000"/>
+              <w:left w:val="single" w:sz="6" w:space="0" w:color="000000"/>
+              <w:bottom w:val="single" w:sz="6" w:space="0" w:color="000000"/>
+            </w:tcBorders>
+            <w:vAlign w:val="center"/>
+            <w:hideMark/>
+          </w:tcPr>
+          <w:p>
+            <w:pPr>
+              <w:spacing w:after="0" w:line="240" w:lineRule="auto"/>
+              <w:jc w:val="center"/>
+              <w:rPr>
+                <w:rFonts w:ascii="Times New Roman" w:eastAsia="Times New Roman" w:hAnsi="Times New Roman" w:cs="Times New Roman"/>
+                <w:sz w:val="24"/>
+                <w:szCs w:val="24"/>
+                <w:lang w:eastAsia="pt-BR"/>
+              </w:rPr>
+            </w:pPr>
+            <w:r>
+              <w:rPr>
+                <w:rFonts w:ascii="Times New Roman" w:eastAsia="Times New Roman" w:hAnsi="Times New Roman" w:cs="Times New Roman"/>
+                <w:sz w:val="24"/>
+                <w:szCs w:val="24"/>
+                <w:lang w:eastAsia="pt-BR"/>
+              </w:rPr>
+              <w:t>86586132</w:t>
+            </w:r>
+          </w:p>
+        </w:tc>
+      </w:tr>
+    </w:tbl>
+    <w:p>
+      <w:pPr>
+        <w:pStyle w:val="NormalTCC"/>
+        <w:rPr>
+          <w:rFonts w:cs="Times New Roman"/>
+        </w:rPr>
+      </w:pPr>
+      <w:r>
+        <w:rPr>
+          <w:rFonts w:cs="Times New Roman"/>
+        </w:rPr>
+        <w:lastRenderedPageBreak/>
+        <w:t xml:space="preserve">Os valores do resultante do produto </w:t>
+      </w:r>
+      <w:r>
+        <w:rPr>
+          <w:rFonts w:cs="Times New Roman"/>
+        </w:rPr>
+        <w:t>TUPLAS * FS</w:t>
+      </w:r>
+      <w:r>
+        <w:rPr>
+          <w:rFonts w:cs="Times New Roman"/>
+        </w:rPr>
+        <w:t xml:space="preserve"> podem ser encontrados na parte superior de cada tabela, de acordo com a figura 1.</w:t>
       </w:r>
     </w:p>
     <w:p>
@@ -7841,7 +8979,6 @@
         <w:rPr>
           <w:rFonts w:cs="Times New Roman"/>
         </w:rPr>
-        <w:lastRenderedPageBreak/>
         <w:t>Etapa 3: Criação e população das tabelas;</w:t>
       </w:r>
     </w:p>
@@ -8059,6 +9196,7 @@
         <w:rPr>
           <w:rFonts w:cs="Times New Roman"/>
         </w:rPr>
+        <w:lastRenderedPageBreak/>
         <w:t>CPU: AMD Ryzen 3 2200G (4) @ 3.500GHz;</w:t>
       </w:r>
     </w:p>
@@ -8184,14 +9322,7 @@
         <w:rPr>
           <w:rFonts w:cs="Times New Roman"/>
         </w:rPr>
-        <w:t xml:space="preserve">Para medição do tempo médio de cada consulta foi implementado um script (arquivo) .sql que automatiza a repetição de uma determinada consulta. Como retorno deste script se obtém o </w:t>
-      </w:r>
-      <w:r>
-        <w:rPr>
-          <w:rFonts w:cs="Times New Roman"/>
-        </w:rPr>
-        <w:lastRenderedPageBreak/>
-        <w:t>tempo acumulado das trinta consultas. Então, para se determinar o tempo de cada comando, deve-se subtrair o tempo atual com o valor da iteração anterior.</w:t>
+        <w:t>Para medição do tempo médio de cada consulta foi implementado um script (arquivo) .sql que automatiza a repetição de uma determinada consulta. Como retorno deste script se obtém o tempo acumulado das trinta consultas. Então, para se determinar o tempo de cada comando, deve-se subtrair o tempo atual com o valor da iteração anterior.</w:t>
       </w:r>
     </w:p>
     <w:p>
@@ -8416,7 +9547,7 @@
           <w:noProof/>
           <w:color w:val="auto"/>
         </w:rPr>
-        <w:t>1</w:t>
+        <w:t>2</w:t>
       </w:r>
       <w:r>
         <w:rPr>
@@ -9777,6 +10908,7 @@
                 <w:szCs w:val="24"/>
                 <w:lang w:eastAsia="pt-BR"/>
               </w:rPr>
+              <w:lastRenderedPageBreak/>
               <w:t>9</w:t>
             </w:r>
           </w:p>
@@ -12174,7 +13306,6 @@
                 <w:szCs w:val="24"/>
                 <w:lang w:eastAsia="pt-BR"/>
               </w:rPr>
-              <w:lastRenderedPageBreak/>
               <w:t>26</w:t>
             </w:r>
           </w:p>
@@ -12925,7 +14056,7 @@
           <w:noProof/>
           <w:color w:val="auto"/>
         </w:rPr>
-        <w:t>2</w:t>
+        <w:t>3</w:t>
       </w:r>
       <w:r>
         <w:rPr>
@@ -14454,6 +15585,7 @@
                 <w:szCs w:val="24"/>
                 <w:lang w:eastAsia="pt-BR"/>
               </w:rPr>
+              <w:lastRenderedPageBreak/>
               <w:t>10</w:t>
             </w:r>
           </w:p>
@@ -16267,7 +17399,6 @@
       </w:pPr>
       <w:bookmarkStart w:id="41" w:name="_Toc53444147"/>
       <w:r>
-        <w:lastRenderedPageBreak/>
         <w:t>ANÁLISE DOS DADOS DA PESQUISA (OBTIDOS)</w:t>
       </w:r>
       <w:bookmarkEnd w:id="41"/>
@@ -16366,6 +17497,7 @@
               <w:docPartUnique/>
             </w:docPartObj>
           </w:sdtPr>
+          <w:sdtEndPr/>
           <w:sdtContent>
             <w:sdt>
               <w:sdtPr>
@@ -16375,6 +17507,7 @@
                 <w:id w:val="-573587230"/>
                 <w:bibliography/>
               </w:sdtPr>
+              <w:sdtEndPr/>
               <w:sdtContent>
                 <w:p>
                   <w:pPr>
@@ -16631,7 +17764,7 @@
       </w:pPr>
     </w:p>
     <w:sectPr>
-      <w:headerReference w:type="default" r:id="rId13"/>
+      <w:headerReference w:type="default" r:id="rId18"/>
       <w:type w:val="continuous"/>
       <w:pgSz w:w="11906" w:h="16838"/>
       <w:pgMar w:top="1701" w:right="1134" w:bottom="1134" w:left="1701" w:header="709" w:footer="709" w:gutter="0"/>
@@ -16670,15 +17803,7 @@
         <w:pStyle w:val="CommentText"/>
       </w:pPr>
       <w:r>
-        <w:t xml:space="preserve"> Em vez de criar dois bancos, seriam </w:t>
-      </w:r>
-      <w:proofErr w:type="gramStart"/>
-      <w:r>
-        <w:t>criado</w:t>
-      </w:r>
-      <w:proofErr w:type="gramEnd"/>
-      <w:r>
-        <w:t xml:space="preserve"> apenas um. Seria normalmente populado e utilizado. Depois todas a otimizações seriam feitas nele mesmo e não mais em outro banco. Com isso, a medição da otimização seria mais real.</w:t>
+        <w:t xml:space="preserve"> Em vez de criar dois bancos, seriam criado apenas um. Seria normalmente populado e utilizado. Depois todas a otimizações seriam feitas nele mesmo e não mais em outro banco. Com isso, a medição da otimização seria mais real.</w:t>
       </w:r>
     </w:p>
   </w:comment>
@@ -16767,6 +17892,36 @@
 </w:endnotes>
 </file>
 
+<file path=word/footer1.xml><?xml version="1.0" encoding="utf-8"?>
+<w:ftr xmlns:wpc="http://schemas.microsoft.com/office/word/2010/wordprocessingCanvas" xmlns:cx="http://schemas.microsoft.com/office/drawing/2014/chartex" xmlns:cx1="http://schemas.microsoft.com/office/drawing/2015/9/8/chartex" xmlns:mc="http://schemas.openxmlformats.org/markup-compatibility/2006" xmlns:o="urn:schemas-microsoft-com:office:office" xmlns:r="http://schemas.openxmlformats.org/officeDocument/2006/relationships" xmlns:m="http://schemas.openxmlformats.org/officeDocument/2006/math" xmlns:v="urn:schemas-microsoft-com:vml" xmlns:wp14="http://schemas.microsoft.com/office/word/2010/wordprocessingDrawing" xmlns:wp="http://schemas.openxmlformats.org/drawingml/2006/wordprocessingDrawing" xmlns:w10="urn:schemas-microsoft-com:office:word" xmlns:w="http://schemas.openxmlformats.org/wordprocessingml/2006/main" xmlns:w14="http://schemas.microsoft.com/office/word/2010/wordml" xmlns:w15="http://schemas.microsoft.com/office/word/2012/wordml" xmlns:w16se="http://schemas.microsoft.com/office/word/2015/wordml/symex" xmlns:wpg="http://schemas.microsoft.com/office/word/2010/wordprocessingGroup" xmlns:wpi="http://schemas.microsoft.com/office/word/2010/wordprocessingInk" xmlns:wne="http://schemas.microsoft.com/office/word/2006/wordml" xmlns:wps="http://schemas.microsoft.com/office/word/2010/wordprocessingShape" mc:Ignorable="w14 w15 w16se wp14">
+  <w:p>
+    <w:pPr>
+      <w:pStyle w:val="Footer"/>
+    </w:pPr>
+  </w:p>
+</w:ftr>
+</file>
+
+<file path=word/footer2.xml><?xml version="1.0" encoding="utf-8"?>
+<w:ftr xmlns:wpc="http://schemas.microsoft.com/office/word/2010/wordprocessingCanvas" xmlns:cx="http://schemas.microsoft.com/office/drawing/2014/chartex" xmlns:cx1="http://schemas.microsoft.com/office/drawing/2015/9/8/chartex" xmlns:mc="http://schemas.openxmlformats.org/markup-compatibility/2006" xmlns:o="urn:schemas-microsoft-com:office:office" xmlns:r="http://schemas.openxmlformats.org/officeDocument/2006/relationships" xmlns:m="http://schemas.openxmlformats.org/officeDocument/2006/math" xmlns:v="urn:schemas-microsoft-com:vml" xmlns:wp14="http://schemas.microsoft.com/office/word/2010/wordprocessingDrawing" xmlns:wp="http://schemas.openxmlformats.org/drawingml/2006/wordprocessingDrawing" xmlns:w10="urn:schemas-microsoft-com:office:word" xmlns:w="http://schemas.openxmlformats.org/wordprocessingml/2006/main" xmlns:w14="http://schemas.microsoft.com/office/word/2010/wordml" xmlns:w15="http://schemas.microsoft.com/office/word/2012/wordml" xmlns:w16se="http://schemas.microsoft.com/office/word/2015/wordml/symex" xmlns:wpg="http://schemas.microsoft.com/office/word/2010/wordprocessingGroup" xmlns:wpi="http://schemas.microsoft.com/office/word/2010/wordprocessingInk" xmlns:wne="http://schemas.microsoft.com/office/word/2006/wordml" xmlns:wps="http://schemas.microsoft.com/office/word/2010/wordprocessingShape" mc:Ignorable="w14 w15 w16se wp14">
+  <w:p>
+    <w:pPr>
+      <w:pStyle w:val="Footer"/>
+    </w:pPr>
+  </w:p>
+</w:ftr>
+</file>
+
+<file path=word/footer3.xml><?xml version="1.0" encoding="utf-8"?>
+<w:ftr xmlns:wpc="http://schemas.microsoft.com/office/word/2010/wordprocessingCanvas" xmlns:cx="http://schemas.microsoft.com/office/drawing/2014/chartex" xmlns:cx1="http://schemas.microsoft.com/office/drawing/2015/9/8/chartex" xmlns:mc="http://schemas.openxmlformats.org/markup-compatibility/2006" xmlns:o="urn:schemas-microsoft-com:office:office" xmlns:r="http://schemas.openxmlformats.org/officeDocument/2006/relationships" xmlns:m="http://schemas.openxmlformats.org/officeDocument/2006/math" xmlns:v="urn:schemas-microsoft-com:vml" xmlns:wp14="http://schemas.microsoft.com/office/word/2010/wordprocessingDrawing" xmlns:wp="http://schemas.openxmlformats.org/drawingml/2006/wordprocessingDrawing" xmlns:w10="urn:schemas-microsoft-com:office:word" xmlns:w="http://schemas.openxmlformats.org/wordprocessingml/2006/main" xmlns:w14="http://schemas.microsoft.com/office/word/2010/wordml" xmlns:w15="http://schemas.microsoft.com/office/word/2012/wordml" xmlns:w16se="http://schemas.microsoft.com/office/word/2015/wordml/symex" xmlns:wpg="http://schemas.microsoft.com/office/word/2010/wordprocessingGroup" xmlns:wpi="http://schemas.microsoft.com/office/word/2010/wordprocessingInk" xmlns:wne="http://schemas.microsoft.com/office/word/2006/wordml" xmlns:wps="http://schemas.microsoft.com/office/word/2010/wordprocessingShape" mc:Ignorable="w14 w15 w16se wp14">
+  <w:p>
+    <w:pPr>
+      <w:pStyle w:val="Footer"/>
+    </w:pPr>
+  </w:p>
+</w:ftr>
+</file>
+
 <file path=word/footnotes.xml><?xml version="1.0" encoding="utf-8"?>
 <w:footnotes xmlns:wpc="http://schemas.microsoft.com/office/word/2010/wordprocessingCanvas" xmlns:cx="http://schemas.microsoft.com/office/drawing/2014/chartex" xmlns:cx1="http://schemas.microsoft.com/office/drawing/2015/9/8/chartex" xmlns:mc="http://schemas.openxmlformats.org/markup-compatibility/2006" xmlns:o="urn:schemas-microsoft-com:office:office" xmlns:r="http://schemas.openxmlformats.org/officeDocument/2006/relationships" xmlns:m="http://schemas.openxmlformats.org/officeDocument/2006/math" xmlns:v="urn:schemas-microsoft-com:vml" xmlns:wp14="http://schemas.microsoft.com/office/word/2010/wordprocessingDrawing" xmlns:wp="http://schemas.openxmlformats.org/drawingml/2006/wordprocessingDrawing" xmlns:w10="urn:schemas-microsoft-com:office:word" xmlns:w="http://schemas.openxmlformats.org/wordprocessingml/2006/main" xmlns:w14="http://schemas.microsoft.com/office/word/2010/wordml" xmlns:w15="http://schemas.microsoft.com/office/word/2012/wordml" xmlns:w16se="http://schemas.microsoft.com/office/word/2015/wordml/symex" xmlns:wpg="http://schemas.microsoft.com/office/word/2010/wordprocessingGroup" xmlns:wpi="http://schemas.microsoft.com/office/word/2010/wordprocessingInk" xmlns:wne="http://schemas.microsoft.com/office/word/2006/wordml" xmlns:wps="http://schemas.microsoft.com/office/word/2010/wordprocessingShape" mc:Ignorable="w14 w15 w16se wp14">
   <w:footnote w:type="separator" w:id="-1">
@@ -16793,6 +17948,16 @@
 </file>
 
 <file path=word/header1.xml><?xml version="1.0" encoding="utf-8"?>
+<w:hdr xmlns:wpc="http://schemas.microsoft.com/office/word/2010/wordprocessingCanvas" xmlns:cx="http://schemas.microsoft.com/office/drawing/2014/chartex" xmlns:cx1="http://schemas.microsoft.com/office/drawing/2015/9/8/chartex" xmlns:mc="http://schemas.openxmlformats.org/markup-compatibility/2006" xmlns:o="urn:schemas-microsoft-com:office:office" xmlns:r="http://schemas.openxmlformats.org/officeDocument/2006/relationships" xmlns:m="http://schemas.openxmlformats.org/officeDocument/2006/math" xmlns:v="urn:schemas-microsoft-com:vml" xmlns:wp14="http://schemas.microsoft.com/office/word/2010/wordprocessingDrawing" xmlns:wp="http://schemas.openxmlformats.org/drawingml/2006/wordprocessingDrawing" xmlns:w10="urn:schemas-microsoft-com:office:word" xmlns:w="http://schemas.openxmlformats.org/wordprocessingml/2006/main" xmlns:w14="http://schemas.microsoft.com/office/word/2010/wordml" xmlns:w15="http://schemas.microsoft.com/office/word/2012/wordml" xmlns:w16se="http://schemas.microsoft.com/office/word/2015/wordml/symex" xmlns:wpg="http://schemas.microsoft.com/office/word/2010/wordprocessingGroup" xmlns:wpi="http://schemas.microsoft.com/office/word/2010/wordprocessingInk" xmlns:wne="http://schemas.microsoft.com/office/word/2006/wordml" xmlns:wps="http://schemas.microsoft.com/office/word/2010/wordprocessingShape" mc:Ignorable="w14 w15 w16se wp14">
+  <w:p>
+    <w:pPr>
+      <w:pStyle w:val="Header"/>
+    </w:pPr>
+  </w:p>
+</w:hdr>
+</file>
+
+<file path=word/header2.xml><?xml version="1.0" encoding="utf-8"?>
 <w:hdr xmlns:wpc="http://schemas.microsoft.com/office/word/2010/wordprocessingCanvas" xmlns:cx="http://schemas.microsoft.com/office/drawing/2014/chartex" xmlns:cx1="http://schemas.microsoft.com/office/drawing/2015/9/8/chartex" xmlns:mc="http://schemas.openxmlformats.org/markup-compatibility/2006" xmlns:o="urn:schemas-microsoft-com:office:office" xmlns:r="http://schemas.openxmlformats.org/officeDocument/2006/relationships" xmlns:m="http://schemas.openxmlformats.org/officeDocument/2006/math" xmlns:v="urn:schemas-microsoft-com:vml" xmlns:wp14="http://schemas.microsoft.com/office/word/2010/wordprocessingDrawing" xmlns:wp="http://schemas.openxmlformats.org/drawingml/2006/wordprocessingDrawing" xmlns:w10="urn:schemas-microsoft-com:office:word" xmlns:w="http://schemas.openxmlformats.org/wordprocessingml/2006/main" xmlns:w14="http://schemas.microsoft.com/office/word/2010/wordml" xmlns:w15="http://schemas.microsoft.com/office/word/2012/wordml" xmlns:w16se="http://schemas.microsoft.com/office/word/2015/wordml/symex" xmlns:wpg="http://schemas.microsoft.com/office/word/2010/wordprocessingGroup" xmlns:wpi="http://schemas.microsoft.com/office/word/2010/wordprocessingInk" xmlns:wne="http://schemas.microsoft.com/office/word/2006/wordml" xmlns:wps="http://schemas.microsoft.com/office/word/2010/wordprocessingShape" mc:Ignorable="w14 w15 w16se wp14">
   <w:p>
     <w:pPr>
@@ -16809,7 +17974,17 @@
 </w:hdr>
 </file>
 
-<file path=word/header2.xml><?xml version="1.0" encoding="utf-8"?>
+<file path=word/header3.xml><?xml version="1.0" encoding="utf-8"?>
+<w:hdr xmlns:wpc="http://schemas.microsoft.com/office/word/2010/wordprocessingCanvas" xmlns:cx="http://schemas.microsoft.com/office/drawing/2014/chartex" xmlns:cx1="http://schemas.microsoft.com/office/drawing/2015/9/8/chartex" xmlns:mc="http://schemas.openxmlformats.org/markup-compatibility/2006" xmlns:o="urn:schemas-microsoft-com:office:office" xmlns:r="http://schemas.openxmlformats.org/officeDocument/2006/relationships" xmlns:m="http://schemas.openxmlformats.org/officeDocument/2006/math" xmlns:v="urn:schemas-microsoft-com:vml" xmlns:wp14="http://schemas.microsoft.com/office/word/2010/wordprocessingDrawing" xmlns:wp="http://schemas.openxmlformats.org/drawingml/2006/wordprocessingDrawing" xmlns:w10="urn:schemas-microsoft-com:office:word" xmlns:w="http://schemas.openxmlformats.org/wordprocessingml/2006/main" xmlns:w14="http://schemas.microsoft.com/office/word/2010/wordml" xmlns:w15="http://schemas.microsoft.com/office/word/2012/wordml" xmlns:w16se="http://schemas.microsoft.com/office/word/2015/wordml/symex" xmlns:wpg="http://schemas.microsoft.com/office/word/2010/wordprocessingGroup" xmlns:wpi="http://schemas.microsoft.com/office/word/2010/wordprocessingInk" xmlns:wne="http://schemas.microsoft.com/office/word/2006/wordml" xmlns:wps="http://schemas.microsoft.com/office/word/2010/wordprocessingShape" mc:Ignorable="w14 w15 w16se wp14">
+  <w:p>
+    <w:pPr>
+      <w:pStyle w:val="Header"/>
+    </w:pPr>
+  </w:p>
+</w:hdr>
+</file>
+
+<file path=word/header4.xml><?xml version="1.0" encoding="utf-8"?>
 <w:hdr xmlns:wpc="http://schemas.microsoft.com/office/word/2010/wordprocessingCanvas" xmlns:cx="http://schemas.microsoft.com/office/drawing/2014/chartex" xmlns:cx1="http://schemas.microsoft.com/office/drawing/2015/9/8/chartex" xmlns:mc="http://schemas.openxmlformats.org/markup-compatibility/2006" xmlns:o="urn:schemas-microsoft-com:office:office" xmlns:r="http://schemas.openxmlformats.org/officeDocument/2006/relationships" xmlns:m="http://schemas.openxmlformats.org/officeDocument/2006/math" xmlns:v="urn:schemas-microsoft-com:vml" xmlns:wp14="http://schemas.microsoft.com/office/word/2010/wordprocessingDrawing" xmlns:wp="http://schemas.openxmlformats.org/drawingml/2006/wordprocessingDrawing" xmlns:w10="urn:schemas-microsoft-com:office:word" xmlns:w="http://schemas.openxmlformats.org/wordprocessingml/2006/main" xmlns:w14="http://schemas.microsoft.com/office/word/2010/wordml" xmlns:w15="http://schemas.microsoft.com/office/word/2012/wordml" xmlns:w16se="http://schemas.microsoft.com/office/word/2015/wordml/symex" xmlns:wpg="http://schemas.microsoft.com/office/word/2010/wordprocessingGroup" xmlns:wpi="http://schemas.microsoft.com/office/word/2010/wordprocessingInk" xmlns:wne="http://schemas.microsoft.com/office/word/2006/wordml" xmlns:wps="http://schemas.microsoft.com/office/word/2010/wordprocessingShape" mc:Ignorable="w14 w15 w16se wp14">
   <w:sdt>
     <w:sdtPr>
@@ -16859,7 +18034,7 @@
             <w:rFonts w:ascii="Times New Roman" w:hAnsi="Times New Roman" w:cs="Times New Roman"/>
             <w:noProof/>
           </w:rPr>
-          <w:t>22</w:t>
+          <w:t>19</w:t>
         </w:r>
         <w:r>
           <w:rPr>
@@ -21244,6 +22419,45 @@
       <w:sz w:val="24"/>
     </w:rPr>
   </w:style>
+  <w:style w:type="paragraph" w:styleId="FootnoteText">
+    <w:name w:val="footnote text"/>
+    <w:basedOn w:val="Normal"/>
+    <w:link w:val="FootnoteTextChar"/>
+    <w:uiPriority w:val="99"/>
+    <w:semiHidden/>
+    <w:unhideWhenUsed/>
+    <w:rsid w:val="00657697"/>
+    <w:pPr>
+      <w:spacing w:after="0" w:line="240" w:lineRule="auto"/>
+    </w:pPr>
+    <w:rPr>
+      <w:sz w:val="20"/>
+      <w:szCs w:val="20"/>
+    </w:rPr>
+  </w:style>
+  <w:style w:type="character" w:customStyle="1" w:styleId="FootnoteTextChar">
+    <w:name w:val="Footnote Text Char"/>
+    <w:basedOn w:val="DefaultParagraphFont"/>
+    <w:link w:val="FootnoteText"/>
+    <w:uiPriority w:val="99"/>
+    <w:semiHidden/>
+    <w:rsid w:val="00657697"/>
+    <w:rPr>
+      <w:sz w:val="20"/>
+      <w:szCs w:val="20"/>
+    </w:rPr>
+  </w:style>
+  <w:style w:type="character" w:styleId="FootnoteReference">
+    <w:name w:val="footnote reference"/>
+    <w:basedOn w:val="DefaultParagraphFont"/>
+    <w:uiPriority w:val="99"/>
+    <w:semiHidden/>
+    <w:unhideWhenUsed/>
+    <w:rsid w:val="00657697"/>
+    <w:rPr>
+      <w:vertAlign w:val="superscript"/>
+    </w:rPr>
+  </w:style>
 </w:styles>
 </file>
 
@@ -21728,7 +22942,7 @@
 </file>
 
 <file path=customXml/itemProps1.xml><?xml version="1.0" encoding="utf-8"?>
-<ds:datastoreItem xmlns:ds="http://schemas.openxmlformats.org/officeDocument/2006/customXml" ds:itemID="{79841194-816C-46F7-A761-BADC0B57FCC1}">
+<ds:datastoreItem xmlns:ds="http://schemas.openxmlformats.org/officeDocument/2006/customXml" ds:itemID="{04FA55D6-D293-4C0F-8383-BF6B8F91DFC0}">
   <ds:schemaRefs>
     <ds:schemaRef ds:uri="http://schemas.openxmlformats.org/officeDocument/2006/bibliography"/>
   </ds:schemaRefs>

</xml_diff>